<commit_message>
chỉnh tài liệu thiết kế mã nguồn
</commit_message>
<xml_diff>
--- a/Documents/Lần 3/Hướng dẫn thiết lập môi trường/Hướng dẫn thiết lập môi trường và biên dịch mã nguồn.docx
+++ b/Documents/Lần 3/Hướng dẫn thiết lập môi trường/Hướng dẫn thiết lập môi trường và biên dịch mã nguồn.docx
@@ -74,25 +74,7 @@
           <w:sz w:val="60"/>
           <w:szCs w:val="60"/>
         </w:rPr>
-        <w:t xml:space="preserve">QUẢN LÝ DỰ </w:t>
-      </w:r>
-      <w:proofErr w:type="gramStart"/>
-      <w:r>
-        <w:rPr>
-          <w:rFonts w:cs="Segoe UI"/>
-          <w:sz w:val="60"/>
-          <w:szCs w:val="60"/>
-        </w:rPr>
-        <w:t>ÁN</w:t>
-      </w:r>
-      <w:proofErr w:type="gramEnd"/>
-      <w:r>
-        <w:rPr>
-          <w:rFonts w:cs="Segoe UI"/>
-          <w:sz w:val="60"/>
-          <w:szCs w:val="60"/>
-        </w:rPr>
-        <w:t xml:space="preserve"> PHẦN MỀM</w:t>
+        <w:t>QUẢN LÝ DỰ ÁN PHẦN MỀM</w:t>
       </w:r>
     </w:p>
     <w:p>
@@ -339,8 +321,6 @@
         </w:rPr>
       </w:pPr>
       <w:bookmarkStart w:id="1" w:name="OLE_LINK5"/>
-      <w:bookmarkStart w:id="2" w:name="_GoBack"/>
-      <w:proofErr w:type="spellStart"/>
       <w:r>
         <w:rPr>
           <w:rFonts w:ascii="Verdana" w:hAnsi="Verdana"/>
@@ -349,119 +329,8 @@
           <w:szCs w:val="52"/>
           <w:shd w:val="clear" w:color="auto" w:fill="FFFFFF"/>
         </w:rPr>
-        <w:t>Hướng</w:t>
+        <w:t>Hướng dẫn thiết lập môi trường</w:t>
       </w:r>
-      <w:proofErr w:type="spellEnd"/>
-      <w:r>
-        <w:rPr>
-          <w:rFonts w:ascii="Verdana" w:hAnsi="Verdana"/>
-          <w:color w:val="217A94"/>
-          <w:sz w:val="52"/>
-          <w:szCs w:val="52"/>
-          <w:shd w:val="clear" w:color="auto" w:fill="FFFFFF"/>
-        </w:rPr>
-        <w:t xml:space="preserve"> </w:t>
-      </w:r>
-      <w:proofErr w:type="spellStart"/>
-      <w:r>
-        <w:rPr>
-          <w:rFonts w:ascii="Verdana" w:hAnsi="Verdana"/>
-          <w:color w:val="217A94"/>
-          <w:sz w:val="52"/>
-          <w:szCs w:val="52"/>
-          <w:shd w:val="clear" w:color="auto" w:fill="FFFFFF"/>
-        </w:rPr>
-        <w:t>dẫn</w:t>
-      </w:r>
-      <w:proofErr w:type="spellEnd"/>
-      <w:r>
-        <w:rPr>
-          <w:rFonts w:ascii="Verdana" w:hAnsi="Verdana"/>
-          <w:color w:val="217A94"/>
-          <w:sz w:val="52"/>
-          <w:szCs w:val="52"/>
-          <w:shd w:val="clear" w:color="auto" w:fill="FFFFFF"/>
-        </w:rPr>
-        <w:t xml:space="preserve"> </w:t>
-      </w:r>
-      <w:proofErr w:type="spellStart"/>
-      <w:r>
-        <w:rPr>
-          <w:rFonts w:ascii="Verdana" w:hAnsi="Verdana"/>
-          <w:color w:val="217A94"/>
-          <w:sz w:val="52"/>
-          <w:szCs w:val="52"/>
-          <w:shd w:val="clear" w:color="auto" w:fill="FFFFFF"/>
-        </w:rPr>
-        <w:t>thiết</w:t>
-      </w:r>
-      <w:proofErr w:type="spellEnd"/>
-      <w:r>
-        <w:rPr>
-          <w:rFonts w:ascii="Verdana" w:hAnsi="Verdana"/>
-          <w:color w:val="217A94"/>
-          <w:sz w:val="52"/>
-          <w:szCs w:val="52"/>
-          <w:shd w:val="clear" w:color="auto" w:fill="FFFFFF"/>
-        </w:rPr>
-        <w:t xml:space="preserve"> </w:t>
-      </w:r>
-      <w:proofErr w:type="spellStart"/>
-      <w:r>
-        <w:rPr>
-          <w:rFonts w:ascii="Verdana" w:hAnsi="Verdana"/>
-          <w:color w:val="217A94"/>
-          <w:sz w:val="52"/>
-          <w:szCs w:val="52"/>
-          <w:shd w:val="clear" w:color="auto" w:fill="FFFFFF"/>
-        </w:rPr>
-        <w:t>lập</w:t>
-      </w:r>
-      <w:proofErr w:type="spellEnd"/>
-      <w:r>
-        <w:rPr>
-          <w:rFonts w:ascii="Verdana" w:hAnsi="Verdana"/>
-          <w:color w:val="217A94"/>
-          <w:sz w:val="52"/>
-          <w:szCs w:val="52"/>
-          <w:shd w:val="clear" w:color="auto" w:fill="FFFFFF"/>
-        </w:rPr>
-        <w:t xml:space="preserve"> </w:t>
-      </w:r>
-      <w:proofErr w:type="spellStart"/>
-      <w:r>
-        <w:rPr>
-          <w:rFonts w:ascii="Verdana" w:hAnsi="Verdana"/>
-          <w:color w:val="217A94"/>
-          <w:sz w:val="52"/>
-          <w:szCs w:val="52"/>
-          <w:shd w:val="clear" w:color="auto" w:fill="FFFFFF"/>
-        </w:rPr>
-        <w:t>môi</w:t>
-      </w:r>
-      <w:proofErr w:type="spellEnd"/>
-      <w:r>
-        <w:rPr>
-          <w:rFonts w:ascii="Verdana" w:hAnsi="Verdana"/>
-          <w:color w:val="217A94"/>
-          <w:sz w:val="52"/>
-          <w:szCs w:val="52"/>
-          <w:shd w:val="clear" w:color="auto" w:fill="FFFFFF"/>
-        </w:rPr>
-        <w:t xml:space="preserve"> </w:t>
-      </w:r>
-      <w:proofErr w:type="spellStart"/>
-      <w:r>
-        <w:rPr>
-          <w:rFonts w:ascii="Verdana" w:hAnsi="Verdana"/>
-          <w:color w:val="217A94"/>
-          <w:sz w:val="52"/>
-          <w:szCs w:val="52"/>
-          <w:shd w:val="clear" w:color="auto" w:fill="FFFFFF"/>
-        </w:rPr>
-        <w:t>trường</w:t>
-      </w:r>
-      <w:proofErr w:type="spellEnd"/>
       <w:r>
         <w:rPr>
           <w:rFonts w:cs="Segoe UI"/>
@@ -469,102 +338,10 @@
           <w:sz w:val="52"/>
           <w:szCs w:val="52"/>
         </w:rPr>
-        <w:t xml:space="preserve"> </w:t>
+        <w:t xml:space="preserve"> và biên dịch mã nguồn</w:t>
       </w:r>
-      <w:proofErr w:type="spellStart"/>
-      <w:r>
-        <w:rPr>
-          <w:rFonts w:cs="Segoe UI"/>
-          <w:color w:val="215868" w:themeColor="accent5" w:themeShade="80"/>
-          <w:sz w:val="52"/>
-          <w:szCs w:val="52"/>
-        </w:rPr>
-        <w:t>và</w:t>
-      </w:r>
-      <w:proofErr w:type="spellEnd"/>
-      <w:r>
-        <w:rPr>
-          <w:rFonts w:cs="Segoe UI"/>
-          <w:color w:val="215868" w:themeColor="accent5" w:themeShade="80"/>
-          <w:sz w:val="52"/>
-          <w:szCs w:val="52"/>
-        </w:rPr>
-        <w:t xml:space="preserve"> </w:t>
-      </w:r>
-      <w:proofErr w:type="spellStart"/>
-      <w:r>
-        <w:rPr>
-          <w:rFonts w:cs="Segoe UI"/>
-          <w:color w:val="215868" w:themeColor="accent5" w:themeShade="80"/>
-          <w:sz w:val="52"/>
-          <w:szCs w:val="52"/>
-        </w:rPr>
-        <w:t>biên</w:t>
-      </w:r>
-      <w:proofErr w:type="spellEnd"/>
-      <w:r>
-        <w:rPr>
-          <w:rFonts w:cs="Segoe UI"/>
-          <w:color w:val="215868" w:themeColor="accent5" w:themeShade="80"/>
-          <w:sz w:val="52"/>
-          <w:szCs w:val="52"/>
-        </w:rPr>
-        <w:t xml:space="preserve"> </w:t>
-      </w:r>
-      <w:proofErr w:type="spellStart"/>
-      <w:r>
-        <w:rPr>
-          <w:rFonts w:cs="Segoe UI"/>
-          <w:color w:val="215868" w:themeColor="accent5" w:themeShade="80"/>
-          <w:sz w:val="52"/>
-          <w:szCs w:val="52"/>
-        </w:rPr>
-        <w:t>dịch</w:t>
-      </w:r>
-      <w:proofErr w:type="spellEnd"/>
-      <w:r>
-        <w:rPr>
-          <w:rFonts w:cs="Segoe UI"/>
-          <w:color w:val="215868" w:themeColor="accent5" w:themeShade="80"/>
-          <w:sz w:val="52"/>
-          <w:szCs w:val="52"/>
-        </w:rPr>
-        <w:t xml:space="preserve"> </w:t>
-      </w:r>
-      <w:proofErr w:type="spellStart"/>
-      <w:r>
-        <w:rPr>
-          <w:rFonts w:cs="Segoe UI"/>
-          <w:color w:val="215868" w:themeColor="accent5" w:themeShade="80"/>
-          <w:sz w:val="52"/>
-          <w:szCs w:val="52"/>
-        </w:rPr>
-        <w:t>mã</w:t>
-      </w:r>
-      <w:proofErr w:type="spellEnd"/>
-      <w:r>
-        <w:rPr>
-          <w:rFonts w:cs="Segoe UI"/>
-          <w:color w:val="215868" w:themeColor="accent5" w:themeShade="80"/>
-          <w:sz w:val="52"/>
-          <w:szCs w:val="52"/>
-        </w:rPr>
-        <w:t xml:space="preserve"> </w:t>
-      </w:r>
-      <w:proofErr w:type="spellStart"/>
-      <w:r>
-        <w:rPr>
-          <w:rFonts w:cs="Segoe UI"/>
-          <w:color w:val="215868" w:themeColor="accent5" w:themeShade="80"/>
-          <w:sz w:val="52"/>
-          <w:szCs w:val="52"/>
-        </w:rPr>
-        <w:t>nguồn</w:t>
-      </w:r>
-      <w:proofErr w:type="spellEnd"/>
     </w:p>
     <w:bookmarkEnd w:id="1"/>
-    <w:bookmarkEnd w:id="2"/>
     <w:p>
       <w:pPr>
         <w:rPr>
@@ -601,7 +378,6 @@
           <w:szCs w:val="28"/>
         </w:rPr>
       </w:pPr>
-      <w:proofErr w:type="spellStart"/>
       <w:r>
         <w:rPr>
           <w:rFonts w:cs="Segoe UI"/>
@@ -609,19 +385,20 @@
           <w:sz w:val="28"/>
           <w:szCs w:val="28"/>
         </w:rPr>
-        <w:t>Giáo</w:t>
+        <w:t>Giáo viên LT: Thầy Ngô Huy Biên</w:t>
       </w:r>
-      <w:proofErr w:type="spellEnd"/>
-      <w:r>
+    </w:p>
+    <w:p>
+      <w:pPr>
+        <w:ind w:left="4962" w:right="-563"/>
+        <w:jc w:val="left"/>
         <w:rPr>
           <w:rFonts w:cs="Segoe UI"/>
           <w:color w:val="215868" w:themeColor="accent5" w:themeShade="80"/>
           <w:sz w:val="28"/>
           <w:szCs w:val="28"/>
         </w:rPr>
-        <w:t xml:space="preserve"> </w:t>
-      </w:r>
-      <w:proofErr w:type="spellStart"/>
+      </w:pPr>
       <w:r>
         <w:rPr>
           <w:rFonts w:cs="Segoe UI"/>
@@ -629,232 +406,8 @@
           <w:sz w:val="28"/>
           <w:szCs w:val="28"/>
         </w:rPr>
-        <w:t>viên</w:t>
+        <w:t>Giáo viên TH: Thầy Ngô Ngọc Đăng Khoa</w:t>
       </w:r>
-      <w:proofErr w:type="spellEnd"/>
-      <w:r>
-        <w:rPr>
-          <w:rFonts w:cs="Segoe UI"/>
-          <w:color w:val="215868" w:themeColor="accent5" w:themeShade="80"/>
-          <w:sz w:val="28"/>
-          <w:szCs w:val="28"/>
-        </w:rPr>
-        <w:t xml:space="preserve"> LT: </w:t>
-      </w:r>
-      <w:proofErr w:type="spellStart"/>
-      <w:r>
-        <w:rPr>
-          <w:rFonts w:cs="Segoe UI"/>
-          <w:color w:val="215868" w:themeColor="accent5" w:themeShade="80"/>
-          <w:sz w:val="28"/>
-          <w:szCs w:val="28"/>
-        </w:rPr>
-        <w:t>Thầy</w:t>
-      </w:r>
-      <w:proofErr w:type="spellEnd"/>
-      <w:r>
-        <w:rPr>
-          <w:rFonts w:cs="Segoe UI"/>
-          <w:color w:val="215868" w:themeColor="accent5" w:themeShade="80"/>
-          <w:sz w:val="28"/>
-          <w:szCs w:val="28"/>
-        </w:rPr>
-        <w:t xml:space="preserve"> </w:t>
-      </w:r>
-      <w:proofErr w:type="spellStart"/>
-      <w:r>
-        <w:rPr>
-          <w:rFonts w:cs="Segoe UI"/>
-          <w:color w:val="215868" w:themeColor="accent5" w:themeShade="80"/>
-          <w:sz w:val="28"/>
-          <w:szCs w:val="28"/>
-        </w:rPr>
-        <w:t>Ngô</w:t>
-      </w:r>
-      <w:proofErr w:type="spellEnd"/>
-      <w:r>
-        <w:rPr>
-          <w:rFonts w:cs="Segoe UI"/>
-          <w:color w:val="215868" w:themeColor="accent5" w:themeShade="80"/>
-          <w:sz w:val="28"/>
-          <w:szCs w:val="28"/>
-        </w:rPr>
-        <w:t xml:space="preserve"> </w:t>
-      </w:r>
-      <w:proofErr w:type="spellStart"/>
-      <w:r>
-        <w:rPr>
-          <w:rFonts w:cs="Segoe UI"/>
-          <w:color w:val="215868" w:themeColor="accent5" w:themeShade="80"/>
-          <w:sz w:val="28"/>
-          <w:szCs w:val="28"/>
-        </w:rPr>
-        <w:t>Huy</w:t>
-      </w:r>
-      <w:proofErr w:type="spellEnd"/>
-      <w:r>
-        <w:rPr>
-          <w:rFonts w:cs="Segoe UI"/>
-          <w:color w:val="215868" w:themeColor="accent5" w:themeShade="80"/>
-          <w:sz w:val="28"/>
-          <w:szCs w:val="28"/>
-        </w:rPr>
-        <w:t xml:space="preserve"> </w:t>
-      </w:r>
-      <w:proofErr w:type="spellStart"/>
-      <w:r>
-        <w:rPr>
-          <w:rFonts w:cs="Segoe UI"/>
-          <w:color w:val="215868" w:themeColor="accent5" w:themeShade="80"/>
-          <w:sz w:val="28"/>
-          <w:szCs w:val="28"/>
-        </w:rPr>
-        <w:t>Biên</w:t>
-      </w:r>
-      <w:proofErr w:type="spellEnd"/>
-    </w:p>
-    <w:p>
-      <w:pPr>
-        <w:ind w:left="4962" w:right="-563"/>
-        <w:jc w:val="left"/>
-        <w:rPr>
-          <w:rFonts w:cs="Segoe UI"/>
-          <w:color w:val="215868" w:themeColor="accent5" w:themeShade="80"/>
-          <w:sz w:val="28"/>
-          <w:szCs w:val="28"/>
-        </w:rPr>
-      </w:pPr>
-      <w:proofErr w:type="spellStart"/>
-      <w:r>
-        <w:rPr>
-          <w:rFonts w:cs="Segoe UI"/>
-          <w:color w:val="215868" w:themeColor="accent5" w:themeShade="80"/>
-          <w:sz w:val="28"/>
-          <w:szCs w:val="28"/>
-        </w:rPr>
-        <w:t>Giáo</w:t>
-      </w:r>
-      <w:proofErr w:type="spellEnd"/>
-      <w:r>
-        <w:rPr>
-          <w:rFonts w:cs="Segoe UI"/>
-          <w:color w:val="215868" w:themeColor="accent5" w:themeShade="80"/>
-          <w:sz w:val="28"/>
-          <w:szCs w:val="28"/>
-        </w:rPr>
-        <w:t xml:space="preserve"> </w:t>
-      </w:r>
-      <w:proofErr w:type="spellStart"/>
-      <w:r>
-        <w:rPr>
-          <w:rFonts w:cs="Segoe UI"/>
-          <w:color w:val="215868" w:themeColor="accent5" w:themeShade="80"/>
-          <w:sz w:val="28"/>
-          <w:szCs w:val="28"/>
-        </w:rPr>
-        <w:t>viên</w:t>
-      </w:r>
-      <w:proofErr w:type="spellEnd"/>
-      <w:r>
-        <w:rPr>
-          <w:rFonts w:cs="Segoe UI"/>
-          <w:color w:val="215868" w:themeColor="accent5" w:themeShade="80"/>
-          <w:sz w:val="28"/>
-          <w:szCs w:val="28"/>
-        </w:rPr>
-        <w:t xml:space="preserve"> TH: </w:t>
-      </w:r>
-      <w:proofErr w:type="spellStart"/>
-      <w:r>
-        <w:rPr>
-          <w:rFonts w:cs="Segoe UI"/>
-          <w:color w:val="215868" w:themeColor="accent5" w:themeShade="80"/>
-          <w:sz w:val="28"/>
-          <w:szCs w:val="28"/>
-        </w:rPr>
-        <w:t>Thầy</w:t>
-      </w:r>
-      <w:proofErr w:type="spellEnd"/>
-      <w:r>
-        <w:rPr>
-          <w:rFonts w:cs="Segoe UI"/>
-          <w:color w:val="215868" w:themeColor="accent5" w:themeShade="80"/>
-          <w:sz w:val="28"/>
-          <w:szCs w:val="28"/>
-        </w:rPr>
-        <w:t xml:space="preserve"> </w:t>
-      </w:r>
-      <w:proofErr w:type="spellStart"/>
-      <w:r>
-        <w:rPr>
-          <w:rFonts w:cs="Segoe UI"/>
-          <w:color w:val="215868" w:themeColor="accent5" w:themeShade="80"/>
-          <w:sz w:val="28"/>
-          <w:szCs w:val="28"/>
-        </w:rPr>
-        <w:t>Ngô</w:t>
-      </w:r>
-      <w:proofErr w:type="spellEnd"/>
-      <w:r>
-        <w:rPr>
-          <w:rFonts w:cs="Segoe UI"/>
-          <w:color w:val="215868" w:themeColor="accent5" w:themeShade="80"/>
-          <w:sz w:val="28"/>
-          <w:szCs w:val="28"/>
-        </w:rPr>
-        <w:t xml:space="preserve"> </w:t>
-      </w:r>
-      <w:proofErr w:type="spellStart"/>
-      <w:r>
-        <w:rPr>
-          <w:rFonts w:cs="Segoe UI"/>
-          <w:color w:val="215868" w:themeColor="accent5" w:themeShade="80"/>
-          <w:sz w:val="28"/>
-          <w:szCs w:val="28"/>
-        </w:rPr>
-        <w:t>Ngọc</w:t>
-      </w:r>
-      <w:proofErr w:type="spellEnd"/>
-      <w:r>
-        <w:rPr>
-          <w:rFonts w:cs="Segoe UI"/>
-          <w:color w:val="215868" w:themeColor="accent5" w:themeShade="80"/>
-          <w:sz w:val="28"/>
-          <w:szCs w:val="28"/>
-        </w:rPr>
-        <w:t xml:space="preserve"> </w:t>
-      </w:r>
-      <w:proofErr w:type="spellStart"/>
-      <w:r>
-        <w:rPr>
-          <w:rFonts w:cs="Segoe UI"/>
-          <w:color w:val="215868" w:themeColor="accent5" w:themeShade="80"/>
-          <w:sz w:val="28"/>
-          <w:szCs w:val="28"/>
-        </w:rPr>
-        <w:t>Đăng</w:t>
-      </w:r>
-      <w:proofErr w:type="spellEnd"/>
-      <w:r>
-        <w:rPr>
-          <w:rFonts w:cs="Segoe UI"/>
-          <w:color w:val="215868" w:themeColor="accent5" w:themeShade="80"/>
-          <w:sz w:val="28"/>
-          <w:szCs w:val="28"/>
-        </w:rPr>
-        <w:t xml:space="preserve"> </w:t>
-      </w:r>
-      <w:proofErr w:type="spellStart"/>
-      <w:r>
-        <w:rPr>
-          <w:rFonts w:cs="Segoe UI"/>
-          <w:color w:val="215868" w:themeColor="accent5" w:themeShade="80"/>
-          <w:sz w:val="28"/>
-          <w:szCs w:val="28"/>
-        </w:rPr>
-        <w:t>Khoa</w:t>
-      </w:r>
-      <w:proofErr w:type="spellEnd"/>
     </w:p>
     <w:p>
       <w:pPr>
@@ -888,10 +441,10 @@
               <wp:anchor distT="0" distB="0" distL="114300" distR="114300" simplePos="0" relativeHeight="251664384" behindDoc="0" locked="0" layoutInCell="1" allowOverlap="1">
                 <wp:simplePos x="0" y="0"/>
                 <wp:positionH relativeFrom="column">
-                  <wp:posOffset>553085</wp:posOffset>
+                  <wp:posOffset>781685</wp:posOffset>
                 </wp:positionH>
                 <wp:positionV relativeFrom="paragraph">
-                  <wp:posOffset>1120140</wp:posOffset>
+                  <wp:posOffset>449844</wp:posOffset>
                 </wp:positionV>
                 <wp:extent cx="3996690" cy="1051560"/>
                 <wp:effectExtent l="0" t="0" r="3810" b="0"/>
@@ -981,167 +534,12 @@
                                   <w:b/>
                                 </w:rPr>
                               </w:pPr>
-                              <w:proofErr w:type="spellStart"/>
                               <w:r>
                                 <w:rPr>
                                   <w:rFonts w:cs="Segoe UI"/>
                                   <w:b/>
                                 </w:rPr>
-                                <w:t>Bộ</w:t>
-                              </w:r>
-                              <w:proofErr w:type="spellEnd"/>
-                              <w:r>
-                                <w:rPr>
-                                  <w:rFonts w:cs="Segoe UI"/>
-                                  <w:b/>
-                                </w:rPr>
-                                <w:t xml:space="preserve"> </w:t>
-                              </w:r>
-                              <w:proofErr w:type="spellStart"/>
-                              <w:r>
-                                <w:rPr>
-                                  <w:rFonts w:cs="Segoe UI"/>
-                                  <w:b/>
-                                </w:rPr>
-                                <w:t>môn</w:t>
-                              </w:r>
-                              <w:proofErr w:type="spellEnd"/>
-                              <w:r>
-                                <w:rPr>
-                                  <w:rFonts w:cs="Segoe UI"/>
-                                  <w:b/>
-                                </w:rPr>
-                                <w:t xml:space="preserve"> </w:t>
-                              </w:r>
-                              <w:proofErr w:type="spellStart"/>
-                              <w:r>
-                                <w:rPr>
-                                  <w:rFonts w:cs="Segoe UI"/>
-                                  <w:b/>
-                                </w:rPr>
-                                <w:t>Công</w:t>
-                              </w:r>
-                              <w:proofErr w:type="spellEnd"/>
-                              <w:r>
-                                <w:rPr>
-                                  <w:rFonts w:cs="Segoe UI"/>
-                                  <w:b/>
-                                </w:rPr>
-                                <w:t xml:space="preserve"> </w:t>
-                              </w:r>
-                              <w:proofErr w:type="spellStart"/>
-                              <w:r>
-                                <w:rPr>
-                                  <w:rFonts w:cs="Segoe UI"/>
-                                  <w:b/>
-                                </w:rPr>
-                                <w:t>nghệ</w:t>
-                              </w:r>
-                              <w:proofErr w:type="spellEnd"/>
-                              <w:r>
-                                <w:rPr>
-                                  <w:rFonts w:cs="Segoe UI"/>
-                                  <w:b/>
-                                </w:rPr>
-                                <w:t xml:space="preserve"> </w:t>
-                              </w:r>
-                              <w:proofErr w:type="spellStart"/>
-                              <w:r>
-                                <w:rPr>
-                                  <w:rFonts w:cs="Segoe UI"/>
-                                  <w:b/>
-                                </w:rPr>
-                                <w:t>phần</w:t>
-                              </w:r>
-                              <w:proofErr w:type="spellEnd"/>
-                              <w:r>
-                                <w:rPr>
-                                  <w:rFonts w:cs="Segoe UI"/>
-                                  <w:b/>
-                                </w:rPr>
-                                <w:t xml:space="preserve"> </w:t>
-                              </w:r>
-                              <w:proofErr w:type="spellStart"/>
-                              <w:r>
-                                <w:rPr>
-                                  <w:rFonts w:cs="Segoe UI"/>
-                                  <w:b/>
-                                </w:rPr>
-                                <w:t>mềm</w:t>
-                              </w:r>
-                              <w:proofErr w:type="spellEnd"/>
-                            </w:p>
-                            <w:p>
-                              <w:pPr>
-                                <w:jc w:val="center"/>
-                                <w:rPr>
-                                  <w:rFonts w:cs="Segoe UI"/>
-                                  <w:b/>
-                                </w:rPr>
-                              </w:pPr>
-                              <w:proofErr w:type="spellStart"/>
-                              <w:r>
-                                <w:rPr>
-                                  <w:rFonts w:cs="Segoe UI"/>
-                                  <w:b/>
-                                </w:rPr>
-                                <w:t>Khoa</w:t>
-                              </w:r>
-                              <w:proofErr w:type="spellEnd"/>
-                              <w:r>
-                                <w:rPr>
-                                  <w:rFonts w:cs="Segoe UI"/>
-                                  <w:b/>
-                                </w:rPr>
-                                <w:t xml:space="preserve"> </w:t>
-                              </w:r>
-                              <w:proofErr w:type="spellStart"/>
-                              <w:r>
-                                <w:rPr>
-                                  <w:rFonts w:cs="Segoe UI"/>
-                                  <w:b/>
-                                </w:rPr>
-                                <w:t>Công</w:t>
-                              </w:r>
-                              <w:proofErr w:type="spellEnd"/>
-                              <w:r>
-                                <w:rPr>
-                                  <w:rFonts w:cs="Segoe UI"/>
-                                  <w:b/>
-                                </w:rPr>
-                                <w:t xml:space="preserve"> </w:t>
-                              </w:r>
-                              <w:proofErr w:type="spellStart"/>
-                              <w:r>
-                                <w:rPr>
-                                  <w:rFonts w:cs="Segoe UI"/>
-                                  <w:b/>
-                                </w:rPr>
-                                <w:t>nghệ</w:t>
-                              </w:r>
-                              <w:proofErr w:type="spellEnd"/>
-                              <w:r>
-                                <w:rPr>
-                                  <w:rFonts w:cs="Segoe UI"/>
-                                  <w:b/>
-                                </w:rPr>
-                                <w:t xml:space="preserve"> </w:t>
-                              </w:r>
-                              <w:proofErr w:type="spellStart"/>
-                              <w:r>
-                                <w:rPr>
-                                  <w:rFonts w:cs="Segoe UI"/>
-                                  <w:b/>
-                                </w:rPr>
-                                <w:t>thông</w:t>
-                              </w:r>
-                              <w:proofErr w:type="spellEnd"/>
-                              <w:r>
-                                <w:rPr>
-                                  <w:rFonts w:cs="Segoe UI"/>
-                                  <w:b/>
-                                </w:rPr>
-                                <w:t xml:space="preserve"> tin</w:t>
+                                <w:t>Bộ môn Công nghệ phần mềm</w:t>
                               </w:r>
                             </w:p>
                             <w:p>
@@ -1152,101 +550,28 @@
                                   <w:b/>
                                 </w:rPr>
                               </w:pPr>
-                              <w:proofErr w:type="spellStart"/>
                               <w:r>
                                 <w:rPr>
                                   <w:rFonts w:cs="Segoe UI"/>
                                   <w:b/>
                                 </w:rPr>
-                                <w:t>Đại</w:t>
+                                <w:t>Khoa Công nghệ thông tin</w:t>
                               </w:r>
-                              <w:proofErr w:type="spellEnd"/>
+                            </w:p>
+                            <w:p>
+                              <w:pPr>
+                                <w:jc w:val="center"/>
+                                <w:rPr>
+                                  <w:rFonts w:cs="Segoe UI"/>
+                                  <w:b/>
+                                </w:rPr>
+                              </w:pPr>
                               <w:r>
                                 <w:rPr>
                                   <w:rFonts w:cs="Segoe UI"/>
                                   <w:b/>
                                 </w:rPr>
-                                <w:t xml:space="preserve"> </w:t>
-                              </w:r>
-                              <w:proofErr w:type="spellStart"/>
-                              <w:r>
-                                <w:rPr>
-                                  <w:rFonts w:cs="Segoe UI"/>
-                                  <w:b/>
-                                </w:rPr>
-                                <w:t>học</w:t>
-                              </w:r>
-                              <w:proofErr w:type="spellEnd"/>
-                              <w:r>
-                                <w:rPr>
-                                  <w:rFonts w:cs="Segoe UI"/>
-                                  <w:b/>
-                                </w:rPr>
-                                <w:t xml:space="preserve"> </w:t>
-                              </w:r>
-                              <w:proofErr w:type="spellStart"/>
-                              <w:r>
-                                <w:rPr>
-                                  <w:rFonts w:cs="Segoe UI"/>
-                                  <w:b/>
-                                </w:rPr>
-                                <w:t>Khoa</w:t>
-                              </w:r>
-                              <w:proofErr w:type="spellEnd"/>
-                              <w:r>
-                                <w:rPr>
-                                  <w:rFonts w:cs="Segoe UI"/>
-                                  <w:b/>
-                                </w:rPr>
-                                <w:t xml:space="preserve"> </w:t>
-                              </w:r>
-                              <w:proofErr w:type="spellStart"/>
-                              <w:r>
-                                <w:rPr>
-                                  <w:rFonts w:cs="Segoe UI"/>
-                                  <w:b/>
-                                </w:rPr>
-                                <w:t>học</w:t>
-                              </w:r>
-                              <w:proofErr w:type="spellEnd"/>
-                              <w:r>
-                                <w:rPr>
-                                  <w:rFonts w:cs="Segoe UI"/>
-                                  <w:b/>
-                                </w:rPr>
-                                <w:t xml:space="preserve"> </w:t>
-                              </w:r>
-                              <w:proofErr w:type="spellStart"/>
-                              <w:r>
-                                <w:rPr>
-                                  <w:rFonts w:cs="Segoe UI"/>
-                                  <w:b/>
-                                </w:rPr>
-                                <w:t>tự</w:t>
-                              </w:r>
-                              <w:proofErr w:type="spellEnd"/>
-                              <w:r>
-                                <w:rPr>
-                                  <w:rFonts w:cs="Segoe UI"/>
-                                  <w:b/>
-                                </w:rPr>
-                                <w:t xml:space="preserve"> </w:t>
-                              </w:r>
-                              <w:proofErr w:type="spellStart"/>
-                              <w:r>
-                                <w:rPr>
-                                  <w:rFonts w:cs="Segoe UI"/>
-                                  <w:b/>
-                                </w:rPr>
-                                <w:t>nhiên</w:t>
-                              </w:r>
-                              <w:proofErr w:type="spellEnd"/>
-                              <w:r>
-                                <w:rPr>
-                                  <w:rFonts w:cs="Segoe UI"/>
-                                  <w:b/>
-                                </w:rPr>
-                                <w:t xml:space="preserve"> TP HCM</w:t>
+                                <w:t>Đại học Khoa học tự nhiên TP HCM</w:t>
                               </w:r>
                             </w:p>
                           </w:txbxContent>
@@ -1269,7 +594,7 @@
           </mc:Choice>
           <mc:Fallback>
             <w:pict>
-              <v:group id="Group 2" o:spid="_x0000_s1027" style="position:absolute;left:0;text-align:left;margin-left:43.55pt;margin-top:88.2pt;width:314.7pt;height:82.8pt;z-index:251664384;mso-width-relative:margin" coordsize="39967,10515" o:gfxdata="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">
+              <v:group id="Group 2" o:spid="_x0000_s1027" style="position:absolute;left:0;text-align:left;margin-left:61.55pt;margin-top:35.4pt;width:314.7pt;height:82.8pt;z-index:251664384;mso-width-relative:margin" coordsize="39967,10515" o:gfxdata="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">
                 <v:shapetype id="_x0000_t75" coordsize="21600,21600" o:spt="75" o:preferrelative="t" path="m@4@5l@4@11@9@11@9@5xe" filled="f" stroked="f">
                   <v:stroke joinstyle="miter"/>
                   <v:formulas>
@@ -1308,167 +633,12 @@
                             <w:b/>
                           </w:rPr>
                         </w:pPr>
-                        <w:proofErr w:type="spellStart"/>
                         <w:r>
                           <w:rPr>
                             <w:rFonts w:cs="Segoe UI"/>
                             <w:b/>
                           </w:rPr>
-                          <w:t>Bộ</w:t>
-                        </w:r>
-                        <w:proofErr w:type="spellEnd"/>
-                        <w:r>
-                          <w:rPr>
-                            <w:rFonts w:cs="Segoe UI"/>
-                            <w:b/>
-                          </w:rPr>
-                          <w:t xml:space="preserve"> </w:t>
-                        </w:r>
-                        <w:proofErr w:type="spellStart"/>
-                        <w:r>
-                          <w:rPr>
-                            <w:rFonts w:cs="Segoe UI"/>
-                            <w:b/>
-                          </w:rPr>
-                          <w:t>môn</w:t>
-                        </w:r>
-                        <w:proofErr w:type="spellEnd"/>
-                        <w:r>
-                          <w:rPr>
-                            <w:rFonts w:cs="Segoe UI"/>
-                            <w:b/>
-                          </w:rPr>
-                          <w:t xml:space="preserve"> </w:t>
-                        </w:r>
-                        <w:proofErr w:type="spellStart"/>
-                        <w:r>
-                          <w:rPr>
-                            <w:rFonts w:cs="Segoe UI"/>
-                            <w:b/>
-                          </w:rPr>
-                          <w:t>Công</w:t>
-                        </w:r>
-                        <w:proofErr w:type="spellEnd"/>
-                        <w:r>
-                          <w:rPr>
-                            <w:rFonts w:cs="Segoe UI"/>
-                            <w:b/>
-                          </w:rPr>
-                          <w:t xml:space="preserve"> </w:t>
-                        </w:r>
-                        <w:proofErr w:type="spellStart"/>
-                        <w:r>
-                          <w:rPr>
-                            <w:rFonts w:cs="Segoe UI"/>
-                            <w:b/>
-                          </w:rPr>
-                          <w:t>nghệ</w:t>
-                        </w:r>
-                        <w:proofErr w:type="spellEnd"/>
-                        <w:r>
-                          <w:rPr>
-                            <w:rFonts w:cs="Segoe UI"/>
-                            <w:b/>
-                          </w:rPr>
-                          <w:t xml:space="preserve"> </w:t>
-                        </w:r>
-                        <w:proofErr w:type="spellStart"/>
-                        <w:r>
-                          <w:rPr>
-                            <w:rFonts w:cs="Segoe UI"/>
-                            <w:b/>
-                          </w:rPr>
-                          <w:t>phần</w:t>
-                        </w:r>
-                        <w:proofErr w:type="spellEnd"/>
-                        <w:r>
-                          <w:rPr>
-                            <w:rFonts w:cs="Segoe UI"/>
-                            <w:b/>
-                          </w:rPr>
-                          <w:t xml:space="preserve"> </w:t>
-                        </w:r>
-                        <w:proofErr w:type="spellStart"/>
-                        <w:r>
-                          <w:rPr>
-                            <w:rFonts w:cs="Segoe UI"/>
-                            <w:b/>
-                          </w:rPr>
-                          <w:t>mềm</w:t>
-                        </w:r>
-                        <w:proofErr w:type="spellEnd"/>
-                      </w:p>
-                      <w:p>
-                        <w:pPr>
-                          <w:jc w:val="center"/>
-                          <w:rPr>
-                            <w:rFonts w:cs="Segoe UI"/>
-                            <w:b/>
-                          </w:rPr>
-                        </w:pPr>
-                        <w:proofErr w:type="spellStart"/>
-                        <w:r>
-                          <w:rPr>
-                            <w:rFonts w:cs="Segoe UI"/>
-                            <w:b/>
-                          </w:rPr>
-                          <w:t>Khoa</w:t>
-                        </w:r>
-                        <w:proofErr w:type="spellEnd"/>
-                        <w:r>
-                          <w:rPr>
-                            <w:rFonts w:cs="Segoe UI"/>
-                            <w:b/>
-                          </w:rPr>
-                          <w:t xml:space="preserve"> </w:t>
-                        </w:r>
-                        <w:proofErr w:type="spellStart"/>
-                        <w:r>
-                          <w:rPr>
-                            <w:rFonts w:cs="Segoe UI"/>
-                            <w:b/>
-                          </w:rPr>
-                          <w:t>Công</w:t>
-                        </w:r>
-                        <w:proofErr w:type="spellEnd"/>
-                        <w:r>
-                          <w:rPr>
-                            <w:rFonts w:cs="Segoe UI"/>
-                            <w:b/>
-                          </w:rPr>
-                          <w:t xml:space="preserve"> </w:t>
-                        </w:r>
-                        <w:proofErr w:type="spellStart"/>
-                        <w:r>
-                          <w:rPr>
-                            <w:rFonts w:cs="Segoe UI"/>
-                            <w:b/>
-                          </w:rPr>
-                          <w:t>nghệ</w:t>
-                        </w:r>
-                        <w:proofErr w:type="spellEnd"/>
-                        <w:r>
-                          <w:rPr>
-                            <w:rFonts w:cs="Segoe UI"/>
-                            <w:b/>
-                          </w:rPr>
-                          <w:t xml:space="preserve"> </w:t>
-                        </w:r>
-                        <w:proofErr w:type="spellStart"/>
-                        <w:r>
-                          <w:rPr>
-                            <w:rFonts w:cs="Segoe UI"/>
-                            <w:b/>
-                          </w:rPr>
-                          <w:t>thông</w:t>
-                        </w:r>
-                        <w:proofErr w:type="spellEnd"/>
-                        <w:r>
-                          <w:rPr>
-                            <w:rFonts w:cs="Segoe UI"/>
-                            <w:b/>
-                          </w:rPr>
-                          <w:t xml:space="preserve"> tin</w:t>
+                          <w:t>Bộ môn Công nghệ phần mềm</w:t>
                         </w:r>
                       </w:p>
                       <w:p>
@@ -1479,101 +649,28 @@
                             <w:b/>
                           </w:rPr>
                         </w:pPr>
-                        <w:proofErr w:type="spellStart"/>
                         <w:r>
                           <w:rPr>
                             <w:rFonts w:cs="Segoe UI"/>
                             <w:b/>
                           </w:rPr>
-                          <w:t>Đại</w:t>
+                          <w:t>Khoa Công nghệ thông tin</w:t>
                         </w:r>
-                        <w:proofErr w:type="spellEnd"/>
+                      </w:p>
+                      <w:p>
+                        <w:pPr>
+                          <w:jc w:val="center"/>
+                          <w:rPr>
+                            <w:rFonts w:cs="Segoe UI"/>
+                            <w:b/>
+                          </w:rPr>
+                        </w:pPr>
                         <w:r>
                           <w:rPr>
                             <w:rFonts w:cs="Segoe UI"/>
                             <w:b/>
                           </w:rPr>
-                          <w:t xml:space="preserve"> </w:t>
-                        </w:r>
-                        <w:proofErr w:type="spellStart"/>
-                        <w:r>
-                          <w:rPr>
-                            <w:rFonts w:cs="Segoe UI"/>
-                            <w:b/>
-                          </w:rPr>
-                          <w:t>học</w:t>
-                        </w:r>
-                        <w:proofErr w:type="spellEnd"/>
-                        <w:r>
-                          <w:rPr>
-                            <w:rFonts w:cs="Segoe UI"/>
-                            <w:b/>
-                          </w:rPr>
-                          <w:t xml:space="preserve"> </w:t>
-                        </w:r>
-                        <w:proofErr w:type="spellStart"/>
-                        <w:r>
-                          <w:rPr>
-                            <w:rFonts w:cs="Segoe UI"/>
-                            <w:b/>
-                          </w:rPr>
-                          <w:t>Khoa</w:t>
-                        </w:r>
-                        <w:proofErr w:type="spellEnd"/>
-                        <w:r>
-                          <w:rPr>
-                            <w:rFonts w:cs="Segoe UI"/>
-                            <w:b/>
-                          </w:rPr>
-                          <w:t xml:space="preserve"> </w:t>
-                        </w:r>
-                        <w:proofErr w:type="spellStart"/>
-                        <w:r>
-                          <w:rPr>
-                            <w:rFonts w:cs="Segoe UI"/>
-                            <w:b/>
-                          </w:rPr>
-                          <w:t>học</w:t>
-                        </w:r>
-                        <w:proofErr w:type="spellEnd"/>
-                        <w:r>
-                          <w:rPr>
-                            <w:rFonts w:cs="Segoe UI"/>
-                            <w:b/>
-                          </w:rPr>
-                          <w:t xml:space="preserve"> </w:t>
-                        </w:r>
-                        <w:proofErr w:type="spellStart"/>
-                        <w:r>
-                          <w:rPr>
-                            <w:rFonts w:cs="Segoe UI"/>
-                            <w:b/>
-                          </w:rPr>
-                          <w:t>tự</w:t>
-                        </w:r>
-                        <w:proofErr w:type="spellEnd"/>
-                        <w:r>
-                          <w:rPr>
-                            <w:rFonts w:cs="Segoe UI"/>
-                            <w:b/>
-                          </w:rPr>
-                          <w:t xml:space="preserve"> </w:t>
-                        </w:r>
-                        <w:proofErr w:type="spellStart"/>
-                        <w:r>
-                          <w:rPr>
-                            <w:rFonts w:cs="Segoe UI"/>
-                            <w:b/>
-                          </w:rPr>
-                          <w:t>nhiên</w:t>
-                        </w:r>
-                        <w:proofErr w:type="spellEnd"/>
-                        <w:r>
-                          <w:rPr>
-                            <w:rFonts w:cs="Segoe UI"/>
-                            <w:b/>
-                          </w:rPr>
-                          <w:t xml:space="preserve"> TP HCM</w:t>
+                          <w:t>Đại học Khoa học tự nhiên TP HCM</w:t>
                         </w:r>
                       </w:p>
                     </w:txbxContent>
@@ -1650,19 +747,9 @@
             </w:numPr>
             <w:ind w:left="2880" w:firstLine="720"/>
           </w:pPr>
-          <w:proofErr w:type="spellStart"/>
           <w:r>
-            <w:t>Mục</w:t>
+            <w:t>Mục lục</w:t>
           </w:r>
-          <w:proofErr w:type="spellEnd"/>
-          <w:r>
-            <w:t xml:space="preserve"> </w:t>
-          </w:r>
-          <w:proofErr w:type="spellStart"/>
-          <w:r>
-            <w:t>lục</w:t>
-          </w:r>
-          <w:proofErr w:type="spellEnd"/>
         </w:p>
         <w:p>
           <w:pPr>
@@ -2044,7 +1131,6 @@
           <w:szCs w:val="26"/>
         </w:rPr>
       </w:pPr>
-      <w:proofErr w:type="spellStart"/>
       <w:r>
         <w:rPr>
           <w:rFonts w:cs="Segoe UI"/>
@@ -2052,129 +1138,8 @@
           <w:sz w:val="26"/>
           <w:szCs w:val="26"/>
         </w:rPr>
-        <w:t>Bảng</w:t>
+        <w:t>Bảng ghi nhận thay đổi tài liệu</w:t>
       </w:r>
-      <w:proofErr w:type="spellEnd"/>
-      <w:r>
-        <w:rPr>
-          <w:rFonts w:cs="Segoe UI"/>
-          <w:b/>
-          <w:sz w:val="26"/>
-          <w:szCs w:val="26"/>
-        </w:rPr>
-        <w:t xml:space="preserve"> </w:t>
-      </w:r>
-      <w:proofErr w:type="spellStart"/>
-      <w:r>
-        <w:rPr>
-          <w:rFonts w:cs="Segoe UI"/>
-          <w:b/>
-          <w:sz w:val="26"/>
-          <w:szCs w:val="26"/>
-        </w:rPr>
-        <w:t>ghi</w:t>
-      </w:r>
-      <w:proofErr w:type="spellEnd"/>
-      <w:r>
-        <w:rPr>
-          <w:rFonts w:cs="Segoe UI"/>
-          <w:b/>
-          <w:sz w:val="26"/>
-          <w:szCs w:val="26"/>
-        </w:rPr>
-        <w:t xml:space="preserve"> </w:t>
-      </w:r>
-      <w:proofErr w:type="spellStart"/>
-      <w:r>
-        <w:rPr>
-          <w:rFonts w:cs="Segoe UI"/>
-          <w:b/>
-          <w:sz w:val="26"/>
-          <w:szCs w:val="26"/>
-        </w:rPr>
-        <w:t>nhận</w:t>
-      </w:r>
-      <w:proofErr w:type="spellEnd"/>
-      <w:r>
-        <w:rPr>
-          <w:rFonts w:cs="Segoe UI"/>
-          <w:b/>
-          <w:sz w:val="26"/>
-          <w:szCs w:val="26"/>
-        </w:rPr>
-        <w:t xml:space="preserve"> </w:t>
-      </w:r>
-      <w:proofErr w:type="spellStart"/>
-      <w:r>
-        <w:rPr>
-          <w:rFonts w:cs="Segoe UI"/>
-          <w:b/>
-          <w:sz w:val="26"/>
-          <w:szCs w:val="26"/>
-        </w:rPr>
-        <w:t>thay</w:t>
-      </w:r>
-      <w:proofErr w:type="spellEnd"/>
-      <w:r>
-        <w:rPr>
-          <w:rFonts w:cs="Segoe UI"/>
-          <w:b/>
-          <w:sz w:val="26"/>
-          <w:szCs w:val="26"/>
-        </w:rPr>
-        <w:t xml:space="preserve"> </w:t>
-      </w:r>
-      <w:proofErr w:type="spellStart"/>
-      <w:r>
-        <w:rPr>
-          <w:rFonts w:cs="Segoe UI"/>
-          <w:b/>
-          <w:sz w:val="26"/>
-          <w:szCs w:val="26"/>
-        </w:rPr>
-        <w:t>đổi</w:t>
-      </w:r>
-      <w:proofErr w:type="spellEnd"/>
-      <w:r>
-        <w:rPr>
-          <w:rFonts w:cs="Segoe UI"/>
-          <w:b/>
-          <w:sz w:val="26"/>
-          <w:szCs w:val="26"/>
-        </w:rPr>
-        <w:t xml:space="preserve"> </w:t>
-      </w:r>
-      <w:proofErr w:type="spellStart"/>
-      <w:r>
-        <w:rPr>
-          <w:rFonts w:cs="Segoe UI"/>
-          <w:b/>
-          <w:sz w:val="26"/>
-          <w:szCs w:val="26"/>
-        </w:rPr>
-        <w:t>tài</w:t>
-      </w:r>
-      <w:proofErr w:type="spellEnd"/>
-      <w:r>
-        <w:rPr>
-          <w:rFonts w:cs="Segoe UI"/>
-          <w:b/>
-          <w:sz w:val="26"/>
-          <w:szCs w:val="26"/>
-        </w:rPr>
-        <w:t xml:space="preserve"> </w:t>
-      </w:r>
-      <w:proofErr w:type="spellStart"/>
-      <w:r>
-        <w:rPr>
-          <w:rFonts w:cs="Segoe UI"/>
-          <w:b/>
-          <w:sz w:val="26"/>
-          <w:szCs w:val="26"/>
-        </w:rPr>
-        <w:t>liệu</w:t>
-      </w:r>
-      <w:proofErr w:type="spellEnd"/>
     </w:p>
     <w:tbl>
       <w:tblPr>
@@ -2207,34 +1172,14 @@
                 <w:szCs w:val="26"/>
               </w:rPr>
             </w:pPr>
-            <w:proofErr w:type="spellStart"/>
             <w:r>
               <w:rPr>
                 <w:rFonts w:cs="Segoe UI"/>
                 <w:sz w:val="26"/>
                 <w:szCs w:val="26"/>
               </w:rPr>
-              <w:t>Thời</w:t>
+              <w:t>Thời gian</w:t>
             </w:r>
-            <w:proofErr w:type="spellEnd"/>
-            <w:r>
-              <w:rPr>
-                <w:rFonts w:cs="Segoe UI"/>
-                <w:sz w:val="26"/>
-                <w:szCs w:val="26"/>
-              </w:rPr>
-              <w:t xml:space="preserve"> </w:t>
-            </w:r>
-            <w:proofErr w:type="spellStart"/>
-            <w:r>
-              <w:rPr>
-                <w:rFonts w:cs="Segoe UI"/>
-                <w:sz w:val="26"/>
-                <w:szCs w:val="26"/>
-              </w:rPr>
-              <w:t>gian</w:t>
-            </w:r>
-            <w:proofErr w:type="spellEnd"/>
           </w:p>
         </w:tc>
         <w:tc>
@@ -2252,34 +1197,14 @@
                 <w:szCs w:val="26"/>
               </w:rPr>
             </w:pPr>
-            <w:proofErr w:type="spellStart"/>
             <w:r>
               <w:rPr>
                 <w:rFonts w:cs="Segoe UI"/>
                 <w:sz w:val="26"/>
                 <w:szCs w:val="26"/>
               </w:rPr>
-              <w:t>Phiên</w:t>
+              <w:t>Phiên bản</w:t>
             </w:r>
-            <w:proofErr w:type="spellEnd"/>
-            <w:r>
-              <w:rPr>
-                <w:rFonts w:cs="Segoe UI"/>
-                <w:sz w:val="26"/>
-                <w:szCs w:val="26"/>
-              </w:rPr>
-              <w:t xml:space="preserve"> </w:t>
-            </w:r>
-            <w:proofErr w:type="spellStart"/>
-            <w:r>
-              <w:rPr>
-                <w:rFonts w:cs="Segoe UI"/>
-                <w:sz w:val="26"/>
-                <w:szCs w:val="26"/>
-              </w:rPr>
-              <w:t>bản</w:t>
-            </w:r>
-            <w:proofErr w:type="spellEnd"/>
           </w:p>
         </w:tc>
         <w:tc>
@@ -2297,34 +1222,14 @@
                 <w:szCs w:val="26"/>
               </w:rPr>
             </w:pPr>
-            <w:proofErr w:type="spellStart"/>
             <w:r>
               <w:rPr>
                 <w:rFonts w:cs="Segoe UI"/>
                 <w:sz w:val="26"/>
                 <w:szCs w:val="26"/>
               </w:rPr>
-              <w:t>Mô</w:t>
+              <w:t>Mô tả</w:t>
             </w:r>
-            <w:proofErr w:type="spellEnd"/>
-            <w:r>
-              <w:rPr>
-                <w:rFonts w:cs="Segoe UI"/>
-                <w:sz w:val="26"/>
-                <w:szCs w:val="26"/>
-              </w:rPr>
-              <w:t xml:space="preserve"> </w:t>
-            </w:r>
-            <w:proofErr w:type="spellStart"/>
-            <w:r>
-              <w:rPr>
-                <w:rFonts w:cs="Segoe UI"/>
-                <w:sz w:val="26"/>
-                <w:szCs w:val="26"/>
-              </w:rPr>
-              <w:t>tả</w:t>
-            </w:r>
-            <w:proofErr w:type="spellEnd"/>
           </w:p>
         </w:tc>
         <w:tc>
@@ -2342,34 +1247,14 @@
                 <w:szCs w:val="26"/>
               </w:rPr>
             </w:pPr>
-            <w:proofErr w:type="spellStart"/>
             <w:r>
               <w:rPr>
                 <w:rFonts w:cs="Segoe UI"/>
                 <w:sz w:val="26"/>
                 <w:szCs w:val="26"/>
               </w:rPr>
-              <w:t>Tác</w:t>
+              <w:t>Tác giả</w:t>
             </w:r>
-            <w:proofErr w:type="spellEnd"/>
-            <w:r>
-              <w:rPr>
-                <w:rFonts w:cs="Segoe UI"/>
-                <w:sz w:val="26"/>
-                <w:szCs w:val="26"/>
-              </w:rPr>
-              <w:t xml:space="preserve"> </w:t>
-            </w:r>
-            <w:proofErr w:type="spellStart"/>
-            <w:r>
-              <w:rPr>
-                <w:rFonts w:cs="Segoe UI"/>
-                <w:sz w:val="26"/>
-                <w:szCs w:val="26"/>
-              </w:rPr>
-              <w:t>giả</w:t>
-            </w:r>
-            <w:proofErr w:type="spellEnd"/>
           </w:p>
         </w:tc>
       </w:tr>
@@ -2450,70 +1335,14 @@
                 <w:szCs w:val="26"/>
               </w:rPr>
             </w:pPr>
-            <w:proofErr w:type="spellStart"/>
             <w:r>
               <w:rPr>
                 <w:rFonts w:cs="Segoe UI"/>
                 <w:sz w:val="26"/>
                 <w:szCs w:val="26"/>
               </w:rPr>
-              <w:t>Soạn</w:t>
+              <w:t>Soạn thảo tài liệu</w:t>
             </w:r>
-            <w:proofErr w:type="spellEnd"/>
-            <w:r>
-              <w:rPr>
-                <w:rFonts w:cs="Segoe UI"/>
-                <w:sz w:val="26"/>
-                <w:szCs w:val="26"/>
-              </w:rPr>
-              <w:t xml:space="preserve"> </w:t>
-            </w:r>
-            <w:proofErr w:type="spellStart"/>
-            <w:r>
-              <w:rPr>
-                <w:rFonts w:cs="Segoe UI"/>
-                <w:sz w:val="26"/>
-                <w:szCs w:val="26"/>
-              </w:rPr>
-              <w:t>thảo</w:t>
-            </w:r>
-            <w:proofErr w:type="spellEnd"/>
-            <w:r>
-              <w:rPr>
-                <w:rFonts w:cs="Segoe UI"/>
-                <w:sz w:val="26"/>
-                <w:szCs w:val="26"/>
-              </w:rPr>
-              <w:t xml:space="preserve"> </w:t>
-            </w:r>
-            <w:proofErr w:type="spellStart"/>
-            <w:r>
-              <w:rPr>
-                <w:rFonts w:cs="Segoe UI"/>
-                <w:sz w:val="26"/>
-                <w:szCs w:val="26"/>
-              </w:rPr>
-              <w:t>tài</w:t>
-            </w:r>
-            <w:proofErr w:type="spellEnd"/>
-            <w:r>
-              <w:rPr>
-                <w:rFonts w:cs="Segoe UI"/>
-                <w:sz w:val="26"/>
-                <w:szCs w:val="26"/>
-              </w:rPr>
-              <w:t xml:space="preserve"> </w:t>
-            </w:r>
-            <w:proofErr w:type="spellStart"/>
-            <w:r>
-              <w:rPr>
-                <w:rFonts w:cs="Segoe UI"/>
-                <w:sz w:val="26"/>
-                <w:szCs w:val="26"/>
-              </w:rPr>
-              <w:t>liệu</w:t>
-            </w:r>
-            <w:proofErr w:type="spellEnd"/>
           </w:p>
         </w:tc>
         <w:tc>
@@ -2531,52 +1360,14 @@
                 <w:szCs w:val="26"/>
               </w:rPr>
             </w:pPr>
-            <w:proofErr w:type="spellStart"/>
             <w:r>
               <w:rPr>
                 <w:rFonts w:cs="Segoe UI"/>
                 <w:sz w:val="26"/>
                 <w:szCs w:val="26"/>
               </w:rPr>
-              <w:t>Vũ</w:t>
+              <w:t>Vũ Đình Thăng</w:t>
             </w:r>
-            <w:proofErr w:type="spellEnd"/>
-            <w:r>
-              <w:rPr>
-                <w:rFonts w:cs="Segoe UI"/>
-                <w:sz w:val="26"/>
-                <w:szCs w:val="26"/>
-              </w:rPr>
-              <w:t xml:space="preserve"> </w:t>
-            </w:r>
-            <w:proofErr w:type="spellStart"/>
-            <w:r>
-              <w:rPr>
-                <w:rFonts w:cs="Segoe UI"/>
-                <w:sz w:val="26"/>
-                <w:szCs w:val="26"/>
-              </w:rPr>
-              <w:t>Đình</w:t>
-            </w:r>
-            <w:proofErr w:type="spellEnd"/>
-            <w:r>
-              <w:rPr>
-                <w:rFonts w:cs="Segoe UI"/>
-                <w:sz w:val="26"/>
-                <w:szCs w:val="26"/>
-              </w:rPr>
-              <w:t xml:space="preserve"> </w:t>
-            </w:r>
-            <w:proofErr w:type="spellStart"/>
-            <w:r>
-              <w:rPr>
-                <w:rFonts w:cs="Segoe UI"/>
-                <w:sz w:val="26"/>
-                <w:szCs w:val="26"/>
-              </w:rPr>
-              <w:t>Thăng</w:t>
-            </w:r>
-            <w:proofErr w:type="spellEnd"/>
           </w:p>
         </w:tc>
       </w:tr>
@@ -2687,7 +1478,7 @@
           <w:szCs w:val="28"/>
         </w:rPr>
       </w:pPr>
-      <w:bookmarkStart w:id="3" w:name="OLE_LINK4"/>
+      <w:bookmarkStart w:id="2" w:name="OLE_LINK4"/>
     </w:p>
     <w:p>
       <w:pPr>
@@ -2702,84 +1493,21 @@
           <w:szCs w:val="44"/>
         </w:rPr>
       </w:pPr>
-      <w:bookmarkStart w:id="4" w:name="_Toc502495643"/>
-      <w:bookmarkStart w:id="5" w:name="OLE_LINK2"/>
-      <w:bookmarkEnd w:id="3"/>
-      <w:proofErr w:type="spellStart"/>
+      <w:bookmarkStart w:id="3" w:name="_Toc502495643"/>
+      <w:bookmarkStart w:id="4" w:name="OLE_LINK2"/>
+      <w:bookmarkEnd w:id="2"/>
       <w:r>
         <w:rPr>
           <w:rFonts w:cs="Segoe UI"/>
           <w:szCs w:val="44"/>
         </w:rPr>
-        <w:t>Cài</w:t>
+        <w:t>Cài đặt ngrok</w:t>
       </w:r>
-      <w:proofErr w:type="spellEnd"/>
-      <w:r>
-        <w:rPr>
-          <w:rFonts w:cs="Segoe UI"/>
-          <w:szCs w:val="44"/>
-        </w:rPr>
-        <w:t xml:space="preserve"> </w:t>
-      </w:r>
-      <w:proofErr w:type="spellStart"/>
-      <w:r>
-        <w:rPr>
-          <w:rFonts w:cs="Segoe UI"/>
-          <w:szCs w:val="44"/>
-        </w:rPr>
-        <w:t>đặt</w:t>
-      </w:r>
-      <w:proofErr w:type="spellEnd"/>
-      <w:r>
-        <w:rPr>
-          <w:rFonts w:cs="Segoe UI"/>
-          <w:szCs w:val="44"/>
-        </w:rPr>
-        <w:t xml:space="preserve"> </w:t>
-      </w:r>
-      <w:proofErr w:type="spellStart"/>
-      <w:r>
-        <w:rPr>
-          <w:rFonts w:cs="Segoe UI"/>
-          <w:szCs w:val="44"/>
-        </w:rPr>
-        <w:t>ngrok</w:t>
-      </w:r>
-      <w:bookmarkEnd w:id="4"/>
-      <w:proofErr w:type="spellEnd"/>
+      <w:bookmarkEnd w:id="3"/>
     </w:p>
     <w:p>
-      <w:proofErr w:type="spellStart"/>
       <w:r>
-        <w:t>Tải</w:t>
-      </w:r>
-      <w:proofErr w:type="spellEnd"/>
-      <w:r>
-        <w:t xml:space="preserve"> file </w:t>
-      </w:r>
-      <w:proofErr w:type="spellStart"/>
-      <w:r>
-        <w:t>cài</w:t>
-      </w:r>
-      <w:proofErr w:type="spellEnd"/>
-      <w:r>
-        <w:t xml:space="preserve"> </w:t>
-      </w:r>
-      <w:proofErr w:type="spellStart"/>
-      <w:r>
-        <w:t>đặt</w:t>
-      </w:r>
-      <w:proofErr w:type="spellEnd"/>
-      <w:r>
-        <w:t xml:space="preserve"> </w:t>
-      </w:r>
-      <w:proofErr w:type="spellStart"/>
-      <w:r>
-        <w:t>tại</w:t>
-      </w:r>
-      <w:proofErr w:type="spellEnd"/>
-      <w:r>
-        <w:t xml:space="preserve"> ngrok.com</w:t>
+        <w:t>Tải file cài đặt tại ngrok.com</w:t>
       </w:r>
     </w:p>
     <w:p>
@@ -2836,33 +1564,11 @@
           <w:rFonts w:cs="Segoe UI"/>
         </w:rPr>
       </w:pPr>
-      <w:proofErr w:type="spellStart"/>
       <w:r>
         <w:rPr>
           <w:rFonts w:cs="Segoe UI"/>
         </w:rPr>
-        <w:t>Bấm</w:t>
-      </w:r>
-      <w:proofErr w:type="spellEnd"/>
-      <w:r>
-        <w:rPr>
-          <w:rFonts w:cs="Segoe UI"/>
-        </w:rPr>
-        <w:t xml:space="preserve"> download for </w:t>
-      </w:r>
-      <w:proofErr w:type="spellStart"/>
-      <w:r>
-        <w:rPr>
-          <w:rFonts w:cs="Segoe UI"/>
-        </w:rPr>
-        <w:t>windown</w:t>
-      </w:r>
-      <w:proofErr w:type="spellEnd"/>
-      <w:r>
-        <w:rPr>
-          <w:rFonts w:cs="Segoe UI"/>
-        </w:rPr>
-        <w:t>.</w:t>
+        <w:t>Bấm download for windown.</w:t>
       </w:r>
     </w:p>
     <w:p>
@@ -2871,70 +1577,12 @@
           <w:rFonts w:cs="Segoe UI"/>
         </w:rPr>
       </w:pPr>
-      <w:proofErr w:type="spellStart"/>
       <w:r>
         <w:rPr>
           <w:rFonts w:cs="Segoe UI"/>
         </w:rPr>
-        <w:t>Giải</w:t>
+        <w:t>Giải nén file .zip vừa mới down về</w:t>
       </w:r>
-      <w:proofErr w:type="spellEnd"/>
-      <w:r>
-        <w:rPr>
-          <w:rFonts w:cs="Segoe UI"/>
-        </w:rPr>
-        <w:t xml:space="preserve"> </w:t>
-      </w:r>
-      <w:proofErr w:type="spellStart"/>
-      <w:r>
-        <w:rPr>
-          <w:rFonts w:cs="Segoe UI"/>
-        </w:rPr>
-        <w:t>nén</w:t>
-      </w:r>
-      <w:proofErr w:type="spellEnd"/>
-      <w:r>
-        <w:rPr>
-          <w:rFonts w:cs="Segoe UI"/>
-        </w:rPr>
-        <w:t xml:space="preserve"> file .zip </w:t>
-      </w:r>
-      <w:proofErr w:type="spellStart"/>
-      <w:r>
-        <w:rPr>
-          <w:rFonts w:cs="Segoe UI"/>
-        </w:rPr>
-        <w:t>vừa</w:t>
-      </w:r>
-      <w:proofErr w:type="spellEnd"/>
-      <w:r>
-        <w:rPr>
-          <w:rFonts w:cs="Segoe UI"/>
-        </w:rPr>
-        <w:t xml:space="preserve"> </w:t>
-      </w:r>
-      <w:proofErr w:type="spellStart"/>
-      <w:r>
-        <w:rPr>
-          <w:rFonts w:cs="Segoe UI"/>
-        </w:rPr>
-        <w:t>mới</w:t>
-      </w:r>
-      <w:proofErr w:type="spellEnd"/>
-      <w:r>
-        <w:rPr>
-          <w:rFonts w:cs="Segoe UI"/>
-        </w:rPr>
-        <w:t xml:space="preserve"> down </w:t>
-      </w:r>
-      <w:proofErr w:type="spellStart"/>
-      <w:r>
-        <w:rPr>
-          <w:rFonts w:cs="Segoe UI"/>
-        </w:rPr>
-        <w:t>về</w:t>
-      </w:r>
-      <w:proofErr w:type="spellEnd"/>
     </w:p>
     <w:p>
       <w:pPr>
@@ -2990,77 +1638,11 @@
           <w:rFonts w:cs="Segoe UI"/>
         </w:rPr>
       </w:pPr>
-      <w:proofErr w:type="spellStart"/>
       <w:r>
         <w:rPr>
           <w:rFonts w:cs="Segoe UI"/>
         </w:rPr>
-        <w:t>Kết</w:t>
-      </w:r>
-      <w:proofErr w:type="spellEnd"/>
-      <w:r>
-        <w:rPr>
-          <w:rFonts w:cs="Segoe UI"/>
-        </w:rPr>
-        <w:t xml:space="preserve"> </w:t>
-      </w:r>
-      <w:proofErr w:type="spellStart"/>
-      <w:r>
-        <w:rPr>
-          <w:rFonts w:cs="Segoe UI"/>
-        </w:rPr>
-        <w:t>quả</w:t>
-      </w:r>
-      <w:proofErr w:type="spellEnd"/>
-      <w:r>
-        <w:rPr>
-          <w:rFonts w:cs="Segoe UI"/>
-        </w:rPr>
-        <w:t xml:space="preserve"> </w:t>
-      </w:r>
-      <w:proofErr w:type="spellStart"/>
-      <w:proofErr w:type="gramStart"/>
-      <w:r>
-        <w:rPr>
-          <w:rFonts w:cs="Segoe UI"/>
-        </w:rPr>
-        <w:t>thu</w:t>
-      </w:r>
-      <w:proofErr w:type="spellEnd"/>
-      <w:proofErr w:type="gramEnd"/>
-      <w:r>
-        <w:rPr>
-          <w:rFonts w:cs="Segoe UI"/>
-        </w:rPr>
-        <w:t xml:space="preserve"> </w:t>
-      </w:r>
-      <w:proofErr w:type="spellStart"/>
-      <w:r>
-        <w:rPr>
-          <w:rFonts w:cs="Segoe UI"/>
-        </w:rPr>
-        <w:t>được</w:t>
-      </w:r>
-      <w:proofErr w:type="spellEnd"/>
-      <w:r>
-        <w:rPr>
-          <w:rFonts w:cs="Segoe UI"/>
-        </w:rPr>
-        <w:t xml:space="preserve"> </w:t>
-      </w:r>
-      <w:proofErr w:type="spellStart"/>
-      <w:r>
-        <w:rPr>
-          <w:rFonts w:cs="Segoe UI"/>
-        </w:rPr>
-        <w:t>là</w:t>
-      </w:r>
-      <w:proofErr w:type="spellEnd"/>
-      <w:r>
-        <w:rPr>
-          <w:rFonts w:cs="Segoe UI"/>
-        </w:rPr>
-        <w:t xml:space="preserve"> 1 file </w:t>
+        <w:t xml:space="preserve">Kết quả thu được là 1 file </w:t>
       </w:r>
       <w:r>
         <w:rPr>
@@ -3117,7 +1699,7 @@
         </w:drawing>
       </w:r>
     </w:p>
-    <w:bookmarkEnd w:id="5"/>
+    <w:bookmarkEnd w:id="4"/>
     <w:p>
       <w:pPr>
         <w:rPr>
@@ -3126,23 +1708,13 @@
           <w:szCs w:val="26"/>
         </w:rPr>
       </w:pPr>
-      <w:proofErr w:type="spellStart"/>
       <w:r>
         <w:rPr>
           <w:rFonts w:cs="Segoe UI"/>
           <w:sz w:val="26"/>
           <w:szCs w:val="26"/>
         </w:rPr>
-        <w:t>Chạy</w:t>
-      </w:r>
-      <w:proofErr w:type="spellEnd"/>
-      <w:r>
-        <w:rPr>
-          <w:rFonts w:cs="Segoe UI"/>
-          <w:sz w:val="26"/>
-          <w:szCs w:val="26"/>
-        </w:rPr>
-        <w:t xml:space="preserve"> file ngrok.exe</w:t>
+        <w:t>Chạy file ngrok.exe</w:t>
       </w:r>
     </w:p>
     <w:p>
@@ -3204,241 +1776,13 @@
           <w:szCs w:val="26"/>
         </w:rPr>
       </w:pPr>
-      <w:proofErr w:type="spellStart"/>
       <w:r>
         <w:rPr>
           <w:rFonts w:cs="Segoe UI"/>
           <w:sz w:val="26"/>
           <w:szCs w:val="26"/>
         </w:rPr>
-        <w:t>Gõ</w:t>
-      </w:r>
-      <w:proofErr w:type="spellEnd"/>
-      <w:r>
-        <w:rPr>
-          <w:rFonts w:cs="Segoe UI"/>
-          <w:sz w:val="26"/>
-          <w:szCs w:val="26"/>
-        </w:rPr>
-        <w:t xml:space="preserve"> </w:t>
-      </w:r>
-      <w:proofErr w:type="spellStart"/>
-      <w:r>
-        <w:rPr>
-          <w:rFonts w:cs="Segoe UI"/>
-          <w:sz w:val="26"/>
-          <w:szCs w:val="26"/>
-        </w:rPr>
-        <w:t>lệnh</w:t>
-      </w:r>
-      <w:proofErr w:type="spellEnd"/>
-      <w:r>
-        <w:rPr>
-          <w:rFonts w:cs="Segoe UI"/>
-          <w:sz w:val="26"/>
-          <w:szCs w:val="26"/>
-        </w:rPr>
-        <w:t xml:space="preserve"> </w:t>
-      </w:r>
-      <w:proofErr w:type="spellStart"/>
-      <w:r>
-        <w:rPr>
-          <w:rFonts w:cs="Segoe UI"/>
-          <w:sz w:val="26"/>
-          <w:szCs w:val="26"/>
-        </w:rPr>
-        <w:t>ngrok</w:t>
-      </w:r>
-      <w:proofErr w:type="spellEnd"/>
-      <w:r>
-        <w:rPr>
-          <w:rFonts w:cs="Segoe UI"/>
-          <w:sz w:val="26"/>
-          <w:szCs w:val="26"/>
-        </w:rPr>
-        <w:t xml:space="preserve"> http &lt;port&gt;, </w:t>
-      </w:r>
-      <w:proofErr w:type="spellStart"/>
-      <w:r>
-        <w:rPr>
-          <w:rFonts w:cs="Segoe UI"/>
-          <w:sz w:val="26"/>
-          <w:szCs w:val="26"/>
-        </w:rPr>
-        <w:t>cụ</w:t>
-      </w:r>
-      <w:proofErr w:type="spellEnd"/>
-      <w:r>
-        <w:rPr>
-          <w:rFonts w:cs="Segoe UI"/>
-          <w:sz w:val="26"/>
-          <w:szCs w:val="26"/>
-        </w:rPr>
-        <w:t xml:space="preserve"> </w:t>
-      </w:r>
-      <w:proofErr w:type="spellStart"/>
-      <w:r>
-        <w:rPr>
-          <w:rFonts w:cs="Segoe UI"/>
-          <w:sz w:val="26"/>
-          <w:szCs w:val="26"/>
-        </w:rPr>
-        <w:t>thể</w:t>
-      </w:r>
-      <w:proofErr w:type="spellEnd"/>
-      <w:r>
-        <w:rPr>
-          <w:rFonts w:cs="Segoe UI"/>
-          <w:sz w:val="26"/>
-          <w:szCs w:val="26"/>
-        </w:rPr>
-        <w:t xml:space="preserve"> </w:t>
-      </w:r>
-      <w:proofErr w:type="spellStart"/>
-      <w:r>
-        <w:rPr>
-          <w:rFonts w:cs="Segoe UI"/>
-          <w:sz w:val="26"/>
-          <w:szCs w:val="26"/>
-        </w:rPr>
-        <w:t>là</w:t>
-      </w:r>
-      <w:proofErr w:type="spellEnd"/>
-      <w:r>
-        <w:rPr>
-          <w:rFonts w:cs="Segoe UI"/>
-          <w:sz w:val="26"/>
-          <w:szCs w:val="26"/>
-        </w:rPr>
-        <w:t xml:space="preserve"> </w:t>
-      </w:r>
-      <w:proofErr w:type="spellStart"/>
-      <w:r>
-        <w:rPr>
-          <w:rFonts w:cs="Segoe UI"/>
-          <w:sz w:val="26"/>
-          <w:szCs w:val="26"/>
-        </w:rPr>
-        <w:t>ngrok</w:t>
-      </w:r>
-      <w:proofErr w:type="spellEnd"/>
-      <w:r>
-        <w:rPr>
-          <w:rFonts w:cs="Segoe UI"/>
-          <w:sz w:val="26"/>
-          <w:szCs w:val="26"/>
-        </w:rPr>
-        <w:t xml:space="preserve"> http 3000, </w:t>
-      </w:r>
-      <w:proofErr w:type="spellStart"/>
-      <w:r>
-        <w:rPr>
-          <w:rFonts w:cs="Segoe UI"/>
-          <w:sz w:val="26"/>
-          <w:szCs w:val="26"/>
-        </w:rPr>
-        <w:t>sẽ</w:t>
-      </w:r>
-      <w:proofErr w:type="spellEnd"/>
-      <w:r>
-        <w:rPr>
-          <w:rFonts w:cs="Segoe UI"/>
-          <w:sz w:val="26"/>
-          <w:szCs w:val="26"/>
-        </w:rPr>
-        <w:t xml:space="preserve"> </w:t>
-      </w:r>
-      <w:proofErr w:type="spellStart"/>
-      <w:proofErr w:type="gramStart"/>
-      <w:r>
-        <w:rPr>
-          <w:rFonts w:cs="Segoe UI"/>
-          <w:sz w:val="26"/>
-          <w:szCs w:val="26"/>
-        </w:rPr>
-        <w:t>thu</w:t>
-      </w:r>
-      <w:proofErr w:type="spellEnd"/>
-      <w:proofErr w:type="gramEnd"/>
-      <w:r>
-        <w:rPr>
-          <w:rFonts w:cs="Segoe UI"/>
-          <w:sz w:val="26"/>
-          <w:szCs w:val="26"/>
-        </w:rPr>
-        <w:t xml:space="preserve"> </w:t>
-      </w:r>
-      <w:proofErr w:type="spellStart"/>
-      <w:r>
-        <w:rPr>
-          <w:rFonts w:cs="Segoe UI"/>
-          <w:sz w:val="26"/>
-          <w:szCs w:val="26"/>
-        </w:rPr>
-        <w:t>được</w:t>
-      </w:r>
-      <w:proofErr w:type="spellEnd"/>
-      <w:r>
-        <w:rPr>
-          <w:rFonts w:cs="Segoe UI"/>
-          <w:sz w:val="26"/>
-          <w:szCs w:val="26"/>
-        </w:rPr>
-        <w:t xml:space="preserve"> </w:t>
-      </w:r>
-      <w:proofErr w:type="spellStart"/>
-      <w:r>
-        <w:rPr>
-          <w:rFonts w:cs="Segoe UI"/>
-          <w:sz w:val="26"/>
-          <w:szCs w:val="26"/>
-        </w:rPr>
-        <w:t>kết</w:t>
-      </w:r>
-      <w:proofErr w:type="spellEnd"/>
-      <w:r>
-        <w:rPr>
-          <w:rFonts w:cs="Segoe UI"/>
-          <w:sz w:val="26"/>
-          <w:szCs w:val="26"/>
-        </w:rPr>
-        <w:t xml:space="preserve"> </w:t>
-      </w:r>
-      <w:proofErr w:type="spellStart"/>
-      <w:r>
-        <w:rPr>
-          <w:rFonts w:cs="Segoe UI"/>
-          <w:sz w:val="26"/>
-          <w:szCs w:val="26"/>
-        </w:rPr>
-        <w:t>quả</w:t>
-      </w:r>
-      <w:proofErr w:type="spellEnd"/>
-      <w:r>
-        <w:rPr>
-          <w:rFonts w:cs="Segoe UI"/>
-          <w:sz w:val="26"/>
-          <w:szCs w:val="26"/>
-        </w:rPr>
-        <w:t xml:space="preserve"> </w:t>
-      </w:r>
-      <w:proofErr w:type="spellStart"/>
-      <w:r>
-        <w:rPr>
-          <w:rFonts w:cs="Segoe UI"/>
-          <w:sz w:val="26"/>
-          <w:szCs w:val="26"/>
-        </w:rPr>
-        <w:t>sau</w:t>
-      </w:r>
-      <w:proofErr w:type="spellEnd"/>
-      <w:r>
-        <w:rPr>
-          <w:rFonts w:cs="Segoe UI"/>
-          <w:sz w:val="26"/>
-          <w:szCs w:val="26"/>
-        </w:rPr>
-        <w:t>:</w:t>
+        <w:t>Gõ lệnh ngrok http &lt;port&gt;, cụ thể là ngrok http 3000, sẽ thu được kết quả sau:</w:t>
       </w:r>
     </w:p>
     <w:p>
@@ -3509,58 +1853,16 @@
         </w:numPr>
         <w:ind w:left="630"/>
       </w:pPr>
-      <w:bookmarkStart w:id="6" w:name="_Toc502495644"/>
-      <w:proofErr w:type="spellStart"/>
+      <w:bookmarkStart w:id="5" w:name="_Toc502495644"/>
       <w:r>
         <w:lastRenderedPageBreak/>
-        <w:t>Lấy</w:t>
+        <w:t>Lấy script trên recast.ai</w:t>
       </w:r>
-      <w:proofErr w:type="spellEnd"/>
-      <w:r>
-        <w:t xml:space="preserve"> script </w:t>
-      </w:r>
-      <w:proofErr w:type="spellStart"/>
-      <w:r>
-        <w:t>trên</w:t>
-      </w:r>
-      <w:proofErr w:type="spellEnd"/>
-      <w:r>
-        <w:t xml:space="preserve"> recast.ai</w:t>
-      </w:r>
-      <w:bookmarkEnd w:id="6"/>
+      <w:bookmarkEnd w:id="5"/>
     </w:p>
     <w:p>
-      <w:proofErr w:type="spellStart"/>
       <w:r>
-        <w:t>Đăng</w:t>
-      </w:r>
-      <w:proofErr w:type="spellEnd"/>
-      <w:r>
-        <w:t xml:space="preserve"> </w:t>
-      </w:r>
-      <w:proofErr w:type="spellStart"/>
-      <w:r>
-        <w:t>cập</w:t>
-      </w:r>
-      <w:proofErr w:type="spellEnd"/>
-      <w:r>
-        <w:t xml:space="preserve"> </w:t>
-      </w:r>
-      <w:proofErr w:type="spellStart"/>
-      <w:r>
-        <w:t>vào</w:t>
-      </w:r>
-      <w:proofErr w:type="spellEnd"/>
-      <w:r>
-        <w:t xml:space="preserve"> recast.ai, </w:t>
-      </w:r>
-      <w:proofErr w:type="spellStart"/>
-      <w:r>
-        <w:t>chép</w:t>
-      </w:r>
-      <w:proofErr w:type="spellEnd"/>
-      <w:r>
-        <w:t xml:space="preserve"> webchat script</w:t>
+        <w:t>Đăng cập vào recast.ai, chép webchat script</w:t>
       </w:r>
     </w:p>
     <w:p>
@@ -3627,72 +1929,8 @@
           <w:sz w:val="26"/>
           <w:szCs w:val="26"/>
         </w:rPr>
-        <w:t xml:space="preserve">Import </w:t>
+        <w:t>Import đoạn script trên vào file home.ejs</w:t>
       </w:r>
-      <w:proofErr w:type="spellStart"/>
-      <w:r>
-        <w:rPr>
-          <w:rFonts w:cs="Segoe UI"/>
-          <w:sz w:val="26"/>
-          <w:szCs w:val="26"/>
-        </w:rPr>
-        <w:t>đoạn</w:t>
-      </w:r>
-      <w:proofErr w:type="spellEnd"/>
-      <w:r>
-        <w:rPr>
-          <w:rFonts w:cs="Segoe UI"/>
-          <w:sz w:val="26"/>
-          <w:szCs w:val="26"/>
-        </w:rPr>
-        <w:t xml:space="preserve"> script </w:t>
-      </w:r>
-      <w:proofErr w:type="spellStart"/>
-      <w:r>
-        <w:rPr>
-          <w:rFonts w:cs="Segoe UI"/>
-          <w:sz w:val="26"/>
-          <w:szCs w:val="26"/>
-        </w:rPr>
-        <w:t>trên</w:t>
-      </w:r>
-      <w:proofErr w:type="spellEnd"/>
-      <w:r>
-        <w:rPr>
-          <w:rFonts w:cs="Segoe UI"/>
-          <w:sz w:val="26"/>
-          <w:szCs w:val="26"/>
-        </w:rPr>
-        <w:t xml:space="preserve"> </w:t>
-      </w:r>
-      <w:proofErr w:type="spellStart"/>
-      <w:r>
-        <w:rPr>
-          <w:rFonts w:cs="Segoe UI"/>
-          <w:sz w:val="26"/>
-          <w:szCs w:val="26"/>
-        </w:rPr>
-        <w:t>vào</w:t>
-      </w:r>
-      <w:proofErr w:type="spellEnd"/>
-      <w:r>
-        <w:rPr>
-          <w:rFonts w:cs="Segoe UI"/>
-          <w:sz w:val="26"/>
-          <w:szCs w:val="26"/>
-        </w:rPr>
-        <w:t xml:space="preserve"> file </w:t>
-      </w:r>
-      <w:proofErr w:type="spellStart"/>
-      <w:r>
-        <w:rPr>
-          <w:rFonts w:cs="Segoe UI"/>
-          <w:sz w:val="26"/>
-          <w:szCs w:val="26"/>
-        </w:rPr>
-        <w:t>home.ejs</w:t>
-      </w:r>
-      <w:proofErr w:type="spellEnd"/>
     </w:p>
     <w:p>
       <w:pPr>
@@ -3808,16 +2046,17 @@
           <w:sz w:val="26"/>
           <w:szCs w:val="26"/>
         </w:rPr>
-        <w:t xml:space="preserve">Di </w:t>
+        <w:t>Để customize giao diện, d</w:t>
       </w:r>
-      <w:proofErr w:type="spellStart"/>
+      <w:bookmarkStart w:id="6" w:name="_GoBack"/>
+      <w:bookmarkEnd w:id="6"/>
       <w:r>
         <w:rPr>
           <w:rFonts w:cs="Segoe UI"/>
           <w:sz w:val="26"/>
           <w:szCs w:val="26"/>
         </w:rPr>
-        <w:t>chuyể</w:t>
+        <w:t>i chuyể</w:t>
       </w:r>
       <w:r>
         <w:rPr>
@@ -3825,162 +2064,15 @@
           <w:sz w:val="26"/>
           <w:szCs w:val="26"/>
         </w:rPr>
-        <w:t>n</w:t>
+        <w:t>n gitbash</w:t>
       </w:r>
-      <w:proofErr w:type="spellEnd"/>
       <w:r>
         <w:rPr>
           <w:rFonts w:cs="Segoe UI"/>
           <w:sz w:val="26"/>
           <w:szCs w:val="26"/>
         </w:rPr>
-        <w:t xml:space="preserve"> </w:t>
-      </w:r>
-      <w:proofErr w:type="spellStart"/>
-      <w:r>
-        <w:rPr>
-          <w:rFonts w:cs="Segoe UI"/>
-          <w:sz w:val="26"/>
-          <w:szCs w:val="26"/>
-        </w:rPr>
-        <w:t>gitbash</w:t>
-      </w:r>
-      <w:proofErr w:type="spellEnd"/>
-      <w:r>
-        <w:rPr>
-          <w:rFonts w:cs="Segoe UI"/>
-          <w:sz w:val="26"/>
-          <w:szCs w:val="26"/>
-        </w:rPr>
-        <w:t xml:space="preserve"> </w:t>
-      </w:r>
-      <w:proofErr w:type="spellStart"/>
-      <w:r>
-        <w:rPr>
-          <w:rFonts w:cs="Segoe UI"/>
-          <w:sz w:val="26"/>
-          <w:szCs w:val="26"/>
-        </w:rPr>
-        <w:t>đến</w:t>
-      </w:r>
-      <w:proofErr w:type="spellEnd"/>
-      <w:r>
-        <w:rPr>
-          <w:rFonts w:cs="Segoe UI"/>
-          <w:sz w:val="26"/>
-          <w:szCs w:val="26"/>
-        </w:rPr>
-        <w:t xml:space="preserve"> </w:t>
-      </w:r>
-      <w:proofErr w:type="spellStart"/>
-      <w:proofErr w:type="gramStart"/>
-      <w:r>
-        <w:rPr>
-          <w:rFonts w:cs="Segoe UI"/>
-          <w:sz w:val="26"/>
-          <w:szCs w:val="26"/>
-        </w:rPr>
-        <w:t>thư</w:t>
-      </w:r>
-      <w:proofErr w:type="spellEnd"/>
-      <w:proofErr w:type="gramEnd"/>
-      <w:r>
-        <w:rPr>
-          <w:rFonts w:cs="Segoe UI"/>
-          <w:sz w:val="26"/>
-          <w:szCs w:val="26"/>
-        </w:rPr>
-        <w:t xml:space="preserve"> </w:t>
-      </w:r>
-      <w:proofErr w:type="spellStart"/>
-      <w:r>
-        <w:rPr>
-          <w:rFonts w:cs="Segoe UI"/>
-          <w:sz w:val="26"/>
-          <w:szCs w:val="26"/>
-        </w:rPr>
-        <w:t>mục</w:t>
-      </w:r>
-      <w:proofErr w:type="spellEnd"/>
-      <w:r>
-        <w:rPr>
-          <w:rFonts w:cs="Segoe UI"/>
-          <w:sz w:val="26"/>
-          <w:szCs w:val="26"/>
-        </w:rPr>
-        <w:t xml:space="preserve"> </w:t>
-      </w:r>
-      <w:proofErr w:type="spellStart"/>
-      <w:r>
-        <w:rPr>
-          <w:rFonts w:cs="Segoe UI"/>
-          <w:sz w:val="26"/>
-          <w:szCs w:val="26"/>
-        </w:rPr>
-        <w:t>WebChat</w:t>
-      </w:r>
-      <w:proofErr w:type="spellEnd"/>
-      <w:r>
-        <w:rPr>
-          <w:rFonts w:cs="Segoe UI"/>
-          <w:sz w:val="26"/>
-          <w:szCs w:val="26"/>
-        </w:rPr>
-        <w:t xml:space="preserve">, </w:t>
-      </w:r>
-      <w:proofErr w:type="spellStart"/>
-      <w:r>
-        <w:rPr>
-          <w:rFonts w:cs="Segoe UI"/>
-          <w:sz w:val="26"/>
-          <w:szCs w:val="26"/>
-        </w:rPr>
-        <w:t>gõ</w:t>
-      </w:r>
-      <w:proofErr w:type="spellEnd"/>
-      <w:r>
-        <w:rPr>
-          <w:rFonts w:cs="Segoe UI"/>
-          <w:sz w:val="26"/>
-          <w:szCs w:val="26"/>
-        </w:rPr>
-        <w:t xml:space="preserve"> </w:t>
-      </w:r>
-      <w:proofErr w:type="spellStart"/>
-      <w:r>
-        <w:rPr>
-          <w:rFonts w:cs="Segoe UI"/>
-          <w:sz w:val="26"/>
-          <w:szCs w:val="26"/>
-        </w:rPr>
-        <w:t>lệnh</w:t>
-      </w:r>
-      <w:proofErr w:type="spellEnd"/>
-      <w:r>
-        <w:rPr>
-          <w:rFonts w:cs="Segoe UI"/>
-          <w:sz w:val="26"/>
-          <w:szCs w:val="26"/>
-        </w:rPr>
-        <w:t xml:space="preserve"> </w:t>
-      </w:r>
-      <w:proofErr w:type="spellStart"/>
-      <w:r>
-        <w:rPr>
-          <w:rFonts w:cs="Segoe UI"/>
-          <w:sz w:val="26"/>
-          <w:szCs w:val="26"/>
-        </w:rPr>
-        <w:t>npm</w:t>
-      </w:r>
-      <w:proofErr w:type="spellEnd"/>
-      <w:r>
-        <w:rPr>
-          <w:rFonts w:cs="Segoe UI"/>
-          <w:sz w:val="26"/>
-          <w:szCs w:val="26"/>
-        </w:rPr>
-        <w:t xml:space="preserve"> run build</w:t>
+        <w:t xml:space="preserve"> đến thư mục WebChat, gõ lệnh npm run build</w:t>
       </w:r>
     </w:p>
     <w:p>
@@ -4044,13 +2136,8 @@
         <w:ind w:firstLine="540"/>
       </w:pPr>
       <w:bookmarkStart w:id="7" w:name="_Toc502495645"/>
-      <w:proofErr w:type="spellStart"/>
       <w:r>
-        <w:t>Tạo</w:t>
-      </w:r>
-      <w:proofErr w:type="spellEnd"/>
-      <w:r>
-        <w:t xml:space="preserve"> API key</w:t>
+        <w:t>Tạo API key</w:t>
       </w:r>
       <w:bookmarkEnd w:id="7"/>
     </w:p>
@@ -4062,97 +2149,13 @@
           <w:szCs w:val="26"/>
         </w:rPr>
       </w:pPr>
-      <w:proofErr w:type="spellStart"/>
       <w:r>
         <w:rPr>
           <w:rFonts w:cs="Segoe UI"/>
           <w:sz w:val="26"/>
           <w:szCs w:val="26"/>
         </w:rPr>
-        <w:t>Đăng</w:t>
-      </w:r>
-      <w:proofErr w:type="spellEnd"/>
-      <w:r>
-        <w:rPr>
-          <w:rFonts w:cs="Segoe UI"/>
-          <w:sz w:val="26"/>
-          <w:szCs w:val="26"/>
-        </w:rPr>
-        <w:t xml:space="preserve"> </w:t>
-      </w:r>
-      <w:proofErr w:type="spellStart"/>
-      <w:r>
-        <w:rPr>
-          <w:rFonts w:cs="Segoe UI"/>
-          <w:sz w:val="26"/>
-          <w:szCs w:val="26"/>
-        </w:rPr>
-        <w:t>nhập</w:t>
-      </w:r>
-      <w:proofErr w:type="spellEnd"/>
-      <w:r>
-        <w:rPr>
-          <w:rFonts w:cs="Segoe UI"/>
-          <w:sz w:val="26"/>
-          <w:szCs w:val="26"/>
-        </w:rPr>
-        <w:t xml:space="preserve"> </w:t>
-      </w:r>
-      <w:proofErr w:type="spellStart"/>
-      <w:r>
-        <w:rPr>
-          <w:rFonts w:cs="Segoe UI"/>
-          <w:sz w:val="26"/>
-          <w:szCs w:val="26"/>
-        </w:rPr>
-        <w:t>vào</w:t>
-      </w:r>
-      <w:proofErr w:type="spellEnd"/>
-      <w:r>
-        <w:rPr>
-          <w:rFonts w:cs="Segoe UI"/>
-          <w:sz w:val="26"/>
-          <w:szCs w:val="26"/>
-        </w:rPr>
-        <w:t xml:space="preserve"> google console for developer, enable </w:t>
-      </w:r>
-      <w:proofErr w:type="spellStart"/>
-      <w:r>
-        <w:rPr>
-          <w:rFonts w:cs="Segoe UI"/>
-          <w:sz w:val="26"/>
-          <w:szCs w:val="26"/>
-        </w:rPr>
-        <w:t>youtube</w:t>
-      </w:r>
-      <w:proofErr w:type="spellEnd"/>
-      <w:r>
-        <w:rPr>
-          <w:rFonts w:cs="Segoe UI"/>
-          <w:sz w:val="26"/>
-          <w:szCs w:val="26"/>
-        </w:rPr>
-        <w:t xml:space="preserve"> </w:t>
-      </w:r>
-      <w:proofErr w:type="spellStart"/>
-      <w:proofErr w:type="gramStart"/>
-      <w:r>
-        <w:rPr>
-          <w:rFonts w:cs="Segoe UI"/>
-          <w:sz w:val="26"/>
-          <w:szCs w:val="26"/>
-        </w:rPr>
-        <w:t>api</w:t>
-      </w:r>
-      <w:proofErr w:type="spellEnd"/>
-      <w:proofErr w:type="gramEnd"/>
-      <w:r>
-        <w:rPr>
-          <w:rFonts w:cs="Segoe UI"/>
-          <w:sz w:val="26"/>
-          <w:szCs w:val="26"/>
-        </w:rPr>
-        <w:t>.</w:t>
+        <w:t>Đăng nhập vào google console for developer, enable youtube api.</w:t>
       </w:r>
     </w:p>
     <w:p>
@@ -4213,79 +2216,13 @@
           <w:szCs w:val="26"/>
         </w:rPr>
       </w:pPr>
-      <w:proofErr w:type="spellStart"/>
       <w:r>
         <w:rPr>
           <w:rFonts w:cs="Segoe UI"/>
           <w:sz w:val="26"/>
           <w:szCs w:val="26"/>
         </w:rPr>
-        <w:t>Chọn</w:t>
-      </w:r>
-      <w:proofErr w:type="spellEnd"/>
-      <w:r>
-        <w:rPr>
-          <w:rFonts w:cs="Segoe UI"/>
-          <w:sz w:val="26"/>
-          <w:szCs w:val="26"/>
-        </w:rPr>
-        <w:t xml:space="preserve"> tab Identifier </w:t>
-      </w:r>
-      <w:proofErr w:type="spellStart"/>
-      <w:r>
-        <w:rPr>
-          <w:rFonts w:cs="Segoe UI"/>
-          <w:sz w:val="26"/>
-          <w:szCs w:val="26"/>
-        </w:rPr>
-        <w:t>để</w:t>
-      </w:r>
-      <w:proofErr w:type="spellEnd"/>
-      <w:r>
-        <w:rPr>
-          <w:rFonts w:cs="Segoe UI"/>
-          <w:sz w:val="26"/>
-          <w:szCs w:val="26"/>
-        </w:rPr>
-        <w:t xml:space="preserve"> </w:t>
-      </w:r>
-      <w:proofErr w:type="spellStart"/>
-      <w:r>
-        <w:rPr>
-          <w:rFonts w:cs="Segoe UI"/>
-          <w:sz w:val="26"/>
-          <w:szCs w:val="26"/>
-        </w:rPr>
-        <w:t>lấy</w:t>
-      </w:r>
-      <w:proofErr w:type="spellEnd"/>
-      <w:r>
-        <w:rPr>
-          <w:rFonts w:cs="Segoe UI"/>
-          <w:sz w:val="26"/>
-          <w:szCs w:val="26"/>
-        </w:rPr>
-        <w:t xml:space="preserve"> </w:t>
-      </w:r>
-      <w:proofErr w:type="spellStart"/>
-      <w:proofErr w:type="gramStart"/>
-      <w:r>
-        <w:rPr>
-          <w:rFonts w:cs="Segoe UI"/>
-          <w:sz w:val="26"/>
-          <w:szCs w:val="26"/>
-        </w:rPr>
-        <w:t>api</w:t>
-      </w:r>
-      <w:proofErr w:type="spellEnd"/>
-      <w:proofErr w:type="gramEnd"/>
-      <w:r>
-        <w:rPr>
-          <w:rFonts w:cs="Segoe UI"/>
-          <w:sz w:val="26"/>
-          <w:szCs w:val="26"/>
-        </w:rPr>
-        <w:t xml:space="preserve"> key:</w:t>
+        <w:t>Chọn tab Identifier để lấy api key:</w:t>
       </w:r>
     </w:p>
     <w:p>
@@ -4347,95 +2284,13 @@
           <w:szCs w:val="26"/>
         </w:rPr>
       </w:pPr>
-      <w:proofErr w:type="spellStart"/>
       <w:r>
         <w:rPr>
           <w:rFonts w:cs="Segoe UI"/>
           <w:sz w:val="26"/>
           <w:szCs w:val="26"/>
         </w:rPr>
-        <w:t>Vào</w:t>
-      </w:r>
-      <w:proofErr w:type="spellEnd"/>
-      <w:r>
-        <w:rPr>
-          <w:rFonts w:cs="Segoe UI"/>
-          <w:sz w:val="26"/>
-          <w:szCs w:val="26"/>
-        </w:rPr>
-        <w:t xml:space="preserve"> tab </w:t>
-      </w:r>
-      <w:proofErr w:type="spellStart"/>
-      <w:r>
-        <w:rPr>
-          <w:rFonts w:cs="Segoe UI"/>
-          <w:sz w:val="26"/>
-          <w:szCs w:val="26"/>
-        </w:rPr>
-        <w:t>oAuth</w:t>
-      </w:r>
-      <w:proofErr w:type="spellEnd"/>
-      <w:r>
-        <w:rPr>
-          <w:rFonts w:cs="Segoe UI"/>
-          <w:sz w:val="26"/>
-          <w:szCs w:val="26"/>
-        </w:rPr>
-        <w:t xml:space="preserve"> authorization screen, </w:t>
-      </w:r>
-      <w:proofErr w:type="spellStart"/>
-      <w:r>
-        <w:rPr>
-          <w:rFonts w:cs="Segoe UI"/>
-          <w:sz w:val="26"/>
-          <w:szCs w:val="26"/>
-        </w:rPr>
-        <w:t>bấm</w:t>
-      </w:r>
-      <w:proofErr w:type="spellEnd"/>
-      <w:r>
-        <w:rPr>
-          <w:rFonts w:cs="Segoe UI"/>
-          <w:sz w:val="26"/>
-          <w:szCs w:val="26"/>
-        </w:rPr>
-        <w:t xml:space="preserve"> </w:t>
-      </w:r>
-      <w:proofErr w:type="spellStart"/>
-      <w:r>
-        <w:rPr>
-          <w:rFonts w:cs="Segoe UI"/>
-          <w:sz w:val="26"/>
-          <w:szCs w:val="26"/>
-        </w:rPr>
-        <w:t>vào</w:t>
-      </w:r>
-      <w:proofErr w:type="spellEnd"/>
-      <w:r>
-        <w:rPr>
-          <w:rFonts w:cs="Segoe UI"/>
-          <w:sz w:val="26"/>
-          <w:szCs w:val="26"/>
-        </w:rPr>
-        <w:t xml:space="preserve"> </w:t>
-      </w:r>
-      <w:proofErr w:type="spellStart"/>
-      <w:r>
-        <w:rPr>
-          <w:rFonts w:cs="Segoe UI"/>
-          <w:sz w:val="26"/>
-          <w:szCs w:val="26"/>
-        </w:rPr>
-        <w:t>nút</w:t>
-      </w:r>
-      <w:proofErr w:type="spellEnd"/>
-      <w:r>
-        <w:rPr>
-          <w:rFonts w:cs="Segoe UI"/>
-          <w:sz w:val="26"/>
-          <w:szCs w:val="26"/>
-        </w:rPr>
-        <w:t xml:space="preserve"> recording:</w:t>
+        <w:t>Vào tab oAuth authorization screen, bấm vào nút recording:</w:t>
       </w:r>
     </w:p>
     <w:p>
@@ -4498,21 +2353,8 @@
         <w:ind w:firstLine="630"/>
       </w:pPr>
       <w:bookmarkStart w:id="8" w:name="_Toc502495646"/>
-      <w:proofErr w:type="spellStart"/>
       <w:r>
-        <w:t>Chạy</w:t>
-      </w:r>
-      <w:proofErr w:type="spellEnd"/>
-      <w:r>
-        <w:t xml:space="preserve"> </w:t>
-      </w:r>
-      <w:proofErr w:type="spellStart"/>
-      <w:r>
-        <w:t>thử</w:t>
-      </w:r>
-      <w:proofErr w:type="spellEnd"/>
-      <w:r>
-        <w:t xml:space="preserve"> Demo</w:t>
+        <w:t>Chạy thử Demo</w:t>
       </w:r>
       <w:bookmarkEnd w:id="8"/>
     </w:p>
@@ -4530,207 +2372,7 @@
           <w:sz w:val="26"/>
           <w:szCs w:val="26"/>
         </w:rPr>
-        <w:t xml:space="preserve">Di </w:t>
-      </w:r>
-      <w:proofErr w:type="spellStart"/>
-      <w:r>
-        <w:rPr>
-          <w:rFonts w:cs="Segoe UI"/>
-          <w:sz w:val="26"/>
-          <w:szCs w:val="26"/>
-        </w:rPr>
-        <w:t>chuyển</w:t>
-      </w:r>
-      <w:proofErr w:type="spellEnd"/>
-      <w:r>
-        <w:rPr>
-          <w:rFonts w:cs="Segoe UI"/>
-          <w:sz w:val="26"/>
-          <w:szCs w:val="26"/>
-        </w:rPr>
-        <w:t xml:space="preserve"> </w:t>
-      </w:r>
-      <w:proofErr w:type="spellStart"/>
-      <w:r>
-        <w:rPr>
-          <w:rFonts w:cs="Segoe UI"/>
-          <w:sz w:val="26"/>
-          <w:szCs w:val="26"/>
-        </w:rPr>
-        <w:t>cửa</w:t>
-      </w:r>
-      <w:proofErr w:type="spellEnd"/>
-      <w:r>
-        <w:rPr>
-          <w:rFonts w:cs="Segoe UI"/>
-          <w:sz w:val="26"/>
-          <w:szCs w:val="26"/>
-        </w:rPr>
-        <w:t xml:space="preserve"> </w:t>
-      </w:r>
-      <w:proofErr w:type="spellStart"/>
-      <w:r>
-        <w:rPr>
-          <w:rFonts w:cs="Segoe UI"/>
-          <w:sz w:val="26"/>
-          <w:szCs w:val="26"/>
-        </w:rPr>
-        <w:t>sổ</w:t>
-      </w:r>
-      <w:proofErr w:type="spellEnd"/>
-      <w:r>
-        <w:rPr>
-          <w:rFonts w:cs="Segoe UI"/>
-          <w:sz w:val="26"/>
-          <w:szCs w:val="26"/>
-        </w:rPr>
-        <w:t xml:space="preserve"> </w:t>
-      </w:r>
-      <w:proofErr w:type="spellStart"/>
-      <w:r>
-        <w:rPr>
-          <w:rFonts w:cs="Segoe UI"/>
-          <w:sz w:val="26"/>
-          <w:szCs w:val="26"/>
-        </w:rPr>
-        <w:t>cmd</w:t>
-      </w:r>
-      <w:proofErr w:type="spellEnd"/>
-      <w:r>
-        <w:rPr>
-          <w:rFonts w:cs="Segoe UI"/>
-          <w:sz w:val="26"/>
-          <w:szCs w:val="26"/>
-        </w:rPr>
-        <w:t xml:space="preserve"> </w:t>
-      </w:r>
-      <w:proofErr w:type="spellStart"/>
-      <w:r>
-        <w:rPr>
-          <w:rFonts w:cs="Segoe UI"/>
-          <w:sz w:val="26"/>
-          <w:szCs w:val="26"/>
-        </w:rPr>
-        <w:t>đến</w:t>
-      </w:r>
-      <w:proofErr w:type="spellEnd"/>
-      <w:r>
-        <w:rPr>
-          <w:rFonts w:cs="Segoe UI"/>
-          <w:sz w:val="26"/>
-          <w:szCs w:val="26"/>
-        </w:rPr>
-        <w:t xml:space="preserve"> </w:t>
-      </w:r>
-      <w:proofErr w:type="spellStart"/>
-      <w:proofErr w:type="gramStart"/>
-      <w:r>
-        <w:rPr>
-          <w:rFonts w:cs="Segoe UI"/>
-          <w:sz w:val="26"/>
-          <w:szCs w:val="26"/>
-        </w:rPr>
-        <w:t>thư</w:t>
-      </w:r>
-      <w:proofErr w:type="spellEnd"/>
-      <w:proofErr w:type="gramEnd"/>
-      <w:r>
-        <w:rPr>
-          <w:rFonts w:cs="Segoe UI"/>
-          <w:sz w:val="26"/>
-          <w:szCs w:val="26"/>
-        </w:rPr>
-        <w:t xml:space="preserve"> </w:t>
-      </w:r>
-      <w:proofErr w:type="spellStart"/>
-      <w:r>
-        <w:rPr>
-          <w:rFonts w:cs="Segoe UI"/>
-          <w:sz w:val="26"/>
-          <w:szCs w:val="26"/>
-        </w:rPr>
-        <w:t>mục</w:t>
-      </w:r>
-      <w:proofErr w:type="spellEnd"/>
-      <w:r>
-        <w:rPr>
-          <w:rFonts w:cs="Segoe UI"/>
-          <w:sz w:val="26"/>
-          <w:szCs w:val="26"/>
-        </w:rPr>
-        <w:t xml:space="preserve"> </w:t>
-      </w:r>
-      <w:proofErr w:type="spellStart"/>
-      <w:r>
-        <w:rPr>
-          <w:rFonts w:cs="Segoe UI"/>
-          <w:sz w:val="26"/>
-          <w:szCs w:val="26"/>
-        </w:rPr>
-        <w:t>Sourcecode</w:t>
-      </w:r>
-      <w:proofErr w:type="spellEnd"/>
-      <w:r>
-        <w:rPr>
-          <w:rFonts w:cs="Segoe UI"/>
-          <w:sz w:val="26"/>
-          <w:szCs w:val="26"/>
-        </w:rPr>
-        <w:t xml:space="preserve">, </w:t>
-      </w:r>
-      <w:proofErr w:type="spellStart"/>
-      <w:r>
-        <w:rPr>
-          <w:rFonts w:cs="Segoe UI"/>
-          <w:sz w:val="26"/>
-          <w:szCs w:val="26"/>
-        </w:rPr>
-        <w:t>gõ</w:t>
-      </w:r>
-      <w:proofErr w:type="spellEnd"/>
-      <w:r>
-        <w:rPr>
-          <w:rFonts w:cs="Segoe UI"/>
-          <w:sz w:val="26"/>
-          <w:szCs w:val="26"/>
-        </w:rPr>
-        <w:t xml:space="preserve"> </w:t>
-      </w:r>
-      <w:proofErr w:type="spellStart"/>
-      <w:r>
-        <w:rPr>
-          <w:rFonts w:cs="Segoe UI"/>
-          <w:sz w:val="26"/>
-          <w:szCs w:val="26"/>
-        </w:rPr>
-        <w:t>lệnh</w:t>
-      </w:r>
-      <w:proofErr w:type="spellEnd"/>
-      <w:r>
-        <w:rPr>
-          <w:rFonts w:cs="Segoe UI"/>
-          <w:sz w:val="26"/>
-          <w:szCs w:val="26"/>
-        </w:rPr>
-        <w:t xml:space="preserve"> </w:t>
-      </w:r>
-      <w:proofErr w:type="spellStart"/>
-      <w:r>
-        <w:rPr>
-          <w:rFonts w:cs="Segoe UI"/>
-          <w:sz w:val="26"/>
-          <w:szCs w:val="26"/>
-        </w:rPr>
-        <w:t>npm</w:t>
-      </w:r>
-      <w:proofErr w:type="spellEnd"/>
-      <w:r>
-        <w:rPr>
-          <w:rFonts w:cs="Segoe UI"/>
-          <w:sz w:val="26"/>
-          <w:szCs w:val="26"/>
-        </w:rPr>
-        <w:t>-start</w:t>
+        <w:t>Di chuyển cửa sổ cmd đến thư mục Sourcecode, gõ lệnh npm-start</w:t>
       </w:r>
     </w:p>
     <w:p>
@@ -4792,8 +2434,6 @@
           <w:szCs w:val="26"/>
         </w:rPr>
       </w:pPr>
-      <w:proofErr w:type="spellStart"/>
-      <w:proofErr w:type="gramStart"/>
       <w:r>
         <w:rPr>
           <w:rFonts w:cs="Segoe UI"/>
@@ -4801,249 +2441,15 @@
           <w:szCs w:val="26"/>
         </w:rPr>
         <w:lastRenderedPageBreak/>
-        <w:t>Bây</w:t>
+        <w:t>Bây giờ tiến hành chạy thử. Gõ địa chỉ localhost:3000 vào thank địa ch</w:t>
       </w:r>
-      <w:proofErr w:type="spellEnd"/>
       <w:r>
         <w:rPr>
           <w:rFonts w:cs="Segoe UI"/>
           <w:sz w:val="26"/>
           <w:szCs w:val="26"/>
         </w:rPr>
-        <w:t xml:space="preserve"> </w:t>
-      </w:r>
-      <w:proofErr w:type="spellStart"/>
-      <w:r>
-        <w:rPr>
-          <w:rFonts w:cs="Segoe UI"/>
-          <w:sz w:val="26"/>
-          <w:szCs w:val="26"/>
-        </w:rPr>
-        <w:t>giờ</w:t>
-      </w:r>
-      <w:proofErr w:type="spellEnd"/>
-      <w:r>
-        <w:rPr>
-          <w:rFonts w:cs="Segoe UI"/>
-          <w:sz w:val="26"/>
-          <w:szCs w:val="26"/>
-        </w:rPr>
-        <w:t xml:space="preserve"> </w:t>
-      </w:r>
-      <w:proofErr w:type="spellStart"/>
-      <w:r>
-        <w:rPr>
-          <w:rFonts w:cs="Segoe UI"/>
-          <w:sz w:val="26"/>
-          <w:szCs w:val="26"/>
-        </w:rPr>
-        <w:t>tiến</w:t>
-      </w:r>
-      <w:proofErr w:type="spellEnd"/>
-      <w:r>
-        <w:rPr>
-          <w:rFonts w:cs="Segoe UI"/>
-          <w:sz w:val="26"/>
-          <w:szCs w:val="26"/>
-        </w:rPr>
-        <w:t xml:space="preserve"> </w:t>
-      </w:r>
-      <w:proofErr w:type="spellStart"/>
-      <w:r>
-        <w:rPr>
-          <w:rFonts w:cs="Segoe UI"/>
-          <w:sz w:val="26"/>
-          <w:szCs w:val="26"/>
-        </w:rPr>
-        <w:t>hành</w:t>
-      </w:r>
-      <w:proofErr w:type="spellEnd"/>
-      <w:r>
-        <w:rPr>
-          <w:rFonts w:cs="Segoe UI"/>
-          <w:sz w:val="26"/>
-          <w:szCs w:val="26"/>
-        </w:rPr>
-        <w:t xml:space="preserve"> </w:t>
-      </w:r>
-      <w:proofErr w:type="spellStart"/>
-      <w:r>
-        <w:rPr>
-          <w:rFonts w:cs="Segoe UI"/>
-          <w:sz w:val="26"/>
-          <w:szCs w:val="26"/>
-        </w:rPr>
-        <w:t>chạy</w:t>
-      </w:r>
-      <w:proofErr w:type="spellEnd"/>
-      <w:r>
-        <w:rPr>
-          <w:rFonts w:cs="Segoe UI"/>
-          <w:sz w:val="26"/>
-          <w:szCs w:val="26"/>
-        </w:rPr>
-        <w:t xml:space="preserve"> </w:t>
-      </w:r>
-      <w:proofErr w:type="spellStart"/>
-      <w:r>
-        <w:rPr>
-          <w:rFonts w:cs="Segoe UI"/>
-          <w:sz w:val="26"/>
-          <w:szCs w:val="26"/>
-        </w:rPr>
-        <w:t>thử</w:t>
-      </w:r>
-      <w:proofErr w:type="spellEnd"/>
-      <w:r>
-        <w:rPr>
-          <w:rFonts w:cs="Segoe UI"/>
-          <w:sz w:val="26"/>
-          <w:szCs w:val="26"/>
-        </w:rPr>
-        <w:t>.</w:t>
-      </w:r>
-      <w:proofErr w:type="gramEnd"/>
-      <w:r>
-        <w:rPr>
-          <w:rFonts w:cs="Segoe UI"/>
-          <w:sz w:val="26"/>
-          <w:szCs w:val="26"/>
-        </w:rPr>
-        <w:t xml:space="preserve"> </w:t>
-      </w:r>
-      <w:proofErr w:type="spellStart"/>
-      <w:r>
-        <w:rPr>
-          <w:rFonts w:cs="Segoe UI"/>
-          <w:sz w:val="26"/>
-          <w:szCs w:val="26"/>
-        </w:rPr>
-        <w:t>Gõ</w:t>
-      </w:r>
-      <w:proofErr w:type="spellEnd"/>
-      <w:r>
-        <w:rPr>
-          <w:rFonts w:cs="Segoe UI"/>
-          <w:sz w:val="26"/>
-          <w:szCs w:val="26"/>
-        </w:rPr>
-        <w:t xml:space="preserve"> </w:t>
-      </w:r>
-      <w:proofErr w:type="spellStart"/>
-      <w:r>
-        <w:rPr>
-          <w:rFonts w:cs="Segoe UI"/>
-          <w:sz w:val="26"/>
-          <w:szCs w:val="26"/>
-        </w:rPr>
-        <w:t>địa</w:t>
-      </w:r>
-      <w:proofErr w:type="spellEnd"/>
-      <w:r>
-        <w:rPr>
-          <w:rFonts w:cs="Segoe UI"/>
-          <w:sz w:val="26"/>
-          <w:szCs w:val="26"/>
-        </w:rPr>
-        <w:t xml:space="preserve"> </w:t>
-      </w:r>
-      <w:proofErr w:type="spellStart"/>
-      <w:r>
-        <w:rPr>
-          <w:rFonts w:cs="Segoe UI"/>
-          <w:sz w:val="26"/>
-          <w:szCs w:val="26"/>
-        </w:rPr>
-        <w:t>chỉ</w:t>
-      </w:r>
-      <w:proofErr w:type="spellEnd"/>
-      <w:r>
-        <w:rPr>
-          <w:rFonts w:cs="Segoe UI"/>
-          <w:sz w:val="26"/>
-          <w:szCs w:val="26"/>
-        </w:rPr>
-        <w:t xml:space="preserve"> localhost</w:t>
-      </w:r>
-      <w:proofErr w:type="gramStart"/>
-      <w:r>
-        <w:rPr>
-          <w:rFonts w:cs="Segoe UI"/>
-          <w:sz w:val="26"/>
-          <w:szCs w:val="26"/>
-        </w:rPr>
-        <w:t>:3000</w:t>
-      </w:r>
-      <w:proofErr w:type="gramEnd"/>
-      <w:r>
-        <w:rPr>
-          <w:rFonts w:cs="Segoe UI"/>
-          <w:sz w:val="26"/>
-          <w:szCs w:val="26"/>
-        </w:rPr>
-        <w:t xml:space="preserve"> </w:t>
-      </w:r>
-      <w:proofErr w:type="spellStart"/>
-      <w:r>
-        <w:rPr>
-          <w:rFonts w:cs="Segoe UI"/>
-          <w:sz w:val="26"/>
-          <w:szCs w:val="26"/>
-        </w:rPr>
-        <w:t>vào</w:t>
-      </w:r>
-      <w:proofErr w:type="spellEnd"/>
-      <w:r>
-        <w:rPr>
-          <w:rFonts w:cs="Segoe UI"/>
-          <w:sz w:val="26"/>
-          <w:szCs w:val="26"/>
-        </w:rPr>
-        <w:t xml:space="preserve"> thank </w:t>
-      </w:r>
-      <w:proofErr w:type="spellStart"/>
-      <w:r>
-        <w:rPr>
-          <w:rFonts w:cs="Segoe UI"/>
-          <w:sz w:val="26"/>
-          <w:szCs w:val="26"/>
-        </w:rPr>
-        <w:t>địa</w:t>
-      </w:r>
-      <w:proofErr w:type="spellEnd"/>
-      <w:r>
-        <w:rPr>
-          <w:rFonts w:cs="Segoe UI"/>
-          <w:sz w:val="26"/>
-          <w:szCs w:val="26"/>
-        </w:rPr>
-        <w:t xml:space="preserve"> </w:t>
-      </w:r>
-      <w:proofErr w:type="spellStart"/>
-      <w:r>
-        <w:rPr>
-          <w:rFonts w:cs="Segoe UI"/>
-          <w:sz w:val="26"/>
-          <w:szCs w:val="26"/>
-        </w:rPr>
-        <w:t>ch</w:t>
-      </w:r>
-      <w:r>
-        <w:rPr>
-          <w:rFonts w:cs="Segoe UI"/>
-          <w:sz w:val="26"/>
-          <w:szCs w:val="26"/>
-        </w:rPr>
-        <w:t>ỉ</w:t>
-      </w:r>
-      <w:proofErr w:type="spellEnd"/>
-      <w:r>
-        <w:rPr>
-          <w:rFonts w:cs="Segoe UI"/>
-          <w:sz w:val="26"/>
-          <w:szCs w:val="26"/>
-        </w:rPr>
-        <w:t>:</w:t>
+        <w:t>ỉ:</w:t>
       </w:r>
     </w:p>
     <w:p>
@@ -5104,511 +2510,13 @@
           <w:szCs w:val="26"/>
         </w:rPr>
       </w:pPr>
-      <w:proofErr w:type="spellStart"/>
       <w:r>
         <w:rPr>
           <w:rFonts w:cs="Segoe UI"/>
           <w:sz w:val="26"/>
           <w:szCs w:val="26"/>
         </w:rPr>
-        <w:t>Lựa</w:t>
-      </w:r>
-      <w:proofErr w:type="spellEnd"/>
-      <w:r>
-        <w:rPr>
-          <w:rFonts w:cs="Segoe UI"/>
-          <w:sz w:val="26"/>
-          <w:szCs w:val="26"/>
-        </w:rPr>
-        <w:t xml:space="preserve"> chon </w:t>
-      </w:r>
-      <w:proofErr w:type="spellStart"/>
-      <w:r>
-        <w:rPr>
-          <w:rFonts w:cs="Segoe UI"/>
-          <w:sz w:val="26"/>
-          <w:szCs w:val="26"/>
-        </w:rPr>
-        <w:t>một</w:t>
-      </w:r>
-      <w:proofErr w:type="spellEnd"/>
-      <w:r>
-        <w:rPr>
-          <w:rFonts w:cs="Segoe UI"/>
-          <w:sz w:val="26"/>
-          <w:szCs w:val="26"/>
-        </w:rPr>
-        <w:t xml:space="preserve"> </w:t>
-      </w:r>
-      <w:proofErr w:type="spellStart"/>
-      <w:r>
-        <w:rPr>
-          <w:rFonts w:cs="Segoe UI"/>
-          <w:sz w:val="26"/>
-          <w:szCs w:val="26"/>
-        </w:rPr>
-        <w:t>máy</w:t>
-      </w:r>
-      <w:proofErr w:type="spellEnd"/>
-      <w:r>
-        <w:rPr>
-          <w:rFonts w:cs="Segoe UI"/>
-          <w:sz w:val="26"/>
-          <w:szCs w:val="26"/>
-        </w:rPr>
-        <w:t xml:space="preserve"> </w:t>
-      </w:r>
-      <w:proofErr w:type="spellStart"/>
-      <w:r>
-        <w:rPr>
-          <w:rFonts w:cs="Segoe UI"/>
-          <w:sz w:val="26"/>
-          <w:szCs w:val="26"/>
-        </w:rPr>
-        <w:t>chủ</w:t>
-      </w:r>
-      <w:proofErr w:type="spellEnd"/>
-      <w:r>
-        <w:rPr>
-          <w:rFonts w:cs="Segoe UI"/>
-          <w:sz w:val="26"/>
-          <w:szCs w:val="26"/>
-        </w:rPr>
-        <w:t xml:space="preserve"> </w:t>
-      </w:r>
-      <w:proofErr w:type="spellStart"/>
-      <w:r>
-        <w:rPr>
-          <w:rFonts w:cs="Segoe UI"/>
-          <w:sz w:val="26"/>
-          <w:szCs w:val="26"/>
-        </w:rPr>
-        <w:t>và</w:t>
-      </w:r>
-      <w:proofErr w:type="spellEnd"/>
-      <w:r>
-        <w:rPr>
-          <w:rFonts w:cs="Segoe UI"/>
-          <w:sz w:val="26"/>
-          <w:szCs w:val="26"/>
-        </w:rPr>
-        <w:t xml:space="preserve"> </w:t>
-      </w:r>
-      <w:proofErr w:type="spellStart"/>
-      <w:r>
-        <w:rPr>
-          <w:rFonts w:cs="Segoe UI"/>
-          <w:sz w:val="26"/>
-          <w:szCs w:val="26"/>
-        </w:rPr>
-        <w:t>làm</w:t>
-      </w:r>
-      <w:proofErr w:type="spellEnd"/>
-      <w:r>
-        <w:rPr>
-          <w:rFonts w:cs="Segoe UI"/>
-          <w:sz w:val="26"/>
-          <w:szCs w:val="26"/>
-        </w:rPr>
-        <w:t xml:space="preserve"> </w:t>
-      </w:r>
-      <w:proofErr w:type="spellStart"/>
-      <w:proofErr w:type="gramStart"/>
-      <w:r>
-        <w:rPr>
-          <w:rFonts w:cs="Segoe UI"/>
-          <w:sz w:val="26"/>
-          <w:szCs w:val="26"/>
-        </w:rPr>
-        <w:t>theo</w:t>
-      </w:r>
-      <w:proofErr w:type="spellEnd"/>
-      <w:proofErr w:type="gramEnd"/>
-      <w:r>
-        <w:rPr>
-          <w:rFonts w:cs="Segoe UI"/>
-          <w:sz w:val="26"/>
-          <w:szCs w:val="26"/>
-        </w:rPr>
-        <w:t xml:space="preserve"> </w:t>
-      </w:r>
-      <w:proofErr w:type="spellStart"/>
-      <w:r>
-        <w:rPr>
-          <w:rFonts w:cs="Segoe UI"/>
-          <w:sz w:val="26"/>
-          <w:szCs w:val="26"/>
-        </w:rPr>
-        <w:t>hướng</w:t>
-      </w:r>
-      <w:proofErr w:type="spellEnd"/>
-      <w:r>
-        <w:rPr>
-          <w:rFonts w:cs="Segoe UI"/>
-          <w:sz w:val="26"/>
-          <w:szCs w:val="26"/>
-        </w:rPr>
-        <w:t xml:space="preserve"> </w:t>
-      </w:r>
-      <w:proofErr w:type="spellStart"/>
-      <w:r>
-        <w:rPr>
-          <w:rFonts w:cs="Segoe UI"/>
-          <w:sz w:val="26"/>
-          <w:szCs w:val="26"/>
-        </w:rPr>
-        <w:t>dẫn</w:t>
-      </w:r>
-      <w:proofErr w:type="spellEnd"/>
-      <w:r>
-        <w:rPr>
-          <w:rFonts w:cs="Segoe UI"/>
-          <w:sz w:val="26"/>
-          <w:szCs w:val="26"/>
-        </w:rPr>
-        <w:t xml:space="preserve"> </w:t>
-      </w:r>
-      <w:proofErr w:type="spellStart"/>
-      <w:r>
-        <w:rPr>
-          <w:rFonts w:cs="Segoe UI"/>
-          <w:sz w:val="26"/>
-          <w:szCs w:val="26"/>
-        </w:rPr>
-        <w:t>để</w:t>
-      </w:r>
-      <w:proofErr w:type="spellEnd"/>
-      <w:r>
-        <w:rPr>
-          <w:rFonts w:cs="Segoe UI"/>
-          <w:sz w:val="26"/>
-          <w:szCs w:val="26"/>
-        </w:rPr>
-        <w:t xml:space="preserve"> </w:t>
-      </w:r>
-      <w:proofErr w:type="spellStart"/>
-      <w:r>
-        <w:rPr>
-          <w:rFonts w:cs="Segoe UI"/>
-          <w:sz w:val="26"/>
-          <w:szCs w:val="26"/>
-        </w:rPr>
-        <w:t>trò</w:t>
-      </w:r>
-      <w:proofErr w:type="spellEnd"/>
-      <w:r>
-        <w:rPr>
-          <w:rFonts w:cs="Segoe UI"/>
-          <w:sz w:val="26"/>
-          <w:szCs w:val="26"/>
-        </w:rPr>
-        <w:t xml:space="preserve"> </w:t>
-      </w:r>
-      <w:proofErr w:type="spellStart"/>
-      <w:r>
-        <w:rPr>
-          <w:rFonts w:cs="Segoe UI"/>
-          <w:sz w:val="26"/>
-          <w:szCs w:val="26"/>
-        </w:rPr>
-        <w:t>chuyện</w:t>
-      </w:r>
-      <w:proofErr w:type="spellEnd"/>
-      <w:r>
-        <w:rPr>
-          <w:rFonts w:cs="Segoe UI"/>
-          <w:sz w:val="26"/>
-          <w:szCs w:val="26"/>
-        </w:rPr>
-        <w:t xml:space="preserve"> </w:t>
-      </w:r>
-      <w:proofErr w:type="spellStart"/>
-      <w:r>
-        <w:rPr>
-          <w:rFonts w:cs="Segoe UI"/>
-          <w:sz w:val="26"/>
-          <w:szCs w:val="26"/>
-        </w:rPr>
-        <w:t>cùng</w:t>
-      </w:r>
-      <w:proofErr w:type="spellEnd"/>
-      <w:r>
-        <w:rPr>
-          <w:rFonts w:cs="Segoe UI"/>
-          <w:sz w:val="26"/>
-          <w:szCs w:val="26"/>
-        </w:rPr>
-        <w:t xml:space="preserve"> chat bot. </w:t>
-      </w:r>
-      <w:proofErr w:type="spellStart"/>
-      <w:r>
-        <w:rPr>
-          <w:rFonts w:cs="Segoe UI"/>
-          <w:sz w:val="26"/>
-          <w:szCs w:val="26"/>
-        </w:rPr>
-        <w:t>Đối</w:t>
-      </w:r>
-      <w:proofErr w:type="spellEnd"/>
-      <w:r>
-        <w:rPr>
-          <w:rFonts w:cs="Segoe UI"/>
-          <w:sz w:val="26"/>
-          <w:szCs w:val="26"/>
-        </w:rPr>
-        <w:t xml:space="preserve"> </w:t>
-      </w:r>
-      <w:proofErr w:type="spellStart"/>
-      <w:r>
-        <w:rPr>
-          <w:rFonts w:cs="Segoe UI"/>
-          <w:sz w:val="26"/>
-          <w:szCs w:val="26"/>
-        </w:rPr>
-        <w:t>với</w:t>
-      </w:r>
-      <w:proofErr w:type="spellEnd"/>
-      <w:r>
-        <w:rPr>
-          <w:rFonts w:cs="Segoe UI"/>
-          <w:sz w:val="26"/>
-          <w:szCs w:val="26"/>
-        </w:rPr>
-        <w:t xml:space="preserve"> chat bot </w:t>
-      </w:r>
-      <w:proofErr w:type="spellStart"/>
-      <w:r>
-        <w:rPr>
-          <w:rFonts w:cs="Segoe UI"/>
-          <w:sz w:val="26"/>
-          <w:szCs w:val="26"/>
-        </w:rPr>
-        <w:t>tư</w:t>
-      </w:r>
-      <w:proofErr w:type="spellEnd"/>
-      <w:r>
-        <w:rPr>
-          <w:rFonts w:cs="Segoe UI"/>
-          <w:sz w:val="26"/>
-          <w:szCs w:val="26"/>
-        </w:rPr>
-        <w:t xml:space="preserve"> </w:t>
-      </w:r>
-      <w:proofErr w:type="spellStart"/>
-      <w:r>
-        <w:rPr>
-          <w:rFonts w:cs="Segoe UI"/>
-          <w:sz w:val="26"/>
-          <w:szCs w:val="26"/>
-        </w:rPr>
-        <w:t>vấn</w:t>
-      </w:r>
-      <w:proofErr w:type="spellEnd"/>
-      <w:r>
-        <w:rPr>
-          <w:rFonts w:cs="Segoe UI"/>
-          <w:sz w:val="26"/>
-          <w:szCs w:val="26"/>
-        </w:rPr>
-        <w:t xml:space="preserve"> </w:t>
-      </w:r>
-      <w:proofErr w:type="spellStart"/>
-      <w:r>
-        <w:rPr>
-          <w:rFonts w:cs="Segoe UI"/>
-          <w:sz w:val="26"/>
-          <w:szCs w:val="26"/>
-        </w:rPr>
-        <w:t>âm</w:t>
-      </w:r>
-      <w:proofErr w:type="spellEnd"/>
-      <w:r>
-        <w:rPr>
-          <w:rFonts w:cs="Segoe UI"/>
-          <w:sz w:val="26"/>
-          <w:szCs w:val="26"/>
-        </w:rPr>
-        <w:t xml:space="preserve"> </w:t>
-      </w:r>
-      <w:proofErr w:type="spellStart"/>
-      <w:r>
-        <w:rPr>
-          <w:rFonts w:cs="Segoe UI"/>
-          <w:sz w:val="26"/>
-          <w:szCs w:val="26"/>
-        </w:rPr>
-        <w:t>nhạc</w:t>
-      </w:r>
-      <w:proofErr w:type="spellEnd"/>
-      <w:r>
-        <w:rPr>
-          <w:rFonts w:cs="Segoe UI"/>
-          <w:sz w:val="26"/>
-          <w:szCs w:val="26"/>
-        </w:rPr>
-        <w:t xml:space="preserve"> </w:t>
-      </w:r>
-      <w:proofErr w:type="spellStart"/>
-      <w:r>
-        <w:rPr>
-          <w:rFonts w:cs="Segoe UI"/>
-          <w:sz w:val="26"/>
-          <w:szCs w:val="26"/>
-        </w:rPr>
-        <w:t>chúng</w:t>
-      </w:r>
-      <w:proofErr w:type="spellEnd"/>
-      <w:r>
-        <w:rPr>
-          <w:rFonts w:cs="Segoe UI"/>
-          <w:sz w:val="26"/>
-          <w:szCs w:val="26"/>
-        </w:rPr>
-        <w:t xml:space="preserve"> ta </w:t>
-      </w:r>
-      <w:proofErr w:type="spellStart"/>
-      <w:r>
-        <w:rPr>
-          <w:rFonts w:cs="Segoe UI"/>
-          <w:sz w:val="26"/>
-          <w:szCs w:val="26"/>
-        </w:rPr>
-        <w:t>có</w:t>
-      </w:r>
-      <w:proofErr w:type="spellEnd"/>
-      <w:r>
-        <w:rPr>
-          <w:rFonts w:cs="Segoe UI"/>
-          <w:sz w:val="26"/>
-          <w:szCs w:val="26"/>
-        </w:rPr>
-        <w:t xml:space="preserve"> </w:t>
-      </w:r>
-      <w:proofErr w:type="spellStart"/>
-      <w:r>
-        <w:rPr>
-          <w:rFonts w:cs="Segoe UI"/>
-          <w:sz w:val="26"/>
-          <w:szCs w:val="26"/>
-        </w:rPr>
-        <w:t>thể</w:t>
-      </w:r>
-      <w:proofErr w:type="spellEnd"/>
-      <w:r>
-        <w:rPr>
-          <w:rFonts w:cs="Segoe UI"/>
-          <w:sz w:val="26"/>
-          <w:szCs w:val="26"/>
-        </w:rPr>
-        <w:t xml:space="preserve"> </w:t>
-      </w:r>
-      <w:proofErr w:type="spellStart"/>
-      <w:r>
-        <w:rPr>
-          <w:rFonts w:cs="Segoe UI"/>
-          <w:sz w:val="26"/>
-          <w:szCs w:val="26"/>
-        </w:rPr>
-        <w:t>trực</w:t>
-      </w:r>
-      <w:proofErr w:type="spellEnd"/>
-      <w:r>
-        <w:rPr>
-          <w:rFonts w:cs="Segoe UI"/>
-          <w:sz w:val="26"/>
-          <w:szCs w:val="26"/>
-        </w:rPr>
-        <w:t xml:space="preserve"> </w:t>
-      </w:r>
-      <w:proofErr w:type="spellStart"/>
-      <w:r>
-        <w:rPr>
-          <w:rFonts w:cs="Segoe UI"/>
-          <w:sz w:val="26"/>
-          <w:szCs w:val="26"/>
-        </w:rPr>
-        <w:t>tiếp</w:t>
-      </w:r>
-      <w:proofErr w:type="spellEnd"/>
-      <w:r>
-        <w:rPr>
-          <w:rFonts w:cs="Segoe UI"/>
-          <w:sz w:val="26"/>
-          <w:szCs w:val="26"/>
-        </w:rPr>
-        <w:t xml:space="preserve"> </w:t>
-      </w:r>
-      <w:proofErr w:type="spellStart"/>
-      <w:r>
-        <w:rPr>
-          <w:rFonts w:cs="Segoe UI"/>
-          <w:sz w:val="26"/>
-          <w:szCs w:val="26"/>
-        </w:rPr>
-        <w:t>thưởng</w:t>
-      </w:r>
-      <w:proofErr w:type="spellEnd"/>
-      <w:r>
-        <w:rPr>
-          <w:rFonts w:cs="Segoe UI"/>
-          <w:sz w:val="26"/>
-          <w:szCs w:val="26"/>
-        </w:rPr>
-        <w:t xml:space="preserve"> </w:t>
-      </w:r>
-      <w:proofErr w:type="spellStart"/>
-      <w:r>
-        <w:rPr>
-          <w:rFonts w:cs="Segoe UI"/>
-          <w:sz w:val="26"/>
-          <w:szCs w:val="26"/>
-        </w:rPr>
-        <w:t>thức</w:t>
-      </w:r>
-      <w:proofErr w:type="spellEnd"/>
-      <w:r>
-        <w:rPr>
-          <w:rFonts w:cs="Segoe UI"/>
-          <w:sz w:val="26"/>
-          <w:szCs w:val="26"/>
-        </w:rPr>
-        <w:t xml:space="preserve"> </w:t>
-      </w:r>
-      <w:proofErr w:type="spellStart"/>
-      <w:r>
-        <w:rPr>
-          <w:rFonts w:cs="Segoe UI"/>
-          <w:sz w:val="26"/>
-          <w:szCs w:val="26"/>
-        </w:rPr>
-        <w:t>các</w:t>
-      </w:r>
-      <w:proofErr w:type="spellEnd"/>
-      <w:r>
-        <w:rPr>
-          <w:rFonts w:cs="Segoe UI"/>
-          <w:sz w:val="26"/>
-          <w:szCs w:val="26"/>
-        </w:rPr>
-        <w:t xml:space="preserve"> </w:t>
-      </w:r>
-      <w:proofErr w:type="spellStart"/>
-      <w:r>
-        <w:rPr>
-          <w:rFonts w:cs="Segoe UI"/>
-          <w:sz w:val="26"/>
-          <w:szCs w:val="26"/>
-        </w:rPr>
-        <w:t>đoạn</w:t>
-      </w:r>
-      <w:proofErr w:type="spellEnd"/>
-      <w:r>
-        <w:rPr>
-          <w:rFonts w:cs="Segoe UI"/>
-          <w:sz w:val="26"/>
-          <w:szCs w:val="26"/>
-        </w:rPr>
-        <w:t xml:space="preserve"> video.</w:t>
+        <w:t>Lựa chon một máy chủ và làm theo hướng dẫn để trò chuyện cùng chat bot. Đối với chat bot tư vấn âm nhạc chúng ta có thể trực tiếp thưởng thức các đoạn video.</w:t>
       </w:r>
     </w:p>
     <w:p>
@@ -5669,52 +2577,14 @@
           <w:szCs w:val="26"/>
         </w:rPr>
       </w:pPr>
-      <w:proofErr w:type="spellStart"/>
       <w:r>
         <w:rPr>
           <w:rFonts w:cs="Segoe UI"/>
           <w:sz w:val="26"/>
           <w:szCs w:val="26"/>
         </w:rPr>
-        <w:t>Bot</w:t>
+        <w:t>Bot đố vui</w:t>
       </w:r>
-      <w:proofErr w:type="spellEnd"/>
-      <w:r>
-        <w:rPr>
-          <w:rFonts w:cs="Segoe UI"/>
-          <w:sz w:val="26"/>
-          <w:szCs w:val="26"/>
-        </w:rPr>
-        <w:t xml:space="preserve"> </w:t>
-      </w:r>
-      <w:proofErr w:type="spellStart"/>
-      <w:r>
-        <w:rPr>
-          <w:rFonts w:cs="Segoe UI"/>
-          <w:sz w:val="26"/>
-          <w:szCs w:val="26"/>
-        </w:rPr>
-        <w:t>đố</w:t>
-      </w:r>
-      <w:proofErr w:type="spellEnd"/>
-      <w:r>
-        <w:rPr>
-          <w:rFonts w:cs="Segoe UI"/>
-          <w:sz w:val="26"/>
-          <w:szCs w:val="26"/>
-        </w:rPr>
-        <w:t xml:space="preserve"> </w:t>
-      </w:r>
-      <w:proofErr w:type="spellStart"/>
-      <w:r>
-        <w:rPr>
-          <w:rFonts w:cs="Segoe UI"/>
-          <w:sz w:val="26"/>
-          <w:szCs w:val="26"/>
-        </w:rPr>
-        <w:t>vui</w:t>
-      </w:r>
-      <w:proofErr w:type="spellEnd"/>
     </w:p>
     <w:p>
       <w:pPr>
@@ -5856,9 +2726,6 @@
               </w:rPr>
               <w:alias w:val="Company"/>
               <w:id w:val="-1447461807"/>
-              <w:placeholder>
-                <w:docPart w:val="08AC515536FA4BE8BB899743FFB07332"/>
-              </w:placeholder>
               <w:dataBinding w:prefixMappings="xmlns:ns0='http://schemas.openxmlformats.org/officeDocument/2006/extended-properties'" w:xpath="/ns0:Properties[1]/ns0:Company[1]" w:storeItemID="{6668398D-A668-4E3E-A5EB-62B293D839F1}"/>
               <w:text/>
             </w:sdtPr>
@@ -5869,71 +2736,7 @@
                   <w:rFonts w:cs="Segoe UI"/>
                   <w:b/>
                 </w:rPr>
-                <w:t xml:space="preserve">ĐH </w:t>
-              </w:r>
-              <w:proofErr w:type="spellStart"/>
-              <w:r>
-                <w:rPr>
-                  <w:rFonts w:cs="Segoe UI"/>
-                  <w:b/>
-                </w:rPr>
-                <w:t>Khoa</w:t>
-              </w:r>
-              <w:proofErr w:type="spellEnd"/>
-              <w:r>
-                <w:rPr>
-                  <w:rFonts w:cs="Segoe UI"/>
-                  <w:b/>
-                </w:rPr>
-                <w:t xml:space="preserve"> </w:t>
-              </w:r>
-              <w:proofErr w:type="spellStart"/>
-              <w:r>
-                <w:rPr>
-                  <w:rFonts w:cs="Segoe UI"/>
-                  <w:b/>
-                </w:rPr>
-                <w:t>học</w:t>
-              </w:r>
-              <w:proofErr w:type="spellEnd"/>
-              <w:r>
-                <w:rPr>
-                  <w:rFonts w:cs="Segoe UI"/>
-                  <w:b/>
-                </w:rPr>
-                <w:t xml:space="preserve"> </w:t>
-              </w:r>
-              <w:proofErr w:type="spellStart"/>
-              <w:r>
-                <w:rPr>
-                  <w:rFonts w:cs="Segoe UI"/>
-                  <w:b/>
-                </w:rPr>
-                <w:t>tự</w:t>
-              </w:r>
-              <w:proofErr w:type="spellEnd"/>
-              <w:r>
-                <w:rPr>
-                  <w:rFonts w:cs="Segoe UI"/>
-                  <w:b/>
-                </w:rPr>
-                <w:t xml:space="preserve"> </w:t>
-              </w:r>
-              <w:proofErr w:type="spellStart"/>
-              <w:r>
-                <w:rPr>
-                  <w:rFonts w:cs="Segoe UI"/>
-                  <w:b/>
-                </w:rPr>
-                <w:t>nhiên</w:t>
-              </w:r>
-              <w:proofErr w:type="spellEnd"/>
-              <w:r>
-                <w:rPr>
-                  <w:rFonts w:cs="Segoe UI"/>
-                  <w:b/>
-                </w:rPr>
-                <w:t xml:space="preserve"> TP HCM</w:t>
+                <w:t>ĐH Khoa học tự nhiên TP HCM</w:t>
               </w:r>
             </w:sdtContent>
           </w:sdt>
@@ -5942,97 +2745,8 @@
               <w:rFonts w:cs="Segoe UI"/>
               <w:b/>
             </w:rPr>
-            <w:t xml:space="preserve"> | </w:t>
+            <w:t xml:space="preserve"> | Bộ môn Công nghệ phần mềm</w:t>
           </w:r>
-          <w:proofErr w:type="spellStart"/>
-          <w:r>
-            <w:rPr>
-              <w:rFonts w:cs="Segoe UI"/>
-              <w:b/>
-            </w:rPr>
-            <w:t>Bộ</w:t>
-          </w:r>
-          <w:proofErr w:type="spellEnd"/>
-          <w:r>
-            <w:rPr>
-              <w:rFonts w:cs="Segoe UI"/>
-              <w:b/>
-            </w:rPr>
-            <w:t xml:space="preserve"> </w:t>
-          </w:r>
-          <w:proofErr w:type="spellStart"/>
-          <w:r>
-            <w:rPr>
-              <w:rFonts w:cs="Segoe UI"/>
-              <w:b/>
-            </w:rPr>
-            <w:t>môn</w:t>
-          </w:r>
-          <w:proofErr w:type="spellEnd"/>
-          <w:r>
-            <w:rPr>
-              <w:rFonts w:cs="Segoe UI"/>
-              <w:b/>
-            </w:rPr>
-            <w:t xml:space="preserve"> </w:t>
-          </w:r>
-          <w:proofErr w:type="spellStart"/>
-          <w:r>
-            <w:rPr>
-              <w:rFonts w:cs="Segoe UI"/>
-              <w:b/>
-            </w:rPr>
-            <w:t>Công</w:t>
-          </w:r>
-          <w:proofErr w:type="spellEnd"/>
-          <w:r>
-            <w:rPr>
-              <w:rFonts w:cs="Segoe UI"/>
-              <w:b/>
-            </w:rPr>
-            <w:t xml:space="preserve"> </w:t>
-          </w:r>
-          <w:proofErr w:type="spellStart"/>
-          <w:r>
-            <w:rPr>
-              <w:rFonts w:cs="Segoe UI"/>
-              <w:b/>
-            </w:rPr>
-            <w:t>nghệ</w:t>
-          </w:r>
-          <w:proofErr w:type="spellEnd"/>
-          <w:r>
-            <w:rPr>
-              <w:rFonts w:cs="Segoe UI"/>
-              <w:b/>
-            </w:rPr>
-            <w:t xml:space="preserve"> </w:t>
-          </w:r>
-          <w:proofErr w:type="spellStart"/>
-          <w:r>
-            <w:rPr>
-              <w:rFonts w:cs="Segoe UI"/>
-              <w:b/>
-            </w:rPr>
-            <w:t>phần</w:t>
-          </w:r>
-          <w:proofErr w:type="spellEnd"/>
-          <w:r>
-            <w:rPr>
-              <w:rFonts w:cs="Segoe UI"/>
-              <w:b/>
-            </w:rPr>
-            <w:t xml:space="preserve"> </w:t>
-          </w:r>
-          <w:proofErr w:type="spellStart"/>
-          <w:r>
-            <w:rPr>
-              <w:rFonts w:cs="Segoe UI"/>
-              <w:b/>
-            </w:rPr>
-            <w:t>mềm</w:t>
-          </w:r>
-          <w:proofErr w:type="spellEnd"/>
         </w:p>
       </w:tc>
       <w:tc>
@@ -6074,7 +2788,7 @@
               <w:noProof/>
               <w:color w:val="FFFFFF" w:themeColor="background1"/>
             </w:rPr>
-            <w:t>9</w:t>
+            <w:t>5</w:t>
           </w:r>
           <w:r>
             <w:rPr>
@@ -6309,106 +3023,14 @@
             </w:rPr>
           </w:pPr>
           <w:bookmarkStart w:id="9" w:name="_Hlk494243599"/>
-          <w:proofErr w:type="spellStart"/>
           <w:r>
             <w:rPr>
               <w:rFonts w:cs="Segoe UI"/>
               <w:b/>
               <w:color w:val="FFFFFF" w:themeColor="background1"/>
             </w:rPr>
-            <w:t>Quản</w:t>
+            <w:t>Quản Lý Dự Án Phần Mềm</w:t>
           </w:r>
-          <w:proofErr w:type="spellEnd"/>
-          <w:r>
-            <w:rPr>
-              <w:rFonts w:cs="Segoe UI"/>
-              <w:b/>
-              <w:color w:val="FFFFFF" w:themeColor="background1"/>
-            </w:rPr>
-            <w:t xml:space="preserve"> </w:t>
-          </w:r>
-          <w:proofErr w:type="spellStart"/>
-          <w:r>
-            <w:rPr>
-              <w:rFonts w:cs="Segoe UI"/>
-              <w:b/>
-              <w:color w:val="FFFFFF" w:themeColor="background1"/>
-            </w:rPr>
-            <w:t>Lý</w:t>
-          </w:r>
-          <w:proofErr w:type="spellEnd"/>
-          <w:r>
-            <w:rPr>
-              <w:rFonts w:cs="Segoe UI"/>
-              <w:b/>
-              <w:color w:val="FFFFFF" w:themeColor="background1"/>
-            </w:rPr>
-            <w:t xml:space="preserve"> </w:t>
-          </w:r>
-          <w:proofErr w:type="spellStart"/>
-          <w:r>
-            <w:rPr>
-              <w:rFonts w:cs="Segoe UI"/>
-              <w:b/>
-              <w:color w:val="FFFFFF" w:themeColor="background1"/>
-            </w:rPr>
-            <w:t>Dự</w:t>
-          </w:r>
-          <w:proofErr w:type="spellEnd"/>
-          <w:r>
-            <w:rPr>
-              <w:rFonts w:cs="Segoe UI"/>
-              <w:b/>
-              <w:color w:val="FFFFFF" w:themeColor="background1"/>
-            </w:rPr>
-            <w:t xml:space="preserve"> </w:t>
-          </w:r>
-          <w:proofErr w:type="spellStart"/>
-          <w:r>
-            <w:rPr>
-              <w:rFonts w:cs="Segoe UI"/>
-              <w:b/>
-              <w:color w:val="FFFFFF" w:themeColor="background1"/>
-            </w:rPr>
-            <w:t>Án</w:t>
-          </w:r>
-          <w:proofErr w:type="spellEnd"/>
-          <w:r>
-            <w:rPr>
-              <w:rFonts w:cs="Segoe UI"/>
-              <w:b/>
-              <w:color w:val="FFFFFF" w:themeColor="background1"/>
-            </w:rPr>
-            <w:t xml:space="preserve"> </w:t>
-          </w:r>
-          <w:proofErr w:type="spellStart"/>
-          <w:r>
-            <w:rPr>
-              <w:rFonts w:cs="Segoe UI"/>
-              <w:b/>
-              <w:color w:val="FFFFFF" w:themeColor="background1"/>
-            </w:rPr>
-            <w:t>Phần</w:t>
-          </w:r>
-          <w:proofErr w:type="spellEnd"/>
-          <w:r>
-            <w:rPr>
-              <w:rFonts w:cs="Segoe UI"/>
-              <w:b/>
-              <w:color w:val="FFFFFF" w:themeColor="background1"/>
-            </w:rPr>
-            <w:t xml:space="preserve"> </w:t>
-          </w:r>
-          <w:proofErr w:type="spellStart"/>
-          <w:r>
-            <w:rPr>
-              <w:rFonts w:cs="Segoe UI"/>
-              <w:b/>
-              <w:color w:val="FFFFFF" w:themeColor="background1"/>
-            </w:rPr>
-            <w:t>Mềm</w:t>
-          </w:r>
-          <w:proofErr w:type="spellEnd"/>
         </w:p>
       </w:tc>
       <w:bookmarkEnd w:id="9"/>
@@ -6426,7 +3048,6 @@
               <w:color w:val="000000" w:themeColor="text1"/>
             </w:rPr>
           </w:pPr>
-          <w:proofErr w:type="spellStart"/>
           <w:r>
             <w:rPr>
               <w:rFonts w:cs="Segoe UI"/>
@@ -6435,75 +3056,8 @@
               <w:color w:val="000000" w:themeColor="text1"/>
               <w:sz w:val="22"/>
             </w:rPr>
-            <w:t>Cài</w:t>
+            <w:t>Cài đặt môi trường</w:t>
           </w:r>
-          <w:proofErr w:type="spellEnd"/>
-          <w:r>
-            <w:rPr>
-              <w:rFonts w:cs="Segoe UI"/>
-              <w:b/>
-              <w:bCs/>
-              <w:color w:val="000000" w:themeColor="text1"/>
-              <w:sz w:val="22"/>
-            </w:rPr>
-            <w:t xml:space="preserve"> </w:t>
-          </w:r>
-          <w:proofErr w:type="spellStart"/>
-          <w:r>
-            <w:rPr>
-              <w:rFonts w:cs="Segoe UI"/>
-              <w:b/>
-              <w:bCs/>
-              <w:color w:val="000000" w:themeColor="text1"/>
-              <w:sz w:val="22"/>
-            </w:rPr>
-            <w:t>đặt</w:t>
-          </w:r>
-          <w:proofErr w:type="spellEnd"/>
-          <w:r>
-            <w:rPr>
-              <w:rFonts w:cs="Segoe UI"/>
-              <w:b/>
-              <w:bCs/>
-              <w:color w:val="000000" w:themeColor="text1"/>
-              <w:sz w:val="22"/>
-            </w:rPr>
-            <w:t xml:space="preserve"> </w:t>
-          </w:r>
-          <w:proofErr w:type="spellStart"/>
-          <w:r>
-            <w:rPr>
-              <w:rFonts w:cs="Segoe UI"/>
-              <w:b/>
-              <w:bCs/>
-              <w:color w:val="000000" w:themeColor="text1"/>
-              <w:sz w:val="22"/>
-            </w:rPr>
-            <w:t>môi</w:t>
-          </w:r>
-          <w:proofErr w:type="spellEnd"/>
-          <w:r>
-            <w:rPr>
-              <w:rFonts w:cs="Segoe UI"/>
-              <w:b/>
-              <w:bCs/>
-              <w:color w:val="000000" w:themeColor="text1"/>
-              <w:sz w:val="22"/>
-            </w:rPr>
-            <w:t xml:space="preserve"> </w:t>
-          </w:r>
-          <w:proofErr w:type="spellStart"/>
-          <w:r>
-            <w:rPr>
-              <w:rFonts w:cs="Segoe UI"/>
-              <w:b/>
-              <w:bCs/>
-              <w:color w:val="000000" w:themeColor="text1"/>
-              <w:sz w:val="22"/>
-            </w:rPr>
-            <w:t>trường</w:t>
-          </w:r>
-          <w:proofErr w:type="spellEnd"/>
         </w:p>
       </w:tc>
     </w:tr>
@@ -12199,623 +8753,6 @@
     </w:tblStylePr>
   </w:style>
 </w:styles>
-</file>
-
-<file path=word/glossary/document.xml><?xml version="1.0" encoding="utf-8"?>
-<w:glossaryDocument xmlns:wpc="http://schemas.microsoft.com/office/word/2010/wordprocessingCanvas" xmlns:mc="http://schemas.openxmlformats.org/markup-compatibility/2006" xmlns:o="urn:schemas-microsoft-com:office:office" xmlns:r="http://schemas.openxmlformats.org/officeDocument/2006/relationships" xmlns:m="http://schemas.openxmlformats.org/officeDocument/2006/math" xmlns:v="urn:schemas-microsoft-com:vml" xmlns:wp14="http://schemas.microsoft.com/office/word/2010/wordprocessingDrawing" xmlns:wp="http://schemas.openxmlformats.org/drawingml/2006/wordprocessingDrawing" xmlns:w10="urn:schemas-microsoft-com:office:word" xmlns:w="http://schemas.openxmlformats.org/wordprocessingml/2006/main" xmlns:w14="http://schemas.microsoft.com/office/word/2010/wordml" xmlns:wpg="http://schemas.microsoft.com/office/word/2010/wordprocessingGroup" xmlns:wpi="http://schemas.microsoft.com/office/word/2010/wordprocessingInk" xmlns:wne="http://schemas.microsoft.com/office/word/2006/wordml" xmlns:wps="http://schemas.microsoft.com/office/word/2010/wordprocessingShape" mc:Ignorable="w14 wp14"/>
-</file>
-
-<file path=word/glossary/fontTable.xml><?xml version="1.0" encoding="utf-8"?>
-<w:fonts xmlns:mc="http://schemas.openxmlformats.org/markup-compatibility/2006" xmlns:r="http://schemas.openxmlformats.org/officeDocument/2006/relationships" xmlns:w="http://schemas.openxmlformats.org/wordprocessingml/2006/main" xmlns:w14="http://schemas.microsoft.com/office/word/2010/wordml" mc:Ignorable="w14">
-  <w:font w:name="Times New Roman">
-    <w:panose1 w:val="02020603050405020304"/>
-    <w:charset w:val="00"/>
-    <w:family w:val="roman"/>
-    <w:pitch w:val="variable"/>
-    <w:sig w:usb0="E0002AEF" w:usb1="C0007841" w:usb2="00000009" w:usb3="00000000" w:csb0="000001FF" w:csb1="00000000"/>
-  </w:font>
-  <w:font w:name="Calibri">
-    <w:panose1 w:val="020F0502020204030204"/>
-    <w:charset w:val="00"/>
-    <w:family w:val="swiss"/>
-    <w:pitch w:val="variable"/>
-    <w:sig w:usb0="E00002FF" w:usb1="4000ACFF" w:usb2="00000001" w:usb3="00000000" w:csb0="0000019F" w:csb1="00000000"/>
-  </w:font>
-  <w:font w:name="Courier New">
-    <w:panose1 w:val="02070309020205020404"/>
-    <w:charset w:val="00"/>
-    <w:family w:val="modern"/>
-    <w:pitch w:val="fixed"/>
-    <w:sig w:usb0="E0002AFF" w:usb1="C0007843" w:usb2="00000009" w:usb3="00000000" w:csb0="000001FF" w:csb1="00000000"/>
-  </w:font>
-  <w:font w:name="Wingdings">
-    <w:panose1 w:val="05000000000000000000"/>
-    <w:charset w:val="02"/>
-    <w:family w:val="auto"/>
-    <w:pitch w:val="variable"/>
-    <w:sig w:usb0="00000000" w:usb1="10000000" w:usb2="00000000" w:usb3="00000000" w:csb0="80000000" w:csb1="00000000"/>
-  </w:font>
-  <w:font w:name="Symbol">
-    <w:panose1 w:val="05050102010706020507"/>
-    <w:charset w:val="02"/>
-    <w:family w:val="roman"/>
-    <w:pitch w:val="variable"/>
-    <w:sig w:usb0="00000000" w:usb1="10000000" w:usb2="00000000" w:usb3="00000000" w:csb0="80000000" w:csb1="00000000"/>
-  </w:font>
-  <w:font w:name="Segoe UI">
-    <w:panose1 w:val="020B0502040204020203"/>
-    <w:charset w:val="00"/>
-    <w:family w:val="swiss"/>
-    <w:pitch w:val="variable"/>
-    <w:sig w:usb0="E4002EFF" w:usb1="C000E47F" w:usb2="00000009" w:usb3="00000000" w:csb0="000001FF" w:csb1="00000000"/>
-  </w:font>
-  <w:font w:name="MS Gothic">
-    <w:altName w:val="ＭＳ ゴシック"/>
-    <w:panose1 w:val="020B0609070205080204"/>
-    <w:charset w:val="80"/>
-    <w:family w:val="modern"/>
-    <w:pitch w:val="fixed"/>
-    <w:sig w:usb0="E00002FF" w:usb1="6AC7FDFB" w:usb2="08000012" w:usb3="00000000" w:csb0="0002009F" w:csb1="00000000"/>
-  </w:font>
-  <w:font w:name="Cambria">
-    <w:panose1 w:val="02040503050406030204"/>
-    <w:charset w:val="00"/>
-    <w:family w:val="roman"/>
-    <w:pitch w:val="variable"/>
-    <w:sig w:usb0="E00002FF" w:usb1="400004FF" w:usb2="00000000" w:usb3="00000000" w:csb0="0000019F" w:csb1="00000000"/>
-  </w:font>
-  <w:font w:name="Tahoma">
-    <w:panose1 w:val="020B0604030504040204"/>
-    <w:charset w:val="00"/>
-    <w:family w:val="swiss"/>
-    <w:pitch w:val="variable"/>
-    <w:sig w:usb0="E1002AFF" w:usb1="C000605B" w:usb2="00000029" w:usb3="00000000" w:csb0="000101FF" w:csb1="00000000"/>
-  </w:font>
-  <w:font w:name="Verdana">
-    <w:panose1 w:val="020B0604030504040204"/>
-    <w:charset w:val="00"/>
-    <w:family w:val="swiss"/>
-    <w:pitch w:val="variable"/>
-    <w:sig w:usb0="A10006FF" w:usb1="4000205B" w:usb2="00000010" w:usb3="00000000" w:csb0="0000019F" w:csb1="00000000"/>
-  </w:font>
-  <w:font w:name="MS Mincho">
-    <w:altName w:val="ＭＳ 明朝"/>
-    <w:panose1 w:val="02020609040205080304"/>
-    <w:charset w:val="80"/>
-    <w:family w:val="modern"/>
-    <w:pitch w:val="fixed"/>
-    <w:sig w:usb0="E00002FF" w:usb1="6AC7FDFB" w:usb2="08000012" w:usb3="00000000" w:csb0="0002009F" w:csb1="00000000"/>
-  </w:font>
-</w:fonts>
-</file>
-
-<file path=word/glossary/settings.xml><?xml version="1.0" encoding="utf-8"?>
-<w:settings xmlns:mc="http://schemas.openxmlformats.org/markup-compatibility/2006" xmlns:o="urn:schemas-microsoft-com:office:office" xmlns:r="http://schemas.openxmlformats.org/officeDocument/2006/relationships" xmlns:m="http://schemas.openxmlformats.org/officeDocument/2006/math" xmlns:v="urn:schemas-microsoft-com:vml" xmlns:w10="urn:schemas-microsoft-com:office:word" xmlns:w="http://schemas.openxmlformats.org/wordprocessingml/2006/main" xmlns:w14="http://schemas.microsoft.com/office/word/2010/wordml" xmlns:sl="http://schemas.openxmlformats.org/schemaLibrary/2006/main" mc:Ignorable="w14">
-  <w:view w:val="normal"/>
-  <w:defaultTabStop w:val="720"/>
-  <w:characterSpacingControl w:val="doNotCompress"/>
-  <w:compat>
-    <w:useFELayout/>
-    <w:compatSetting w:name="compatibilityMode" w:uri="http://schemas.microsoft.com/office/word" w:val="12"/>
-  </w:compat>
-  <w:rsids>
-    <w:rsidRoot w:val="0009493C"/>
-    <w:rsid w:val="00023EE8"/>
-    <w:rsid w:val="000355F6"/>
-    <w:rsid w:val="00040CE9"/>
-    <w:rsid w:val="00062B29"/>
-    <w:rsid w:val="0009493C"/>
-    <w:rsid w:val="00095FAF"/>
-    <w:rsid w:val="00096FAF"/>
-    <w:rsid w:val="000F73A2"/>
-    <w:rsid w:val="00140CB8"/>
-    <w:rsid w:val="00187ADE"/>
-    <w:rsid w:val="001C4D13"/>
-    <w:rsid w:val="001E23C3"/>
-    <w:rsid w:val="00221177"/>
-    <w:rsid w:val="00241514"/>
-    <w:rsid w:val="002A39D8"/>
-    <w:rsid w:val="002D56D7"/>
-    <w:rsid w:val="002E1116"/>
-    <w:rsid w:val="00320E9D"/>
-    <w:rsid w:val="003466A5"/>
-    <w:rsid w:val="003468ED"/>
-    <w:rsid w:val="0036061B"/>
-    <w:rsid w:val="00372ECC"/>
-    <w:rsid w:val="003D297C"/>
-    <w:rsid w:val="00451FAB"/>
-    <w:rsid w:val="004542CD"/>
-    <w:rsid w:val="0046785A"/>
-    <w:rsid w:val="00472478"/>
-    <w:rsid w:val="00473510"/>
-    <w:rsid w:val="004E12F9"/>
-    <w:rsid w:val="0054533F"/>
-    <w:rsid w:val="005D4F94"/>
-    <w:rsid w:val="005D6483"/>
-    <w:rsid w:val="00605ED9"/>
-    <w:rsid w:val="00612B6B"/>
-    <w:rsid w:val="00655EE2"/>
-    <w:rsid w:val="006A1048"/>
-    <w:rsid w:val="006A5587"/>
-    <w:rsid w:val="006B6427"/>
-    <w:rsid w:val="006E7B9E"/>
-    <w:rsid w:val="0071398B"/>
-    <w:rsid w:val="00783296"/>
-    <w:rsid w:val="00794B56"/>
-    <w:rsid w:val="008155D9"/>
-    <w:rsid w:val="00821AD8"/>
-    <w:rsid w:val="0082438F"/>
-    <w:rsid w:val="008D1406"/>
-    <w:rsid w:val="008E2F0C"/>
-    <w:rsid w:val="00923546"/>
-    <w:rsid w:val="009D75F2"/>
-    <w:rsid w:val="00A86B81"/>
-    <w:rsid w:val="00AB315C"/>
-    <w:rsid w:val="00AD67CC"/>
-    <w:rsid w:val="00B27D71"/>
-    <w:rsid w:val="00B33007"/>
-    <w:rsid w:val="00C05383"/>
-    <w:rsid w:val="00C33DB7"/>
-    <w:rsid w:val="00C94AAA"/>
-    <w:rsid w:val="00CD2DF5"/>
-    <w:rsid w:val="00D15AB5"/>
-    <w:rsid w:val="00D73183"/>
-    <w:rsid w:val="00DB34F6"/>
-    <w:rsid w:val="00DC3C80"/>
-    <w:rsid w:val="00E60812"/>
-    <w:rsid w:val="00E9672F"/>
-    <w:rsid w:val="00E974A7"/>
-    <w:rsid w:val="00EA5253"/>
-    <w:rsid w:val="00EE1EE2"/>
-    <w:rsid w:val="00F010B2"/>
-    <w:rsid w:val="00F1735D"/>
-    <w:rsid w:val="00F3633C"/>
-    <w:rsid w:val="00F43492"/>
-    <w:rsid w:val="00F43AD3"/>
-    <w:rsid w:val="00F518AA"/>
-  </w:rsids>
-  <m:mathPr>
-    <m:mathFont m:val="Cambria Math"/>
-    <m:brkBin m:val="before"/>
-    <m:brkBinSub m:val="--"/>
-    <m:smallFrac/>
-    <m:dispDef/>
-    <m:lMargin m:val="0"/>
-    <m:rMargin m:val="0"/>
-    <m:defJc m:val="centerGroup"/>
-    <m:wrapIndent m:val="1440"/>
-    <m:intLim m:val="subSup"/>
-    <m:naryLim m:val="undOvr"/>
-  </m:mathPr>
-  <w:themeFontLang w:val="en-US" w:eastAsia="ja-JP"/>
-  <w:clrSchemeMapping w:bg1="light1" w:t1="dark1" w:bg2="light2" w:t2="dark2" w:accent1="accent1" w:accent2="accent2" w:accent3="accent3" w:accent4="accent4" w:accent5="accent5" w:accent6="accent6" w:hyperlink="hyperlink" w:followedHyperlink="followedHyperlink"/>
-  <w:decimalSymbol w:val="."/>
-  <w:listSeparator w:val=","/>
-</w:settings>
-</file>
-
-<file path=word/glossary/styles.xml><?xml version="1.0" encoding="utf-8"?>
-<w:styles xmlns:mc="http://schemas.openxmlformats.org/markup-compatibility/2006" xmlns:r="http://schemas.openxmlformats.org/officeDocument/2006/relationships" xmlns:w="http://schemas.openxmlformats.org/wordprocessingml/2006/main" xmlns:w14="http://schemas.microsoft.com/office/word/2010/wordml" mc:Ignorable="w14">
-  <w:docDefaults>
-    <w:rPrDefault>
-      <w:rPr>
-        <w:rFonts w:asciiTheme="minorHAnsi" w:eastAsiaTheme="minorEastAsia" w:hAnsiTheme="minorHAnsi" w:cstheme="minorBidi"/>
-        <w:sz w:val="22"/>
-        <w:szCs w:val="22"/>
-        <w:lang w:val="en-US" w:eastAsia="en-US" w:bidi="ar-SA"/>
-      </w:rPr>
-    </w:rPrDefault>
-    <w:pPrDefault>
-      <w:pPr>
-        <w:spacing w:after="200" w:line="276" w:lineRule="auto"/>
-      </w:pPr>
-    </w:pPrDefault>
-  </w:docDefaults>
-  <w:latentStyles w:defLockedState="0" w:defUIPriority="99" w:defSemiHidden="1" w:defUnhideWhenUsed="1" w:defQFormat="0" w:count="267">
-    <w:lsdException w:name="Normal" w:semiHidden="0" w:uiPriority="0" w:unhideWhenUsed="0" w:qFormat="1"/>
-    <w:lsdException w:name="heading 1" w:semiHidden="0" w:uiPriority="9" w:unhideWhenUsed="0" w:qFormat="1"/>
-    <w:lsdException w:name="heading 2" w:uiPriority="9" w:qFormat="1"/>
-    <w:lsdException w:name="heading 3" w:uiPriority="9" w:qFormat="1"/>
-    <w:lsdException w:name="heading 4" w:uiPriority="9" w:qFormat="1"/>
-    <w:lsdException w:name="heading 5" w:uiPriority="9" w:qFormat="1"/>
-    <w:lsdException w:name="heading 6" w:uiPriority="9" w:qFormat="1"/>
-    <w:lsdException w:name="heading 7" w:uiPriority="9" w:qFormat="1"/>
-    <w:lsdException w:name="heading 8" w:uiPriority="9" w:qFormat="1"/>
-    <w:lsdException w:name="heading 9" w:uiPriority="9" w:qFormat="1"/>
-    <w:lsdException w:name="toc 1" w:uiPriority="39"/>
-    <w:lsdException w:name="toc 2" w:uiPriority="39"/>
-    <w:lsdException w:name="toc 3" w:uiPriority="39"/>
-    <w:lsdException w:name="toc 4" w:uiPriority="39"/>
-    <w:lsdException w:name="toc 5" w:uiPriority="39"/>
-    <w:lsdException w:name="toc 6" w:uiPriority="39"/>
-    <w:lsdException w:name="toc 7" w:uiPriority="39"/>
-    <w:lsdException w:name="toc 8" w:uiPriority="39"/>
-    <w:lsdException w:name="toc 9" w:uiPriority="39"/>
-    <w:lsdException w:name="caption" w:uiPriority="35" w:qFormat="1"/>
-    <w:lsdException w:name="Title" w:semiHidden="0" w:uiPriority="10" w:unhideWhenUsed="0" w:qFormat="1"/>
-    <w:lsdException w:name="Default Paragraph Font" w:uiPriority="1"/>
-    <w:lsdException w:name="Subtitle" w:semiHidden="0" w:uiPriority="11" w:unhideWhenUsed="0" w:qFormat="1"/>
-    <w:lsdException w:name="Strong" w:semiHidden="0" w:uiPriority="22" w:unhideWhenUsed="0" w:qFormat="1"/>
-    <w:lsdException w:name="Emphasis" w:semiHidden="0" w:uiPriority="20" w:unhideWhenUsed="0" w:qFormat="1"/>
-    <w:lsdException w:name="Table Grid" w:semiHidden="0" w:uiPriority="59" w:unhideWhenUsed="0"/>
-    <w:lsdException w:name="Placeholder Text" w:unhideWhenUsed="0"/>
-    <w:lsdException w:name="No Spacing" w:semiHidden="0" w:uiPriority="1" w:unhideWhenUsed="0" w:qFormat="1"/>
-    <w:lsdException w:name="Light Shading" w:semiHidden="0" w:uiPriority="60" w:unhideWhenUsed="0"/>
-    <w:lsdException w:name="Light List" w:semiHidden="0" w:uiPriority="61" w:unhideWhenUsed="0"/>
-    <w:lsdException w:name="Light Grid" w:semiHidden="0" w:uiPriority="62" w:unhideWhenUsed="0"/>
-    <w:lsdException w:name="Medium Shading 1" w:semiHidden="0" w:uiPriority="63" w:unhideWhenUsed="0"/>
-    <w:lsdException w:name="Medium Shading 2" w:semiHidden="0" w:uiPriority="64" w:unhideWhenUsed="0"/>
-    <w:lsdException w:name="Medium List 1" w:semiHidden="0" w:uiPriority="65" w:unhideWhenUsed="0"/>
-    <w:lsdException w:name="Medium List 2" w:semiHidden="0" w:uiPriority="66" w:unhideWhenUsed="0"/>
-    <w:lsdException w:name="Medium Grid 1" w:semiHidden="0" w:uiPriority="67" w:unhideWhenUsed="0"/>
-    <w:lsdException w:name="Medium Grid 2" w:semiHidden="0" w:uiPriority="68" w:unhideWhenUsed="0"/>
-    <w:lsdException w:name="Medium Grid 3" w:semiHidden="0" w:uiPriority="69" w:unhideWhenUsed="0"/>
-    <w:lsdException w:name="Dark List" w:semiHidden="0" w:uiPriority="70" w:unhideWhenUsed="0"/>
-    <w:lsdException w:name="Colorful Shading" w:semiHidden="0" w:uiPriority="71" w:unhideWhenUsed="0"/>
-    <w:lsdException w:name="Colorful List" w:semiHidden="0" w:uiPriority="72" w:unhideWhenUsed="0"/>
-    <w:lsdException w:name="Colorful Grid" w:semiHidden="0" w:uiPriority="73" w:unhideWhenUsed="0"/>
-    <w:lsdException w:name="Light Shading Accent 1" w:semiHidden="0" w:uiPriority="60" w:unhideWhenUsed="0"/>
-    <w:lsdException w:name="Light List Accent 1" w:semiHidden="0" w:uiPriority="61" w:unhideWhenUsed="0"/>
-    <w:lsdException w:name="Light Grid Accent 1" w:semiHidden="0" w:uiPriority="62" w:unhideWhenUsed="0"/>
-    <w:lsdException w:name="Medium Shading 1 Accent 1" w:semiHidden="0" w:uiPriority="63" w:unhideWhenUsed="0"/>
-    <w:lsdException w:name="Medium Shading 2 Accent 1" w:semiHidden="0" w:uiPriority="64" w:unhideWhenUsed="0"/>
-    <w:lsdException w:name="Medium List 1 Accent 1" w:semiHidden="0" w:uiPriority="65" w:unhideWhenUsed="0"/>
-    <w:lsdException w:name="Revision" w:unhideWhenUsed="0"/>
-    <w:lsdException w:name="List Paragraph" w:semiHidden="0" w:uiPriority="34" w:unhideWhenUsed="0" w:qFormat="1"/>
-    <w:lsdException w:name="Quote" w:semiHidden="0" w:uiPriority="29" w:unhideWhenUsed="0" w:qFormat="1"/>
-    <w:lsdException w:name="Intense Quote" w:semiHidden="0" w:uiPriority="30" w:unhideWhenUsed="0" w:qFormat="1"/>
-    <w:lsdException w:name="Medium List 2 Accent 1" w:semiHidden="0" w:uiPriority="66" w:unhideWhenUsed="0"/>
-    <w:lsdException w:name="Medium Grid 1 Accent 1" w:semiHidden="0" w:uiPriority="67" w:unhideWhenUsed="0"/>
-    <w:lsdException w:name="Medium Grid 2 Accent 1" w:semiHidden="0" w:uiPriority="68" w:unhideWhenUsed="0"/>
-    <w:lsdException w:name="Medium Grid 3 Accent 1" w:semiHidden="0" w:uiPriority="69" w:unhideWhenUsed="0"/>
-    <w:lsdException w:name="Dark List Accent 1" w:semiHidden="0" w:uiPriority="70" w:unhideWhenUsed="0"/>
-    <w:lsdException w:name="Colorful Shading Accent 1" w:semiHidden="0" w:uiPriority="71" w:unhideWhenUsed="0"/>
-    <w:lsdException w:name="Colorful List Accent 1" w:semiHidden="0" w:uiPriority="72" w:unhideWhenUsed="0"/>
-    <w:lsdException w:name="Colorful Grid Accent 1" w:semiHidden="0" w:uiPriority="73" w:unhideWhenUsed="0"/>
-    <w:lsdException w:name="Light Shading Accent 2" w:semiHidden="0" w:uiPriority="60" w:unhideWhenUsed="0"/>
-    <w:lsdException w:name="Light List Accent 2" w:semiHidden="0" w:uiPriority="61" w:unhideWhenUsed="0"/>
-    <w:lsdException w:name="Light Grid Accent 2" w:semiHidden="0" w:uiPriority="62" w:unhideWhenUsed="0"/>
-    <w:lsdException w:name="Medium Shading 1 Accent 2" w:semiHidden="0" w:uiPriority="63" w:unhideWhenUsed="0"/>
-    <w:lsdException w:name="Medium Shading 2 Accent 2" w:semiHidden="0" w:uiPriority="64" w:unhideWhenUsed="0"/>
-    <w:lsdException w:name="Medium List 1 Accent 2" w:semiHidden="0" w:uiPriority="65" w:unhideWhenUsed="0"/>
-    <w:lsdException w:name="Medium List 2 Accent 2" w:semiHidden="0" w:uiPriority="66" w:unhideWhenUsed="0"/>
-    <w:lsdException w:name="Medium Grid 1 Accent 2" w:semiHidden="0" w:uiPriority="67" w:unhideWhenUsed="0"/>
-    <w:lsdException w:name="Medium Grid 2 Accent 2" w:semiHidden="0" w:uiPriority="68" w:unhideWhenUsed="0"/>
-    <w:lsdException w:name="Medium Grid 3 Accent 2" w:semiHidden="0" w:uiPriority="69" w:unhideWhenUsed="0"/>
-    <w:lsdException w:name="Dark List Accent 2" w:semiHidden="0" w:uiPriority="70" w:unhideWhenUsed="0"/>
-    <w:lsdException w:name="Colorful Shading Accent 2" w:semiHidden="0" w:uiPriority="71" w:unhideWhenUsed="0"/>
-    <w:lsdException w:name="Colorful List Accent 2" w:semiHidden="0" w:uiPriority="72" w:unhideWhenUsed="0"/>
-    <w:lsdException w:name="Colorful Grid Accent 2" w:semiHidden="0" w:uiPriority="73" w:unhideWhenUsed="0"/>
-    <w:lsdException w:name="Light Shading Accent 3" w:semiHidden="0" w:uiPriority="60" w:unhideWhenUsed="0"/>
-    <w:lsdException w:name="Light List Accent 3" w:semiHidden="0" w:uiPriority="61" w:unhideWhenUsed="0"/>
-    <w:lsdException w:name="Light Grid Accent 3" w:semiHidden="0" w:uiPriority="62" w:unhideWhenUsed="0"/>
-    <w:lsdException w:name="Medium Shading 1 Accent 3" w:semiHidden="0" w:uiPriority="63" w:unhideWhenUsed="0"/>
-    <w:lsdException w:name="Medium Shading 2 Accent 3" w:semiHidden="0" w:uiPriority="64" w:unhideWhenUsed="0"/>
-    <w:lsdException w:name="Medium List 1 Accent 3" w:semiHidden="0" w:uiPriority="65" w:unhideWhenUsed="0"/>
-    <w:lsdException w:name="Medium List 2 Accent 3" w:semiHidden="0" w:uiPriority="66" w:unhideWhenUsed="0"/>
-    <w:lsdException w:name="Medium Grid 1 Accent 3" w:semiHidden="0" w:uiPriority="67" w:unhideWhenUsed="0"/>
-    <w:lsdException w:name="Medium Grid 2 Accent 3" w:semiHidden="0" w:uiPriority="68" w:unhideWhenUsed="0"/>
-    <w:lsdException w:name="Medium Grid 3 Accent 3" w:semiHidden="0" w:uiPriority="69" w:unhideWhenUsed="0"/>
-    <w:lsdException w:name="Dark List Accent 3" w:semiHidden="0" w:uiPriority="70" w:unhideWhenUsed="0"/>
-    <w:lsdException w:name="Colorful Shading Accent 3" w:semiHidden="0" w:uiPriority="71" w:unhideWhenUsed="0"/>
-    <w:lsdException w:name="Colorful List Accent 3" w:semiHidden="0" w:uiPriority="72" w:unhideWhenUsed="0"/>
-    <w:lsdException w:name="Colorful Grid Accent 3" w:semiHidden="0" w:uiPriority="73" w:unhideWhenUsed="0"/>
-    <w:lsdException w:name="Light Shading Accent 4" w:semiHidden="0" w:uiPriority="60" w:unhideWhenUsed="0"/>
-    <w:lsdException w:name="Light List Accent 4" w:semiHidden="0" w:uiPriority="61" w:unhideWhenUsed="0"/>
-    <w:lsdException w:name="Light Grid Accent 4" w:semiHidden="0" w:uiPriority="62" w:unhideWhenUsed="0"/>
-    <w:lsdException w:name="Medium Shading 1 Accent 4" w:semiHidden="0" w:uiPriority="63" w:unhideWhenUsed="0"/>
-    <w:lsdException w:name="Medium Shading 2 Accent 4" w:semiHidden="0" w:uiPriority="64" w:unhideWhenUsed="0"/>
-    <w:lsdException w:name="Medium List 1 Accent 4" w:semiHidden="0" w:uiPriority="65" w:unhideWhenUsed="0"/>
-    <w:lsdException w:name="Medium List 2 Accent 4" w:semiHidden="0" w:uiPriority="66" w:unhideWhenUsed="0"/>
-    <w:lsdException w:name="Medium Grid 1 Accent 4" w:semiHidden="0" w:uiPriority="67" w:unhideWhenUsed="0"/>
-    <w:lsdException w:name="Medium Grid 2 Accent 4" w:semiHidden="0" w:uiPriority="68" w:unhideWhenUsed="0"/>
-    <w:lsdException w:name="Medium Grid 3 Accent 4" w:semiHidden="0" w:uiPriority="69" w:unhideWhenUsed="0"/>
-    <w:lsdException w:name="Dark List Accent 4" w:semiHidden="0" w:uiPriority="70" w:unhideWhenUsed="0"/>
-    <w:lsdException w:name="Colorful Shading Accent 4" w:semiHidden="0" w:uiPriority="71" w:unhideWhenUsed="0"/>
-    <w:lsdException w:name="Colorful List Accent 4" w:semiHidden="0" w:uiPriority="72" w:unhideWhenUsed="0"/>
-    <w:lsdException w:name="Colorful Grid Accent 4" w:semiHidden="0" w:uiPriority="73" w:unhideWhenUsed="0"/>
-    <w:lsdException w:name="Light Shading Accent 5" w:semiHidden="0" w:uiPriority="60" w:unhideWhenUsed="0"/>
-    <w:lsdException w:name="Light List Accent 5" w:semiHidden="0" w:uiPriority="61" w:unhideWhenUsed="0"/>
-    <w:lsdException w:name="Light Grid Accent 5" w:semiHidden="0" w:uiPriority="62" w:unhideWhenUsed="0"/>
-    <w:lsdException w:name="Medium Shading 1 Accent 5" w:semiHidden="0" w:uiPriority="63" w:unhideWhenUsed="0"/>
-    <w:lsdException w:name="Medium Shading 2 Accent 5" w:semiHidden="0" w:uiPriority="64" w:unhideWhenUsed="0"/>
-    <w:lsdException w:name="Medium List 1 Accent 5" w:semiHidden="0" w:uiPriority="65" w:unhideWhenUsed="0"/>
-    <w:lsdException w:name="Medium List 2 Accent 5" w:semiHidden="0" w:uiPriority="66" w:unhideWhenUsed="0"/>
-    <w:lsdException w:name="Medium Grid 1 Accent 5" w:semiHidden="0" w:uiPriority="67" w:unhideWhenUsed="0"/>
-    <w:lsdException w:name="Medium Grid 2 Accent 5" w:semiHidden="0" w:uiPriority="68" w:unhideWhenUsed="0"/>
-    <w:lsdException w:name="Medium Grid 3 Accent 5" w:semiHidden="0" w:uiPriority="69" w:unhideWhenUsed="0"/>
-    <w:lsdException w:name="Dark List Accent 5" w:semiHidden="0" w:uiPriority="70" w:unhideWhenUsed="0"/>
-    <w:lsdException w:name="Colorful Shading Accent 5" w:semiHidden="0" w:uiPriority="71" w:unhideWhenUsed="0"/>
-    <w:lsdException w:name="Colorful List Accent 5" w:semiHidden="0" w:uiPriority="72" w:unhideWhenUsed="0"/>
-    <w:lsdException w:name="Colorful Grid Accent 5" w:semiHidden="0" w:uiPriority="73" w:unhideWhenUsed="0"/>
-    <w:lsdException w:name="Light Shading Accent 6" w:semiHidden="0" w:uiPriority="60" w:unhideWhenUsed="0"/>
-    <w:lsdException w:name="Light List Accent 6" w:semiHidden="0" w:uiPriority="61" w:unhideWhenUsed="0"/>
-    <w:lsdException w:name="Light Grid Accent 6" w:semiHidden="0" w:uiPriority="62" w:unhideWhenUsed="0"/>
-    <w:lsdException w:name="Medium Shading 1 Accent 6" w:semiHidden="0" w:uiPriority="63" w:unhideWhenUsed="0"/>
-    <w:lsdException w:name="Medium Shading 2 Accent 6" w:semiHidden="0" w:uiPriority="64" w:unhideWhenUsed="0"/>
-    <w:lsdException w:name="Medium List 1 Accent 6" w:semiHidden="0" w:uiPriority="65" w:unhideWhenUsed="0"/>
-    <w:lsdException w:name="Medium List 2 Accent 6" w:semiHidden="0" w:uiPriority="66" w:unhideWhenUsed="0"/>
-    <w:lsdException w:name="Medium Grid 1 Accent 6" w:semiHidden="0" w:uiPriority="67" w:unhideWhenUsed="0"/>
-    <w:lsdException w:name="Medium Grid 2 Accent 6" w:semiHidden="0" w:uiPriority="68" w:unhideWhenUsed="0"/>
-    <w:lsdException w:name="Medium Grid 3 Accent 6" w:semiHidden="0" w:uiPriority="69" w:unhideWhenUsed="0"/>
-    <w:lsdException w:name="Dark List Accent 6" w:semiHidden="0" w:uiPriority="70" w:unhideWhenUsed="0"/>
-    <w:lsdException w:name="Colorful Shading Accent 6" w:semiHidden="0" w:uiPriority="71" w:unhideWhenUsed="0"/>
-    <w:lsdException w:name="Colorful List Accent 6" w:semiHidden="0" w:uiPriority="72" w:unhideWhenUsed="0"/>
-    <w:lsdException w:name="Colorful Grid Accent 6" w:semiHidden="0" w:uiPriority="73" w:unhideWhenUsed="0"/>
-    <w:lsdException w:name="Subtle Emphasis" w:semiHidden="0" w:uiPriority="19" w:unhideWhenUsed="0" w:qFormat="1"/>
-    <w:lsdException w:name="Intense Emphasis" w:semiHidden="0" w:uiPriority="21" w:unhideWhenUsed="0" w:qFormat="1"/>
-    <w:lsdException w:name="Subtle Reference" w:semiHidden="0" w:uiPriority="31" w:unhideWhenUsed="0" w:qFormat="1"/>
-    <w:lsdException w:name="Intense Reference" w:semiHidden="0" w:uiPriority="32" w:unhideWhenUsed="0" w:qFormat="1"/>
-    <w:lsdException w:name="Book Title" w:semiHidden="0" w:uiPriority="33" w:unhideWhenUsed="0" w:qFormat="1"/>
-    <w:lsdException w:name="Bibliography" w:uiPriority="37"/>
-    <w:lsdException w:name="TOC Heading" w:uiPriority="39" w:qFormat="1"/>
-  </w:latentStyles>
-  <w:style w:type="paragraph" w:default="1" w:styleId="Normal">
-    <w:name w:val="Normal"/>
-    <w:qFormat/>
-    <w:rsid w:val="00095FAF"/>
-  </w:style>
-  <w:style w:type="character" w:default="1" w:styleId="DefaultParagraphFont">
-    <w:name w:val="Default Paragraph Font"/>
-    <w:uiPriority w:val="1"/>
-    <w:semiHidden/>
-    <w:unhideWhenUsed/>
-  </w:style>
-  <w:style w:type="table" w:default="1" w:styleId="TableNormal">
-    <w:name w:val="Normal Table"/>
-    <w:uiPriority w:val="99"/>
-    <w:semiHidden/>
-    <w:unhideWhenUsed/>
-    <w:tblPr>
-      <w:tblInd w:w="0" w:type="dxa"/>
-      <w:tblCellMar>
-        <w:top w:w="0" w:type="dxa"/>
-        <w:left w:w="108" w:type="dxa"/>
-        <w:bottom w:w="0" w:type="dxa"/>
-        <w:right w:w="108" w:type="dxa"/>
-      </w:tblCellMar>
-    </w:tblPr>
-  </w:style>
-  <w:style w:type="numbering" w:default="1" w:styleId="NoList">
-    <w:name w:val="No List"/>
-    <w:uiPriority w:val="99"/>
-    <w:semiHidden/>
-    <w:unhideWhenUsed/>
-  </w:style>
-  <w:style w:type="paragraph" w:customStyle="1" w:styleId="08AC515536FA4BE8BB899743FFB07332">
-    <w:name w:val="08AC515536FA4BE8BB899743FFB07332"/>
-    <w:rsid w:val="0009493C"/>
-  </w:style>
-  <w:style w:type="paragraph" w:customStyle="1" w:styleId="F1FD4E0CBBB14C6E892CD332CD0BE685">
-    <w:name w:val="F1FD4E0CBBB14C6E892CD332CD0BE685"/>
-    <w:rsid w:val="0009493C"/>
-  </w:style>
-  <w:style w:type="paragraph" w:customStyle="1" w:styleId="F576C7DDF11448C39C0022C1D17F41AF">
-    <w:name w:val="F576C7DDF11448C39C0022C1D17F41AF"/>
-    <w:rsid w:val="0009493C"/>
-  </w:style>
-  <w:style w:type="character" w:styleId="PlaceholderText">
-    <w:name w:val="Placeholder Text"/>
-    <w:basedOn w:val="DefaultParagraphFont"/>
-    <w:uiPriority w:val="99"/>
-    <w:semiHidden/>
-    <w:rsid w:val="00F518AA"/>
-    <w:rPr>
-      <w:color w:val="808080"/>
-    </w:rPr>
-  </w:style>
-  <w:style w:type="paragraph" w:customStyle="1" w:styleId="1688634C50FE4D2D97E17C590F76DBB6">
-    <w:name w:val="1688634C50FE4D2D97E17C590F76DBB6"/>
-    <w:rsid w:val="0046785A"/>
-    <w:pPr>
-      <w:spacing w:after="160" w:line="259" w:lineRule="auto"/>
-    </w:pPr>
-  </w:style>
-  <w:style w:type="paragraph" w:customStyle="1" w:styleId="E91259F9DB57455BBF0ABFB0789F2397">
-    <w:name w:val="E91259F9DB57455BBF0ABFB0789F2397"/>
-    <w:rsid w:val="0046785A"/>
-    <w:pPr>
-      <w:spacing w:after="160" w:line="259" w:lineRule="auto"/>
-    </w:pPr>
-  </w:style>
-</w:styles>
-</file>
-
-<file path=word/glossary/stylesWithEffects.xml><?xml version="1.0" encoding="utf-8"?>
-<w:styles xmlns:wpc="http://schemas.microsoft.com/office/word/2010/wordprocessingCanvas" xmlns:mc="http://schemas.openxmlformats.org/markup-compatibility/2006" xmlns:o="urn:schemas-microsoft-com:office:office" xmlns:r="http://schemas.openxmlformats.org/officeDocument/2006/relationships" xmlns:m="http://schemas.openxmlformats.org/officeDocument/2006/math" xmlns:v="urn:schemas-microsoft-com:vml" xmlns:wp14="http://schemas.microsoft.com/office/word/2010/wordprocessingDrawing" xmlns:wp="http://schemas.openxmlformats.org/drawingml/2006/wordprocessingDrawing" xmlns:w10="urn:schemas-microsoft-com:office:word" xmlns:w="http://schemas.openxmlformats.org/wordprocessingml/2006/main" xmlns:w14="http://schemas.microsoft.com/office/word/2010/wordml" xmlns:wpg="http://schemas.microsoft.com/office/word/2010/wordprocessingGroup" xmlns:wpi="http://schemas.microsoft.com/office/word/2010/wordprocessingInk" xmlns:wne="http://schemas.microsoft.com/office/word/2006/wordml" xmlns:wps="http://schemas.microsoft.com/office/word/2010/wordprocessingShape" mc:Ignorable="w14 wp14">
-  <w:docDefaults>
-    <w:rPrDefault>
-      <w:rPr>
-        <w:rFonts w:asciiTheme="minorHAnsi" w:eastAsiaTheme="minorEastAsia" w:hAnsiTheme="minorHAnsi" w:cstheme="minorBidi"/>
-        <w:sz w:val="22"/>
-        <w:szCs w:val="22"/>
-        <w:lang w:val="en-US" w:eastAsia="ja-JP" w:bidi="ar-SA"/>
-      </w:rPr>
-    </w:rPrDefault>
-    <w:pPrDefault>
-      <w:pPr>
-        <w:spacing w:after="200" w:line="276" w:lineRule="auto"/>
-      </w:pPr>
-    </w:pPrDefault>
-  </w:docDefaults>
-  <w:latentStyles w:defLockedState="0" w:defUIPriority="99" w:defSemiHidden="1" w:defUnhideWhenUsed="1" w:defQFormat="0" w:count="267">
-    <w:lsdException w:name="Normal" w:semiHidden="0" w:uiPriority="0" w:unhideWhenUsed="0" w:qFormat="1"/>
-    <w:lsdException w:name="heading 1" w:semiHidden="0" w:uiPriority="9" w:unhideWhenUsed="0" w:qFormat="1"/>
-    <w:lsdException w:name="heading 2" w:uiPriority="9" w:qFormat="1"/>
-    <w:lsdException w:name="heading 3" w:uiPriority="9" w:qFormat="1"/>
-    <w:lsdException w:name="heading 4" w:uiPriority="9" w:qFormat="1"/>
-    <w:lsdException w:name="heading 5" w:uiPriority="9" w:qFormat="1"/>
-    <w:lsdException w:name="heading 6" w:uiPriority="9" w:qFormat="1"/>
-    <w:lsdException w:name="heading 7" w:uiPriority="9" w:qFormat="1"/>
-    <w:lsdException w:name="heading 8" w:uiPriority="9" w:qFormat="1"/>
-    <w:lsdException w:name="heading 9" w:uiPriority="9" w:qFormat="1"/>
-    <w:lsdException w:name="toc 1" w:uiPriority="39"/>
-    <w:lsdException w:name="toc 2" w:uiPriority="39"/>
-    <w:lsdException w:name="toc 3" w:uiPriority="39"/>
-    <w:lsdException w:name="toc 4" w:uiPriority="39"/>
-    <w:lsdException w:name="toc 5" w:uiPriority="39"/>
-    <w:lsdException w:name="toc 6" w:uiPriority="39"/>
-    <w:lsdException w:name="toc 7" w:uiPriority="39"/>
-    <w:lsdException w:name="toc 8" w:uiPriority="39"/>
-    <w:lsdException w:name="toc 9" w:uiPriority="39"/>
-    <w:lsdException w:name="caption" w:uiPriority="35" w:qFormat="1"/>
-    <w:lsdException w:name="Title" w:semiHidden="0" w:uiPriority="10" w:unhideWhenUsed="0" w:qFormat="1"/>
-    <w:lsdException w:name="Default Paragraph Font" w:uiPriority="1"/>
-    <w:lsdException w:name="Subtitle" w:semiHidden="0" w:uiPriority="11" w:unhideWhenUsed="0" w:qFormat="1"/>
-    <w:lsdException w:name="Strong" w:semiHidden="0" w:uiPriority="22" w:unhideWhenUsed="0" w:qFormat="1"/>
-    <w:lsdException w:name="Emphasis" w:semiHidden="0" w:uiPriority="20" w:unhideWhenUsed="0" w:qFormat="1"/>
-    <w:lsdException w:name="Table Grid" w:semiHidden="0" w:uiPriority="59" w:unhideWhenUsed="0"/>
-    <w:lsdException w:name="Placeholder Text" w:unhideWhenUsed="0"/>
-    <w:lsdException w:name="No Spacing" w:semiHidden="0" w:uiPriority="1" w:unhideWhenUsed="0" w:qFormat="1"/>
-    <w:lsdException w:name="Light Shading" w:semiHidden="0" w:uiPriority="60" w:unhideWhenUsed="0"/>
-    <w:lsdException w:name="Light List" w:semiHidden="0" w:uiPriority="61" w:unhideWhenUsed="0"/>
-    <w:lsdException w:name="Light Grid" w:semiHidden="0" w:uiPriority="62" w:unhideWhenUsed="0"/>
-    <w:lsdException w:name="Medium Shading 1" w:semiHidden="0" w:uiPriority="63" w:unhideWhenUsed="0"/>
-    <w:lsdException w:name="Medium Shading 2" w:semiHidden="0" w:uiPriority="64" w:unhideWhenUsed="0"/>
-    <w:lsdException w:name="Medium List 1" w:semiHidden="0" w:uiPriority="65" w:unhideWhenUsed="0"/>
-    <w:lsdException w:name="Medium List 2" w:semiHidden="0" w:uiPriority="66" w:unhideWhenUsed="0"/>
-    <w:lsdException w:name="Medium Grid 1" w:semiHidden="0" w:uiPriority="67" w:unhideWhenUsed="0"/>
-    <w:lsdException w:name="Medium Grid 2" w:semiHidden="0" w:uiPriority="68" w:unhideWhenUsed="0"/>
-    <w:lsdException w:name="Medium Grid 3" w:semiHidden="0" w:uiPriority="69" w:unhideWhenUsed="0"/>
-    <w:lsdException w:name="Dark List" w:semiHidden="0" w:uiPriority="70" w:unhideWhenUsed="0"/>
-    <w:lsdException w:name="Colorful Shading" w:semiHidden="0" w:uiPriority="71" w:unhideWhenUsed="0"/>
-    <w:lsdException w:name="Colorful List" w:semiHidden="0" w:uiPriority="72" w:unhideWhenUsed="0"/>
-    <w:lsdException w:name="Colorful Grid" w:semiHidden="0" w:uiPriority="73" w:unhideWhenUsed="0"/>
-    <w:lsdException w:name="Light Shading Accent 1" w:semiHidden="0" w:uiPriority="60" w:unhideWhenUsed="0"/>
-    <w:lsdException w:name="Light List Accent 1" w:semiHidden="0" w:uiPriority="61" w:unhideWhenUsed="0"/>
-    <w:lsdException w:name="Light Grid Accent 1" w:semiHidden="0" w:uiPriority="62" w:unhideWhenUsed="0"/>
-    <w:lsdException w:name="Medium Shading 1 Accent 1" w:semiHidden="0" w:uiPriority="63" w:unhideWhenUsed="0"/>
-    <w:lsdException w:name="Medium Shading 2 Accent 1" w:semiHidden="0" w:uiPriority="64" w:unhideWhenUsed="0"/>
-    <w:lsdException w:name="Medium List 1 Accent 1" w:semiHidden="0" w:uiPriority="65" w:unhideWhenUsed="0"/>
-    <w:lsdException w:name="Revision" w:unhideWhenUsed="0"/>
-    <w:lsdException w:name="List Paragraph" w:semiHidden="0" w:uiPriority="34" w:unhideWhenUsed="0" w:qFormat="1"/>
-    <w:lsdException w:name="Quote" w:semiHidden="0" w:uiPriority="29" w:unhideWhenUsed="0" w:qFormat="1"/>
-    <w:lsdException w:name="Intense Quote" w:semiHidden="0" w:uiPriority="30" w:unhideWhenUsed="0" w:qFormat="1"/>
-    <w:lsdException w:name="Medium List 2 Accent 1" w:semiHidden="0" w:uiPriority="66" w:unhideWhenUsed="0"/>
-    <w:lsdException w:name="Medium Grid 1 Accent 1" w:semiHidden="0" w:uiPriority="67" w:unhideWhenUsed="0"/>
-    <w:lsdException w:name="Medium Grid 2 Accent 1" w:semiHidden="0" w:uiPriority="68" w:unhideWhenUsed="0"/>
-    <w:lsdException w:name="Medium Grid 3 Accent 1" w:semiHidden="0" w:uiPriority="69" w:unhideWhenUsed="0"/>
-    <w:lsdException w:name="Dark List Accent 1" w:semiHidden="0" w:uiPriority="70" w:unhideWhenUsed="0"/>
-    <w:lsdException w:name="Colorful Shading Accent 1" w:semiHidden="0" w:uiPriority="71" w:unhideWhenUsed="0"/>
-    <w:lsdException w:name="Colorful List Accent 1" w:semiHidden="0" w:uiPriority="72" w:unhideWhenUsed="0"/>
-    <w:lsdException w:name="Colorful Grid Accent 1" w:semiHidden="0" w:uiPriority="73" w:unhideWhenUsed="0"/>
-    <w:lsdException w:name="Light Shading Accent 2" w:semiHidden="0" w:uiPriority="60" w:unhideWhenUsed="0"/>
-    <w:lsdException w:name="Light List Accent 2" w:semiHidden="0" w:uiPriority="61" w:unhideWhenUsed="0"/>
-    <w:lsdException w:name="Light Grid Accent 2" w:semiHidden="0" w:uiPriority="62" w:unhideWhenUsed="0"/>
-    <w:lsdException w:name="Medium Shading 1 Accent 2" w:semiHidden="0" w:uiPriority="63" w:unhideWhenUsed="0"/>
-    <w:lsdException w:name="Medium Shading 2 Accent 2" w:semiHidden="0" w:uiPriority="64" w:unhideWhenUsed="0"/>
-    <w:lsdException w:name="Medium List 1 Accent 2" w:semiHidden="0" w:uiPriority="65" w:unhideWhenUsed="0"/>
-    <w:lsdException w:name="Medium List 2 Accent 2" w:semiHidden="0" w:uiPriority="66" w:unhideWhenUsed="0"/>
-    <w:lsdException w:name="Medium Grid 1 Accent 2" w:semiHidden="0" w:uiPriority="67" w:unhideWhenUsed="0"/>
-    <w:lsdException w:name="Medium Grid 2 Accent 2" w:semiHidden="0" w:uiPriority="68" w:unhideWhenUsed="0"/>
-    <w:lsdException w:name="Medium Grid 3 Accent 2" w:semiHidden="0" w:uiPriority="69" w:unhideWhenUsed="0"/>
-    <w:lsdException w:name="Dark List Accent 2" w:semiHidden="0" w:uiPriority="70" w:unhideWhenUsed="0"/>
-    <w:lsdException w:name="Colorful Shading Accent 2" w:semiHidden="0" w:uiPriority="71" w:unhideWhenUsed="0"/>
-    <w:lsdException w:name="Colorful List Accent 2" w:semiHidden="0" w:uiPriority="72" w:unhideWhenUsed="0"/>
-    <w:lsdException w:name="Colorful Grid Accent 2" w:semiHidden="0" w:uiPriority="73" w:unhideWhenUsed="0"/>
-    <w:lsdException w:name="Light Shading Accent 3" w:semiHidden="0" w:uiPriority="60" w:unhideWhenUsed="0"/>
-    <w:lsdException w:name="Light List Accent 3" w:semiHidden="0" w:uiPriority="61" w:unhideWhenUsed="0"/>
-    <w:lsdException w:name="Light Grid Accent 3" w:semiHidden="0" w:uiPriority="62" w:unhideWhenUsed="0"/>
-    <w:lsdException w:name="Medium Shading 1 Accent 3" w:semiHidden="0" w:uiPriority="63" w:unhideWhenUsed="0"/>
-    <w:lsdException w:name="Medium Shading 2 Accent 3" w:semiHidden="0" w:uiPriority="64" w:unhideWhenUsed="0"/>
-    <w:lsdException w:name="Medium List 1 Accent 3" w:semiHidden="0" w:uiPriority="65" w:unhideWhenUsed="0"/>
-    <w:lsdException w:name="Medium List 2 Accent 3" w:semiHidden="0" w:uiPriority="66" w:unhideWhenUsed="0"/>
-    <w:lsdException w:name="Medium Grid 1 Accent 3" w:semiHidden="0" w:uiPriority="67" w:unhideWhenUsed="0"/>
-    <w:lsdException w:name="Medium Grid 2 Accent 3" w:semiHidden="0" w:uiPriority="68" w:unhideWhenUsed="0"/>
-    <w:lsdException w:name="Medium Grid 3 Accent 3" w:semiHidden="0" w:uiPriority="69" w:unhideWhenUsed="0"/>
-    <w:lsdException w:name="Dark List Accent 3" w:semiHidden="0" w:uiPriority="70" w:unhideWhenUsed="0"/>
-    <w:lsdException w:name="Colorful Shading Accent 3" w:semiHidden="0" w:uiPriority="71" w:unhideWhenUsed="0"/>
-    <w:lsdException w:name="Colorful List Accent 3" w:semiHidden="0" w:uiPriority="72" w:unhideWhenUsed="0"/>
-    <w:lsdException w:name="Colorful Grid Accent 3" w:semiHidden="0" w:uiPriority="73" w:unhideWhenUsed="0"/>
-    <w:lsdException w:name="Light Shading Accent 4" w:semiHidden="0" w:uiPriority="60" w:unhideWhenUsed="0"/>
-    <w:lsdException w:name="Light List Accent 4" w:semiHidden="0" w:uiPriority="61" w:unhideWhenUsed="0"/>
-    <w:lsdException w:name="Light Grid Accent 4" w:semiHidden="0" w:uiPriority="62" w:unhideWhenUsed="0"/>
-    <w:lsdException w:name="Medium Shading 1 Accent 4" w:semiHidden="0" w:uiPriority="63" w:unhideWhenUsed="0"/>
-    <w:lsdException w:name="Medium Shading 2 Accent 4" w:semiHidden="0" w:uiPriority="64" w:unhideWhenUsed="0"/>
-    <w:lsdException w:name="Medium List 1 Accent 4" w:semiHidden="0" w:uiPriority="65" w:unhideWhenUsed="0"/>
-    <w:lsdException w:name="Medium List 2 Accent 4" w:semiHidden="0" w:uiPriority="66" w:unhideWhenUsed="0"/>
-    <w:lsdException w:name="Medium Grid 1 Accent 4" w:semiHidden="0" w:uiPriority="67" w:unhideWhenUsed="0"/>
-    <w:lsdException w:name="Medium Grid 2 Accent 4" w:semiHidden="0" w:uiPriority="68" w:unhideWhenUsed="0"/>
-    <w:lsdException w:name="Medium Grid 3 Accent 4" w:semiHidden="0" w:uiPriority="69" w:unhideWhenUsed="0"/>
-    <w:lsdException w:name="Dark List Accent 4" w:semiHidden="0" w:uiPriority="70" w:unhideWhenUsed="0"/>
-    <w:lsdException w:name="Colorful Shading Accent 4" w:semiHidden="0" w:uiPriority="71" w:unhideWhenUsed="0"/>
-    <w:lsdException w:name="Colorful List Accent 4" w:semiHidden="0" w:uiPriority="72" w:unhideWhenUsed="0"/>
-    <w:lsdException w:name="Colorful Grid Accent 4" w:semiHidden="0" w:uiPriority="73" w:unhideWhenUsed="0"/>
-    <w:lsdException w:name="Light Shading Accent 5" w:semiHidden="0" w:uiPriority="60" w:unhideWhenUsed="0"/>
-    <w:lsdException w:name="Light List Accent 5" w:semiHidden="0" w:uiPriority="61" w:unhideWhenUsed="0"/>
-    <w:lsdException w:name="Light Grid Accent 5" w:semiHidden="0" w:uiPriority="62" w:unhideWhenUsed="0"/>
-    <w:lsdException w:name="Medium Shading 1 Accent 5" w:semiHidden="0" w:uiPriority="63" w:unhideWhenUsed="0"/>
-    <w:lsdException w:name="Medium Shading 2 Accent 5" w:semiHidden="0" w:uiPriority="64" w:unhideWhenUsed="0"/>
-    <w:lsdException w:name="Medium List 1 Accent 5" w:semiHidden="0" w:uiPriority="65" w:unhideWhenUsed="0"/>
-    <w:lsdException w:name="Medium List 2 Accent 5" w:semiHidden="0" w:uiPriority="66" w:unhideWhenUsed="0"/>
-    <w:lsdException w:name="Medium Grid 1 Accent 5" w:semiHidden="0" w:uiPriority="67" w:unhideWhenUsed="0"/>
-    <w:lsdException w:name="Medium Grid 2 Accent 5" w:semiHidden="0" w:uiPriority="68" w:unhideWhenUsed="0"/>
-    <w:lsdException w:name="Medium Grid 3 Accent 5" w:semiHidden="0" w:uiPriority="69" w:unhideWhenUsed="0"/>
-    <w:lsdException w:name="Dark List Accent 5" w:semiHidden="0" w:uiPriority="70" w:unhideWhenUsed="0"/>
-    <w:lsdException w:name="Colorful Shading Accent 5" w:semiHidden="0" w:uiPriority="71" w:unhideWhenUsed="0"/>
-    <w:lsdException w:name="Colorful List Accent 5" w:semiHidden="0" w:uiPriority="72" w:unhideWhenUsed="0"/>
-    <w:lsdException w:name="Colorful Grid Accent 5" w:semiHidden="0" w:uiPriority="73" w:unhideWhenUsed="0"/>
-    <w:lsdException w:name="Light Shading Accent 6" w:semiHidden="0" w:uiPriority="60" w:unhideWhenUsed="0"/>
-    <w:lsdException w:name="Light List Accent 6" w:semiHidden="0" w:uiPriority="61" w:unhideWhenUsed="0"/>
-    <w:lsdException w:name="Light Grid Accent 6" w:semiHidden="0" w:uiPriority="62" w:unhideWhenUsed="0"/>
-    <w:lsdException w:name="Medium Shading 1 Accent 6" w:semiHidden="0" w:uiPriority="63" w:unhideWhenUsed="0"/>
-    <w:lsdException w:name="Medium Shading 2 Accent 6" w:semiHidden="0" w:uiPriority="64" w:unhideWhenUsed="0"/>
-    <w:lsdException w:name="Medium List 1 Accent 6" w:semiHidden="0" w:uiPriority="65" w:unhideWhenUsed="0"/>
-    <w:lsdException w:name="Medium List 2 Accent 6" w:semiHidden="0" w:uiPriority="66" w:unhideWhenUsed="0"/>
-    <w:lsdException w:name="Medium Grid 1 Accent 6" w:semiHidden="0" w:uiPriority="67" w:unhideWhenUsed="0"/>
-    <w:lsdException w:name="Medium Grid 2 Accent 6" w:semiHidden="0" w:uiPriority="68" w:unhideWhenUsed="0"/>
-    <w:lsdException w:name="Medium Grid 3 Accent 6" w:semiHidden="0" w:uiPriority="69" w:unhideWhenUsed="0"/>
-    <w:lsdException w:name="Dark List Accent 6" w:semiHidden="0" w:uiPriority="70" w:unhideWhenUsed="0"/>
-    <w:lsdException w:name="Colorful Shading Accent 6" w:semiHidden="0" w:uiPriority="71" w:unhideWhenUsed="0"/>
-    <w:lsdException w:name="Colorful List Accent 6" w:semiHidden="0" w:uiPriority="72" w:unhideWhenUsed="0"/>
-    <w:lsdException w:name="Colorful Grid Accent 6" w:semiHidden="0" w:uiPriority="73" w:unhideWhenUsed="0"/>
-    <w:lsdException w:name="Subtle Emphasis" w:semiHidden="0" w:uiPriority="19" w:unhideWhenUsed="0" w:qFormat="1"/>
-    <w:lsdException w:name="Intense Emphasis" w:semiHidden="0" w:uiPriority="21" w:unhideWhenUsed="0" w:qFormat="1"/>
-    <w:lsdException w:name="Subtle Reference" w:semiHidden="0" w:uiPriority="31" w:unhideWhenUsed="0" w:qFormat="1"/>
-    <w:lsdException w:name="Intense Reference" w:semiHidden="0" w:uiPriority="32" w:unhideWhenUsed="0" w:qFormat="1"/>
-    <w:lsdException w:name="Book Title" w:semiHidden="0" w:uiPriority="33" w:unhideWhenUsed="0" w:qFormat="1"/>
-    <w:lsdException w:name="Bibliography" w:uiPriority="37"/>
-    <w:lsdException w:name="TOC Heading" w:uiPriority="39" w:qFormat="1"/>
-  </w:latentStyles>
-  <w:style w:type="paragraph" w:default="1" w:styleId="Normal">
-    <w:name w:val="Normal"/>
-    <w:qFormat/>
-  </w:style>
-  <w:style w:type="character" w:default="1" w:styleId="DefaultParagraphFont">
-    <w:name w:val="Default Paragraph Font"/>
-    <w:uiPriority w:val="1"/>
-    <w:semiHidden/>
-    <w:unhideWhenUsed/>
-  </w:style>
-  <w:style w:type="table" w:default="1" w:styleId="TableNormal">
-    <w:name w:val="Normal Table"/>
-    <w:uiPriority w:val="99"/>
-    <w:semiHidden/>
-    <w:unhideWhenUsed/>
-    <w:tblPr>
-      <w:tblInd w:w="0" w:type="dxa"/>
-      <w:tblCellMar>
-        <w:top w:w="0" w:type="dxa"/>
-        <w:left w:w="108" w:type="dxa"/>
-        <w:bottom w:w="0" w:type="dxa"/>
-        <w:right w:w="108" w:type="dxa"/>
-      </w:tblCellMar>
-    </w:tblPr>
-  </w:style>
-  <w:style w:type="numbering" w:default="1" w:styleId="NoList">
-    <w:name w:val="No List"/>
-    <w:uiPriority w:val="99"/>
-    <w:semiHidden/>
-    <w:unhideWhenUsed/>
-  </w:style>
-</w:styles>
-</file>
-
-<file path=word/glossary/webSettings.xml><?xml version="1.0" encoding="utf-8"?>
-<w:webSettings xmlns:mc="http://schemas.openxmlformats.org/markup-compatibility/2006" xmlns:r="http://schemas.openxmlformats.org/officeDocument/2006/relationships" xmlns:w="http://schemas.openxmlformats.org/wordprocessingml/2006/main" xmlns:w14="http://schemas.microsoft.com/office/word/2010/wordml" mc:Ignorable="w14">
-  <w:optimizeForBrowser/>
-  <w:allowPNG/>
-</w:webSettings>
 </file>
 
 <file path=word/theme/theme1.xml><?xml version="1.0" encoding="utf-8"?>
@@ -13127,7 +9064,7 @@
 </file>
 
 <file path=customXml/itemProps2.xml><?xml version="1.0" encoding="utf-8"?>
-<ds:datastoreItem xmlns:ds="http://schemas.openxmlformats.org/officeDocument/2006/customXml" ds:itemID="{8593E8CE-01F6-4B61-B2A9-367C8955DFCF}">
+<ds:datastoreItem xmlns:ds="http://schemas.openxmlformats.org/officeDocument/2006/customXml" ds:itemID="{9E8714C3-E1E8-4B14-985E-4E4AF60843B7}">
   <ds:schemaRefs>
     <ds:schemaRef ds:uri="http://schemas.openxmlformats.org/officeDocument/2006/bibliography"/>
   </ds:schemaRefs>

</xml_diff>

<commit_message>
Them ver 2 tai lieu thiet lap moi truong
</commit_message>
<xml_diff>
--- a/Documents/Lần 3/Hướng dẫn thiết lập môi trường/Hướng dẫn thiết lập môi trường và biên dịch mã nguồn.docx
+++ b/Documents/Lần 3/Hướng dẫn thiết lập môi trường/Hướng dẫn thiết lập môi trường và biên dịch mã nguồn.docx
@@ -1,6 +1,6 @@
 
 <file path=word/document.xml><?xml version="1.0" encoding="utf-8"?>
-<w:document xmlns:wpc="http://schemas.microsoft.com/office/word/2010/wordprocessingCanvas" xmlns:mc="http://schemas.openxmlformats.org/markup-compatibility/2006" xmlns:o="urn:schemas-microsoft-com:office:office" xmlns:r="http://schemas.openxmlformats.org/officeDocument/2006/relationships" xmlns:m="http://schemas.openxmlformats.org/officeDocument/2006/math" xmlns:v="urn:schemas-microsoft-com:vml" xmlns:wp14="http://schemas.microsoft.com/office/word/2010/wordprocessingDrawing" xmlns:wp="http://schemas.openxmlformats.org/drawingml/2006/wordprocessingDrawing" xmlns:w10="urn:schemas-microsoft-com:office:word" xmlns:w="http://schemas.openxmlformats.org/wordprocessingml/2006/main" xmlns:w14="http://schemas.microsoft.com/office/word/2010/wordml" xmlns:wpg="http://schemas.microsoft.com/office/word/2010/wordprocessingGroup" xmlns:wpi="http://schemas.microsoft.com/office/word/2010/wordprocessingInk" xmlns:wne="http://schemas.microsoft.com/office/word/2006/wordml" xmlns:wps="http://schemas.microsoft.com/office/word/2010/wordprocessingShape" mc:Ignorable="w14 wp14">
+<w:document xmlns:wpc="http://schemas.microsoft.com/office/word/2010/wordprocessingCanvas" xmlns:mc="http://schemas.openxmlformats.org/markup-compatibility/2006" xmlns:o="urn:schemas-microsoft-com:office:office" xmlns:r="http://schemas.openxmlformats.org/officeDocument/2006/relationships" xmlns:m="http://schemas.openxmlformats.org/officeDocument/2006/math" xmlns:v="urn:schemas-microsoft-com:vml" xmlns:wp14="http://schemas.microsoft.com/office/word/2010/wordprocessingDrawing" xmlns:wp="http://schemas.openxmlformats.org/drawingml/2006/wordprocessingDrawing" xmlns:w10="urn:schemas-microsoft-com:office:word" xmlns:w="http://schemas.openxmlformats.org/wordprocessingml/2006/main" xmlns:w14="http://schemas.microsoft.com/office/word/2010/wordml" xmlns:w15="http://schemas.microsoft.com/office/word/2012/wordml" xmlns:wpg="http://schemas.microsoft.com/office/word/2010/wordprocessingGroup" xmlns:wpi="http://schemas.microsoft.com/office/word/2010/wordprocessingInk" xmlns:wne="http://schemas.microsoft.com/office/word/2006/wordml" xmlns:wps="http://schemas.microsoft.com/office/word/2010/wordprocessingShape" mc:Ignorable="w14 w15 wp14">
   <w:body>
     <w:p>
       <w:pPr>
@@ -94,7 +94,6 @@
         <w:rPr>
           <w:rFonts w:cs="Segoe UI"/>
           <w:noProof/>
-          <w:lang w:eastAsia="ja-JP"/>
         </w:rPr>
         <mc:AlternateContent>
           <mc:Choice Requires="wps">
@@ -419,7 +418,7 @@
           <w:szCs w:val="28"/>
         </w:rPr>
         <w:sectPr>
-          <w:headerReference w:type="default" r:id="rId10"/>
+          <w:headerReference w:type="default" r:id="rId9"/>
           <w:pgSz w:w="12240" w:h="15840"/>
           <w:pgMar w:top="1440" w:right="1440" w:bottom="1440" w:left="1440" w:header="720" w:footer="720" w:gutter="0"/>
           <w:cols w:space="720"/>
@@ -433,7 +432,6 @@
           <w:noProof/>
           <w:sz w:val="30"/>
           <w:szCs w:val="28"/>
-          <w:lang w:eastAsia="ja-JP"/>
         </w:rPr>
         <mc:AlternateContent>
           <mc:Choice Requires="wpg">
@@ -475,7 +473,7 @@
                           </pic:cNvPicPr>
                         </pic:nvPicPr>
                         <pic:blipFill>
-                          <a:blip r:embed="rId11" cstate="print">
+                          <a:blip r:embed="rId10" cstate="print">
                             <a:extLst>
                               <a:ext uri="{28A0092B-C50C-407E-A947-70E740481C1C}">
                                 <a14:useLocalDpi xmlns:a14="http://schemas.microsoft.com/office/drawing/2010/main" val="0"/>
@@ -615,7 +613,7 @@
                   <o:lock v:ext="edit" aspectratio="t"/>
                 </v:shapetype>
                 <v:shape id="Picture 1" o:spid="_x0000_s1028" type="#_x0000_t75" style="position:absolute;top:1425;width:10001;height:7874;visibility:visible;mso-wrap-style:square" o:gfxdata="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">
-                  <v:imagedata r:id="rId12" o:title="LogoTruong"/>
+                  <v:imagedata r:id="rId11" o:title="LogoTruong"/>
                   <v:path arrowok="t"/>
                 </v:shape>
                 <v:shapetype id="_x0000_t202" coordsize="21600,21600" o:spt="202" path="m,l,21600r21600,l21600,xe">
@@ -1368,6 +1366,116 @@
               </w:rPr>
               <w:t>Vũ Đình Thăng</w:t>
             </w:r>
+            <w:r>
+              <w:rPr>
+                <w:rFonts w:cs="Segoe UI"/>
+                <w:sz w:val="26"/>
+                <w:szCs w:val="26"/>
+              </w:rPr>
+              <w:t>, Vòng Say Phu</w:t>
+            </w:r>
+          </w:p>
+        </w:tc>
+      </w:tr>
+      <w:tr>
+        <w:tc>
+          <w:tcPr>
+            <w:cnfStyle w:val="001000000000" w:firstRow="0" w:lastRow="0" w:firstColumn="1" w:lastColumn="0" w:oddVBand="0" w:evenVBand="0" w:oddHBand="0" w:evenHBand="0" w:firstRowFirstColumn="0" w:firstRowLastColumn="0" w:lastRowFirstColumn="0" w:lastRowLastColumn="0"/>
+            <w:tcW w:w="2426" w:type="dxa"/>
+            <w:vAlign w:val="center"/>
+          </w:tcPr>
+          <w:p>
+            <w:pPr>
+              <w:jc w:val="center"/>
+              <w:rPr>
+                <w:rFonts w:cs="Segoe UI"/>
+                <w:sz w:val="26"/>
+                <w:szCs w:val="26"/>
+              </w:rPr>
+            </w:pPr>
+            <w:r>
+              <w:rPr>
+                <w:rFonts w:cs="Segoe UI"/>
+                <w:sz w:val="26"/>
+                <w:szCs w:val="26"/>
+              </w:rPr>
+              <w:t>29/11/2017</w:t>
+            </w:r>
+          </w:p>
+        </w:tc>
+        <w:tc>
+          <w:tcPr>
+            <w:tcW w:w="2380" w:type="dxa"/>
+            <w:vAlign w:val="center"/>
+          </w:tcPr>
+          <w:p>
+            <w:pPr>
+              <w:jc w:val="center"/>
+              <w:cnfStyle w:val="000000000000" w:firstRow="0" w:lastRow="0" w:firstColumn="0" w:lastColumn="0" w:oddVBand="0" w:evenVBand="0" w:oddHBand="0" w:evenHBand="0" w:firstRowFirstColumn="0" w:firstRowLastColumn="0" w:lastRowFirstColumn="0" w:lastRowLastColumn="0"/>
+              <w:rPr>
+                <w:rFonts w:cs="Segoe UI"/>
+                <w:sz w:val="26"/>
+                <w:szCs w:val="26"/>
+              </w:rPr>
+            </w:pPr>
+            <w:r>
+              <w:rPr>
+                <w:rFonts w:cs="Segoe UI"/>
+                <w:sz w:val="26"/>
+                <w:szCs w:val="26"/>
+              </w:rPr>
+              <w:t>2.0</w:t>
+            </w:r>
+          </w:p>
+        </w:tc>
+        <w:tc>
+          <w:tcPr>
+            <w:tcW w:w="2381" w:type="dxa"/>
+            <w:vAlign w:val="center"/>
+          </w:tcPr>
+          <w:p>
+            <w:pPr>
+              <w:jc w:val="center"/>
+              <w:cnfStyle w:val="000000000000" w:firstRow="0" w:lastRow="0" w:firstColumn="0" w:lastColumn="0" w:oddVBand="0" w:evenVBand="0" w:oddHBand="0" w:evenHBand="0" w:firstRowFirstColumn="0" w:firstRowLastColumn="0" w:lastRowFirstColumn="0" w:lastRowLastColumn="0"/>
+              <w:rPr>
+                <w:rFonts w:cs="Segoe UI"/>
+                <w:sz w:val="26"/>
+                <w:szCs w:val="26"/>
+              </w:rPr>
+            </w:pPr>
+            <w:r>
+              <w:rPr>
+                <w:rFonts w:cs="Segoe UI"/>
+                <w:sz w:val="26"/>
+                <w:szCs w:val="26"/>
+              </w:rPr>
+              <w:t>Sửa đổi, bổ sung phần webhook và thêm giao diện trắc nghiệm tính cách</w:t>
+            </w:r>
+          </w:p>
+        </w:tc>
+        <w:tc>
+          <w:tcPr>
+            <w:tcW w:w="2389" w:type="dxa"/>
+            <w:vAlign w:val="center"/>
+          </w:tcPr>
+          <w:p>
+            <w:pPr>
+              <w:jc w:val="center"/>
+              <w:cnfStyle w:val="000000000000" w:firstRow="0" w:lastRow="0" w:firstColumn="0" w:lastColumn="0" w:oddVBand="0" w:evenVBand="0" w:oddHBand="0" w:evenHBand="0" w:firstRowFirstColumn="0" w:firstRowLastColumn="0" w:lastRowFirstColumn="0" w:lastRowLastColumn="0"/>
+              <w:rPr>
+                <w:rFonts w:cs="Segoe UI"/>
+                <w:sz w:val="26"/>
+                <w:szCs w:val="26"/>
+              </w:rPr>
+            </w:pPr>
+            <w:r>
+              <w:rPr>
+                <w:rFonts w:cs="Segoe UI"/>
+                <w:sz w:val="26"/>
+                <w:szCs w:val="26"/>
+              </w:rPr>
+              <w:t>Trần Văn Phong, Vũ Đình Thăng</w:t>
+            </w:r>
           </w:p>
         </w:tc>
       </w:tr>
@@ -1420,54 +1528,21 @@
     </w:p>
     <w:p>
       <w:pPr>
-        <w:jc w:val="center"/>
-        <w:rPr>
-          <w:rFonts w:cs="Segoe UI"/>
-          <w:b/>
-          <w:color w:val="0070C0"/>
-          <w:sz w:val="60"/>
-          <w:szCs w:val="60"/>
-        </w:rPr>
-      </w:pPr>
-    </w:p>
-    <w:p>
-      <w:pPr>
-        <w:pStyle w:val="TOCHeading"/>
-        <w:numPr>
-          <w:ilvl w:val="0"/>
-          <w:numId w:val="0"/>
-        </w:numPr>
         <w:tabs>
           <w:tab w:val="left" w:pos="3135"/>
         </w:tabs>
         <w:rPr>
-          <w:rFonts w:ascii="Segoe UI" w:hAnsi="Segoe UI" w:cs="Segoe UI"/>
-        </w:rPr>
-      </w:pPr>
-    </w:p>
-    <w:p>
-      <w:pPr>
-        <w:tabs>
-          <w:tab w:val="left" w:pos="3135"/>
-        </w:tabs>
-        <w:rPr>
           <w:lang w:eastAsia="ja-JP"/>
         </w:rPr>
         <w:sectPr>
-          <w:headerReference w:type="default" r:id="rId13"/>
-          <w:footerReference w:type="default" r:id="rId14"/>
+          <w:headerReference w:type="default" r:id="rId12"/>
+          <w:footerReference w:type="default" r:id="rId13"/>
           <w:pgSz w:w="12240" w:h="15840"/>
           <w:pgMar w:top="1440" w:right="1440" w:bottom="1440" w:left="1440" w:header="720" w:footer="720" w:gutter="0"/>
           <w:cols w:space="720"/>
           <w:docGrid w:linePitch="360"/>
         </w:sectPr>
       </w:pPr>
-      <w:r>
-        <w:rPr>
-          <w:lang w:eastAsia="ja-JP"/>
-        </w:rPr>
-        <w:tab/>
-      </w:r>
     </w:p>
     <w:p>
       <w:pPr>
@@ -1519,10 +1594,9 @@
       <w:r>
         <w:rPr>
           <w:noProof/>
-          <w:lang w:eastAsia="ja-JP"/>
         </w:rPr>
         <w:drawing>
-          <wp:inline distT="0" distB="0" distL="0" distR="0" wp14:anchorId="2650EE0D" wp14:editId="6BBCD968">
+          <wp:inline distT="0" distB="0" distL="0" distR="0" wp14:anchorId="755F23C6" wp14:editId="5DEC478F">
             <wp:extent cx="6400800" cy="3598545"/>
             <wp:effectExtent l="0" t="0" r="0" b="1905"/>
             <wp:docPr id="20" name="Picture 20"/>
@@ -1537,7 +1611,7 @@
                     <pic:cNvPicPr/>
                   </pic:nvPicPr>
                   <pic:blipFill>
-                    <a:blip r:embed="rId15"/>
+                    <a:blip r:embed="rId14"/>
                     <a:stretch>
                       <a:fillRect/>
                     </a:stretch>
@@ -1593,10 +1667,9 @@
       <w:r>
         <w:rPr>
           <w:noProof/>
-          <w:lang w:eastAsia="ja-JP"/>
         </w:rPr>
         <w:drawing>
-          <wp:inline distT="0" distB="0" distL="0" distR="0" wp14:anchorId="2785D23A" wp14:editId="22A29E09">
+          <wp:inline distT="0" distB="0" distL="0" distR="0" wp14:anchorId="4C8210B1" wp14:editId="34C724AD">
             <wp:extent cx="2571750" cy="361950"/>
             <wp:effectExtent l="0" t="0" r="0" b="0"/>
             <wp:docPr id="22" name="Picture 22"/>
@@ -1611,7 +1684,7 @@
                     <pic:cNvPicPr/>
                   </pic:nvPicPr>
                   <pic:blipFill>
-                    <a:blip r:embed="rId16"/>
+                    <a:blip r:embed="rId15"/>
                     <a:stretch>
                       <a:fillRect/>
                     </a:stretch>
@@ -1660,10 +1733,9 @@
       <w:r>
         <w:rPr>
           <w:noProof/>
-          <w:lang w:eastAsia="ja-JP"/>
         </w:rPr>
         <w:drawing>
-          <wp:inline distT="0" distB="0" distL="0" distR="0" wp14:anchorId="749C2CE4" wp14:editId="2F7DB1DF">
+          <wp:inline distT="0" distB="0" distL="0" distR="0" wp14:anchorId="56D6DA89" wp14:editId="0B8AA3DF">
             <wp:extent cx="5610225" cy="342900"/>
             <wp:effectExtent l="0" t="0" r="9525" b="0"/>
             <wp:docPr id="23" name="Picture 23"/>
@@ -1678,7 +1750,7 @@
                     <pic:cNvPicPr/>
                   </pic:nvPicPr>
                   <pic:blipFill>
-                    <a:blip r:embed="rId17"/>
+                    <a:blip r:embed="rId16"/>
                     <a:stretch>
                       <a:fillRect/>
                     </a:stretch>
@@ -1728,7 +1800,6 @@
       <w:r>
         <w:rPr>
           <w:noProof/>
-          <w:lang w:eastAsia="ja-JP"/>
         </w:rPr>
         <w:lastRenderedPageBreak/>
         <w:drawing>
@@ -1747,7 +1818,7 @@
                     <pic:cNvPicPr/>
                   </pic:nvPicPr>
                   <pic:blipFill>
-                    <a:blip r:embed="rId18"/>
+                    <a:blip r:embed="rId17"/>
                     <a:stretch>
                       <a:fillRect/>
                     </a:stretch>
@@ -1796,7 +1867,6 @@
       <w:r>
         <w:rPr>
           <w:noProof/>
-          <w:lang w:eastAsia="ja-JP"/>
         </w:rPr>
         <w:drawing>
           <wp:inline distT="0" distB="0" distL="0" distR="0" wp14:anchorId="23B4ABB3" wp14:editId="36E84406">
@@ -1814,7 +1884,7 @@
                     <pic:cNvPicPr/>
                   </pic:nvPicPr>
                   <pic:blipFill>
-                    <a:blip r:embed="rId19"/>
+                    <a:blip r:embed="rId18"/>
                     <a:stretch>
                       <a:fillRect/>
                     </a:stretch>
@@ -1846,6 +1916,91 @@
     </w:p>
     <w:p>
       <w:pPr>
+        <w:rPr>
+          <w:rFonts w:cs="Segoe UI"/>
+          <w:sz w:val="26"/>
+          <w:szCs w:val="26"/>
+        </w:rPr>
+      </w:pPr>
+    </w:p>
+    <w:p>
+      <w:pPr>
+        <w:rPr>
+          <w:rFonts w:cs="Segoe UI"/>
+          <w:sz w:val="26"/>
+          <w:szCs w:val="26"/>
+        </w:rPr>
+      </w:pPr>
+      <w:r>
+        <w:rPr>
+          <w:rFonts w:cs="Segoe UI"/>
+          <w:sz w:val="26"/>
+          <w:szCs w:val="26"/>
+        </w:rPr>
+        <w:lastRenderedPageBreak/>
+        <w:t>Chép link forwarding thu được dán vào current bot webhook của recast.ai</w:t>
+      </w:r>
+    </w:p>
+    <w:p>
+      <w:pPr>
+        <w:rPr>
+          <w:rFonts w:cs="Segoe UI"/>
+          <w:sz w:val="26"/>
+          <w:szCs w:val="26"/>
+        </w:rPr>
+      </w:pPr>
+      <w:r>
+        <w:rPr>
+          <w:noProof/>
+        </w:rPr>
+        <w:drawing>
+          <wp:inline distT="0" distB="0" distL="0" distR="0" wp14:anchorId="632CF3B3" wp14:editId="5DB72656">
+            <wp:extent cx="6400800" cy="1106170"/>
+            <wp:effectExtent l="0" t="0" r="0" b="0"/>
+            <wp:docPr id="2" name="Picture 2"/>
+            <wp:cNvGraphicFramePr>
+              <a:graphicFrameLocks xmlns:a="http://schemas.openxmlformats.org/drawingml/2006/main" noChangeAspect="1"/>
+            </wp:cNvGraphicFramePr>
+            <a:graphic xmlns:a="http://schemas.openxmlformats.org/drawingml/2006/main">
+              <a:graphicData uri="http://schemas.openxmlformats.org/drawingml/2006/picture">
+                <pic:pic xmlns:pic="http://schemas.openxmlformats.org/drawingml/2006/picture">
+                  <pic:nvPicPr>
+                    <pic:cNvPr id="1" name=""/>
+                    <pic:cNvPicPr/>
+                  </pic:nvPicPr>
+                  <pic:blipFill>
+                    <a:blip r:embed="rId19"/>
+                    <a:stretch>
+                      <a:fillRect/>
+                    </a:stretch>
+                  </pic:blipFill>
+                  <pic:spPr>
+                    <a:xfrm>
+                      <a:off x="0" y="0"/>
+                      <a:ext cx="6400800" cy="1106170"/>
+                    </a:xfrm>
+                    <a:prstGeom prst="rect">
+                      <a:avLst/>
+                    </a:prstGeom>
+                  </pic:spPr>
+                </pic:pic>
+              </a:graphicData>
+            </a:graphic>
+          </wp:inline>
+        </w:drawing>
+      </w:r>
+    </w:p>
+    <w:p>
+      <w:pPr>
+        <w:rPr>
+          <w:rFonts w:cs="Segoe UI"/>
+          <w:sz w:val="26"/>
+          <w:szCs w:val="26"/>
+        </w:rPr>
+      </w:pPr>
+    </w:p>
+    <w:p>
+      <w:pPr>
         <w:pStyle w:val="Heading1"/>
         <w:numPr>
           <w:ilvl w:val="0"/>
@@ -1855,7 +2010,6 @@
       </w:pPr>
       <w:bookmarkStart w:id="5" w:name="_Toc502495644"/>
       <w:r>
-        <w:lastRenderedPageBreak/>
         <w:t>Lấy script trên recast.ai</w:t>
       </w:r>
       <w:bookmarkEnd w:id="5"/>
@@ -1876,7 +2030,6 @@
       <w:r>
         <w:rPr>
           <w:noProof/>
-          <w:lang w:eastAsia="ja-JP"/>
         </w:rPr>
         <w:drawing>
           <wp:inline distT="0" distB="0" distL="0" distR="0" wp14:anchorId="3A444B20" wp14:editId="5F391751">
@@ -1943,7 +2096,6 @@
       <w:r>
         <w:rPr>
           <w:noProof/>
-          <w:lang w:eastAsia="ja-JP"/>
         </w:rPr>
         <w:drawing>
           <wp:inline distT="0" distB="0" distL="0" distR="0" wp14:anchorId="50B9AB9A" wp14:editId="0FF933B7">
@@ -1993,7 +2145,6 @@
       <w:r>
         <w:rPr>
           <w:noProof/>
-          <w:lang w:eastAsia="ja-JP"/>
         </w:rPr>
         <w:drawing>
           <wp:inline distT="0" distB="0" distL="0" distR="0" wp14:anchorId="13613B7F" wp14:editId="3372BEDF">
@@ -2046,7 +2197,24 @@
           <w:sz w:val="26"/>
           <w:szCs w:val="26"/>
         </w:rPr>
+        <w:lastRenderedPageBreak/>
         <w:t>Để customize giao diện, d</w:t>
+      </w:r>
+      <w:r>
+        <w:rPr>
+          <w:rFonts w:cs="Segoe UI"/>
+          <w:sz w:val="26"/>
+          <w:szCs w:val="26"/>
+        </w:rPr>
+        <w:t>i chuyể</w:t>
+      </w:r>
+      <w:r>
+        <w:rPr>
+          <w:rFonts w:cs="Segoe UI"/>
+          <w:sz w:val="26"/>
+          <w:szCs w:val="26"/>
+        </w:rPr>
+        <w:t>n gitbas</w:t>
       </w:r>
       <w:bookmarkStart w:id="6" w:name="_GoBack"/>
       <w:bookmarkEnd w:id="6"/>
@@ -2056,7 +2224,7 @@
           <w:sz w:val="26"/>
           <w:szCs w:val="26"/>
         </w:rPr>
-        <w:t>i chuyể</w:t>
+        <w:t>h</w:t>
       </w:r>
       <w:r>
         <w:rPr>
@@ -2064,7 +2232,7 @@
           <w:sz w:val="26"/>
           <w:szCs w:val="26"/>
         </w:rPr>
-        <w:t>n gitbash</w:t>
+        <w:t xml:space="preserve"> đến thư mục WebChat, gõ lệnh npm run build</w:t>
       </w:r>
       <w:r>
         <w:rPr>
@@ -2072,7 +2240,7 @@
           <w:sz w:val="26"/>
           <w:szCs w:val="26"/>
         </w:rPr>
-        <w:t xml:space="preserve"> đến thư mục WebChat, gõ lệnh npm run build</w:t>
+        <w:t xml:space="preserve"> để tạo ra file .js được lưu trên dropbox.</w:t>
       </w:r>
     </w:p>
     <w:p>
@@ -2086,9 +2254,7 @@
       <w:r>
         <w:rPr>
           <w:noProof/>
-          <w:lang w:eastAsia="ja-JP"/>
-        </w:rPr>
-        <w:lastRenderedPageBreak/>
+        </w:rPr>
         <w:drawing>
           <wp:inline distT="0" distB="0" distL="0" distR="0" wp14:anchorId="650B1B43" wp14:editId="269107ED">
             <wp:extent cx="6400800" cy="3516630"/>
@@ -2128,6 +2294,72 @@
     </w:p>
     <w:p>
       <w:pPr>
+        <w:rPr>
+          <w:rFonts w:cs="Segoe UI"/>
+          <w:sz w:val="26"/>
+          <w:szCs w:val="26"/>
+        </w:rPr>
+      </w:pPr>
+      <w:r>
+        <w:rPr>
+          <w:rFonts w:cs="Segoe UI"/>
+          <w:sz w:val="26"/>
+          <w:szCs w:val="26"/>
+        </w:rPr>
+        <w:t>Lấy link giao diện đã customize trên dropbo, thay thế vào dữ liệu thẻ &lt;src&gt; trong webchat script</w:t>
+      </w:r>
+    </w:p>
+    <w:p>
+      <w:pPr>
+        <w:rPr>
+          <w:rFonts w:cs="Segoe UI"/>
+          <w:sz w:val="26"/>
+          <w:szCs w:val="26"/>
+        </w:rPr>
+      </w:pPr>
+      <w:r>
+        <w:rPr>
+          <w:noProof/>
+        </w:rPr>
+        <w:drawing>
+          <wp:inline distT="0" distB="0" distL="0" distR="0" wp14:anchorId="5D0D380F" wp14:editId="6CFB631A">
+            <wp:extent cx="4924425" cy="1019175"/>
+            <wp:effectExtent l="0" t="0" r="9525" b="9525"/>
+            <wp:docPr id="5" name="Picture 5"/>
+            <wp:cNvGraphicFramePr>
+              <a:graphicFrameLocks xmlns:a="http://schemas.openxmlformats.org/drawingml/2006/main" noChangeAspect="1"/>
+            </wp:cNvGraphicFramePr>
+            <a:graphic xmlns:a="http://schemas.openxmlformats.org/drawingml/2006/main">
+              <a:graphicData uri="http://schemas.openxmlformats.org/drawingml/2006/picture">
+                <pic:pic xmlns:pic="http://schemas.openxmlformats.org/drawingml/2006/picture">
+                  <pic:nvPicPr>
+                    <pic:cNvPr id="1" name=""/>
+                    <pic:cNvPicPr/>
+                  </pic:nvPicPr>
+                  <pic:blipFill>
+                    <a:blip r:embed="rId24"/>
+                    <a:stretch>
+                      <a:fillRect/>
+                    </a:stretch>
+                  </pic:blipFill>
+                  <pic:spPr>
+                    <a:xfrm>
+                      <a:off x="0" y="0"/>
+                      <a:ext cx="4924425" cy="1019175"/>
+                    </a:xfrm>
+                    <a:prstGeom prst="rect">
+                      <a:avLst/>
+                    </a:prstGeom>
+                  </pic:spPr>
+                </pic:pic>
+              </a:graphicData>
+            </a:graphic>
+          </wp:inline>
+        </w:drawing>
+      </w:r>
+    </w:p>
+    <w:p>
+      <w:pPr>
         <w:pStyle w:val="Heading1"/>
         <w:numPr>
           <w:ilvl w:val="0"/>
@@ -2169,8 +2401,8 @@
       <w:r>
         <w:rPr>
           <w:noProof/>
-          <w:lang w:eastAsia="ja-JP"/>
-        </w:rPr>
+        </w:rPr>
+        <w:lastRenderedPageBreak/>
         <w:drawing>
           <wp:inline distT="0" distB="0" distL="0" distR="0" wp14:anchorId="7D287D9C" wp14:editId="5894DAD9">
             <wp:extent cx="6400800" cy="2887980"/>
@@ -2187,7 +2419,7 @@
                     <pic:cNvPicPr/>
                   </pic:nvPicPr>
                   <pic:blipFill>
-                    <a:blip r:embed="rId24"/>
+                    <a:blip r:embed="rId25"/>
                     <a:stretch>
                       <a:fillRect/>
                     </a:stretch>
@@ -2236,9 +2468,7 @@
       <w:r>
         <w:rPr>
           <w:noProof/>
-          <w:lang w:eastAsia="ja-JP"/>
-        </w:rPr>
-        <w:lastRenderedPageBreak/>
+        </w:rPr>
         <w:drawing>
           <wp:inline distT="0" distB="0" distL="0" distR="0" wp14:anchorId="684502F1" wp14:editId="52F489AB">
             <wp:extent cx="6400800" cy="2950845"/>
@@ -2255,7 +2485,7 @@
                     <pic:cNvPicPr/>
                   </pic:nvPicPr>
                   <pic:blipFill>
-                    <a:blip r:embed="rId25"/>
+                    <a:blip r:embed="rId26"/>
                     <a:stretch>
                       <a:fillRect/>
                     </a:stretch>
@@ -2304,8 +2534,8 @@
       <w:r>
         <w:rPr>
           <w:noProof/>
-          <w:lang w:eastAsia="ja-JP"/>
-        </w:rPr>
+        </w:rPr>
+        <w:lastRenderedPageBreak/>
         <w:drawing>
           <wp:inline distT="0" distB="0" distL="0" distR="0" wp14:anchorId="535D97D8" wp14:editId="32F9F961">
             <wp:extent cx="6400800" cy="2952115"/>
@@ -2322,7 +2552,7 @@
                     <pic:cNvPicPr/>
                   </pic:nvPicPr>
                   <pic:blipFill>
-                    <a:blip r:embed="rId26"/>
+                    <a:blip r:embed="rId27"/>
                     <a:stretch>
                       <a:fillRect/>
                     </a:stretch>
@@ -2386,7 +2616,6 @@
       <w:r>
         <w:rPr>
           <w:noProof/>
-          <w:lang w:eastAsia="ja-JP"/>
         </w:rPr>
         <w:drawing>
           <wp:inline distT="0" distB="0" distL="0" distR="0" wp14:anchorId="0F3DC7C3" wp14:editId="50254181">
@@ -2404,7 +2633,7 @@
                     <pic:cNvPicPr/>
                   </pic:nvPicPr>
                   <pic:blipFill>
-                    <a:blip r:embed="rId27"/>
+                    <a:blip r:embed="rId28"/>
                     <a:stretch>
                       <a:fillRect/>
                     </a:stretch>
@@ -2440,7 +2669,6 @@
           <w:sz w:val="26"/>
           <w:szCs w:val="26"/>
         </w:rPr>
-        <w:lastRenderedPageBreak/>
         <w:t>Bây giờ tiến hành chạy thử. Gõ địa chỉ localhost:3000 vào thank địa ch</w:t>
       </w:r>
       <w:r>
@@ -2463,7 +2691,6 @@
       <w:r>
         <w:rPr>
           <w:noProof/>
-          <w:lang w:eastAsia="ja-JP"/>
         </w:rPr>
         <w:drawing>
           <wp:inline distT="0" distB="0" distL="0" distR="0" wp14:anchorId="4C297997" wp14:editId="6C6B009A">
@@ -2481,7 +2708,7 @@
                     <pic:cNvPicPr/>
                   </pic:nvPicPr>
                   <pic:blipFill>
-                    <a:blip r:embed="rId28"/>
+                    <a:blip r:embed="rId29"/>
                     <a:stretch>
                       <a:fillRect/>
                     </a:stretch>
@@ -2516,6 +2743,7 @@
           <w:sz w:val="26"/>
           <w:szCs w:val="26"/>
         </w:rPr>
+        <w:lastRenderedPageBreak/>
         <w:t>Lựa chon một máy chủ và làm theo hướng dẫn để trò chuyện cùng chat bot. Đối với chat bot tư vấn âm nhạc chúng ta có thể trực tiếp thưởng thức các đoạn video.</w:t>
       </w:r>
     </w:p>
@@ -2530,7 +2758,6 @@
       <w:r>
         <w:rPr>
           <w:noProof/>
-          <w:lang w:eastAsia="ja-JP"/>
         </w:rPr>
         <w:drawing>
           <wp:inline distT="0" distB="0" distL="0" distR="0" wp14:anchorId="4859D3FF" wp14:editId="676A9CF2">
@@ -2548,7 +2775,7 @@
                     <pic:cNvPicPr/>
                   </pic:nvPicPr>
                   <pic:blipFill>
-                    <a:blip r:embed="rId29"/>
+                    <a:blip r:embed="rId30"/>
                     <a:stretch>
                       <a:fillRect/>
                     </a:stretch>
@@ -2597,9 +2824,7 @@
       <w:r>
         <w:rPr>
           <w:noProof/>
-          <w:lang w:eastAsia="ja-JP"/>
-        </w:rPr>
-        <w:lastRenderedPageBreak/>
+        </w:rPr>
         <w:drawing>
           <wp:inline distT="0" distB="0" distL="0" distR="0" wp14:anchorId="13A518BD" wp14:editId="311BB654">
             <wp:extent cx="4400550" cy="3286125"/>
@@ -2616,7 +2841,7 @@
                     <pic:cNvPicPr/>
                   </pic:nvPicPr>
                   <pic:blipFill>
-                    <a:blip r:embed="rId30"/>
+                    <a:blip r:embed="rId31"/>
                     <a:stretch>
                       <a:fillRect/>
                     </a:stretch>
@@ -2637,9 +2862,76 @@
         </w:drawing>
       </w:r>
     </w:p>
+    <w:p>
+      <w:pPr>
+        <w:rPr>
+          <w:rFonts w:cs="Segoe UI"/>
+          <w:sz w:val="26"/>
+          <w:szCs w:val="26"/>
+        </w:rPr>
+      </w:pPr>
+      <w:r>
+        <w:rPr>
+          <w:rFonts w:cs="Segoe UI"/>
+          <w:sz w:val="26"/>
+          <w:szCs w:val="26"/>
+        </w:rPr>
+        <w:t>Bot trắc nghiệm tính cách</w:t>
+      </w:r>
+    </w:p>
+    <w:p>
+      <w:pPr>
+        <w:rPr>
+          <w:rFonts w:cs="Segoe UI"/>
+          <w:sz w:val="26"/>
+          <w:szCs w:val="26"/>
+        </w:rPr>
+      </w:pPr>
+      <w:r>
+        <w:rPr>
+          <w:noProof/>
+        </w:rPr>
+        <w:lastRenderedPageBreak/>
+        <w:drawing>
+          <wp:inline distT="0" distB="0" distL="0" distR="0" wp14:anchorId="1C622CE2" wp14:editId="29A0E3F7">
+            <wp:extent cx="5562600" cy="4064640"/>
+            <wp:effectExtent l="0" t="0" r="0" b="0"/>
+            <wp:docPr id="3" name="Picture 3"/>
+            <wp:cNvGraphicFramePr>
+              <a:graphicFrameLocks xmlns:a="http://schemas.openxmlformats.org/drawingml/2006/main" noChangeAspect="1"/>
+            </wp:cNvGraphicFramePr>
+            <a:graphic xmlns:a="http://schemas.openxmlformats.org/drawingml/2006/main">
+              <a:graphicData uri="http://schemas.openxmlformats.org/drawingml/2006/picture">
+                <pic:pic xmlns:pic="http://schemas.openxmlformats.org/drawingml/2006/picture">
+                  <pic:nvPicPr>
+                    <pic:cNvPr id="1" name=""/>
+                    <pic:cNvPicPr/>
+                  </pic:nvPicPr>
+                  <pic:blipFill>
+                    <a:blip r:embed="rId32"/>
+                    <a:stretch>
+                      <a:fillRect/>
+                    </a:stretch>
+                  </pic:blipFill>
+                  <pic:spPr>
+                    <a:xfrm>
+                      <a:off x="0" y="0"/>
+                      <a:ext cx="5570481" cy="4070399"/>
+                    </a:xfrm>
+                    <a:prstGeom prst="rect">
+                      <a:avLst/>
+                    </a:prstGeom>
+                  </pic:spPr>
+                </pic:pic>
+              </a:graphicData>
+            </a:graphic>
+          </wp:inline>
+        </w:drawing>
+      </w:r>
+    </w:p>
     <w:sectPr>
-      <w:headerReference w:type="default" r:id="rId31"/>
-      <w:footerReference w:type="default" r:id="rId32"/>
+      <w:headerReference w:type="default" r:id="rId33"/>
+      <w:footerReference w:type="default" r:id="rId34"/>
       <w:pgSz w:w="12240" w:h="15840"/>
       <w:pgMar w:top="1080" w:right="1080" w:bottom="1080" w:left="1080" w:header="568" w:footer="720" w:gutter="0"/>
       <w:cols w:space="720"/>
@@ -2650,7 +2942,7 @@
 </file>
 
 <file path=word/endnotes.xml><?xml version="1.0" encoding="utf-8"?>
-<w:endnotes xmlns:wpc="http://schemas.microsoft.com/office/word/2010/wordprocessingCanvas" xmlns:mc="http://schemas.openxmlformats.org/markup-compatibility/2006" xmlns:o="urn:schemas-microsoft-com:office:office" xmlns:r="http://schemas.openxmlformats.org/officeDocument/2006/relationships" xmlns:m="http://schemas.openxmlformats.org/officeDocument/2006/math" xmlns:v="urn:schemas-microsoft-com:vml" xmlns:wp14="http://schemas.microsoft.com/office/word/2010/wordprocessingDrawing" xmlns:wp="http://schemas.openxmlformats.org/drawingml/2006/wordprocessingDrawing" xmlns:w10="urn:schemas-microsoft-com:office:word" xmlns:w="http://schemas.openxmlformats.org/wordprocessingml/2006/main" xmlns:w14="http://schemas.microsoft.com/office/word/2010/wordml" xmlns:wpg="http://schemas.microsoft.com/office/word/2010/wordprocessingGroup" xmlns:wpi="http://schemas.microsoft.com/office/word/2010/wordprocessingInk" xmlns:wne="http://schemas.microsoft.com/office/word/2006/wordml" xmlns:wps="http://schemas.microsoft.com/office/word/2010/wordprocessingShape" mc:Ignorable="w14 wp14">
+<w:endnotes xmlns:wpc="http://schemas.microsoft.com/office/word/2010/wordprocessingCanvas" xmlns:mc="http://schemas.openxmlformats.org/markup-compatibility/2006" xmlns:o="urn:schemas-microsoft-com:office:office" xmlns:r="http://schemas.openxmlformats.org/officeDocument/2006/relationships" xmlns:m="http://schemas.openxmlformats.org/officeDocument/2006/math" xmlns:v="urn:schemas-microsoft-com:vml" xmlns:wp14="http://schemas.microsoft.com/office/word/2010/wordprocessingDrawing" xmlns:wp="http://schemas.openxmlformats.org/drawingml/2006/wordprocessingDrawing" xmlns:w10="urn:schemas-microsoft-com:office:word" xmlns:w="http://schemas.openxmlformats.org/wordprocessingml/2006/main" xmlns:w14="http://schemas.microsoft.com/office/word/2010/wordml" xmlns:w15="http://schemas.microsoft.com/office/word/2012/wordml" xmlns:wpg="http://schemas.microsoft.com/office/word/2010/wordprocessingGroup" xmlns:wpi="http://schemas.microsoft.com/office/word/2010/wordprocessingInk" xmlns:wne="http://schemas.microsoft.com/office/word/2006/wordml" xmlns:wps="http://schemas.microsoft.com/office/word/2010/wordprocessingShape" mc:Ignorable="w14 w15 wp14">
   <w:endnote w:type="separator" w:id="-1">
     <w:p>
       <w:pPr>
@@ -2675,7 +2967,7 @@
 </file>
 
 <file path=word/footer1.xml><?xml version="1.0" encoding="utf-8"?>
-<w:ftr xmlns:wpc="http://schemas.microsoft.com/office/word/2010/wordprocessingCanvas" xmlns:mc="http://schemas.openxmlformats.org/markup-compatibility/2006" xmlns:o="urn:schemas-microsoft-com:office:office" xmlns:r="http://schemas.openxmlformats.org/officeDocument/2006/relationships" xmlns:m="http://schemas.openxmlformats.org/officeDocument/2006/math" xmlns:v="urn:schemas-microsoft-com:vml" xmlns:wp14="http://schemas.microsoft.com/office/word/2010/wordprocessingDrawing" xmlns:wp="http://schemas.openxmlformats.org/drawingml/2006/wordprocessingDrawing" xmlns:w10="urn:schemas-microsoft-com:office:word" xmlns:w="http://schemas.openxmlformats.org/wordprocessingml/2006/main" xmlns:w14="http://schemas.microsoft.com/office/word/2010/wordml" xmlns:wpg="http://schemas.microsoft.com/office/word/2010/wordprocessingGroup" xmlns:wpi="http://schemas.microsoft.com/office/word/2010/wordprocessingInk" xmlns:wne="http://schemas.microsoft.com/office/word/2006/wordml" xmlns:wps="http://schemas.microsoft.com/office/word/2010/wordprocessingShape" mc:Ignorable="w14 wp14">
+<w:ftr xmlns:wpc="http://schemas.microsoft.com/office/word/2010/wordprocessingCanvas" xmlns:mc="http://schemas.openxmlformats.org/markup-compatibility/2006" xmlns:o="urn:schemas-microsoft-com:office:office" xmlns:r="http://schemas.openxmlformats.org/officeDocument/2006/relationships" xmlns:m="http://schemas.openxmlformats.org/officeDocument/2006/math" xmlns:v="urn:schemas-microsoft-com:vml" xmlns:wp14="http://schemas.microsoft.com/office/word/2010/wordprocessingDrawing" xmlns:wp="http://schemas.openxmlformats.org/drawingml/2006/wordprocessingDrawing" xmlns:w10="urn:schemas-microsoft-com:office:word" xmlns:w="http://schemas.openxmlformats.org/wordprocessingml/2006/main" xmlns:w14="http://schemas.microsoft.com/office/word/2010/wordml" xmlns:w15="http://schemas.microsoft.com/office/word/2012/wordml" xmlns:wpg="http://schemas.microsoft.com/office/word/2010/wordprocessingGroup" xmlns:wpi="http://schemas.microsoft.com/office/word/2010/wordprocessingInk" xmlns:wne="http://schemas.microsoft.com/office/word/2006/wordml" xmlns:wps="http://schemas.microsoft.com/office/word/2010/wordprocessingShape" mc:Ignorable="w14 w15 wp14">
   <w:p>
     <w:pPr>
       <w:pStyle w:val="Footer"/>
@@ -2685,7 +2977,7 @@
 </file>
 
 <file path=word/footer2.xml><?xml version="1.0" encoding="utf-8"?>
-<w:ftr xmlns:wpc="http://schemas.microsoft.com/office/word/2010/wordprocessingCanvas" xmlns:mc="http://schemas.openxmlformats.org/markup-compatibility/2006" xmlns:o="urn:schemas-microsoft-com:office:office" xmlns:r="http://schemas.openxmlformats.org/officeDocument/2006/relationships" xmlns:m="http://schemas.openxmlformats.org/officeDocument/2006/math" xmlns:v="urn:schemas-microsoft-com:vml" xmlns:wp14="http://schemas.microsoft.com/office/word/2010/wordprocessingDrawing" xmlns:wp="http://schemas.openxmlformats.org/drawingml/2006/wordprocessingDrawing" xmlns:w10="urn:schemas-microsoft-com:office:word" xmlns:w="http://schemas.openxmlformats.org/wordprocessingml/2006/main" xmlns:w14="http://schemas.microsoft.com/office/word/2010/wordml" xmlns:wpg="http://schemas.microsoft.com/office/word/2010/wordprocessingGroup" xmlns:wpi="http://schemas.microsoft.com/office/word/2010/wordprocessingInk" xmlns:wne="http://schemas.microsoft.com/office/word/2006/wordml" xmlns:wps="http://schemas.microsoft.com/office/word/2010/wordprocessingShape" mc:Ignorable="w14 wp14">
+<w:ftr xmlns:wpc="http://schemas.microsoft.com/office/word/2010/wordprocessingCanvas" xmlns:mc="http://schemas.openxmlformats.org/markup-compatibility/2006" xmlns:o="urn:schemas-microsoft-com:office:office" xmlns:r="http://schemas.openxmlformats.org/officeDocument/2006/relationships" xmlns:m="http://schemas.openxmlformats.org/officeDocument/2006/math" xmlns:v="urn:schemas-microsoft-com:vml" xmlns:wp14="http://schemas.microsoft.com/office/word/2010/wordprocessingDrawing" xmlns:wp="http://schemas.openxmlformats.org/drawingml/2006/wordprocessingDrawing" xmlns:w10="urn:schemas-microsoft-com:office:word" xmlns:w="http://schemas.openxmlformats.org/wordprocessingml/2006/main" xmlns:w14="http://schemas.microsoft.com/office/word/2010/wordml" xmlns:w15="http://schemas.microsoft.com/office/word/2012/wordml" xmlns:wpg="http://schemas.microsoft.com/office/word/2010/wordprocessingGroup" xmlns:wpi="http://schemas.microsoft.com/office/word/2010/wordprocessingInk" xmlns:wne="http://schemas.microsoft.com/office/word/2006/wordml" xmlns:wps="http://schemas.microsoft.com/office/word/2010/wordprocessingShape" mc:Ignorable="w14 w15 wp14">
   <w:tbl>
     <w:tblPr>
       <w:tblW w:w="5000" w:type="pct"/>
@@ -2788,7 +3080,7 @@
               <w:noProof/>
               <w:color w:val="FFFFFF" w:themeColor="background1"/>
             </w:rPr>
-            <w:t>5</w:t>
+            <w:t>10</w:t>
           </w:r>
           <w:r>
             <w:rPr>
@@ -2811,7 +3103,7 @@
 </file>
 
 <file path=word/footnotes.xml><?xml version="1.0" encoding="utf-8"?>
-<w:footnotes xmlns:wpc="http://schemas.microsoft.com/office/word/2010/wordprocessingCanvas" xmlns:mc="http://schemas.openxmlformats.org/markup-compatibility/2006" xmlns:o="urn:schemas-microsoft-com:office:office" xmlns:r="http://schemas.openxmlformats.org/officeDocument/2006/relationships" xmlns:m="http://schemas.openxmlformats.org/officeDocument/2006/math" xmlns:v="urn:schemas-microsoft-com:vml" xmlns:wp14="http://schemas.microsoft.com/office/word/2010/wordprocessingDrawing" xmlns:wp="http://schemas.openxmlformats.org/drawingml/2006/wordprocessingDrawing" xmlns:w10="urn:schemas-microsoft-com:office:word" xmlns:w="http://schemas.openxmlformats.org/wordprocessingml/2006/main" xmlns:w14="http://schemas.microsoft.com/office/word/2010/wordml" xmlns:wpg="http://schemas.microsoft.com/office/word/2010/wordprocessingGroup" xmlns:wpi="http://schemas.microsoft.com/office/word/2010/wordprocessingInk" xmlns:wne="http://schemas.microsoft.com/office/word/2006/wordml" xmlns:wps="http://schemas.microsoft.com/office/word/2010/wordprocessingShape" mc:Ignorable="w14 wp14">
+<w:footnotes xmlns:wpc="http://schemas.microsoft.com/office/word/2010/wordprocessingCanvas" xmlns:mc="http://schemas.openxmlformats.org/markup-compatibility/2006" xmlns:o="urn:schemas-microsoft-com:office:office" xmlns:r="http://schemas.openxmlformats.org/officeDocument/2006/relationships" xmlns:m="http://schemas.openxmlformats.org/officeDocument/2006/math" xmlns:v="urn:schemas-microsoft-com:vml" xmlns:wp14="http://schemas.microsoft.com/office/word/2010/wordprocessingDrawing" xmlns:wp="http://schemas.openxmlformats.org/drawingml/2006/wordprocessingDrawing" xmlns:w10="urn:schemas-microsoft-com:office:word" xmlns:w="http://schemas.openxmlformats.org/wordprocessingml/2006/main" xmlns:w14="http://schemas.microsoft.com/office/word/2010/wordml" xmlns:w15="http://schemas.microsoft.com/office/word/2012/wordml" xmlns:wpg="http://schemas.microsoft.com/office/word/2010/wordprocessingGroup" xmlns:wpi="http://schemas.microsoft.com/office/word/2010/wordprocessingInk" xmlns:wne="http://schemas.microsoft.com/office/word/2006/wordml" xmlns:wps="http://schemas.microsoft.com/office/word/2010/wordprocessingShape" mc:Ignorable="w14 w15 wp14">
   <w:footnote w:type="separator" w:id="-1">
     <w:p>
       <w:pPr>
@@ -2838,7 +3130,7 @@
 </file>
 
 <file path=word/header1.xml><?xml version="1.0" encoding="utf-8"?>
-<w:hdr xmlns:wpc="http://schemas.microsoft.com/office/word/2010/wordprocessingCanvas" xmlns:mc="http://schemas.openxmlformats.org/markup-compatibility/2006" xmlns:o="urn:schemas-microsoft-com:office:office" xmlns:r="http://schemas.openxmlformats.org/officeDocument/2006/relationships" xmlns:m="http://schemas.openxmlformats.org/officeDocument/2006/math" xmlns:v="urn:schemas-microsoft-com:vml" xmlns:wp14="http://schemas.microsoft.com/office/word/2010/wordprocessingDrawing" xmlns:wp="http://schemas.openxmlformats.org/drawingml/2006/wordprocessingDrawing" xmlns:w10="urn:schemas-microsoft-com:office:word" xmlns:w="http://schemas.openxmlformats.org/wordprocessingml/2006/main" xmlns:w14="http://schemas.microsoft.com/office/word/2010/wordml" xmlns:wpg="http://schemas.microsoft.com/office/word/2010/wordprocessingGroup" xmlns:wpi="http://schemas.microsoft.com/office/word/2010/wordprocessingInk" xmlns:wne="http://schemas.microsoft.com/office/word/2006/wordml" xmlns:wps="http://schemas.microsoft.com/office/word/2010/wordprocessingShape" mc:Ignorable="w14 wp14">
+<w:hdr xmlns:wpc="http://schemas.microsoft.com/office/word/2010/wordprocessingCanvas" xmlns:mc="http://schemas.openxmlformats.org/markup-compatibility/2006" xmlns:o="urn:schemas-microsoft-com:office:office" xmlns:r="http://schemas.openxmlformats.org/officeDocument/2006/relationships" xmlns:m="http://schemas.openxmlformats.org/officeDocument/2006/math" xmlns:v="urn:schemas-microsoft-com:vml" xmlns:wp14="http://schemas.microsoft.com/office/word/2010/wordprocessingDrawing" xmlns:wp="http://schemas.openxmlformats.org/drawingml/2006/wordprocessingDrawing" xmlns:w10="urn:schemas-microsoft-com:office:word" xmlns:w="http://schemas.openxmlformats.org/wordprocessingml/2006/main" xmlns:w14="http://schemas.microsoft.com/office/word/2010/wordml" xmlns:w15="http://schemas.microsoft.com/office/word/2012/wordml" xmlns:wpg="http://schemas.microsoft.com/office/word/2010/wordprocessingGroup" xmlns:wpi="http://schemas.microsoft.com/office/word/2010/wordprocessingInk" xmlns:wne="http://schemas.microsoft.com/office/word/2006/wordml" xmlns:wps="http://schemas.microsoft.com/office/word/2010/wordprocessingShape" mc:Ignorable="w14 w15 wp14">
   <w:p>
     <w:pPr>
       <w:pStyle w:val="Header"/>
@@ -2846,7 +3138,6 @@
     <w:r>
       <w:rPr>
         <w:noProof/>
-        <w:lang w:eastAsia="ja-JP"/>
       </w:rPr>
       <w:drawing>
         <wp:anchor distT="0" distB="0" distL="114300" distR="114300" simplePos="0" relativeHeight="251657216" behindDoc="0" locked="0" layoutInCell="1" allowOverlap="1">
@@ -2910,7 +3201,7 @@
 </file>
 
 <file path=word/header2.xml><?xml version="1.0" encoding="utf-8"?>
-<w:hdr xmlns:wpc="http://schemas.microsoft.com/office/word/2010/wordprocessingCanvas" xmlns:mc="http://schemas.openxmlformats.org/markup-compatibility/2006" xmlns:o="urn:schemas-microsoft-com:office:office" xmlns:r="http://schemas.openxmlformats.org/officeDocument/2006/relationships" xmlns:m="http://schemas.openxmlformats.org/officeDocument/2006/math" xmlns:v="urn:schemas-microsoft-com:vml" xmlns:wp14="http://schemas.microsoft.com/office/word/2010/wordprocessingDrawing" xmlns:wp="http://schemas.openxmlformats.org/drawingml/2006/wordprocessingDrawing" xmlns:w10="urn:schemas-microsoft-com:office:word" xmlns:w="http://schemas.openxmlformats.org/wordprocessingml/2006/main" xmlns:w14="http://schemas.microsoft.com/office/word/2010/wordml" xmlns:wpg="http://schemas.microsoft.com/office/word/2010/wordprocessingGroup" xmlns:wpi="http://schemas.microsoft.com/office/word/2010/wordprocessingInk" xmlns:wne="http://schemas.microsoft.com/office/word/2006/wordml" xmlns:wps="http://schemas.microsoft.com/office/word/2010/wordprocessingShape" mc:Ignorable="w14 wp14">
+<w:hdr xmlns:wpc="http://schemas.microsoft.com/office/word/2010/wordprocessingCanvas" xmlns:mc="http://schemas.openxmlformats.org/markup-compatibility/2006" xmlns:o="urn:schemas-microsoft-com:office:office" xmlns:r="http://schemas.openxmlformats.org/officeDocument/2006/relationships" xmlns:m="http://schemas.openxmlformats.org/officeDocument/2006/math" xmlns:v="urn:schemas-microsoft-com:vml" xmlns:wp14="http://schemas.microsoft.com/office/word/2010/wordprocessingDrawing" xmlns:wp="http://schemas.openxmlformats.org/drawingml/2006/wordprocessingDrawing" xmlns:w10="urn:schemas-microsoft-com:office:word" xmlns:w="http://schemas.openxmlformats.org/wordprocessingml/2006/main" xmlns:w14="http://schemas.microsoft.com/office/word/2010/wordml" xmlns:w15="http://schemas.microsoft.com/office/word/2012/wordml" xmlns:wpg="http://schemas.microsoft.com/office/word/2010/wordprocessingGroup" xmlns:wpi="http://schemas.microsoft.com/office/word/2010/wordprocessingInk" xmlns:wne="http://schemas.microsoft.com/office/word/2006/wordml" xmlns:wps="http://schemas.microsoft.com/office/word/2010/wordprocessingShape" mc:Ignorable="w14 w15 wp14">
   <w:p>
     <w:pPr>
       <w:pStyle w:val="Header"/>
@@ -2918,10 +3209,9 @@
     <w:r>
       <w:rPr>
         <w:noProof/>
-        <w:lang w:eastAsia="ja-JP"/>
       </w:rPr>
       <w:drawing>
-        <wp:anchor distT="0" distB="0" distL="114300" distR="114300" simplePos="0" relativeHeight="251660288" behindDoc="0" locked="0" layoutInCell="1" allowOverlap="1">
+        <wp:anchor distT="0" distB="0" distL="114300" distR="114300" simplePos="0" relativeHeight="251660288" behindDoc="0" locked="0" layoutInCell="1" allowOverlap="1" wp14:anchorId="51C72613" wp14:editId="600C993E">
           <wp:simplePos x="0" y="0"/>
           <wp:positionH relativeFrom="column">
             <wp:posOffset>-368490</wp:posOffset>
@@ -2982,7 +3272,7 @@
 </file>
 
 <file path=word/header3.xml><?xml version="1.0" encoding="utf-8"?>
-<w:hdr xmlns:wpc="http://schemas.microsoft.com/office/word/2010/wordprocessingCanvas" xmlns:mc="http://schemas.openxmlformats.org/markup-compatibility/2006" xmlns:o="urn:schemas-microsoft-com:office:office" xmlns:r="http://schemas.openxmlformats.org/officeDocument/2006/relationships" xmlns:m="http://schemas.openxmlformats.org/officeDocument/2006/math" xmlns:v="urn:schemas-microsoft-com:vml" xmlns:wp14="http://schemas.microsoft.com/office/word/2010/wordprocessingDrawing" xmlns:wp="http://schemas.openxmlformats.org/drawingml/2006/wordprocessingDrawing" xmlns:w10="urn:schemas-microsoft-com:office:word" xmlns:w="http://schemas.openxmlformats.org/wordprocessingml/2006/main" xmlns:w14="http://schemas.microsoft.com/office/word/2010/wordml" xmlns:wpg="http://schemas.microsoft.com/office/word/2010/wordprocessingGroup" xmlns:wpi="http://schemas.microsoft.com/office/word/2010/wordprocessingInk" xmlns:wne="http://schemas.microsoft.com/office/word/2006/wordml" xmlns:wps="http://schemas.microsoft.com/office/word/2010/wordprocessingShape" mc:Ignorable="w14 wp14">
+<w:hdr xmlns:wpc="http://schemas.microsoft.com/office/word/2010/wordprocessingCanvas" xmlns:mc="http://schemas.openxmlformats.org/markup-compatibility/2006" xmlns:o="urn:schemas-microsoft-com:office:office" xmlns:r="http://schemas.openxmlformats.org/officeDocument/2006/relationships" xmlns:m="http://schemas.openxmlformats.org/officeDocument/2006/math" xmlns:v="urn:schemas-microsoft-com:vml" xmlns:wp14="http://schemas.microsoft.com/office/word/2010/wordprocessingDrawing" xmlns:wp="http://schemas.openxmlformats.org/drawingml/2006/wordprocessingDrawing" xmlns:w10="urn:schemas-microsoft-com:office:word" xmlns:w="http://schemas.openxmlformats.org/wordprocessingml/2006/main" xmlns:w14="http://schemas.microsoft.com/office/word/2010/wordml" xmlns:w15="http://schemas.microsoft.com/office/word/2012/wordml" xmlns:wpg="http://schemas.microsoft.com/office/word/2010/wordprocessingGroup" xmlns:wpi="http://schemas.microsoft.com/office/word/2010/wordprocessingInk" xmlns:wne="http://schemas.microsoft.com/office/word/2006/wordml" xmlns:wps="http://schemas.microsoft.com/office/word/2010/wordprocessingShape" mc:Ignorable="w14 w15 wp14">
   <w:tbl>
     <w:tblPr>
       <w:tblW w:w="4993" w:type="pct"/>
@@ -3071,7 +3361,7 @@
 </file>
 
 <file path=word/numbering.xml><?xml version="1.0" encoding="utf-8"?>
-<w:numbering xmlns:wpc="http://schemas.microsoft.com/office/word/2010/wordprocessingCanvas" xmlns:mc="http://schemas.openxmlformats.org/markup-compatibility/2006" xmlns:o="urn:schemas-microsoft-com:office:office" xmlns:r="http://schemas.openxmlformats.org/officeDocument/2006/relationships" xmlns:m="http://schemas.openxmlformats.org/officeDocument/2006/math" xmlns:v="urn:schemas-microsoft-com:vml" xmlns:wp14="http://schemas.microsoft.com/office/word/2010/wordprocessingDrawing" xmlns:wp="http://schemas.openxmlformats.org/drawingml/2006/wordprocessingDrawing" xmlns:w10="urn:schemas-microsoft-com:office:word" xmlns:w="http://schemas.openxmlformats.org/wordprocessingml/2006/main" xmlns:w14="http://schemas.microsoft.com/office/word/2010/wordml" xmlns:wpg="http://schemas.microsoft.com/office/word/2010/wordprocessingGroup" xmlns:wpi="http://schemas.microsoft.com/office/word/2010/wordprocessingInk" xmlns:wne="http://schemas.microsoft.com/office/word/2006/wordml" xmlns:wps="http://schemas.microsoft.com/office/word/2010/wordprocessingShape" mc:Ignorable="w14 wp14">
+<w:numbering xmlns:wpc="http://schemas.microsoft.com/office/word/2010/wordprocessingCanvas" xmlns:mc="http://schemas.openxmlformats.org/markup-compatibility/2006" xmlns:o="urn:schemas-microsoft-com:office:office" xmlns:r="http://schemas.openxmlformats.org/officeDocument/2006/relationships" xmlns:m="http://schemas.openxmlformats.org/officeDocument/2006/math" xmlns:v="urn:schemas-microsoft-com:vml" xmlns:wp14="http://schemas.microsoft.com/office/word/2010/wordprocessingDrawing" xmlns:wp="http://schemas.openxmlformats.org/drawingml/2006/wordprocessingDrawing" xmlns:w10="urn:schemas-microsoft-com:office:word" xmlns:w="http://schemas.openxmlformats.org/wordprocessingml/2006/main" xmlns:w14="http://schemas.microsoft.com/office/word/2010/wordml" xmlns:w15="http://schemas.microsoft.com/office/word/2012/wordml" xmlns:wpg="http://schemas.microsoft.com/office/word/2010/wordprocessingGroup" xmlns:wpi="http://schemas.microsoft.com/office/word/2010/wordprocessingInk" xmlns:wne="http://schemas.microsoft.com/office/word/2006/wordml" xmlns:wps="http://schemas.microsoft.com/office/word/2010/wordprocessingShape" mc:Ignorable="w14 w15 wp14">
   <w:abstractNum w:abstractNumId="0">
     <w:nsid w:val="0E2A1C3C"/>
     <w:multiLevelType w:val="multilevel"/>
@@ -5838,7 +6128,7 @@
 </file>
 
 <file path=word/styles.xml><?xml version="1.0" encoding="utf-8"?>
-<w:styles xmlns:mc="http://schemas.openxmlformats.org/markup-compatibility/2006" xmlns:r="http://schemas.openxmlformats.org/officeDocument/2006/relationships" xmlns:w="http://schemas.openxmlformats.org/wordprocessingml/2006/main" xmlns:w14="http://schemas.microsoft.com/office/word/2010/wordml" mc:Ignorable="w14">
+<w:styles xmlns:mc="http://schemas.openxmlformats.org/markup-compatibility/2006" xmlns:r="http://schemas.openxmlformats.org/officeDocument/2006/relationships" xmlns:w="http://schemas.openxmlformats.org/wordprocessingml/2006/main" xmlns:w14="http://schemas.microsoft.com/office/word/2010/wordml" xmlns:w15="http://schemas.microsoft.com/office/word/2012/wordml" mc:Ignorable="w14 w15">
   <w:docDefaults>
     <w:rPrDefault>
       <w:rPr>
@@ -5854,144 +6144,378 @@
       </w:pPr>
     </w:pPrDefault>
   </w:docDefaults>
-  <w:latentStyles w:defLockedState="0" w:defUIPriority="99" w:defSemiHidden="1" w:defUnhideWhenUsed="1" w:defQFormat="0" w:count="267">
-    <w:lsdException w:name="Normal" w:semiHidden="0" w:uiPriority="0" w:unhideWhenUsed="0" w:qFormat="1"/>
-    <w:lsdException w:name="heading 1" w:semiHidden="0" w:uiPriority="9" w:unhideWhenUsed="0" w:qFormat="1"/>
-    <w:lsdException w:name="heading 2" w:uiPriority="9" w:qFormat="1"/>
-    <w:lsdException w:name="heading 3" w:uiPriority="9" w:qFormat="1"/>
-    <w:lsdException w:name="heading 4" w:uiPriority="9" w:qFormat="1"/>
-    <w:lsdException w:name="heading 5" w:uiPriority="9" w:qFormat="1"/>
-    <w:lsdException w:name="heading 6" w:uiPriority="9" w:qFormat="1"/>
-    <w:lsdException w:name="heading 7" w:uiPriority="9" w:qFormat="1"/>
-    <w:lsdException w:name="heading 8" w:uiPriority="9" w:qFormat="1"/>
-    <w:lsdException w:name="heading 9" w:uiPriority="9" w:qFormat="1"/>
-    <w:lsdException w:name="toc 1" w:uiPriority="39"/>
-    <w:lsdException w:name="toc 2" w:uiPriority="39"/>
-    <w:lsdException w:name="toc 3" w:uiPriority="39"/>
-    <w:lsdException w:name="toc 4" w:uiPriority="39"/>
-    <w:lsdException w:name="toc 5" w:uiPriority="39"/>
-    <w:lsdException w:name="toc 6" w:uiPriority="39"/>
-    <w:lsdException w:name="toc 7" w:uiPriority="39"/>
-    <w:lsdException w:name="toc 8" w:uiPriority="39"/>
-    <w:lsdException w:name="toc 9" w:uiPriority="39"/>
-    <w:lsdException w:name="caption" w:uiPriority="35" w:qFormat="1"/>
-    <w:lsdException w:name="Title" w:semiHidden="0" w:uiPriority="10" w:unhideWhenUsed="0" w:qFormat="1"/>
-    <w:lsdException w:name="Default Paragraph Font" w:uiPriority="1"/>
-    <w:lsdException w:name="Subtitle" w:semiHidden="0" w:uiPriority="11" w:unhideWhenUsed="0" w:qFormat="1"/>
-    <w:lsdException w:name="Strong" w:semiHidden="0" w:uiPriority="22" w:unhideWhenUsed="0" w:qFormat="1"/>
-    <w:lsdException w:name="Emphasis" w:semiHidden="0" w:uiPriority="20" w:unhideWhenUsed="0" w:qFormat="1"/>
-    <w:lsdException w:name="Table Grid" w:semiHidden="0" w:uiPriority="59" w:unhideWhenUsed="0"/>
-    <w:lsdException w:name="Placeholder Text" w:unhideWhenUsed="0"/>
-    <w:lsdException w:name="No Spacing" w:semiHidden="0" w:uiPriority="1" w:unhideWhenUsed="0" w:qFormat="1"/>
-    <w:lsdException w:name="Light Shading" w:semiHidden="0" w:uiPriority="60" w:unhideWhenUsed="0"/>
-    <w:lsdException w:name="Light List" w:semiHidden="0" w:uiPriority="61" w:unhideWhenUsed="0"/>
-    <w:lsdException w:name="Light Grid" w:semiHidden="0" w:uiPriority="62" w:unhideWhenUsed="0"/>
-    <w:lsdException w:name="Medium Shading 1" w:semiHidden="0" w:uiPriority="63" w:unhideWhenUsed="0"/>
-    <w:lsdException w:name="Medium Shading 2" w:semiHidden="0" w:uiPriority="64" w:unhideWhenUsed="0"/>
-    <w:lsdException w:name="Medium List 1" w:semiHidden="0" w:uiPriority="65" w:unhideWhenUsed="0"/>
-    <w:lsdException w:name="Medium List 2" w:semiHidden="0" w:uiPriority="66" w:unhideWhenUsed="0"/>
-    <w:lsdException w:name="Medium Grid 1" w:semiHidden="0" w:uiPriority="67" w:unhideWhenUsed="0"/>
-    <w:lsdException w:name="Medium Grid 2" w:semiHidden="0" w:uiPriority="68" w:unhideWhenUsed="0"/>
-    <w:lsdException w:name="Medium Grid 3" w:semiHidden="0" w:uiPriority="69" w:unhideWhenUsed="0"/>
-    <w:lsdException w:name="Dark List" w:semiHidden="0" w:uiPriority="70" w:unhideWhenUsed="0"/>
-    <w:lsdException w:name="Colorful Shading" w:semiHidden="0" w:uiPriority="71" w:unhideWhenUsed="0"/>
-    <w:lsdException w:name="Colorful List" w:semiHidden="0" w:uiPriority="72" w:unhideWhenUsed="0"/>
-    <w:lsdException w:name="Colorful Grid" w:semiHidden="0" w:uiPriority="73" w:unhideWhenUsed="0"/>
-    <w:lsdException w:name="Light Shading Accent 1" w:semiHidden="0" w:uiPriority="60" w:unhideWhenUsed="0"/>
-    <w:lsdException w:name="Light List Accent 1" w:semiHidden="0" w:uiPriority="61" w:unhideWhenUsed="0"/>
-    <w:lsdException w:name="Light Grid Accent 1" w:semiHidden="0" w:uiPriority="62" w:unhideWhenUsed="0"/>
-    <w:lsdException w:name="Medium Shading 1 Accent 1" w:semiHidden="0" w:uiPriority="63" w:unhideWhenUsed="0"/>
-    <w:lsdException w:name="Medium Shading 2 Accent 1" w:semiHidden="0" w:uiPriority="64" w:unhideWhenUsed="0"/>
-    <w:lsdException w:name="Medium List 1 Accent 1" w:semiHidden="0" w:uiPriority="65" w:unhideWhenUsed="0"/>
-    <w:lsdException w:name="Revision" w:unhideWhenUsed="0"/>
-    <w:lsdException w:name="List Paragraph" w:semiHidden="0" w:uiPriority="34" w:unhideWhenUsed="0" w:qFormat="1"/>
-    <w:lsdException w:name="Quote" w:semiHidden="0" w:uiPriority="29" w:unhideWhenUsed="0" w:qFormat="1"/>
-    <w:lsdException w:name="Intense Quote" w:semiHidden="0" w:uiPriority="30" w:unhideWhenUsed="0" w:qFormat="1"/>
-    <w:lsdException w:name="Medium List 2 Accent 1" w:semiHidden="0" w:uiPriority="66" w:unhideWhenUsed="0"/>
-    <w:lsdException w:name="Medium Grid 1 Accent 1" w:semiHidden="0" w:uiPriority="67" w:unhideWhenUsed="0"/>
-    <w:lsdException w:name="Medium Grid 2 Accent 1" w:semiHidden="0" w:uiPriority="68" w:unhideWhenUsed="0"/>
-    <w:lsdException w:name="Medium Grid 3 Accent 1" w:semiHidden="0" w:uiPriority="69" w:unhideWhenUsed="0"/>
-    <w:lsdException w:name="Dark List Accent 1" w:semiHidden="0" w:uiPriority="70" w:unhideWhenUsed="0"/>
-    <w:lsdException w:name="Colorful Shading Accent 1" w:semiHidden="0" w:uiPriority="71" w:unhideWhenUsed="0"/>
-    <w:lsdException w:name="Colorful List Accent 1" w:semiHidden="0" w:uiPriority="72" w:unhideWhenUsed="0"/>
-    <w:lsdException w:name="Colorful Grid Accent 1" w:semiHidden="0" w:uiPriority="73" w:unhideWhenUsed="0"/>
-    <w:lsdException w:name="Light Shading Accent 2" w:semiHidden="0" w:uiPriority="60" w:unhideWhenUsed="0"/>
-    <w:lsdException w:name="Light List Accent 2" w:semiHidden="0" w:uiPriority="61" w:unhideWhenUsed="0"/>
-    <w:lsdException w:name="Light Grid Accent 2" w:semiHidden="0" w:uiPriority="62" w:unhideWhenUsed="0"/>
-    <w:lsdException w:name="Medium Shading 1 Accent 2" w:semiHidden="0" w:uiPriority="63" w:unhideWhenUsed="0"/>
-    <w:lsdException w:name="Medium Shading 2 Accent 2" w:semiHidden="0" w:uiPriority="64" w:unhideWhenUsed="0"/>
-    <w:lsdException w:name="Medium List 1 Accent 2" w:semiHidden="0" w:uiPriority="65" w:unhideWhenUsed="0"/>
-    <w:lsdException w:name="Medium List 2 Accent 2" w:semiHidden="0" w:uiPriority="66" w:unhideWhenUsed="0"/>
-    <w:lsdException w:name="Medium Grid 1 Accent 2" w:semiHidden="0" w:uiPriority="67" w:unhideWhenUsed="0"/>
-    <w:lsdException w:name="Medium Grid 2 Accent 2" w:semiHidden="0" w:uiPriority="68" w:unhideWhenUsed="0"/>
-    <w:lsdException w:name="Medium Grid 3 Accent 2" w:semiHidden="0" w:uiPriority="69" w:unhideWhenUsed="0"/>
-    <w:lsdException w:name="Dark List Accent 2" w:semiHidden="0" w:uiPriority="70" w:unhideWhenUsed="0"/>
-    <w:lsdException w:name="Colorful Shading Accent 2" w:semiHidden="0" w:uiPriority="71" w:unhideWhenUsed="0"/>
-    <w:lsdException w:name="Colorful List Accent 2" w:semiHidden="0" w:uiPriority="72" w:unhideWhenUsed="0"/>
-    <w:lsdException w:name="Colorful Grid Accent 2" w:semiHidden="0" w:uiPriority="73" w:unhideWhenUsed="0"/>
-    <w:lsdException w:name="Light Shading Accent 3" w:semiHidden="0" w:uiPriority="60" w:unhideWhenUsed="0"/>
-    <w:lsdException w:name="Light List Accent 3" w:semiHidden="0" w:uiPriority="61" w:unhideWhenUsed="0"/>
-    <w:lsdException w:name="Light Grid Accent 3" w:semiHidden="0" w:uiPriority="62" w:unhideWhenUsed="0"/>
-    <w:lsdException w:name="Medium Shading 1 Accent 3" w:semiHidden="0" w:uiPriority="63" w:unhideWhenUsed="0"/>
-    <w:lsdException w:name="Medium Shading 2 Accent 3" w:semiHidden="0" w:uiPriority="64" w:unhideWhenUsed="0"/>
-    <w:lsdException w:name="Medium List 1 Accent 3" w:semiHidden="0" w:uiPriority="65" w:unhideWhenUsed="0"/>
-    <w:lsdException w:name="Medium List 2 Accent 3" w:semiHidden="0" w:uiPriority="66" w:unhideWhenUsed="0"/>
-    <w:lsdException w:name="Medium Grid 1 Accent 3" w:semiHidden="0" w:uiPriority="67" w:unhideWhenUsed="0"/>
-    <w:lsdException w:name="Medium Grid 2 Accent 3" w:semiHidden="0" w:uiPriority="68" w:unhideWhenUsed="0"/>
-    <w:lsdException w:name="Medium Grid 3 Accent 3" w:semiHidden="0" w:uiPriority="69" w:unhideWhenUsed="0"/>
-    <w:lsdException w:name="Dark List Accent 3" w:semiHidden="0" w:uiPriority="70" w:unhideWhenUsed="0"/>
-    <w:lsdException w:name="Colorful Shading Accent 3" w:semiHidden="0" w:uiPriority="71" w:unhideWhenUsed="0"/>
-    <w:lsdException w:name="Colorful List Accent 3" w:semiHidden="0" w:uiPriority="72" w:unhideWhenUsed="0"/>
-    <w:lsdException w:name="Colorful Grid Accent 3" w:semiHidden="0" w:uiPriority="73" w:unhideWhenUsed="0"/>
-    <w:lsdException w:name="Light Shading Accent 4" w:semiHidden="0" w:uiPriority="60" w:unhideWhenUsed="0"/>
-    <w:lsdException w:name="Light List Accent 4" w:semiHidden="0" w:uiPriority="61" w:unhideWhenUsed="0"/>
-    <w:lsdException w:name="Light Grid Accent 4" w:semiHidden="0" w:uiPriority="62" w:unhideWhenUsed="0"/>
-    <w:lsdException w:name="Medium Shading 1 Accent 4" w:semiHidden="0" w:uiPriority="63" w:unhideWhenUsed="0"/>
-    <w:lsdException w:name="Medium Shading 2 Accent 4" w:semiHidden="0" w:uiPriority="64" w:unhideWhenUsed="0"/>
-    <w:lsdException w:name="Medium List 1 Accent 4" w:semiHidden="0" w:uiPriority="65" w:unhideWhenUsed="0"/>
-    <w:lsdException w:name="Medium List 2 Accent 4" w:semiHidden="0" w:uiPriority="66" w:unhideWhenUsed="0"/>
-    <w:lsdException w:name="Medium Grid 1 Accent 4" w:semiHidden="0" w:uiPriority="67" w:unhideWhenUsed="0"/>
-    <w:lsdException w:name="Medium Grid 2 Accent 4" w:semiHidden="0" w:uiPriority="68" w:unhideWhenUsed="0"/>
-    <w:lsdException w:name="Medium Grid 3 Accent 4" w:semiHidden="0" w:uiPriority="69" w:unhideWhenUsed="0"/>
-    <w:lsdException w:name="Dark List Accent 4" w:semiHidden="0" w:uiPriority="70" w:unhideWhenUsed="0"/>
-    <w:lsdException w:name="Colorful Shading Accent 4" w:semiHidden="0" w:uiPriority="71" w:unhideWhenUsed="0"/>
-    <w:lsdException w:name="Colorful List Accent 4" w:semiHidden="0" w:uiPriority="72" w:unhideWhenUsed="0"/>
-    <w:lsdException w:name="Colorful Grid Accent 4" w:semiHidden="0" w:uiPriority="73" w:unhideWhenUsed="0"/>
-    <w:lsdException w:name="Light Shading Accent 5" w:semiHidden="0" w:uiPriority="60" w:unhideWhenUsed="0"/>
-    <w:lsdException w:name="Light List Accent 5" w:semiHidden="0" w:uiPriority="61" w:unhideWhenUsed="0"/>
-    <w:lsdException w:name="Light Grid Accent 5" w:semiHidden="0" w:uiPriority="62" w:unhideWhenUsed="0"/>
-    <w:lsdException w:name="Medium Shading 1 Accent 5" w:semiHidden="0" w:uiPriority="63" w:unhideWhenUsed="0"/>
-    <w:lsdException w:name="Medium Shading 2 Accent 5" w:semiHidden="0" w:uiPriority="64" w:unhideWhenUsed="0"/>
-    <w:lsdException w:name="Medium List 1 Accent 5" w:semiHidden="0" w:uiPriority="65" w:unhideWhenUsed="0"/>
-    <w:lsdException w:name="Medium List 2 Accent 5" w:semiHidden="0" w:uiPriority="66" w:unhideWhenUsed="0"/>
-    <w:lsdException w:name="Medium Grid 1 Accent 5" w:semiHidden="0" w:uiPriority="67" w:unhideWhenUsed="0"/>
-    <w:lsdException w:name="Medium Grid 2 Accent 5" w:semiHidden="0" w:uiPriority="68" w:unhideWhenUsed="0"/>
-    <w:lsdException w:name="Medium Grid 3 Accent 5" w:semiHidden="0" w:uiPriority="69" w:unhideWhenUsed="0"/>
-    <w:lsdException w:name="Dark List Accent 5" w:semiHidden="0" w:uiPriority="70" w:unhideWhenUsed="0"/>
-    <w:lsdException w:name="Colorful Shading Accent 5" w:semiHidden="0" w:uiPriority="71" w:unhideWhenUsed="0"/>
-    <w:lsdException w:name="Colorful List Accent 5" w:semiHidden="0" w:uiPriority="72" w:unhideWhenUsed="0"/>
-    <w:lsdException w:name="Colorful Grid Accent 5" w:semiHidden="0" w:uiPriority="73" w:unhideWhenUsed="0"/>
-    <w:lsdException w:name="Light Shading Accent 6" w:semiHidden="0" w:uiPriority="60" w:unhideWhenUsed="0"/>
-    <w:lsdException w:name="Light List Accent 6" w:semiHidden="0" w:uiPriority="61" w:unhideWhenUsed="0"/>
-    <w:lsdException w:name="Light Grid Accent 6" w:semiHidden="0" w:uiPriority="62" w:unhideWhenUsed="0"/>
-    <w:lsdException w:name="Medium Shading 1 Accent 6" w:semiHidden="0" w:uiPriority="63" w:unhideWhenUsed="0"/>
-    <w:lsdException w:name="Medium Shading 2 Accent 6" w:semiHidden="0" w:uiPriority="64" w:unhideWhenUsed="0"/>
-    <w:lsdException w:name="Medium List 1 Accent 6" w:semiHidden="0" w:uiPriority="65" w:unhideWhenUsed="0"/>
-    <w:lsdException w:name="Medium List 2 Accent 6" w:semiHidden="0" w:uiPriority="66" w:unhideWhenUsed="0"/>
-    <w:lsdException w:name="Medium Grid 1 Accent 6" w:semiHidden="0" w:uiPriority="67" w:unhideWhenUsed="0"/>
-    <w:lsdException w:name="Medium Grid 2 Accent 6" w:semiHidden="0" w:uiPriority="68" w:unhideWhenUsed="0"/>
-    <w:lsdException w:name="Medium Grid 3 Accent 6" w:semiHidden="0" w:uiPriority="69" w:unhideWhenUsed="0"/>
-    <w:lsdException w:name="Dark List Accent 6" w:semiHidden="0" w:uiPriority="70" w:unhideWhenUsed="0"/>
-    <w:lsdException w:name="Colorful Shading Accent 6" w:semiHidden="0" w:uiPriority="71" w:unhideWhenUsed="0"/>
-    <w:lsdException w:name="Colorful List Accent 6" w:semiHidden="0" w:uiPriority="72" w:unhideWhenUsed="0"/>
-    <w:lsdException w:name="Colorful Grid Accent 6" w:semiHidden="0" w:uiPriority="73" w:unhideWhenUsed="0"/>
-    <w:lsdException w:name="Subtle Emphasis" w:semiHidden="0" w:uiPriority="19" w:unhideWhenUsed="0" w:qFormat="1"/>
-    <w:lsdException w:name="Intense Emphasis" w:semiHidden="0" w:uiPriority="21" w:unhideWhenUsed="0" w:qFormat="1"/>
-    <w:lsdException w:name="Subtle Reference" w:semiHidden="0" w:uiPriority="31" w:unhideWhenUsed="0" w:qFormat="1"/>
-    <w:lsdException w:name="Intense Reference" w:semiHidden="0" w:uiPriority="32" w:unhideWhenUsed="0" w:qFormat="1"/>
-    <w:lsdException w:name="Book Title" w:semiHidden="0" w:uiPriority="33" w:unhideWhenUsed="0" w:qFormat="1"/>
-    <w:lsdException w:name="Bibliography" w:uiPriority="37"/>
-    <w:lsdException w:name="TOC Heading" w:uiPriority="39" w:qFormat="1"/>
+  <w:latentStyles w:defLockedState="0" w:defUIPriority="99" w:defSemiHidden="0" w:defUnhideWhenUsed="0" w:defQFormat="0" w:count="371">
+    <w:lsdException w:name="Normal" w:uiPriority="0" w:qFormat="1"/>
+    <w:lsdException w:name="heading 1" w:uiPriority="9" w:qFormat="1"/>
+    <w:lsdException w:name="heading 2" w:semiHidden="1" w:uiPriority="9" w:unhideWhenUsed="1" w:qFormat="1"/>
+    <w:lsdException w:name="heading 3" w:semiHidden="1" w:uiPriority="9" w:unhideWhenUsed="1" w:qFormat="1"/>
+    <w:lsdException w:name="heading 4" w:semiHidden="1" w:uiPriority="9" w:unhideWhenUsed="1" w:qFormat="1"/>
+    <w:lsdException w:name="heading 5" w:semiHidden="1" w:uiPriority="9" w:unhideWhenUsed="1" w:qFormat="1"/>
+    <w:lsdException w:name="heading 6" w:semiHidden="1" w:uiPriority="9" w:unhideWhenUsed="1" w:qFormat="1"/>
+    <w:lsdException w:name="heading 7" w:semiHidden="1" w:uiPriority="9" w:unhideWhenUsed="1" w:qFormat="1"/>
+    <w:lsdException w:name="heading 8" w:semiHidden="1" w:uiPriority="9" w:unhideWhenUsed="1" w:qFormat="1"/>
+    <w:lsdException w:name="heading 9" w:semiHidden="1" w:uiPriority="9" w:unhideWhenUsed="1" w:qFormat="1"/>
+    <w:lsdException w:name="index 1" w:semiHidden="1" w:unhideWhenUsed="1"/>
+    <w:lsdException w:name="index 2" w:semiHidden="1" w:unhideWhenUsed="1"/>
+    <w:lsdException w:name="index 3" w:semiHidden="1" w:unhideWhenUsed="1"/>
+    <w:lsdException w:name="index 4" w:semiHidden="1" w:unhideWhenUsed="1"/>
+    <w:lsdException w:name="index 5" w:semiHidden="1" w:unhideWhenUsed="1"/>
+    <w:lsdException w:name="index 6" w:semiHidden="1" w:unhideWhenUsed="1"/>
+    <w:lsdException w:name="index 7" w:semiHidden="1" w:unhideWhenUsed="1"/>
+    <w:lsdException w:name="index 8" w:semiHidden="1" w:unhideWhenUsed="1"/>
+    <w:lsdException w:name="index 9" w:semiHidden="1" w:unhideWhenUsed="1"/>
+    <w:lsdException w:name="toc 1" w:semiHidden="1" w:uiPriority="39" w:unhideWhenUsed="1"/>
+    <w:lsdException w:name="toc 2" w:semiHidden="1" w:uiPriority="39" w:unhideWhenUsed="1"/>
+    <w:lsdException w:name="toc 3" w:semiHidden="1" w:uiPriority="39" w:unhideWhenUsed="1"/>
+    <w:lsdException w:name="toc 4" w:semiHidden="1" w:uiPriority="39" w:unhideWhenUsed="1"/>
+    <w:lsdException w:name="toc 5" w:semiHidden="1" w:uiPriority="39" w:unhideWhenUsed="1"/>
+    <w:lsdException w:name="toc 6" w:semiHidden="1" w:uiPriority="39" w:unhideWhenUsed="1"/>
+    <w:lsdException w:name="toc 7" w:semiHidden="1" w:uiPriority="39" w:unhideWhenUsed="1"/>
+    <w:lsdException w:name="toc 8" w:semiHidden="1" w:uiPriority="39" w:unhideWhenUsed="1"/>
+    <w:lsdException w:name="toc 9" w:semiHidden="1" w:uiPriority="39" w:unhideWhenUsed="1"/>
+    <w:lsdException w:name="Normal Indent" w:semiHidden="1" w:unhideWhenUsed="1"/>
+    <w:lsdException w:name="footnote text" w:semiHidden="1" w:unhideWhenUsed="1"/>
+    <w:lsdException w:name="annotation text" w:semiHidden="1" w:unhideWhenUsed="1"/>
+    <w:lsdException w:name="header" w:semiHidden="1" w:unhideWhenUsed="1"/>
+    <w:lsdException w:name="footer" w:semiHidden="1" w:unhideWhenUsed="1"/>
+    <w:lsdException w:name="index heading" w:semiHidden="1" w:unhideWhenUsed="1"/>
+    <w:lsdException w:name="caption" w:semiHidden="1" w:uiPriority="35" w:unhideWhenUsed="1" w:qFormat="1"/>
+    <w:lsdException w:name="table of figures" w:semiHidden="1" w:unhideWhenUsed="1"/>
+    <w:lsdException w:name="envelope address" w:semiHidden="1" w:unhideWhenUsed="1"/>
+    <w:lsdException w:name="envelope return" w:semiHidden="1" w:unhideWhenUsed="1"/>
+    <w:lsdException w:name="footnote reference" w:semiHidden="1" w:unhideWhenUsed="1"/>
+    <w:lsdException w:name="annotation reference" w:semiHidden="1" w:unhideWhenUsed="1"/>
+    <w:lsdException w:name="line number" w:semiHidden="1" w:unhideWhenUsed="1"/>
+    <w:lsdException w:name="page number" w:semiHidden="1" w:unhideWhenUsed="1"/>
+    <w:lsdException w:name="endnote reference" w:semiHidden="1" w:unhideWhenUsed="1"/>
+    <w:lsdException w:name="endnote text" w:semiHidden="1" w:unhideWhenUsed="1"/>
+    <w:lsdException w:name="table of authorities" w:semiHidden="1" w:unhideWhenUsed="1"/>
+    <w:lsdException w:name="macro" w:semiHidden="1" w:unhideWhenUsed="1"/>
+    <w:lsdException w:name="toa heading" w:semiHidden="1" w:unhideWhenUsed="1"/>
+    <w:lsdException w:name="List" w:semiHidden="1" w:unhideWhenUsed="1"/>
+    <w:lsdException w:name="List Bullet" w:semiHidden="1" w:unhideWhenUsed="1"/>
+    <w:lsdException w:name="List Number" w:semiHidden="1" w:unhideWhenUsed="1"/>
+    <w:lsdException w:name="List 2" w:semiHidden="1" w:unhideWhenUsed="1"/>
+    <w:lsdException w:name="List 3" w:semiHidden="1" w:unhideWhenUsed="1"/>
+    <w:lsdException w:name="List 4" w:semiHidden="1" w:unhideWhenUsed="1"/>
+    <w:lsdException w:name="List 5" w:semiHidden="1" w:unhideWhenUsed="1"/>
+    <w:lsdException w:name="List Bullet 2" w:semiHidden="1" w:unhideWhenUsed="1"/>
+    <w:lsdException w:name="List Bullet 3" w:semiHidden="1" w:unhideWhenUsed="1"/>
+    <w:lsdException w:name="List Bullet 4" w:semiHidden="1" w:unhideWhenUsed="1"/>
+    <w:lsdException w:name="List Bullet 5" w:semiHidden="1" w:unhideWhenUsed="1"/>
+    <w:lsdException w:name="List Number 2" w:semiHidden="1" w:unhideWhenUsed="1"/>
+    <w:lsdException w:name="List Number 3" w:semiHidden="1" w:unhideWhenUsed="1"/>
+    <w:lsdException w:name="List Number 4" w:semiHidden="1" w:unhideWhenUsed="1"/>
+    <w:lsdException w:name="List Number 5" w:semiHidden="1" w:unhideWhenUsed="1"/>
+    <w:lsdException w:name="Title" w:uiPriority="10" w:qFormat="1"/>
+    <w:lsdException w:name="Closing" w:semiHidden="1" w:unhideWhenUsed="1"/>
+    <w:lsdException w:name="Signature" w:semiHidden="1" w:unhideWhenUsed="1"/>
+    <w:lsdException w:name="Default Paragraph Font" w:semiHidden="1" w:uiPriority="1" w:unhideWhenUsed="1"/>
+    <w:lsdException w:name="Body Text" w:semiHidden="1" w:unhideWhenUsed="1"/>
+    <w:lsdException w:name="Body Text Indent" w:semiHidden="1" w:unhideWhenUsed="1"/>
+    <w:lsdException w:name="List Continue" w:semiHidden="1" w:unhideWhenUsed="1"/>
+    <w:lsdException w:name="List Continue 2" w:semiHidden="1" w:unhideWhenUsed="1"/>
+    <w:lsdException w:name="List Continue 3" w:semiHidden="1" w:unhideWhenUsed="1"/>
+    <w:lsdException w:name="List Continue 4" w:semiHidden="1" w:unhideWhenUsed="1"/>
+    <w:lsdException w:name="List Continue 5" w:semiHidden="1" w:unhideWhenUsed="1"/>
+    <w:lsdException w:name="Message Header" w:semiHidden="1" w:unhideWhenUsed="1"/>
+    <w:lsdException w:name="Subtitle" w:uiPriority="11" w:qFormat="1"/>
+    <w:lsdException w:name="Salutation" w:semiHidden="1" w:unhideWhenUsed="1"/>
+    <w:lsdException w:name="Date" w:semiHidden="1" w:unhideWhenUsed="1"/>
+    <w:lsdException w:name="Body Text First Indent" w:semiHidden="1" w:unhideWhenUsed="1"/>
+    <w:lsdException w:name="Body Text First Indent 2" w:semiHidden="1" w:unhideWhenUsed="1"/>
+    <w:lsdException w:name="Note Heading" w:semiHidden="1" w:unhideWhenUsed="1"/>
+    <w:lsdException w:name="Body Text 2" w:semiHidden="1" w:unhideWhenUsed="1"/>
+    <w:lsdException w:name="Body Text 3" w:semiHidden="1" w:unhideWhenUsed="1"/>
+    <w:lsdException w:name="Body Text Indent 2" w:semiHidden="1" w:unhideWhenUsed="1"/>
+    <w:lsdException w:name="Body Text Indent 3" w:semiHidden="1" w:unhideWhenUsed="1"/>
+    <w:lsdException w:name="Block Text" w:semiHidden="1" w:unhideWhenUsed="1"/>
+    <w:lsdException w:name="Hyperlink" w:semiHidden="1" w:unhideWhenUsed="1"/>
+    <w:lsdException w:name="FollowedHyperlink" w:semiHidden="1" w:unhideWhenUsed="1"/>
+    <w:lsdException w:name="Strong" w:uiPriority="22" w:qFormat="1"/>
+    <w:lsdException w:name="Emphasis" w:uiPriority="20" w:qFormat="1"/>
+    <w:lsdException w:name="Document Map" w:semiHidden="1" w:unhideWhenUsed="1"/>
+    <w:lsdException w:name="Plain Text" w:semiHidden="1" w:unhideWhenUsed="1"/>
+    <w:lsdException w:name="E-mail Signature" w:semiHidden="1" w:unhideWhenUsed="1"/>
+    <w:lsdException w:name="HTML Top of Form" w:semiHidden="1" w:unhideWhenUsed="1"/>
+    <w:lsdException w:name="HTML Bottom of Form" w:semiHidden="1" w:unhideWhenUsed="1"/>
+    <w:lsdException w:name="Normal (Web)" w:semiHidden="1" w:unhideWhenUsed="1"/>
+    <w:lsdException w:name="HTML Acronym" w:semiHidden="1" w:unhideWhenUsed="1"/>
+    <w:lsdException w:name="HTML Address" w:semiHidden="1" w:unhideWhenUsed="1"/>
+    <w:lsdException w:name="HTML Cite" w:semiHidden="1" w:unhideWhenUsed="1"/>
+    <w:lsdException w:name="HTML Code" w:semiHidden="1" w:unhideWhenUsed="1"/>
+    <w:lsdException w:name="HTML Definition" w:semiHidden="1" w:unhideWhenUsed="1"/>
+    <w:lsdException w:name="HTML Keyboard" w:semiHidden="1" w:unhideWhenUsed="1"/>
+    <w:lsdException w:name="HTML Preformatted" w:semiHidden="1" w:unhideWhenUsed="1"/>
+    <w:lsdException w:name="HTML Sample" w:semiHidden="1" w:unhideWhenUsed="1"/>
+    <w:lsdException w:name="HTML Typewriter" w:semiHidden="1" w:unhideWhenUsed="1"/>
+    <w:lsdException w:name="HTML Variable" w:semiHidden="1" w:unhideWhenUsed="1"/>
+    <w:lsdException w:name="Normal Table" w:semiHidden="1" w:unhideWhenUsed="1"/>
+    <w:lsdException w:name="annotation subject" w:semiHidden="1" w:unhideWhenUsed="1"/>
+    <w:lsdException w:name="No List" w:semiHidden="1" w:unhideWhenUsed="1"/>
+    <w:lsdException w:name="Outline List 1" w:semiHidden="1" w:unhideWhenUsed="1"/>
+    <w:lsdException w:name="Outline List 2" w:semiHidden="1" w:unhideWhenUsed="1"/>
+    <w:lsdException w:name="Outline List 3" w:semiHidden="1" w:unhideWhenUsed="1"/>
+    <w:lsdException w:name="Table Simple 1" w:semiHidden="1" w:unhideWhenUsed="1"/>
+    <w:lsdException w:name="Table Simple 2" w:semiHidden="1" w:unhideWhenUsed="1"/>
+    <w:lsdException w:name="Table Simple 3" w:semiHidden="1" w:unhideWhenUsed="1"/>
+    <w:lsdException w:name="Table Classic 1" w:semiHidden="1" w:unhideWhenUsed="1"/>
+    <w:lsdException w:name="Table Classic 2" w:semiHidden="1" w:unhideWhenUsed="1"/>
+    <w:lsdException w:name="Table Classic 3" w:semiHidden="1" w:unhideWhenUsed="1"/>
+    <w:lsdException w:name="Table Classic 4" w:semiHidden="1" w:unhideWhenUsed="1"/>
+    <w:lsdException w:name="Table Colorful 1" w:semiHidden="1" w:unhideWhenUsed="1"/>
+    <w:lsdException w:name="Table Colorful 2" w:semiHidden="1" w:unhideWhenUsed="1"/>
+    <w:lsdException w:name="Table Colorful 3" w:semiHidden="1" w:unhideWhenUsed="1"/>
+    <w:lsdException w:name="Table Columns 1" w:semiHidden="1" w:unhideWhenUsed="1"/>
+    <w:lsdException w:name="Table Columns 2" w:semiHidden="1" w:unhideWhenUsed="1"/>
+    <w:lsdException w:name="Table Columns 3" w:semiHidden="1" w:unhideWhenUsed="1"/>
+    <w:lsdException w:name="Table Columns 4" w:semiHidden="1" w:unhideWhenUsed="1"/>
+    <w:lsdException w:name="Table Columns 5" w:semiHidden="1" w:unhideWhenUsed="1"/>
+    <w:lsdException w:name="Table Grid 1" w:semiHidden="1" w:unhideWhenUsed="1"/>
+    <w:lsdException w:name="Table Grid 2" w:semiHidden="1" w:unhideWhenUsed="1"/>
+    <w:lsdException w:name="Table Grid 3" w:semiHidden="1" w:unhideWhenUsed="1"/>
+    <w:lsdException w:name="Table Grid 4" w:semiHidden="1" w:unhideWhenUsed="1"/>
+    <w:lsdException w:name="Table Grid 5" w:semiHidden="1" w:unhideWhenUsed="1"/>
+    <w:lsdException w:name="Table Grid 6" w:semiHidden="1" w:unhideWhenUsed="1"/>
+    <w:lsdException w:name="Table Grid 7" w:semiHidden="1" w:unhideWhenUsed="1"/>
+    <w:lsdException w:name="Table Grid 8" w:semiHidden="1" w:unhideWhenUsed="1"/>
+    <w:lsdException w:name="Table List 1" w:semiHidden="1" w:unhideWhenUsed="1"/>
+    <w:lsdException w:name="Table List 2" w:semiHidden="1" w:unhideWhenUsed="1"/>
+    <w:lsdException w:name="Table List 3" w:semiHidden="1" w:unhideWhenUsed="1"/>
+    <w:lsdException w:name="Table List 4" w:semiHidden="1" w:unhideWhenUsed="1"/>
+    <w:lsdException w:name="Table List 5" w:semiHidden="1" w:unhideWhenUsed="1"/>
+    <w:lsdException w:name="Table List 6" w:semiHidden="1" w:unhideWhenUsed="1"/>
+    <w:lsdException w:name="Table List 7" w:semiHidden="1" w:unhideWhenUsed="1"/>
+    <w:lsdException w:name="Table List 8" w:semiHidden="1" w:unhideWhenUsed="1"/>
+    <w:lsdException w:name="Table 3D effects 1" w:semiHidden="1" w:unhideWhenUsed="1"/>
+    <w:lsdException w:name="Table 3D effects 2" w:semiHidden="1" w:unhideWhenUsed="1"/>
+    <w:lsdException w:name="Table 3D effects 3" w:semiHidden="1" w:unhideWhenUsed="1"/>
+    <w:lsdException w:name="Table Contemporary" w:semiHidden="1" w:unhideWhenUsed="1"/>
+    <w:lsdException w:name="Table Elegant" w:semiHidden="1" w:unhideWhenUsed="1"/>
+    <w:lsdException w:name="Table Professional" w:semiHidden="1" w:unhideWhenUsed="1"/>
+    <w:lsdException w:name="Table Subtle 1" w:semiHidden="1" w:unhideWhenUsed="1"/>
+    <w:lsdException w:name="Table Subtle 2" w:semiHidden="1" w:unhideWhenUsed="1"/>
+    <w:lsdException w:name="Table Web 1" w:semiHidden="1" w:unhideWhenUsed="1"/>
+    <w:lsdException w:name="Table Web 2" w:semiHidden="1" w:unhideWhenUsed="1"/>
+    <w:lsdException w:name="Table Web 3" w:semiHidden="1" w:unhideWhenUsed="1"/>
+    <w:lsdException w:name="Balloon Text" w:semiHidden="1" w:unhideWhenUsed="1"/>
+    <w:lsdException w:name="Table Grid" w:uiPriority="59"/>
+    <w:lsdException w:name="Table Theme" w:semiHidden="1" w:unhideWhenUsed="1"/>
+    <w:lsdException w:name="Placeholder Text" w:semiHidden="1"/>
+    <w:lsdException w:name="No Spacing" w:uiPriority="1" w:qFormat="1"/>
+    <w:lsdException w:name="Light Shading" w:uiPriority="60"/>
+    <w:lsdException w:name="Light List" w:uiPriority="61"/>
+    <w:lsdException w:name="Light Grid" w:uiPriority="62"/>
+    <w:lsdException w:name="Medium Shading 1" w:uiPriority="63"/>
+    <w:lsdException w:name="Medium Shading 2" w:uiPriority="64"/>
+    <w:lsdException w:name="Medium List 1" w:uiPriority="65"/>
+    <w:lsdException w:name="Medium List 2" w:uiPriority="66"/>
+    <w:lsdException w:name="Medium Grid 1" w:uiPriority="67"/>
+    <w:lsdException w:name="Medium Grid 2" w:uiPriority="68"/>
+    <w:lsdException w:name="Medium Grid 3" w:uiPriority="69"/>
+    <w:lsdException w:name="Dark List" w:uiPriority="70"/>
+    <w:lsdException w:name="Colorful Shading" w:uiPriority="71"/>
+    <w:lsdException w:name="Colorful List" w:uiPriority="72"/>
+    <w:lsdException w:name="Colorful Grid" w:uiPriority="73"/>
+    <w:lsdException w:name="Light Shading Accent 1" w:uiPriority="60"/>
+    <w:lsdException w:name="Light List Accent 1" w:uiPriority="61"/>
+    <w:lsdException w:name="Light Grid Accent 1" w:uiPriority="62"/>
+    <w:lsdException w:name="Medium Shading 1 Accent 1" w:uiPriority="63"/>
+    <w:lsdException w:name="Medium Shading 2 Accent 1" w:uiPriority="64"/>
+    <w:lsdException w:name="Medium List 1 Accent 1" w:uiPriority="65"/>
+    <w:lsdException w:name="Revision" w:semiHidden="1"/>
+    <w:lsdException w:name="List Paragraph" w:uiPriority="34" w:qFormat="1"/>
+    <w:lsdException w:name="Quote" w:uiPriority="29" w:qFormat="1"/>
+    <w:lsdException w:name="Intense Quote" w:uiPriority="30" w:qFormat="1"/>
+    <w:lsdException w:name="Medium List 2 Accent 1" w:uiPriority="66"/>
+    <w:lsdException w:name="Medium Grid 1 Accent 1" w:uiPriority="67"/>
+    <w:lsdException w:name="Medium Grid 2 Accent 1" w:uiPriority="68"/>
+    <w:lsdException w:name="Medium Grid 3 Accent 1" w:uiPriority="69"/>
+    <w:lsdException w:name="Dark List Accent 1" w:uiPriority="70"/>
+    <w:lsdException w:name="Colorful Shading Accent 1" w:uiPriority="71"/>
+    <w:lsdException w:name="Colorful List Accent 1" w:uiPriority="72"/>
+    <w:lsdException w:name="Colorful Grid Accent 1" w:uiPriority="73"/>
+    <w:lsdException w:name="Light Shading Accent 2" w:uiPriority="60"/>
+    <w:lsdException w:name="Light List Accent 2" w:uiPriority="61"/>
+    <w:lsdException w:name="Light Grid Accent 2" w:uiPriority="62"/>
+    <w:lsdException w:name="Medium Shading 1 Accent 2" w:uiPriority="63"/>
+    <w:lsdException w:name="Medium Shading 2 Accent 2" w:uiPriority="64"/>
+    <w:lsdException w:name="Medium List 1 Accent 2" w:uiPriority="65"/>
+    <w:lsdException w:name="Medium List 2 Accent 2" w:uiPriority="66"/>
+    <w:lsdException w:name="Medium Grid 1 Accent 2" w:uiPriority="67"/>
+    <w:lsdException w:name="Medium Grid 2 Accent 2" w:uiPriority="68"/>
+    <w:lsdException w:name="Medium Grid 3 Accent 2" w:uiPriority="69"/>
+    <w:lsdException w:name="Dark List Accent 2" w:uiPriority="70"/>
+    <w:lsdException w:name="Colorful Shading Accent 2" w:uiPriority="71"/>
+    <w:lsdException w:name="Colorful List Accent 2" w:uiPriority="72"/>
+    <w:lsdException w:name="Colorful Grid Accent 2" w:uiPriority="73"/>
+    <w:lsdException w:name="Light Shading Accent 3" w:uiPriority="60"/>
+    <w:lsdException w:name="Light List Accent 3" w:uiPriority="61"/>
+    <w:lsdException w:name="Light Grid Accent 3" w:uiPriority="62"/>
+    <w:lsdException w:name="Medium Shading 1 Accent 3" w:uiPriority="63"/>
+    <w:lsdException w:name="Medium Shading 2 Accent 3" w:uiPriority="64"/>
+    <w:lsdException w:name="Medium List 1 Accent 3" w:uiPriority="65"/>
+    <w:lsdException w:name="Medium List 2 Accent 3" w:uiPriority="66"/>
+    <w:lsdException w:name="Medium Grid 1 Accent 3" w:uiPriority="67"/>
+    <w:lsdException w:name="Medium Grid 2 Accent 3" w:uiPriority="68"/>
+    <w:lsdException w:name="Medium Grid 3 Accent 3" w:uiPriority="69"/>
+    <w:lsdException w:name="Dark List Accent 3" w:uiPriority="70"/>
+    <w:lsdException w:name="Colorful Shading Accent 3" w:uiPriority="71"/>
+    <w:lsdException w:name="Colorful List Accent 3" w:uiPriority="72"/>
+    <w:lsdException w:name="Colorful Grid Accent 3" w:uiPriority="73"/>
+    <w:lsdException w:name="Light Shading Accent 4" w:uiPriority="60"/>
+    <w:lsdException w:name="Light List Accent 4" w:uiPriority="61"/>
+    <w:lsdException w:name="Light Grid Accent 4" w:uiPriority="62"/>
+    <w:lsdException w:name="Medium Shading 1 Accent 4" w:uiPriority="63"/>
+    <w:lsdException w:name="Medium Shading 2 Accent 4" w:uiPriority="64"/>
+    <w:lsdException w:name="Medium List 1 Accent 4" w:uiPriority="65"/>
+    <w:lsdException w:name="Medium List 2 Accent 4" w:uiPriority="66"/>
+    <w:lsdException w:name="Medium Grid 1 Accent 4" w:uiPriority="67"/>
+    <w:lsdException w:name="Medium Grid 2 Accent 4" w:uiPriority="68"/>
+    <w:lsdException w:name="Medium Grid 3 Accent 4" w:uiPriority="69"/>
+    <w:lsdException w:name="Dark List Accent 4" w:uiPriority="70"/>
+    <w:lsdException w:name="Colorful Shading Accent 4" w:uiPriority="71"/>
+    <w:lsdException w:name="Colorful List Accent 4" w:uiPriority="72"/>
+    <w:lsdException w:name="Colorful Grid Accent 4" w:uiPriority="73"/>
+    <w:lsdException w:name="Light Shading Accent 5" w:uiPriority="60"/>
+    <w:lsdException w:name="Light List Accent 5" w:uiPriority="61"/>
+    <w:lsdException w:name="Light Grid Accent 5" w:uiPriority="62"/>
+    <w:lsdException w:name="Medium Shading 1 Accent 5" w:uiPriority="63"/>
+    <w:lsdException w:name="Medium Shading 2 Accent 5" w:uiPriority="64"/>
+    <w:lsdException w:name="Medium List 1 Accent 5" w:uiPriority="65"/>
+    <w:lsdException w:name="Medium List 2 Accent 5" w:uiPriority="66"/>
+    <w:lsdException w:name="Medium Grid 1 Accent 5" w:uiPriority="67"/>
+    <w:lsdException w:name="Medium Grid 2 Accent 5" w:uiPriority="68"/>
+    <w:lsdException w:name="Medium Grid 3 Accent 5" w:uiPriority="69"/>
+    <w:lsdException w:name="Dark List Accent 5" w:uiPriority="70"/>
+    <w:lsdException w:name="Colorful Shading Accent 5" w:uiPriority="71"/>
+    <w:lsdException w:name="Colorful List Accent 5" w:uiPriority="72"/>
+    <w:lsdException w:name="Colorful Grid Accent 5" w:uiPriority="73"/>
+    <w:lsdException w:name="Light Shading Accent 6" w:uiPriority="60"/>
+    <w:lsdException w:name="Light List Accent 6" w:uiPriority="61"/>
+    <w:lsdException w:name="Light Grid Accent 6" w:uiPriority="62"/>
+    <w:lsdException w:name="Medium Shading 1 Accent 6" w:uiPriority="63"/>
+    <w:lsdException w:name="Medium Shading 2 Accent 6" w:uiPriority="64"/>
+    <w:lsdException w:name="Medium List 1 Accent 6" w:uiPriority="65"/>
+    <w:lsdException w:name="Medium List 2 Accent 6" w:uiPriority="66"/>
+    <w:lsdException w:name="Medium Grid 1 Accent 6" w:uiPriority="67"/>
+    <w:lsdException w:name="Medium Grid 2 Accent 6" w:uiPriority="68"/>
+    <w:lsdException w:name="Medium Grid 3 Accent 6" w:uiPriority="69"/>
+    <w:lsdException w:name="Dark List Accent 6" w:uiPriority="70"/>
+    <w:lsdException w:name="Colorful Shading Accent 6" w:uiPriority="71"/>
+    <w:lsdException w:name="Colorful List Accent 6" w:uiPriority="72"/>
+    <w:lsdException w:name="Colorful Grid Accent 6" w:uiPriority="73"/>
+    <w:lsdException w:name="Subtle Emphasis" w:uiPriority="19" w:qFormat="1"/>
+    <w:lsdException w:name="Intense Emphasis" w:uiPriority="21" w:qFormat="1"/>
+    <w:lsdException w:name="Subtle Reference" w:uiPriority="31" w:qFormat="1"/>
+    <w:lsdException w:name="Intense Reference" w:uiPriority="32" w:qFormat="1"/>
+    <w:lsdException w:name="Book Title" w:uiPriority="33" w:qFormat="1"/>
+    <w:lsdException w:name="Bibliography" w:semiHidden="1" w:uiPriority="37" w:unhideWhenUsed="1"/>
+    <w:lsdException w:name="TOC Heading" w:semiHidden="1" w:uiPriority="39" w:unhideWhenUsed="1" w:qFormat="1"/>
+    <w:lsdException w:name="Plain Table 1" w:uiPriority="41"/>
+    <w:lsdException w:name="Plain Table 2" w:uiPriority="42"/>
+    <w:lsdException w:name="Plain Table 3" w:uiPriority="43"/>
+    <w:lsdException w:name="Plain Table 4" w:uiPriority="44"/>
+    <w:lsdException w:name="Plain Table 5" w:uiPriority="45"/>
+    <w:lsdException w:name="Grid Table Light" w:uiPriority="40"/>
+    <w:lsdException w:name="Grid Table 1 Light" w:uiPriority="46"/>
+    <w:lsdException w:name="Grid Table 2" w:uiPriority="47"/>
+    <w:lsdException w:name="Grid Table 3" w:uiPriority="48"/>
+    <w:lsdException w:name="Grid Table 4" w:uiPriority="49"/>
+    <w:lsdException w:name="Grid Table 5 Dark" w:uiPriority="50"/>
+    <w:lsdException w:name="Grid Table 6 Colorful" w:uiPriority="51"/>
+    <w:lsdException w:name="Grid Table 7 Colorful" w:uiPriority="52"/>
+    <w:lsdException w:name="Grid Table 1 Light Accent 1" w:uiPriority="46"/>
+    <w:lsdException w:name="Grid Table 2 Accent 1" w:uiPriority="47"/>
+    <w:lsdException w:name="Grid Table 3 Accent 1" w:uiPriority="48"/>
+    <w:lsdException w:name="Grid Table 4 Accent 1" w:uiPriority="49"/>
+    <w:lsdException w:name="Grid Table 5 Dark Accent 1" w:uiPriority="50"/>
+    <w:lsdException w:name="Grid Table 6 Colorful Accent 1" w:uiPriority="51"/>
+    <w:lsdException w:name="Grid Table 7 Colorful Accent 1" w:uiPriority="52"/>
+    <w:lsdException w:name="Grid Table 1 Light Accent 2" w:uiPriority="46"/>
+    <w:lsdException w:name="Grid Table 2 Accent 2" w:uiPriority="47"/>
+    <w:lsdException w:name="Grid Table 3 Accent 2" w:uiPriority="48"/>
+    <w:lsdException w:name="Grid Table 4 Accent 2" w:uiPriority="49"/>
+    <w:lsdException w:name="Grid Table 5 Dark Accent 2" w:uiPriority="50"/>
+    <w:lsdException w:name="Grid Table 6 Colorful Accent 2" w:uiPriority="51"/>
+    <w:lsdException w:name="Grid Table 7 Colorful Accent 2" w:uiPriority="52"/>
+    <w:lsdException w:name="Grid Table 1 Light Accent 3" w:uiPriority="46"/>
+    <w:lsdException w:name="Grid Table 2 Accent 3" w:uiPriority="47"/>
+    <w:lsdException w:name="Grid Table 3 Accent 3" w:uiPriority="48"/>
+    <w:lsdException w:name="Grid Table 4 Accent 3" w:uiPriority="49"/>
+    <w:lsdException w:name="Grid Table 5 Dark Accent 3" w:uiPriority="50"/>
+    <w:lsdException w:name="Grid Table 6 Colorful Accent 3" w:uiPriority="51"/>
+    <w:lsdException w:name="Grid Table 7 Colorful Accent 3" w:uiPriority="52"/>
+    <w:lsdException w:name="Grid Table 1 Light Accent 4" w:uiPriority="46"/>
+    <w:lsdException w:name="Grid Table 2 Accent 4" w:uiPriority="47"/>
+    <w:lsdException w:name="Grid Table 3 Accent 4" w:uiPriority="48"/>
+    <w:lsdException w:name="Grid Table 4 Accent 4" w:uiPriority="49"/>
+    <w:lsdException w:name="Grid Table 5 Dark Accent 4" w:uiPriority="50"/>
+    <w:lsdException w:name="Grid Table 6 Colorful Accent 4" w:uiPriority="51"/>
+    <w:lsdException w:name="Grid Table 7 Colorful Accent 4" w:uiPriority="52"/>
+    <w:lsdException w:name="Grid Table 1 Light Accent 5" w:uiPriority="46"/>
+    <w:lsdException w:name="Grid Table 2 Accent 5" w:uiPriority="47"/>
+    <w:lsdException w:name="Grid Table 3 Accent 5" w:uiPriority="48"/>
+    <w:lsdException w:name="Grid Table 4 Accent 5" w:uiPriority="49"/>
+    <w:lsdException w:name="Grid Table 5 Dark Accent 5" w:uiPriority="50"/>
+    <w:lsdException w:name="Grid Table 6 Colorful Accent 5" w:uiPriority="51"/>
+    <w:lsdException w:name="Grid Table 7 Colorful Accent 5" w:uiPriority="52"/>
+    <w:lsdException w:name="Grid Table 1 Light Accent 6" w:uiPriority="46"/>
+    <w:lsdException w:name="Grid Table 2 Accent 6" w:uiPriority="47"/>
+    <w:lsdException w:name="Grid Table 3 Accent 6" w:uiPriority="48"/>
+    <w:lsdException w:name="Grid Table 4 Accent 6" w:uiPriority="49"/>
+    <w:lsdException w:name="Grid Table 5 Dark Accent 6" w:uiPriority="50"/>
+    <w:lsdException w:name="Grid Table 6 Colorful Accent 6" w:uiPriority="51"/>
+    <w:lsdException w:name="Grid Table 7 Colorful Accent 6" w:uiPriority="52"/>
+    <w:lsdException w:name="List Table 1 Light" w:uiPriority="46"/>
+    <w:lsdException w:name="List Table 2" w:uiPriority="47"/>
+    <w:lsdException w:name="List Table 3" w:uiPriority="48"/>
+    <w:lsdException w:name="List Table 4" w:uiPriority="49"/>
+    <w:lsdException w:name="List Table 5 Dark" w:uiPriority="50"/>
+    <w:lsdException w:name="List Table 6 Colorful" w:uiPriority="51"/>
+    <w:lsdException w:name="List Table 7 Colorful" w:uiPriority="52"/>
+    <w:lsdException w:name="List Table 1 Light Accent 1" w:uiPriority="46"/>
+    <w:lsdException w:name="List Table 2 Accent 1" w:uiPriority="47"/>
+    <w:lsdException w:name="List Table 3 Accent 1" w:uiPriority="48"/>
+    <w:lsdException w:name="List Table 4 Accent 1" w:uiPriority="49"/>
+    <w:lsdException w:name="List Table 5 Dark Accent 1" w:uiPriority="50"/>
+    <w:lsdException w:name="List Table 6 Colorful Accent 1" w:uiPriority="51"/>
+    <w:lsdException w:name="List Table 7 Colorful Accent 1" w:uiPriority="52"/>
+    <w:lsdException w:name="List Table 1 Light Accent 2" w:uiPriority="46"/>
+    <w:lsdException w:name="List Table 2 Accent 2" w:uiPriority="47"/>
+    <w:lsdException w:name="List Table 3 Accent 2" w:uiPriority="48"/>
+    <w:lsdException w:name="List Table 4 Accent 2" w:uiPriority="49"/>
+    <w:lsdException w:name="List Table 5 Dark Accent 2" w:uiPriority="50"/>
+    <w:lsdException w:name="List Table 6 Colorful Accent 2" w:uiPriority="51"/>
+    <w:lsdException w:name="List Table 7 Colorful Accent 2" w:uiPriority="52"/>
+    <w:lsdException w:name="List Table 1 Light Accent 3" w:uiPriority="46"/>
+    <w:lsdException w:name="List Table 2 Accent 3" w:uiPriority="47"/>
+    <w:lsdException w:name="List Table 3 Accent 3" w:uiPriority="48"/>
+    <w:lsdException w:name="List Table 4 Accent 3" w:uiPriority="49"/>
+    <w:lsdException w:name="List Table 5 Dark Accent 3" w:uiPriority="50"/>
+    <w:lsdException w:name="List Table 6 Colorful Accent 3" w:uiPriority="51"/>
+    <w:lsdException w:name="List Table 7 Colorful Accent 3" w:uiPriority="52"/>
+    <w:lsdException w:name="List Table 1 Light Accent 4" w:uiPriority="46"/>
+    <w:lsdException w:name="List Table 2 Accent 4" w:uiPriority="47"/>
+    <w:lsdException w:name="List Table 3 Accent 4" w:uiPriority="48"/>
+    <w:lsdException w:name="List Table 4 Accent 4" w:uiPriority="49"/>
+    <w:lsdException w:name="List Table 5 Dark Accent 4" w:uiPriority="50"/>
+    <w:lsdException w:name="List Table 6 Colorful Accent 4" w:uiPriority="51"/>
+    <w:lsdException w:name="List Table 7 Colorful Accent 4" w:uiPriority="52"/>
+    <w:lsdException w:name="List Table 1 Light Accent 5" w:uiPriority="46"/>
+    <w:lsdException w:name="List Table 2 Accent 5" w:uiPriority="47"/>
+    <w:lsdException w:name="List Table 3 Accent 5" w:uiPriority="48"/>
+    <w:lsdException w:name="List Table 4 Accent 5" w:uiPriority="49"/>
+    <w:lsdException w:name="List Table 5 Dark Accent 5" w:uiPriority="50"/>
+    <w:lsdException w:name="List Table 6 Colorful Accent 5" w:uiPriority="51"/>
+    <w:lsdException w:name="List Table 7 Colorful Accent 5" w:uiPriority="52"/>
+    <w:lsdException w:name="List Table 1 Light Accent 6" w:uiPriority="46"/>
+    <w:lsdException w:name="List Table 2 Accent 6" w:uiPriority="47"/>
+    <w:lsdException w:name="List Table 3 Accent 6" w:uiPriority="48"/>
+    <w:lsdException w:name="List Table 4 Accent 6" w:uiPriority="49"/>
+    <w:lsdException w:name="List Table 5 Dark Accent 6" w:uiPriority="50"/>
+    <w:lsdException w:name="List Table 6 Colorful Accent 6" w:uiPriority="51"/>
+    <w:lsdException w:name="List Table 7 Colorful Accent 6" w:uiPriority="52"/>
   </w:latentStyles>
   <w:style w:type="paragraph" w:default="1" w:styleId="Normal">
     <w:name w:val="Normal"/>
@@ -6562,6 +7086,7 @@
       <w:spacing w:before="0" w:after="0" w:line="240" w:lineRule="auto"/>
     </w:pPr>
     <w:tblPr>
+      <w:tblInd w:w="0" w:type="dxa"/>
       <w:tblBorders>
         <w:top w:val="single" w:sz="4" w:space="0" w:color="auto"/>
         <w:left w:val="single" w:sz="4" w:space="0" w:color="auto"/>
@@ -6570,6 +7095,12 @@
         <w:insideH w:val="single" w:sz="4" w:space="0" w:color="auto"/>
         <w:insideV w:val="single" w:sz="4" w:space="0" w:color="auto"/>
       </w:tblBorders>
+      <w:tblCellMar>
+        <w:top w:w="0" w:type="dxa"/>
+        <w:left w:w="108" w:type="dxa"/>
+        <w:bottom w:w="0" w:type="dxa"/>
+        <w:right w:w="108" w:type="dxa"/>
+      </w:tblCellMar>
     </w:tblPr>
   </w:style>
   <w:style w:type="character" w:customStyle="1" w:styleId="Heading4Char">
@@ -6683,6 +7214,7 @@
     <w:tblPr>
       <w:tblStyleRowBandSize w:val="1"/>
       <w:tblStyleColBandSize w:val="1"/>
+      <w:tblInd w:w="0" w:type="dxa"/>
       <w:tblBorders>
         <w:top w:val="single" w:sz="4" w:space="0" w:color="92CDDC" w:themeColor="accent5" w:themeTint="99"/>
         <w:left w:val="single" w:sz="4" w:space="0" w:color="92CDDC" w:themeColor="accent5" w:themeTint="99"/>
@@ -6691,6 +7223,12 @@
         <w:insideH w:val="single" w:sz="4" w:space="0" w:color="92CDDC" w:themeColor="accent5" w:themeTint="99"/>
         <w:insideV w:val="single" w:sz="4" w:space="0" w:color="92CDDC" w:themeColor="accent5" w:themeTint="99"/>
       </w:tblBorders>
+      <w:tblCellMar>
+        <w:top w:w="0" w:type="dxa"/>
+        <w:left w:w="108" w:type="dxa"/>
+        <w:bottom w:w="0" w:type="dxa"/>
+        <w:right w:w="108" w:type="dxa"/>
+      </w:tblCellMar>
     </w:tblPr>
     <w:tblStylePr w:type="firstRow">
       <w:rPr>
@@ -6843,6 +7381,7 @@
     <w:tblPr>
       <w:tblStyleRowBandSize w:val="1"/>
       <w:tblStyleColBandSize w:val="1"/>
+      <w:tblInd w:w="0" w:type="dxa"/>
       <w:tblBorders>
         <w:top w:val="single" w:sz="4" w:space="0" w:color="FFFFFF" w:themeColor="background1"/>
         <w:left w:val="single" w:sz="4" w:space="0" w:color="FFFFFF" w:themeColor="background1"/>
@@ -6851,6 +7390,12 @@
         <w:insideH w:val="single" w:sz="4" w:space="0" w:color="FFFFFF" w:themeColor="background1"/>
         <w:insideV w:val="single" w:sz="4" w:space="0" w:color="FFFFFF" w:themeColor="background1"/>
       </w:tblBorders>
+      <w:tblCellMar>
+        <w:top w:w="0" w:type="dxa"/>
+        <w:left w:w="108" w:type="dxa"/>
+        <w:bottom w:w="0" w:type="dxa"/>
+        <w:right w:w="108" w:type="dxa"/>
+      </w:tblCellMar>
     </w:tblPr>
     <w:tcPr>
       <w:shd w:val="clear" w:color="auto" w:fill="DBE5F1" w:themeFill="accent1" w:themeFillTint="33"/>
@@ -6949,6 +7494,7 @@
     <w:tblPr>
       <w:tblStyleRowBandSize w:val="1"/>
       <w:tblStyleColBandSize w:val="1"/>
+      <w:tblInd w:w="0" w:type="dxa"/>
       <w:tblBorders>
         <w:top w:val="single" w:sz="4" w:space="0" w:color="FFFFFF" w:themeColor="background1"/>
         <w:left w:val="single" w:sz="4" w:space="0" w:color="FFFFFF" w:themeColor="background1"/>
@@ -6957,6 +7503,12 @@
         <w:insideH w:val="single" w:sz="4" w:space="0" w:color="FFFFFF" w:themeColor="background1"/>
         <w:insideV w:val="single" w:sz="4" w:space="0" w:color="FFFFFF" w:themeColor="background1"/>
       </w:tblBorders>
+      <w:tblCellMar>
+        <w:top w:w="0" w:type="dxa"/>
+        <w:left w:w="108" w:type="dxa"/>
+        <w:bottom w:w="0" w:type="dxa"/>
+        <w:right w:w="108" w:type="dxa"/>
+      </w:tblCellMar>
     </w:tblPr>
     <w:tcPr>
       <w:shd w:val="clear" w:color="auto" w:fill="DAEEF3" w:themeFill="accent5" w:themeFillTint="33"/>
@@ -7080,6 +7632,7 @@
     <w:tblPr>
       <w:tblStyleRowBandSize w:val="1"/>
       <w:tblStyleColBandSize w:val="1"/>
+      <w:tblInd w:w="0" w:type="dxa"/>
       <w:tblBorders>
         <w:top w:val="single" w:sz="4" w:space="0" w:color="92CDDC" w:themeColor="accent5" w:themeTint="99"/>
         <w:left w:val="single" w:sz="4" w:space="0" w:color="92CDDC" w:themeColor="accent5" w:themeTint="99"/>
@@ -7088,6 +7641,12 @@
         <w:insideH w:val="single" w:sz="4" w:space="0" w:color="92CDDC" w:themeColor="accent5" w:themeTint="99"/>
         <w:insideV w:val="single" w:sz="4" w:space="0" w:color="92CDDC" w:themeColor="accent5" w:themeTint="99"/>
       </w:tblBorders>
+      <w:tblCellMar>
+        <w:top w:w="0" w:type="dxa"/>
+        <w:left w:w="108" w:type="dxa"/>
+        <w:bottom w:w="0" w:type="dxa"/>
+        <w:right w:w="108" w:type="dxa"/>
+      </w:tblCellMar>
     </w:tblPr>
     <w:tblStylePr w:type="firstRow">
       <w:rPr>
@@ -7172,6 +7731,7 @@
     <w:tblPr>
       <w:tblStyleRowBandSize w:val="1"/>
       <w:tblStyleColBandSize w:val="1"/>
+      <w:tblInd w:w="0" w:type="dxa"/>
       <w:tblBorders>
         <w:top w:val="single" w:sz="4" w:space="0" w:color="B6DDE8" w:themeColor="accent5" w:themeTint="66"/>
         <w:left w:val="single" w:sz="4" w:space="0" w:color="B6DDE8" w:themeColor="accent5" w:themeTint="66"/>
@@ -7180,6 +7740,12 @@
         <w:insideH w:val="single" w:sz="4" w:space="0" w:color="B6DDE8" w:themeColor="accent5" w:themeTint="66"/>
         <w:insideV w:val="single" w:sz="4" w:space="0" w:color="B6DDE8" w:themeColor="accent5" w:themeTint="66"/>
       </w:tblBorders>
+      <w:tblCellMar>
+        <w:top w:w="0" w:type="dxa"/>
+        <w:left w:w="108" w:type="dxa"/>
+        <w:bottom w:w="0" w:type="dxa"/>
+        <w:right w:w="108" w:type="dxa"/>
+      </w:tblCellMar>
     </w:tblPr>
     <w:tblStylePr w:type="firstRow">
       <w:rPr>
@@ -7218,8 +7784,8 @@
       </w:rPr>
     </w:tblStylePr>
   </w:style>
-  <w:style w:type="table" w:customStyle="1" w:styleId="GridTable2Accent1">
-    <w:name w:val="Grid Table 2 Accent 1"/>
+  <w:style w:type="table" w:customStyle="1" w:styleId="GridTable2-Accent11">
+    <w:name w:val="Grid Table 2 - Accent 11"/>
     <w:basedOn w:val="TableNormal"/>
     <w:uiPriority w:val="47"/>
     <w:rsid w:val="001C65B9"/>
@@ -7229,1471 +7795,19 @@
     <w:tblPr>
       <w:tblStyleRowBandSize w:val="1"/>
       <w:tblStyleColBandSize w:val="1"/>
+      <w:tblInd w:w="0" w:type="dxa"/>
       <w:tblBorders>
         <w:top w:val="single" w:sz="2" w:space="0" w:color="95B3D7" w:themeColor="accent1" w:themeTint="99"/>
         <w:bottom w:val="single" w:sz="2" w:space="0" w:color="95B3D7" w:themeColor="accent1" w:themeTint="99"/>
         <w:insideH w:val="single" w:sz="2" w:space="0" w:color="95B3D7" w:themeColor="accent1" w:themeTint="99"/>
         <w:insideV w:val="single" w:sz="2" w:space="0" w:color="95B3D7" w:themeColor="accent1" w:themeTint="99"/>
       </w:tblBorders>
-    </w:tblPr>
-    <w:tblStylePr w:type="firstRow">
-      <w:rPr>
-        <w:b/>
-        <w:bCs/>
-      </w:rPr>
-      <w:tblPr/>
-      <w:tcPr>
-        <w:tcBorders>
-          <w:top w:val="nil"/>
-          <w:bottom w:val="single" w:sz="12" w:space="0" w:color="95B3D7" w:themeColor="accent1" w:themeTint="99"/>
-          <w:insideH w:val="nil"/>
-          <w:insideV w:val="nil"/>
-        </w:tcBorders>
-        <w:shd w:val="clear" w:color="auto" w:fill="FFFFFF" w:themeFill="background1"/>
-      </w:tcPr>
-    </w:tblStylePr>
-    <w:tblStylePr w:type="lastRow">
-      <w:rPr>
-        <w:b/>
-        <w:bCs/>
-      </w:rPr>
-      <w:tblPr/>
-      <w:tcPr>
-        <w:tcBorders>
-          <w:top w:val="double" w:sz="2" w:space="0" w:color="95B3D7" w:themeColor="accent1" w:themeTint="99"/>
-          <w:bottom w:val="nil"/>
-          <w:insideH w:val="nil"/>
-          <w:insideV w:val="nil"/>
-        </w:tcBorders>
-        <w:shd w:val="clear" w:color="auto" w:fill="FFFFFF" w:themeFill="background1"/>
-      </w:tcPr>
-    </w:tblStylePr>
-    <w:tblStylePr w:type="firstCol">
-      <w:rPr>
-        <w:b/>
-        <w:bCs/>
-      </w:rPr>
-    </w:tblStylePr>
-    <w:tblStylePr w:type="lastCol">
-      <w:rPr>
-        <w:b/>
-        <w:bCs/>
-      </w:rPr>
-    </w:tblStylePr>
-    <w:tblStylePr w:type="band1Vert">
-      <w:tblPr/>
-      <w:tcPr>
-        <w:shd w:val="clear" w:color="auto" w:fill="DBE5F1" w:themeFill="accent1" w:themeFillTint="33"/>
-      </w:tcPr>
-    </w:tblStylePr>
-    <w:tblStylePr w:type="band1Horz">
-      <w:tblPr/>
-      <w:tcPr>
-        <w:shd w:val="clear" w:color="auto" w:fill="DBE5F1" w:themeFill="accent1" w:themeFillTint="33"/>
-      </w:tcPr>
-    </w:tblStylePr>
-  </w:style>
-</w:styles>
-</file>
-
-<file path=word/stylesWithEffects.xml><?xml version="1.0" encoding="utf-8"?>
-<w:styles xmlns:wpc="http://schemas.microsoft.com/office/word/2010/wordprocessingCanvas" xmlns:mc="http://schemas.openxmlformats.org/markup-compatibility/2006" xmlns:o="urn:schemas-microsoft-com:office:office" xmlns:r="http://schemas.openxmlformats.org/officeDocument/2006/relationships" xmlns:m="http://schemas.openxmlformats.org/officeDocument/2006/math" xmlns:v="urn:schemas-microsoft-com:vml" xmlns:wp14="http://schemas.microsoft.com/office/word/2010/wordprocessingDrawing" xmlns:wp="http://schemas.openxmlformats.org/drawingml/2006/wordprocessingDrawing" xmlns:w10="urn:schemas-microsoft-com:office:word" xmlns:w="http://schemas.openxmlformats.org/wordprocessingml/2006/main" xmlns:w14="http://schemas.microsoft.com/office/word/2010/wordml" xmlns:wpg="http://schemas.microsoft.com/office/word/2010/wordprocessingGroup" xmlns:wpi="http://schemas.microsoft.com/office/word/2010/wordprocessingInk" xmlns:wne="http://schemas.microsoft.com/office/word/2006/wordml" xmlns:wps="http://schemas.microsoft.com/office/word/2010/wordprocessingShape" mc:Ignorable="w14 wp14">
-  <w:docDefaults>
-    <w:rPrDefault>
-      <w:rPr>
-        <w:rFonts w:ascii="Segoe UI" w:eastAsiaTheme="minorHAnsi" w:hAnsi="Segoe UI" w:cstheme="minorBidi"/>
-        <w:sz w:val="22"/>
-        <w:szCs w:val="22"/>
-        <w:lang w:val="en-US" w:eastAsia="en-US" w:bidi="ar-SA"/>
-      </w:rPr>
-    </w:rPrDefault>
-    <w:pPrDefault>
-      <w:pPr>
-        <w:spacing w:before="100" w:after="100" w:line="276" w:lineRule="auto"/>
-      </w:pPr>
-    </w:pPrDefault>
-  </w:docDefaults>
-  <w:latentStyles w:defLockedState="0" w:defUIPriority="99" w:defSemiHidden="1" w:defUnhideWhenUsed="1" w:defQFormat="0" w:count="267">
-    <w:lsdException w:name="Normal" w:semiHidden="0" w:uiPriority="0" w:unhideWhenUsed="0" w:qFormat="1"/>
-    <w:lsdException w:name="heading 1" w:semiHidden="0" w:uiPriority="9" w:unhideWhenUsed="0" w:qFormat="1"/>
-    <w:lsdException w:name="heading 2" w:uiPriority="9" w:qFormat="1"/>
-    <w:lsdException w:name="heading 3" w:uiPriority="9" w:qFormat="1"/>
-    <w:lsdException w:name="heading 4" w:uiPriority="9" w:qFormat="1"/>
-    <w:lsdException w:name="heading 5" w:uiPriority="9" w:qFormat="1"/>
-    <w:lsdException w:name="heading 6" w:uiPriority="9" w:qFormat="1"/>
-    <w:lsdException w:name="heading 7" w:uiPriority="9" w:qFormat="1"/>
-    <w:lsdException w:name="heading 8" w:uiPriority="9" w:qFormat="1"/>
-    <w:lsdException w:name="heading 9" w:uiPriority="9" w:qFormat="1"/>
-    <w:lsdException w:name="toc 1" w:uiPriority="39"/>
-    <w:lsdException w:name="toc 2" w:uiPriority="39"/>
-    <w:lsdException w:name="toc 3" w:uiPriority="39"/>
-    <w:lsdException w:name="toc 4" w:uiPriority="39"/>
-    <w:lsdException w:name="toc 5" w:uiPriority="39"/>
-    <w:lsdException w:name="toc 6" w:uiPriority="39"/>
-    <w:lsdException w:name="toc 7" w:uiPriority="39"/>
-    <w:lsdException w:name="toc 8" w:uiPriority="39"/>
-    <w:lsdException w:name="toc 9" w:uiPriority="39"/>
-    <w:lsdException w:name="caption" w:uiPriority="35" w:qFormat="1"/>
-    <w:lsdException w:name="Title" w:semiHidden="0" w:uiPriority="10" w:unhideWhenUsed="0" w:qFormat="1"/>
-    <w:lsdException w:name="Default Paragraph Font" w:uiPriority="1"/>
-    <w:lsdException w:name="Subtitle" w:semiHidden="0" w:uiPriority="11" w:unhideWhenUsed="0" w:qFormat="1"/>
-    <w:lsdException w:name="Strong" w:semiHidden="0" w:uiPriority="22" w:unhideWhenUsed="0" w:qFormat="1"/>
-    <w:lsdException w:name="Emphasis" w:semiHidden="0" w:uiPriority="20" w:unhideWhenUsed="0" w:qFormat="1"/>
-    <w:lsdException w:name="Table Grid" w:semiHidden="0" w:uiPriority="59" w:unhideWhenUsed="0"/>
-    <w:lsdException w:name="Placeholder Text" w:unhideWhenUsed="0"/>
-    <w:lsdException w:name="No Spacing" w:semiHidden="0" w:uiPriority="1" w:unhideWhenUsed="0" w:qFormat="1"/>
-    <w:lsdException w:name="Light Shading" w:semiHidden="0" w:uiPriority="60" w:unhideWhenUsed="0"/>
-    <w:lsdException w:name="Light List" w:semiHidden="0" w:uiPriority="61" w:unhideWhenUsed="0"/>
-    <w:lsdException w:name="Light Grid" w:semiHidden="0" w:uiPriority="62" w:unhideWhenUsed="0"/>
-    <w:lsdException w:name="Medium Shading 1" w:semiHidden="0" w:uiPriority="63" w:unhideWhenUsed="0"/>
-    <w:lsdException w:name="Medium Shading 2" w:semiHidden="0" w:uiPriority="64" w:unhideWhenUsed="0"/>
-    <w:lsdException w:name="Medium List 1" w:semiHidden="0" w:uiPriority="65" w:unhideWhenUsed="0"/>
-    <w:lsdException w:name="Medium List 2" w:semiHidden="0" w:uiPriority="66" w:unhideWhenUsed="0"/>
-    <w:lsdException w:name="Medium Grid 1" w:semiHidden="0" w:uiPriority="67" w:unhideWhenUsed="0"/>
-    <w:lsdException w:name="Medium Grid 2" w:semiHidden="0" w:uiPriority="68" w:unhideWhenUsed="0"/>
-    <w:lsdException w:name="Medium Grid 3" w:semiHidden="0" w:uiPriority="69" w:unhideWhenUsed="0"/>
-    <w:lsdException w:name="Dark List" w:semiHidden="0" w:uiPriority="70" w:unhideWhenUsed="0"/>
-    <w:lsdException w:name="Colorful Shading" w:semiHidden="0" w:uiPriority="71" w:unhideWhenUsed="0"/>
-    <w:lsdException w:name="Colorful List" w:semiHidden="0" w:uiPriority="72" w:unhideWhenUsed="0"/>
-    <w:lsdException w:name="Colorful Grid" w:semiHidden="0" w:uiPriority="73" w:unhideWhenUsed="0"/>
-    <w:lsdException w:name="Light Shading Accent 1" w:semiHidden="0" w:uiPriority="60" w:unhideWhenUsed="0"/>
-    <w:lsdException w:name="Light List Accent 1" w:semiHidden="0" w:uiPriority="61" w:unhideWhenUsed="0"/>
-    <w:lsdException w:name="Light Grid Accent 1" w:semiHidden="0" w:uiPriority="62" w:unhideWhenUsed="0"/>
-    <w:lsdException w:name="Medium Shading 1 Accent 1" w:semiHidden="0" w:uiPriority="63" w:unhideWhenUsed="0"/>
-    <w:lsdException w:name="Medium Shading 2 Accent 1" w:semiHidden="0" w:uiPriority="64" w:unhideWhenUsed="0"/>
-    <w:lsdException w:name="Medium List 1 Accent 1" w:semiHidden="0" w:uiPriority="65" w:unhideWhenUsed="0"/>
-    <w:lsdException w:name="Revision" w:unhideWhenUsed="0"/>
-    <w:lsdException w:name="List Paragraph" w:semiHidden="0" w:uiPriority="34" w:unhideWhenUsed="0" w:qFormat="1"/>
-    <w:lsdException w:name="Quote" w:semiHidden="0" w:uiPriority="29" w:unhideWhenUsed="0" w:qFormat="1"/>
-    <w:lsdException w:name="Intense Quote" w:semiHidden="0" w:uiPriority="30" w:unhideWhenUsed="0" w:qFormat="1"/>
-    <w:lsdException w:name="Medium List 2 Accent 1" w:semiHidden="0" w:uiPriority="66" w:unhideWhenUsed="0"/>
-    <w:lsdException w:name="Medium Grid 1 Accent 1" w:semiHidden="0" w:uiPriority="67" w:unhideWhenUsed="0"/>
-    <w:lsdException w:name="Medium Grid 2 Accent 1" w:semiHidden="0" w:uiPriority="68" w:unhideWhenUsed="0"/>
-    <w:lsdException w:name="Medium Grid 3 Accent 1" w:semiHidden="0" w:uiPriority="69" w:unhideWhenUsed="0"/>
-    <w:lsdException w:name="Dark List Accent 1" w:semiHidden="0" w:uiPriority="70" w:unhideWhenUsed="0"/>
-    <w:lsdException w:name="Colorful Shading Accent 1" w:semiHidden="0" w:uiPriority="71" w:unhideWhenUsed="0"/>
-    <w:lsdException w:name="Colorful List Accent 1" w:semiHidden="0" w:uiPriority="72" w:unhideWhenUsed="0"/>
-    <w:lsdException w:name="Colorful Grid Accent 1" w:semiHidden="0" w:uiPriority="73" w:unhideWhenUsed="0"/>
-    <w:lsdException w:name="Light Shading Accent 2" w:semiHidden="0" w:uiPriority="60" w:unhideWhenUsed="0"/>
-    <w:lsdException w:name="Light List Accent 2" w:semiHidden="0" w:uiPriority="61" w:unhideWhenUsed="0"/>
-    <w:lsdException w:name="Light Grid Accent 2" w:semiHidden="0" w:uiPriority="62" w:unhideWhenUsed="0"/>
-    <w:lsdException w:name="Medium Shading 1 Accent 2" w:semiHidden="0" w:uiPriority="63" w:unhideWhenUsed="0"/>
-    <w:lsdException w:name="Medium Shading 2 Accent 2" w:semiHidden="0" w:uiPriority="64" w:unhideWhenUsed="0"/>
-    <w:lsdException w:name="Medium List 1 Accent 2" w:semiHidden="0" w:uiPriority="65" w:unhideWhenUsed="0"/>
-    <w:lsdException w:name="Medium List 2 Accent 2" w:semiHidden="0" w:uiPriority="66" w:unhideWhenUsed="0"/>
-    <w:lsdException w:name="Medium Grid 1 Accent 2" w:semiHidden="0" w:uiPriority="67" w:unhideWhenUsed="0"/>
-    <w:lsdException w:name="Medium Grid 2 Accent 2" w:semiHidden="0" w:uiPriority="68" w:unhideWhenUsed="0"/>
-    <w:lsdException w:name="Medium Grid 3 Accent 2" w:semiHidden="0" w:uiPriority="69" w:unhideWhenUsed="0"/>
-    <w:lsdException w:name="Dark List Accent 2" w:semiHidden="0" w:uiPriority="70" w:unhideWhenUsed="0"/>
-    <w:lsdException w:name="Colorful Shading Accent 2" w:semiHidden="0" w:uiPriority="71" w:unhideWhenUsed="0"/>
-    <w:lsdException w:name="Colorful List Accent 2" w:semiHidden="0" w:uiPriority="72" w:unhideWhenUsed="0"/>
-    <w:lsdException w:name="Colorful Grid Accent 2" w:semiHidden="0" w:uiPriority="73" w:unhideWhenUsed="0"/>
-    <w:lsdException w:name="Light Shading Accent 3" w:semiHidden="0" w:uiPriority="60" w:unhideWhenUsed="0"/>
-    <w:lsdException w:name="Light List Accent 3" w:semiHidden="0" w:uiPriority="61" w:unhideWhenUsed="0"/>
-    <w:lsdException w:name="Light Grid Accent 3" w:semiHidden="0" w:uiPriority="62" w:unhideWhenUsed="0"/>
-    <w:lsdException w:name="Medium Shading 1 Accent 3" w:semiHidden="0" w:uiPriority="63" w:unhideWhenUsed="0"/>
-    <w:lsdException w:name="Medium Shading 2 Accent 3" w:semiHidden="0" w:uiPriority="64" w:unhideWhenUsed="0"/>
-    <w:lsdException w:name="Medium List 1 Accent 3" w:semiHidden="0" w:uiPriority="65" w:unhideWhenUsed="0"/>
-    <w:lsdException w:name="Medium List 2 Accent 3" w:semiHidden="0" w:uiPriority="66" w:unhideWhenUsed="0"/>
-    <w:lsdException w:name="Medium Grid 1 Accent 3" w:semiHidden="0" w:uiPriority="67" w:unhideWhenUsed="0"/>
-    <w:lsdException w:name="Medium Grid 2 Accent 3" w:semiHidden="0" w:uiPriority="68" w:unhideWhenUsed="0"/>
-    <w:lsdException w:name="Medium Grid 3 Accent 3" w:semiHidden="0" w:uiPriority="69" w:unhideWhenUsed="0"/>
-    <w:lsdException w:name="Dark List Accent 3" w:semiHidden="0" w:uiPriority="70" w:unhideWhenUsed="0"/>
-    <w:lsdException w:name="Colorful Shading Accent 3" w:semiHidden="0" w:uiPriority="71" w:unhideWhenUsed="0"/>
-    <w:lsdException w:name="Colorful List Accent 3" w:semiHidden="0" w:uiPriority="72" w:unhideWhenUsed="0"/>
-    <w:lsdException w:name="Colorful Grid Accent 3" w:semiHidden="0" w:uiPriority="73" w:unhideWhenUsed="0"/>
-    <w:lsdException w:name="Light Shading Accent 4" w:semiHidden="0" w:uiPriority="60" w:unhideWhenUsed="0"/>
-    <w:lsdException w:name="Light List Accent 4" w:semiHidden="0" w:uiPriority="61" w:unhideWhenUsed="0"/>
-    <w:lsdException w:name="Light Grid Accent 4" w:semiHidden="0" w:uiPriority="62" w:unhideWhenUsed="0"/>
-    <w:lsdException w:name="Medium Shading 1 Accent 4" w:semiHidden="0" w:uiPriority="63" w:unhideWhenUsed="0"/>
-    <w:lsdException w:name="Medium Shading 2 Accent 4" w:semiHidden="0" w:uiPriority="64" w:unhideWhenUsed="0"/>
-    <w:lsdException w:name="Medium List 1 Accent 4" w:semiHidden="0" w:uiPriority="65" w:unhideWhenUsed="0"/>
-    <w:lsdException w:name="Medium List 2 Accent 4" w:semiHidden="0" w:uiPriority="66" w:unhideWhenUsed="0"/>
-    <w:lsdException w:name="Medium Grid 1 Accent 4" w:semiHidden="0" w:uiPriority="67" w:unhideWhenUsed="0"/>
-    <w:lsdException w:name="Medium Grid 2 Accent 4" w:semiHidden="0" w:uiPriority="68" w:unhideWhenUsed="0"/>
-    <w:lsdException w:name="Medium Grid 3 Accent 4" w:semiHidden="0" w:uiPriority="69" w:unhideWhenUsed="0"/>
-    <w:lsdException w:name="Dark List Accent 4" w:semiHidden="0" w:uiPriority="70" w:unhideWhenUsed="0"/>
-    <w:lsdException w:name="Colorful Shading Accent 4" w:semiHidden="0" w:uiPriority="71" w:unhideWhenUsed="0"/>
-    <w:lsdException w:name="Colorful List Accent 4" w:semiHidden="0" w:uiPriority="72" w:unhideWhenUsed="0"/>
-    <w:lsdException w:name="Colorful Grid Accent 4" w:semiHidden="0" w:uiPriority="73" w:unhideWhenUsed="0"/>
-    <w:lsdException w:name="Light Shading Accent 5" w:semiHidden="0" w:uiPriority="60" w:unhideWhenUsed="0"/>
-    <w:lsdException w:name="Light List Accent 5" w:semiHidden="0" w:uiPriority="61" w:unhideWhenUsed="0"/>
-    <w:lsdException w:name="Light Grid Accent 5" w:semiHidden="0" w:uiPriority="62" w:unhideWhenUsed="0"/>
-    <w:lsdException w:name="Medium Shading 1 Accent 5" w:semiHidden="0" w:uiPriority="63" w:unhideWhenUsed="0"/>
-    <w:lsdException w:name="Medium Shading 2 Accent 5" w:semiHidden="0" w:uiPriority="64" w:unhideWhenUsed="0"/>
-    <w:lsdException w:name="Medium List 1 Accent 5" w:semiHidden="0" w:uiPriority="65" w:unhideWhenUsed="0"/>
-    <w:lsdException w:name="Medium List 2 Accent 5" w:semiHidden="0" w:uiPriority="66" w:unhideWhenUsed="0"/>
-    <w:lsdException w:name="Medium Grid 1 Accent 5" w:semiHidden="0" w:uiPriority="67" w:unhideWhenUsed="0"/>
-    <w:lsdException w:name="Medium Grid 2 Accent 5" w:semiHidden="0" w:uiPriority="68" w:unhideWhenUsed="0"/>
-    <w:lsdException w:name="Medium Grid 3 Accent 5" w:semiHidden="0" w:uiPriority="69" w:unhideWhenUsed="0"/>
-    <w:lsdException w:name="Dark List Accent 5" w:semiHidden="0" w:uiPriority="70" w:unhideWhenUsed="0"/>
-    <w:lsdException w:name="Colorful Shading Accent 5" w:semiHidden="0" w:uiPriority="71" w:unhideWhenUsed="0"/>
-    <w:lsdException w:name="Colorful List Accent 5" w:semiHidden="0" w:uiPriority="72" w:unhideWhenUsed="0"/>
-    <w:lsdException w:name="Colorful Grid Accent 5" w:semiHidden="0" w:uiPriority="73" w:unhideWhenUsed="0"/>
-    <w:lsdException w:name="Light Shading Accent 6" w:semiHidden="0" w:uiPriority="60" w:unhideWhenUsed="0"/>
-    <w:lsdException w:name="Light List Accent 6" w:semiHidden="0" w:uiPriority="61" w:unhideWhenUsed="0"/>
-    <w:lsdException w:name="Light Grid Accent 6" w:semiHidden="0" w:uiPriority="62" w:unhideWhenUsed="0"/>
-    <w:lsdException w:name="Medium Shading 1 Accent 6" w:semiHidden="0" w:uiPriority="63" w:unhideWhenUsed="0"/>
-    <w:lsdException w:name="Medium Shading 2 Accent 6" w:semiHidden="0" w:uiPriority="64" w:unhideWhenUsed="0"/>
-    <w:lsdException w:name="Medium List 1 Accent 6" w:semiHidden="0" w:uiPriority="65" w:unhideWhenUsed="0"/>
-    <w:lsdException w:name="Medium List 2 Accent 6" w:semiHidden="0" w:uiPriority="66" w:unhideWhenUsed="0"/>
-    <w:lsdException w:name="Medium Grid 1 Accent 6" w:semiHidden="0" w:uiPriority="67" w:unhideWhenUsed="0"/>
-    <w:lsdException w:name="Medium Grid 2 Accent 6" w:semiHidden="0" w:uiPriority="68" w:unhideWhenUsed="0"/>
-    <w:lsdException w:name="Medium Grid 3 Accent 6" w:semiHidden="0" w:uiPriority="69" w:unhideWhenUsed="0"/>
-    <w:lsdException w:name="Dark List Accent 6" w:semiHidden="0" w:uiPriority="70" w:unhideWhenUsed="0"/>
-    <w:lsdException w:name="Colorful Shading Accent 6" w:semiHidden="0" w:uiPriority="71" w:unhideWhenUsed="0"/>
-    <w:lsdException w:name="Colorful List Accent 6" w:semiHidden="0" w:uiPriority="72" w:unhideWhenUsed="0"/>
-    <w:lsdException w:name="Colorful Grid Accent 6" w:semiHidden="0" w:uiPriority="73" w:unhideWhenUsed="0"/>
-    <w:lsdException w:name="Subtle Emphasis" w:semiHidden="0" w:uiPriority="19" w:unhideWhenUsed="0" w:qFormat="1"/>
-    <w:lsdException w:name="Intense Emphasis" w:semiHidden="0" w:uiPriority="21" w:unhideWhenUsed="0" w:qFormat="1"/>
-    <w:lsdException w:name="Subtle Reference" w:semiHidden="0" w:uiPriority="31" w:unhideWhenUsed="0" w:qFormat="1"/>
-    <w:lsdException w:name="Intense Reference" w:semiHidden="0" w:uiPriority="32" w:unhideWhenUsed="0" w:qFormat="1"/>
-    <w:lsdException w:name="Book Title" w:semiHidden="0" w:uiPriority="33" w:unhideWhenUsed="0" w:qFormat="1"/>
-    <w:lsdException w:name="Bibliography" w:uiPriority="37"/>
-    <w:lsdException w:name="TOC Heading" w:uiPriority="39" w:qFormat="1"/>
-  </w:latentStyles>
-  <w:style w:type="paragraph" w:default="1" w:styleId="Normal">
-    <w:name w:val="Normal"/>
-    <w:qFormat/>
-    <w:rsid w:val="00EA7B7E"/>
-    <w:pPr>
-      <w:jc w:val="both"/>
-    </w:pPr>
-    <w:rPr>
-      <w:sz w:val="24"/>
-    </w:rPr>
-  </w:style>
-  <w:style w:type="paragraph" w:styleId="Heading1">
-    <w:name w:val="heading 1"/>
-    <w:basedOn w:val="Normal"/>
-    <w:next w:val="Normal"/>
-    <w:link w:val="Heading1Char"/>
-    <w:uiPriority w:val="9"/>
-    <w:qFormat/>
-    <w:rsid w:val="00A9186E"/>
-    <w:pPr>
-      <w:keepNext/>
-      <w:keepLines/>
-      <w:numPr>
-        <w:numId w:val="2"/>
-      </w:numPr>
-      <w:spacing w:before="0" w:after="0"/>
-      <w:outlineLvl w:val="0"/>
-    </w:pPr>
-    <w:rPr>
-      <w:rFonts w:eastAsiaTheme="majorEastAsia" w:cstheme="majorBidi"/>
-      <w:b/>
-      <w:bCs/>
-      <w:color w:val="0070C0"/>
-      <w:sz w:val="44"/>
-      <w:szCs w:val="28"/>
-    </w:rPr>
-  </w:style>
-  <w:style w:type="paragraph" w:styleId="Heading2">
-    <w:name w:val="heading 2"/>
-    <w:basedOn w:val="Normal"/>
-    <w:next w:val="Normal"/>
-    <w:link w:val="Heading2Char"/>
-    <w:uiPriority w:val="9"/>
-    <w:unhideWhenUsed/>
-    <w:qFormat/>
-    <w:rsid w:val="00025192"/>
-    <w:pPr>
-      <w:keepNext/>
-      <w:keepLines/>
-      <w:numPr>
-        <w:ilvl w:val="1"/>
-        <w:numId w:val="2"/>
-      </w:numPr>
-      <w:outlineLvl w:val="1"/>
-    </w:pPr>
-    <w:rPr>
-      <w:rFonts w:eastAsiaTheme="majorEastAsia" w:cstheme="majorBidi"/>
-      <w:b/>
-      <w:bCs/>
-      <w:color w:val="4F81BD" w:themeColor="accent1"/>
-      <w:sz w:val="40"/>
-      <w:szCs w:val="26"/>
-    </w:rPr>
-  </w:style>
-  <w:style w:type="paragraph" w:styleId="Heading3">
-    <w:name w:val="heading 3"/>
-    <w:basedOn w:val="Normal"/>
-    <w:next w:val="Normal"/>
-    <w:link w:val="Heading3Char"/>
-    <w:uiPriority w:val="9"/>
-    <w:unhideWhenUsed/>
-    <w:qFormat/>
-    <w:rsid w:val="00DC7D03"/>
-    <w:pPr>
-      <w:keepNext/>
-      <w:keepLines/>
-      <w:numPr>
-        <w:ilvl w:val="2"/>
-        <w:numId w:val="2"/>
-      </w:numPr>
-      <w:outlineLvl w:val="2"/>
-    </w:pPr>
-    <w:rPr>
-      <w:rFonts w:eastAsiaTheme="majorEastAsia" w:cstheme="majorBidi"/>
-      <w:b/>
-      <w:bCs/>
-    </w:rPr>
-  </w:style>
-  <w:style w:type="paragraph" w:styleId="Heading4">
-    <w:name w:val="heading 4"/>
-    <w:basedOn w:val="Normal"/>
-    <w:next w:val="Normal"/>
-    <w:link w:val="Heading4Char"/>
-    <w:uiPriority w:val="9"/>
-    <w:unhideWhenUsed/>
-    <w:qFormat/>
-    <w:rsid w:val="009B1018"/>
-    <w:pPr>
-      <w:keepNext/>
-      <w:keepLines/>
-      <w:numPr>
-        <w:ilvl w:val="3"/>
-        <w:numId w:val="2"/>
-      </w:numPr>
-      <w:spacing w:before="200" w:after="0"/>
-      <w:outlineLvl w:val="3"/>
-    </w:pPr>
-    <w:rPr>
-      <w:rFonts w:asciiTheme="majorHAnsi" w:eastAsiaTheme="majorEastAsia" w:hAnsiTheme="majorHAnsi" w:cstheme="majorBidi"/>
-      <w:b/>
-      <w:bCs/>
-      <w:i/>
-      <w:iCs/>
-      <w:color w:val="4F81BD" w:themeColor="accent1"/>
-    </w:rPr>
-  </w:style>
-  <w:style w:type="paragraph" w:styleId="Heading5">
-    <w:name w:val="heading 5"/>
-    <w:basedOn w:val="Normal"/>
-    <w:next w:val="Normal"/>
-    <w:link w:val="Heading5Char"/>
-    <w:uiPriority w:val="9"/>
-    <w:semiHidden/>
-    <w:unhideWhenUsed/>
-    <w:qFormat/>
-    <w:rsid w:val="0007594A"/>
-    <w:pPr>
-      <w:keepNext/>
-      <w:keepLines/>
-      <w:numPr>
-        <w:ilvl w:val="4"/>
-        <w:numId w:val="2"/>
-      </w:numPr>
-      <w:spacing w:before="40" w:after="0"/>
-      <w:outlineLvl w:val="4"/>
-    </w:pPr>
-    <w:rPr>
-      <w:rFonts w:asciiTheme="majorHAnsi" w:eastAsiaTheme="majorEastAsia" w:hAnsiTheme="majorHAnsi" w:cstheme="majorBidi"/>
-      <w:color w:val="365F91" w:themeColor="accent1" w:themeShade="BF"/>
-    </w:rPr>
-  </w:style>
-  <w:style w:type="paragraph" w:styleId="Heading6">
-    <w:name w:val="heading 6"/>
-    <w:basedOn w:val="Normal"/>
-    <w:next w:val="Normal"/>
-    <w:link w:val="Heading6Char"/>
-    <w:uiPriority w:val="9"/>
-    <w:semiHidden/>
-    <w:unhideWhenUsed/>
-    <w:qFormat/>
-    <w:rsid w:val="0007594A"/>
-    <w:pPr>
-      <w:keepNext/>
-      <w:keepLines/>
-      <w:numPr>
-        <w:ilvl w:val="5"/>
-        <w:numId w:val="2"/>
-      </w:numPr>
-      <w:spacing w:before="40" w:after="0"/>
-      <w:outlineLvl w:val="5"/>
-    </w:pPr>
-    <w:rPr>
-      <w:rFonts w:asciiTheme="majorHAnsi" w:eastAsiaTheme="majorEastAsia" w:hAnsiTheme="majorHAnsi" w:cstheme="majorBidi"/>
-      <w:color w:val="243F60" w:themeColor="accent1" w:themeShade="7F"/>
-    </w:rPr>
-  </w:style>
-  <w:style w:type="paragraph" w:styleId="Heading7">
-    <w:name w:val="heading 7"/>
-    <w:basedOn w:val="Normal"/>
-    <w:next w:val="Normal"/>
-    <w:link w:val="Heading7Char"/>
-    <w:uiPriority w:val="9"/>
-    <w:semiHidden/>
-    <w:unhideWhenUsed/>
-    <w:qFormat/>
-    <w:rsid w:val="0007594A"/>
-    <w:pPr>
-      <w:keepNext/>
-      <w:keepLines/>
-      <w:numPr>
-        <w:ilvl w:val="6"/>
-        <w:numId w:val="2"/>
-      </w:numPr>
-      <w:spacing w:before="40" w:after="0"/>
-      <w:outlineLvl w:val="6"/>
-    </w:pPr>
-    <w:rPr>
-      <w:rFonts w:asciiTheme="majorHAnsi" w:eastAsiaTheme="majorEastAsia" w:hAnsiTheme="majorHAnsi" w:cstheme="majorBidi"/>
-      <w:i/>
-      <w:iCs/>
-      <w:color w:val="243F60" w:themeColor="accent1" w:themeShade="7F"/>
-    </w:rPr>
-  </w:style>
-  <w:style w:type="paragraph" w:styleId="Heading8">
-    <w:name w:val="heading 8"/>
-    <w:basedOn w:val="Normal"/>
-    <w:next w:val="Normal"/>
-    <w:link w:val="Heading8Char"/>
-    <w:uiPriority w:val="9"/>
-    <w:semiHidden/>
-    <w:unhideWhenUsed/>
-    <w:qFormat/>
-    <w:rsid w:val="0007594A"/>
-    <w:pPr>
-      <w:keepNext/>
-      <w:keepLines/>
-      <w:numPr>
-        <w:ilvl w:val="7"/>
-        <w:numId w:val="2"/>
-      </w:numPr>
-      <w:spacing w:before="40" w:after="0"/>
-      <w:outlineLvl w:val="7"/>
-    </w:pPr>
-    <w:rPr>
-      <w:rFonts w:asciiTheme="majorHAnsi" w:eastAsiaTheme="majorEastAsia" w:hAnsiTheme="majorHAnsi" w:cstheme="majorBidi"/>
-      <w:color w:val="272727" w:themeColor="text1" w:themeTint="D8"/>
-      <w:sz w:val="21"/>
-      <w:szCs w:val="21"/>
-    </w:rPr>
-  </w:style>
-  <w:style w:type="paragraph" w:styleId="Heading9">
-    <w:name w:val="heading 9"/>
-    <w:basedOn w:val="Normal"/>
-    <w:next w:val="Normal"/>
-    <w:link w:val="Heading9Char"/>
-    <w:uiPriority w:val="9"/>
-    <w:semiHidden/>
-    <w:unhideWhenUsed/>
-    <w:qFormat/>
-    <w:rsid w:val="0007594A"/>
-    <w:pPr>
-      <w:keepNext/>
-      <w:keepLines/>
-      <w:numPr>
-        <w:ilvl w:val="8"/>
-        <w:numId w:val="2"/>
-      </w:numPr>
-      <w:spacing w:before="40" w:after="0"/>
-      <w:outlineLvl w:val="8"/>
-    </w:pPr>
-    <w:rPr>
-      <w:rFonts w:asciiTheme="majorHAnsi" w:eastAsiaTheme="majorEastAsia" w:hAnsiTheme="majorHAnsi" w:cstheme="majorBidi"/>
-      <w:i/>
-      <w:iCs/>
-      <w:color w:val="272727" w:themeColor="text1" w:themeTint="D8"/>
-      <w:sz w:val="21"/>
-      <w:szCs w:val="21"/>
-    </w:rPr>
-  </w:style>
-  <w:style w:type="character" w:default="1" w:styleId="DefaultParagraphFont">
-    <w:name w:val="Default Paragraph Font"/>
-    <w:uiPriority w:val="1"/>
-    <w:semiHidden/>
-    <w:unhideWhenUsed/>
-  </w:style>
-  <w:style w:type="table" w:default="1" w:styleId="TableNormal">
-    <w:name w:val="Normal Table"/>
-    <w:uiPriority w:val="99"/>
-    <w:semiHidden/>
-    <w:unhideWhenUsed/>
-    <w:tblPr>
-      <w:tblInd w:w="0" w:type="dxa"/>
       <w:tblCellMar>
         <w:top w:w="0" w:type="dxa"/>
         <w:left w:w="108" w:type="dxa"/>
         <w:bottom w:w="0" w:type="dxa"/>
         <w:right w:w="108" w:type="dxa"/>
       </w:tblCellMar>
-    </w:tblPr>
-  </w:style>
-  <w:style w:type="numbering" w:default="1" w:styleId="NoList">
-    <w:name w:val="No List"/>
-    <w:uiPriority w:val="99"/>
-    <w:semiHidden/>
-    <w:unhideWhenUsed/>
-  </w:style>
-  <w:style w:type="paragraph" w:styleId="Header">
-    <w:name w:val="header"/>
-    <w:basedOn w:val="Normal"/>
-    <w:link w:val="HeaderChar"/>
-    <w:uiPriority w:val="99"/>
-    <w:unhideWhenUsed/>
-    <w:rsid w:val="00A54510"/>
-    <w:pPr>
-      <w:tabs>
-        <w:tab w:val="center" w:pos="4680"/>
-        <w:tab w:val="right" w:pos="9360"/>
-      </w:tabs>
-      <w:spacing w:after="0" w:line="240" w:lineRule="auto"/>
-    </w:pPr>
-  </w:style>
-  <w:style w:type="character" w:customStyle="1" w:styleId="HeaderChar">
-    <w:name w:val="Header Char"/>
-    <w:basedOn w:val="DefaultParagraphFont"/>
-    <w:link w:val="Header"/>
-    <w:uiPriority w:val="99"/>
-    <w:rsid w:val="00A54510"/>
-  </w:style>
-  <w:style w:type="paragraph" w:styleId="Footer">
-    <w:name w:val="footer"/>
-    <w:basedOn w:val="Normal"/>
-    <w:link w:val="FooterChar"/>
-    <w:uiPriority w:val="99"/>
-    <w:unhideWhenUsed/>
-    <w:rsid w:val="00A54510"/>
-    <w:pPr>
-      <w:tabs>
-        <w:tab w:val="center" w:pos="4680"/>
-        <w:tab w:val="right" w:pos="9360"/>
-      </w:tabs>
-      <w:spacing w:after="0" w:line="240" w:lineRule="auto"/>
-    </w:pPr>
-  </w:style>
-  <w:style w:type="character" w:customStyle="1" w:styleId="FooterChar">
-    <w:name w:val="Footer Char"/>
-    <w:basedOn w:val="DefaultParagraphFont"/>
-    <w:link w:val="Footer"/>
-    <w:uiPriority w:val="99"/>
-    <w:rsid w:val="00A54510"/>
-  </w:style>
-  <w:style w:type="paragraph" w:styleId="BalloonText">
-    <w:name w:val="Balloon Text"/>
-    <w:basedOn w:val="Normal"/>
-    <w:link w:val="BalloonTextChar"/>
-    <w:uiPriority w:val="99"/>
-    <w:semiHidden/>
-    <w:unhideWhenUsed/>
-    <w:rsid w:val="00A54510"/>
-    <w:pPr>
-      <w:spacing w:after="0" w:line="240" w:lineRule="auto"/>
-    </w:pPr>
-    <w:rPr>
-      <w:rFonts w:ascii="Tahoma" w:hAnsi="Tahoma" w:cs="Tahoma"/>
-      <w:sz w:val="16"/>
-      <w:szCs w:val="16"/>
-    </w:rPr>
-  </w:style>
-  <w:style w:type="character" w:customStyle="1" w:styleId="BalloonTextChar">
-    <w:name w:val="Balloon Text Char"/>
-    <w:basedOn w:val="DefaultParagraphFont"/>
-    <w:link w:val="BalloonText"/>
-    <w:uiPriority w:val="99"/>
-    <w:semiHidden/>
-    <w:rsid w:val="00A54510"/>
-    <w:rPr>
-      <w:rFonts w:ascii="Tahoma" w:hAnsi="Tahoma" w:cs="Tahoma"/>
-      <w:sz w:val="16"/>
-      <w:szCs w:val="16"/>
-    </w:rPr>
-  </w:style>
-  <w:style w:type="character" w:customStyle="1" w:styleId="Heading1Char">
-    <w:name w:val="Heading 1 Char"/>
-    <w:basedOn w:val="DefaultParagraphFont"/>
-    <w:link w:val="Heading1"/>
-    <w:uiPriority w:val="9"/>
-    <w:rsid w:val="00A9186E"/>
-    <w:rPr>
-      <w:rFonts w:eastAsiaTheme="majorEastAsia" w:cstheme="majorBidi"/>
-      <w:b/>
-      <w:bCs/>
-      <w:color w:val="0070C0"/>
-      <w:sz w:val="44"/>
-      <w:szCs w:val="28"/>
-    </w:rPr>
-  </w:style>
-  <w:style w:type="character" w:customStyle="1" w:styleId="Heading2Char">
-    <w:name w:val="Heading 2 Char"/>
-    <w:basedOn w:val="DefaultParagraphFont"/>
-    <w:link w:val="Heading2"/>
-    <w:uiPriority w:val="9"/>
-    <w:rsid w:val="00025192"/>
-    <w:rPr>
-      <w:rFonts w:eastAsiaTheme="majorEastAsia" w:cstheme="majorBidi"/>
-      <w:b/>
-      <w:bCs/>
-      <w:color w:val="4F81BD" w:themeColor="accent1"/>
-      <w:sz w:val="40"/>
-      <w:szCs w:val="26"/>
-    </w:rPr>
-  </w:style>
-  <w:style w:type="character" w:customStyle="1" w:styleId="Heading3Char">
-    <w:name w:val="Heading 3 Char"/>
-    <w:basedOn w:val="DefaultParagraphFont"/>
-    <w:link w:val="Heading3"/>
-    <w:uiPriority w:val="9"/>
-    <w:rsid w:val="00DC7D03"/>
-    <w:rPr>
-      <w:rFonts w:eastAsiaTheme="majorEastAsia" w:cstheme="majorBidi"/>
-      <w:b/>
-      <w:bCs/>
-      <w:sz w:val="24"/>
-    </w:rPr>
-  </w:style>
-  <w:style w:type="paragraph" w:styleId="ListParagraph">
-    <w:name w:val="List Paragraph"/>
-    <w:basedOn w:val="Normal"/>
-    <w:uiPriority w:val="34"/>
-    <w:qFormat/>
-    <w:rsid w:val="00C05253"/>
-    <w:pPr>
-      <w:ind w:left="720"/>
-      <w:contextualSpacing/>
-    </w:pPr>
-  </w:style>
-  <w:style w:type="paragraph" w:styleId="TOCHeading">
-    <w:name w:val="TOC Heading"/>
-    <w:basedOn w:val="Heading1"/>
-    <w:next w:val="Normal"/>
-    <w:uiPriority w:val="39"/>
-    <w:unhideWhenUsed/>
-    <w:qFormat/>
-    <w:rsid w:val="00025192"/>
-    <w:pPr>
-      <w:spacing w:before="480"/>
-      <w:outlineLvl w:val="9"/>
-    </w:pPr>
-    <w:rPr>
-      <w:rFonts w:asciiTheme="majorHAnsi" w:hAnsiTheme="majorHAnsi"/>
-      <w:color w:val="365F91" w:themeColor="accent1" w:themeShade="BF"/>
-      <w:lang w:eastAsia="ja-JP"/>
-    </w:rPr>
-  </w:style>
-  <w:style w:type="paragraph" w:styleId="TOC1">
-    <w:name w:val="toc 1"/>
-    <w:basedOn w:val="Normal"/>
-    <w:next w:val="Normal"/>
-    <w:autoRedefine/>
-    <w:uiPriority w:val="39"/>
-    <w:unhideWhenUsed/>
-    <w:rsid w:val="0065205C"/>
-    <w:pPr>
-      <w:tabs>
-        <w:tab w:val="left" w:pos="432"/>
-        <w:tab w:val="right" w:leader="dot" w:pos="9350"/>
-      </w:tabs>
-    </w:pPr>
-    <w:rPr>
-      <w:b/>
-      <w:sz w:val="26"/>
-    </w:rPr>
-  </w:style>
-  <w:style w:type="paragraph" w:styleId="TOC2">
-    <w:name w:val="toc 2"/>
-    <w:basedOn w:val="Normal"/>
-    <w:next w:val="Normal"/>
-    <w:autoRedefine/>
-    <w:uiPriority w:val="39"/>
-    <w:unhideWhenUsed/>
-    <w:rsid w:val="00135239"/>
-    <w:pPr>
-      <w:tabs>
-        <w:tab w:val="left" w:pos="432"/>
-        <w:tab w:val="right" w:leader="dot" w:pos="9350"/>
-      </w:tabs>
-    </w:pPr>
-    <w:rPr>
-      <w:noProof/>
-      <w:color w:val="E36C0A" w:themeColor="accent6" w:themeShade="BF"/>
-    </w:rPr>
-  </w:style>
-  <w:style w:type="character" w:styleId="Hyperlink">
-    <w:name w:val="Hyperlink"/>
-    <w:basedOn w:val="DefaultParagraphFont"/>
-    <w:uiPriority w:val="99"/>
-    <w:unhideWhenUsed/>
-    <w:rsid w:val="00025192"/>
-    <w:rPr>
-      <w:color w:val="0000FF" w:themeColor="hyperlink"/>
-      <w:u w:val="single"/>
-    </w:rPr>
-  </w:style>
-  <w:style w:type="paragraph" w:styleId="Caption">
-    <w:name w:val="caption"/>
-    <w:basedOn w:val="Normal"/>
-    <w:next w:val="Normal"/>
-    <w:uiPriority w:val="35"/>
-    <w:unhideWhenUsed/>
-    <w:qFormat/>
-    <w:rsid w:val="005D1892"/>
-    <w:pPr>
-      <w:spacing w:before="0" w:after="200" w:line="240" w:lineRule="auto"/>
-    </w:pPr>
-    <w:rPr>
-      <w:bCs/>
-      <w:sz w:val="20"/>
-      <w:szCs w:val="18"/>
-    </w:rPr>
-  </w:style>
-  <w:style w:type="paragraph" w:styleId="TOC3">
-    <w:name w:val="toc 3"/>
-    <w:basedOn w:val="Normal"/>
-    <w:next w:val="Normal"/>
-    <w:autoRedefine/>
-    <w:uiPriority w:val="39"/>
-    <w:unhideWhenUsed/>
-    <w:rsid w:val="000C46D0"/>
-    <w:pPr>
-      <w:tabs>
-        <w:tab w:val="right" w:leader="dot" w:pos="9350"/>
-      </w:tabs>
-      <w:ind w:left="432"/>
-    </w:pPr>
-    <w:rPr>
-      <w:noProof/>
-    </w:rPr>
-  </w:style>
-  <w:style w:type="character" w:customStyle="1" w:styleId="hp">
-    <w:name w:val="hp"/>
-    <w:basedOn w:val="DefaultParagraphFont"/>
-    <w:rsid w:val="005476BF"/>
-  </w:style>
-  <w:style w:type="paragraph" w:styleId="FootnoteText">
-    <w:name w:val="footnote text"/>
-    <w:basedOn w:val="Normal"/>
-    <w:link w:val="FootnoteTextChar"/>
-    <w:uiPriority w:val="99"/>
-    <w:semiHidden/>
-    <w:unhideWhenUsed/>
-    <w:rsid w:val="002A2A44"/>
-    <w:pPr>
-      <w:spacing w:before="0" w:after="0" w:line="240" w:lineRule="auto"/>
-    </w:pPr>
-    <w:rPr>
-      <w:sz w:val="20"/>
-      <w:szCs w:val="20"/>
-    </w:rPr>
-  </w:style>
-  <w:style w:type="character" w:customStyle="1" w:styleId="FootnoteTextChar">
-    <w:name w:val="Footnote Text Char"/>
-    <w:basedOn w:val="DefaultParagraphFont"/>
-    <w:link w:val="FootnoteText"/>
-    <w:uiPriority w:val="99"/>
-    <w:semiHidden/>
-    <w:rsid w:val="002A2A44"/>
-    <w:rPr>
-      <w:sz w:val="20"/>
-      <w:szCs w:val="20"/>
-    </w:rPr>
-  </w:style>
-  <w:style w:type="character" w:styleId="FootnoteReference">
-    <w:name w:val="footnote reference"/>
-    <w:basedOn w:val="DefaultParagraphFont"/>
-    <w:uiPriority w:val="99"/>
-    <w:semiHidden/>
-    <w:unhideWhenUsed/>
-    <w:rsid w:val="002A2A44"/>
-    <w:rPr>
-      <w:vertAlign w:val="superscript"/>
-    </w:rPr>
-  </w:style>
-  <w:style w:type="character" w:styleId="PlaceholderText">
-    <w:name w:val="Placeholder Text"/>
-    <w:basedOn w:val="DefaultParagraphFont"/>
-    <w:uiPriority w:val="99"/>
-    <w:semiHidden/>
-    <w:rsid w:val="00630988"/>
-    <w:rPr>
-      <w:color w:val="808080"/>
-    </w:rPr>
-  </w:style>
-  <w:style w:type="table" w:styleId="TableGrid">
-    <w:name w:val="Table Grid"/>
-    <w:basedOn w:val="TableNormal"/>
-    <w:uiPriority w:val="59"/>
-    <w:rsid w:val="00D52D8E"/>
-    <w:pPr>
-      <w:spacing w:before="0" w:after="0" w:line="240" w:lineRule="auto"/>
-    </w:pPr>
-    <w:tblPr>
-      <w:tblBorders>
-        <w:top w:val="single" w:sz="4" w:space="0" w:color="auto"/>
-        <w:left w:val="single" w:sz="4" w:space="0" w:color="auto"/>
-        <w:bottom w:val="single" w:sz="4" w:space="0" w:color="auto"/>
-        <w:right w:val="single" w:sz="4" w:space="0" w:color="auto"/>
-        <w:insideH w:val="single" w:sz="4" w:space="0" w:color="auto"/>
-        <w:insideV w:val="single" w:sz="4" w:space="0" w:color="auto"/>
-      </w:tblBorders>
-    </w:tblPr>
-  </w:style>
-  <w:style w:type="character" w:customStyle="1" w:styleId="Heading4Char">
-    <w:name w:val="Heading 4 Char"/>
-    <w:basedOn w:val="DefaultParagraphFont"/>
-    <w:link w:val="Heading4"/>
-    <w:uiPriority w:val="9"/>
-    <w:rsid w:val="009B1018"/>
-    <w:rPr>
-      <w:rFonts w:asciiTheme="majorHAnsi" w:eastAsiaTheme="majorEastAsia" w:hAnsiTheme="majorHAnsi" w:cstheme="majorBidi"/>
-      <w:b/>
-      <w:bCs/>
-      <w:i/>
-      <w:iCs/>
-      <w:color w:val="4F81BD" w:themeColor="accent1"/>
-      <w:sz w:val="24"/>
-    </w:rPr>
-  </w:style>
-  <w:style w:type="character" w:styleId="CommentReference">
-    <w:name w:val="annotation reference"/>
-    <w:basedOn w:val="DefaultParagraphFont"/>
-    <w:uiPriority w:val="99"/>
-    <w:semiHidden/>
-    <w:unhideWhenUsed/>
-    <w:rsid w:val="00666392"/>
-    <w:rPr>
-      <w:sz w:val="16"/>
-      <w:szCs w:val="16"/>
-    </w:rPr>
-  </w:style>
-  <w:style w:type="paragraph" w:styleId="CommentText">
-    <w:name w:val="annotation text"/>
-    <w:basedOn w:val="Normal"/>
-    <w:link w:val="CommentTextChar"/>
-    <w:uiPriority w:val="99"/>
-    <w:semiHidden/>
-    <w:unhideWhenUsed/>
-    <w:rsid w:val="00666392"/>
-    <w:pPr>
-      <w:spacing w:line="240" w:lineRule="auto"/>
-    </w:pPr>
-    <w:rPr>
-      <w:sz w:val="20"/>
-      <w:szCs w:val="20"/>
-    </w:rPr>
-  </w:style>
-  <w:style w:type="character" w:customStyle="1" w:styleId="CommentTextChar">
-    <w:name w:val="Comment Text Char"/>
-    <w:basedOn w:val="DefaultParagraphFont"/>
-    <w:link w:val="CommentText"/>
-    <w:uiPriority w:val="99"/>
-    <w:semiHidden/>
-    <w:rsid w:val="00666392"/>
-    <w:rPr>
-      <w:sz w:val="20"/>
-      <w:szCs w:val="20"/>
-    </w:rPr>
-  </w:style>
-  <w:style w:type="paragraph" w:styleId="CommentSubject">
-    <w:name w:val="annotation subject"/>
-    <w:basedOn w:val="CommentText"/>
-    <w:next w:val="CommentText"/>
-    <w:link w:val="CommentSubjectChar"/>
-    <w:uiPriority w:val="99"/>
-    <w:semiHidden/>
-    <w:unhideWhenUsed/>
-    <w:rsid w:val="00666392"/>
-    <w:rPr>
-      <w:b/>
-      <w:bCs/>
-    </w:rPr>
-  </w:style>
-  <w:style w:type="character" w:customStyle="1" w:styleId="CommentSubjectChar">
-    <w:name w:val="Comment Subject Char"/>
-    <w:basedOn w:val="CommentTextChar"/>
-    <w:link w:val="CommentSubject"/>
-    <w:uiPriority w:val="99"/>
-    <w:semiHidden/>
-    <w:rsid w:val="00666392"/>
-    <w:rPr>
-      <w:b/>
-      <w:bCs/>
-      <w:sz w:val="20"/>
-      <w:szCs w:val="20"/>
-    </w:rPr>
-  </w:style>
-  <w:style w:type="paragraph" w:styleId="NormalWeb">
-    <w:name w:val="Normal (Web)"/>
-    <w:basedOn w:val="Normal"/>
-    <w:uiPriority w:val="99"/>
-    <w:semiHidden/>
-    <w:unhideWhenUsed/>
-    <w:rsid w:val="00BB5A62"/>
-    <w:pPr>
-      <w:spacing w:beforeAutospacing="1" w:afterAutospacing="1" w:line="240" w:lineRule="auto"/>
-      <w:jc w:val="left"/>
-    </w:pPr>
-    <w:rPr>
-      <w:rFonts w:ascii="Times New Roman" w:eastAsia="Times New Roman" w:hAnsi="Times New Roman" w:cs="Times New Roman"/>
-      <w:szCs w:val="24"/>
-    </w:rPr>
-  </w:style>
-  <w:style w:type="table" w:customStyle="1" w:styleId="GridTable4-Accent51">
-    <w:name w:val="Grid Table 4 - Accent 51"/>
-    <w:basedOn w:val="TableNormal"/>
-    <w:uiPriority w:val="49"/>
-    <w:rsid w:val="00A80A57"/>
-    <w:pPr>
-      <w:spacing w:after="0" w:line="240" w:lineRule="auto"/>
-    </w:pPr>
-    <w:tblPr>
-      <w:tblStyleRowBandSize w:val="1"/>
-      <w:tblStyleColBandSize w:val="1"/>
-      <w:tblBorders>
-        <w:top w:val="single" w:sz="4" w:space="0" w:color="92CDDC" w:themeColor="accent5" w:themeTint="99"/>
-        <w:left w:val="single" w:sz="4" w:space="0" w:color="92CDDC" w:themeColor="accent5" w:themeTint="99"/>
-        <w:bottom w:val="single" w:sz="4" w:space="0" w:color="92CDDC" w:themeColor="accent5" w:themeTint="99"/>
-        <w:right w:val="single" w:sz="4" w:space="0" w:color="92CDDC" w:themeColor="accent5" w:themeTint="99"/>
-        <w:insideH w:val="single" w:sz="4" w:space="0" w:color="92CDDC" w:themeColor="accent5" w:themeTint="99"/>
-        <w:insideV w:val="single" w:sz="4" w:space="0" w:color="92CDDC" w:themeColor="accent5" w:themeTint="99"/>
-      </w:tblBorders>
-    </w:tblPr>
-    <w:tblStylePr w:type="firstRow">
-      <w:rPr>
-        <w:b/>
-        <w:bCs/>
-        <w:color w:val="FFFFFF" w:themeColor="background1"/>
-      </w:rPr>
-      <w:tblPr/>
-      <w:tcPr>
-        <w:tcBorders>
-          <w:top w:val="single" w:sz="4" w:space="0" w:color="4BACC6" w:themeColor="accent5"/>
-          <w:left w:val="single" w:sz="4" w:space="0" w:color="4BACC6" w:themeColor="accent5"/>
-          <w:bottom w:val="single" w:sz="4" w:space="0" w:color="4BACC6" w:themeColor="accent5"/>
-          <w:right w:val="single" w:sz="4" w:space="0" w:color="4BACC6" w:themeColor="accent5"/>
-          <w:insideH w:val="nil"/>
-          <w:insideV w:val="nil"/>
-        </w:tcBorders>
-        <w:shd w:val="clear" w:color="auto" w:fill="4BACC6" w:themeFill="accent5"/>
-      </w:tcPr>
-    </w:tblStylePr>
-    <w:tblStylePr w:type="lastRow">
-      <w:rPr>
-        <w:b/>
-        <w:bCs/>
-      </w:rPr>
-      <w:tblPr/>
-      <w:tcPr>
-        <w:tcBorders>
-          <w:top w:val="double" w:sz="4" w:space="0" w:color="4BACC6" w:themeColor="accent5"/>
-        </w:tcBorders>
-      </w:tcPr>
-    </w:tblStylePr>
-    <w:tblStylePr w:type="firstCol">
-      <w:rPr>
-        <w:b/>
-        <w:bCs/>
-      </w:rPr>
-    </w:tblStylePr>
-    <w:tblStylePr w:type="lastCol">
-      <w:rPr>
-        <w:b/>
-        <w:bCs/>
-      </w:rPr>
-    </w:tblStylePr>
-    <w:tblStylePr w:type="band1Vert">
-      <w:tblPr/>
-      <w:tcPr>
-        <w:shd w:val="clear" w:color="auto" w:fill="DAEEF3" w:themeFill="accent5" w:themeFillTint="33"/>
-      </w:tcPr>
-    </w:tblStylePr>
-    <w:tblStylePr w:type="band1Horz">
-      <w:tblPr/>
-      <w:tcPr>
-        <w:shd w:val="clear" w:color="auto" w:fill="DAEEF3" w:themeFill="accent5" w:themeFillTint="33"/>
-      </w:tcPr>
-    </w:tblStylePr>
-  </w:style>
-  <w:style w:type="character" w:customStyle="1" w:styleId="Heading5Char">
-    <w:name w:val="Heading 5 Char"/>
-    <w:basedOn w:val="DefaultParagraphFont"/>
-    <w:link w:val="Heading5"/>
-    <w:uiPriority w:val="9"/>
-    <w:semiHidden/>
-    <w:rsid w:val="0007594A"/>
-    <w:rPr>
-      <w:rFonts w:asciiTheme="majorHAnsi" w:eastAsiaTheme="majorEastAsia" w:hAnsiTheme="majorHAnsi" w:cstheme="majorBidi"/>
-      <w:color w:val="365F91" w:themeColor="accent1" w:themeShade="BF"/>
-      <w:sz w:val="24"/>
-    </w:rPr>
-  </w:style>
-  <w:style w:type="character" w:customStyle="1" w:styleId="Heading6Char">
-    <w:name w:val="Heading 6 Char"/>
-    <w:basedOn w:val="DefaultParagraphFont"/>
-    <w:link w:val="Heading6"/>
-    <w:uiPriority w:val="9"/>
-    <w:semiHidden/>
-    <w:rsid w:val="0007594A"/>
-    <w:rPr>
-      <w:rFonts w:asciiTheme="majorHAnsi" w:eastAsiaTheme="majorEastAsia" w:hAnsiTheme="majorHAnsi" w:cstheme="majorBidi"/>
-      <w:color w:val="243F60" w:themeColor="accent1" w:themeShade="7F"/>
-      <w:sz w:val="24"/>
-    </w:rPr>
-  </w:style>
-  <w:style w:type="character" w:customStyle="1" w:styleId="Heading7Char">
-    <w:name w:val="Heading 7 Char"/>
-    <w:basedOn w:val="DefaultParagraphFont"/>
-    <w:link w:val="Heading7"/>
-    <w:uiPriority w:val="9"/>
-    <w:semiHidden/>
-    <w:rsid w:val="0007594A"/>
-    <w:rPr>
-      <w:rFonts w:asciiTheme="majorHAnsi" w:eastAsiaTheme="majorEastAsia" w:hAnsiTheme="majorHAnsi" w:cstheme="majorBidi"/>
-      <w:i/>
-      <w:iCs/>
-      <w:color w:val="243F60" w:themeColor="accent1" w:themeShade="7F"/>
-      <w:sz w:val="24"/>
-    </w:rPr>
-  </w:style>
-  <w:style w:type="character" w:customStyle="1" w:styleId="Heading8Char">
-    <w:name w:val="Heading 8 Char"/>
-    <w:basedOn w:val="DefaultParagraphFont"/>
-    <w:link w:val="Heading8"/>
-    <w:uiPriority w:val="9"/>
-    <w:semiHidden/>
-    <w:rsid w:val="0007594A"/>
-    <w:rPr>
-      <w:rFonts w:asciiTheme="majorHAnsi" w:eastAsiaTheme="majorEastAsia" w:hAnsiTheme="majorHAnsi" w:cstheme="majorBidi"/>
-      <w:color w:val="272727" w:themeColor="text1" w:themeTint="D8"/>
-      <w:sz w:val="21"/>
-      <w:szCs w:val="21"/>
-    </w:rPr>
-  </w:style>
-  <w:style w:type="character" w:customStyle="1" w:styleId="Heading9Char">
-    <w:name w:val="Heading 9 Char"/>
-    <w:basedOn w:val="DefaultParagraphFont"/>
-    <w:link w:val="Heading9"/>
-    <w:uiPriority w:val="9"/>
-    <w:semiHidden/>
-    <w:rsid w:val="0007594A"/>
-    <w:rPr>
-      <w:rFonts w:asciiTheme="majorHAnsi" w:eastAsiaTheme="majorEastAsia" w:hAnsiTheme="majorHAnsi" w:cstheme="majorBidi"/>
-      <w:i/>
-      <w:iCs/>
-      <w:color w:val="272727" w:themeColor="text1" w:themeTint="D8"/>
-      <w:sz w:val="21"/>
-      <w:szCs w:val="21"/>
-    </w:rPr>
-  </w:style>
-  <w:style w:type="paragraph" w:styleId="NoSpacing">
-    <w:name w:val="No Spacing"/>
-    <w:uiPriority w:val="1"/>
-    <w:qFormat/>
-    <w:rsid w:val="0007594A"/>
-    <w:pPr>
-      <w:spacing w:before="0" w:after="0" w:line="240" w:lineRule="auto"/>
-      <w:jc w:val="both"/>
-    </w:pPr>
-    <w:rPr>
-      <w:sz w:val="24"/>
-    </w:rPr>
-  </w:style>
-  <w:style w:type="table" w:customStyle="1" w:styleId="GridTable5Dark-Accent11">
-    <w:name w:val="Grid Table 5 Dark - Accent 11"/>
-    <w:basedOn w:val="TableNormal"/>
-    <w:uiPriority w:val="50"/>
-    <w:rsid w:val="003F0192"/>
-    <w:pPr>
-      <w:spacing w:after="0" w:line="240" w:lineRule="auto"/>
-    </w:pPr>
-    <w:tblPr>
-      <w:tblStyleRowBandSize w:val="1"/>
-      <w:tblStyleColBandSize w:val="1"/>
-      <w:tblBorders>
-        <w:top w:val="single" w:sz="4" w:space="0" w:color="FFFFFF" w:themeColor="background1"/>
-        <w:left w:val="single" w:sz="4" w:space="0" w:color="FFFFFF" w:themeColor="background1"/>
-        <w:bottom w:val="single" w:sz="4" w:space="0" w:color="FFFFFF" w:themeColor="background1"/>
-        <w:right w:val="single" w:sz="4" w:space="0" w:color="FFFFFF" w:themeColor="background1"/>
-        <w:insideH w:val="single" w:sz="4" w:space="0" w:color="FFFFFF" w:themeColor="background1"/>
-        <w:insideV w:val="single" w:sz="4" w:space="0" w:color="FFFFFF" w:themeColor="background1"/>
-      </w:tblBorders>
-    </w:tblPr>
-    <w:tcPr>
-      <w:shd w:val="clear" w:color="auto" w:fill="DBE5F1" w:themeFill="accent1" w:themeFillTint="33"/>
-    </w:tcPr>
-    <w:tblStylePr w:type="firstRow">
-      <w:rPr>
-        <w:b/>
-        <w:bCs/>
-        <w:color w:val="FFFFFF" w:themeColor="background1"/>
-      </w:rPr>
-      <w:tblPr/>
-      <w:tcPr>
-        <w:tcBorders>
-          <w:top w:val="single" w:sz="4" w:space="0" w:color="FFFFFF" w:themeColor="background1"/>
-          <w:left w:val="single" w:sz="4" w:space="0" w:color="FFFFFF" w:themeColor="background1"/>
-          <w:right w:val="single" w:sz="4" w:space="0" w:color="FFFFFF" w:themeColor="background1"/>
-          <w:insideH w:val="nil"/>
-          <w:insideV w:val="nil"/>
-        </w:tcBorders>
-        <w:shd w:val="clear" w:color="auto" w:fill="4F81BD" w:themeFill="accent1"/>
-      </w:tcPr>
-    </w:tblStylePr>
-    <w:tblStylePr w:type="lastRow">
-      <w:rPr>
-        <w:b/>
-        <w:bCs/>
-        <w:color w:val="FFFFFF" w:themeColor="background1"/>
-      </w:rPr>
-      <w:tblPr/>
-      <w:tcPr>
-        <w:tcBorders>
-          <w:left w:val="single" w:sz="4" w:space="0" w:color="FFFFFF" w:themeColor="background1"/>
-          <w:bottom w:val="single" w:sz="4" w:space="0" w:color="FFFFFF" w:themeColor="background1"/>
-          <w:right w:val="single" w:sz="4" w:space="0" w:color="FFFFFF" w:themeColor="background1"/>
-          <w:insideH w:val="nil"/>
-          <w:insideV w:val="nil"/>
-        </w:tcBorders>
-        <w:shd w:val="clear" w:color="auto" w:fill="4F81BD" w:themeFill="accent1"/>
-      </w:tcPr>
-    </w:tblStylePr>
-    <w:tblStylePr w:type="firstCol">
-      <w:rPr>
-        <w:b/>
-        <w:bCs/>
-        <w:color w:val="FFFFFF" w:themeColor="background1"/>
-      </w:rPr>
-      <w:tblPr/>
-      <w:tcPr>
-        <w:tcBorders>
-          <w:top w:val="single" w:sz="4" w:space="0" w:color="FFFFFF" w:themeColor="background1"/>
-          <w:left w:val="single" w:sz="4" w:space="0" w:color="FFFFFF" w:themeColor="background1"/>
-          <w:bottom w:val="single" w:sz="4" w:space="0" w:color="FFFFFF" w:themeColor="background1"/>
-          <w:insideV w:val="nil"/>
-        </w:tcBorders>
-        <w:shd w:val="clear" w:color="auto" w:fill="4F81BD" w:themeFill="accent1"/>
-      </w:tcPr>
-    </w:tblStylePr>
-    <w:tblStylePr w:type="lastCol">
-      <w:rPr>
-        <w:b/>
-        <w:bCs/>
-        <w:color w:val="FFFFFF" w:themeColor="background1"/>
-      </w:rPr>
-      <w:tblPr/>
-      <w:tcPr>
-        <w:tcBorders>
-          <w:top w:val="single" w:sz="4" w:space="0" w:color="FFFFFF" w:themeColor="background1"/>
-          <w:bottom w:val="single" w:sz="4" w:space="0" w:color="FFFFFF" w:themeColor="background1"/>
-          <w:right w:val="single" w:sz="4" w:space="0" w:color="FFFFFF" w:themeColor="background1"/>
-          <w:insideV w:val="nil"/>
-        </w:tcBorders>
-        <w:shd w:val="clear" w:color="auto" w:fill="4F81BD" w:themeFill="accent1"/>
-      </w:tcPr>
-    </w:tblStylePr>
-    <w:tblStylePr w:type="band1Vert">
-      <w:tblPr/>
-      <w:tcPr>
-        <w:shd w:val="clear" w:color="auto" w:fill="B8CCE4" w:themeFill="accent1" w:themeFillTint="66"/>
-      </w:tcPr>
-    </w:tblStylePr>
-    <w:tblStylePr w:type="band1Horz">
-      <w:tblPr/>
-      <w:tcPr>
-        <w:shd w:val="clear" w:color="auto" w:fill="B8CCE4" w:themeFill="accent1" w:themeFillTint="66"/>
-      </w:tcPr>
-    </w:tblStylePr>
-  </w:style>
-  <w:style w:type="table" w:customStyle="1" w:styleId="GridTable5Dark-Accent51">
-    <w:name w:val="Grid Table 5 Dark - Accent 51"/>
-    <w:basedOn w:val="TableNormal"/>
-    <w:uiPriority w:val="50"/>
-    <w:rsid w:val="003F0192"/>
-    <w:pPr>
-      <w:spacing w:after="0" w:line="240" w:lineRule="auto"/>
-    </w:pPr>
-    <w:tblPr>
-      <w:tblStyleRowBandSize w:val="1"/>
-      <w:tblStyleColBandSize w:val="1"/>
-      <w:tblBorders>
-        <w:top w:val="single" w:sz="4" w:space="0" w:color="FFFFFF" w:themeColor="background1"/>
-        <w:left w:val="single" w:sz="4" w:space="0" w:color="FFFFFF" w:themeColor="background1"/>
-        <w:bottom w:val="single" w:sz="4" w:space="0" w:color="FFFFFF" w:themeColor="background1"/>
-        <w:right w:val="single" w:sz="4" w:space="0" w:color="FFFFFF" w:themeColor="background1"/>
-        <w:insideH w:val="single" w:sz="4" w:space="0" w:color="FFFFFF" w:themeColor="background1"/>
-        <w:insideV w:val="single" w:sz="4" w:space="0" w:color="FFFFFF" w:themeColor="background1"/>
-      </w:tblBorders>
-    </w:tblPr>
-    <w:tcPr>
-      <w:shd w:val="clear" w:color="auto" w:fill="DAEEF3" w:themeFill="accent5" w:themeFillTint="33"/>
-    </w:tcPr>
-    <w:tblStylePr w:type="firstRow">
-      <w:rPr>
-        <w:b/>
-        <w:bCs/>
-        <w:color w:val="FFFFFF" w:themeColor="background1"/>
-      </w:rPr>
-      <w:tblPr/>
-      <w:tcPr>
-        <w:tcBorders>
-          <w:top w:val="single" w:sz="4" w:space="0" w:color="FFFFFF" w:themeColor="background1"/>
-          <w:left w:val="single" w:sz="4" w:space="0" w:color="FFFFFF" w:themeColor="background1"/>
-          <w:right w:val="single" w:sz="4" w:space="0" w:color="FFFFFF" w:themeColor="background1"/>
-          <w:insideH w:val="nil"/>
-          <w:insideV w:val="nil"/>
-        </w:tcBorders>
-        <w:shd w:val="clear" w:color="auto" w:fill="4BACC6" w:themeFill="accent5"/>
-      </w:tcPr>
-    </w:tblStylePr>
-    <w:tblStylePr w:type="lastRow">
-      <w:rPr>
-        <w:b/>
-        <w:bCs/>
-        <w:color w:val="FFFFFF" w:themeColor="background1"/>
-      </w:rPr>
-      <w:tblPr/>
-      <w:tcPr>
-        <w:tcBorders>
-          <w:left w:val="single" w:sz="4" w:space="0" w:color="FFFFFF" w:themeColor="background1"/>
-          <w:bottom w:val="single" w:sz="4" w:space="0" w:color="FFFFFF" w:themeColor="background1"/>
-          <w:right w:val="single" w:sz="4" w:space="0" w:color="FFFFFF" w:themeColor="background1"/>
-          <w:insideH w:val="nil"/>
-          <w:insideV w:val="nil"/>
-        </w:tcBorders>
-        <w:shd w:val="clear" w:color="auto" w:fill="4BACC6" w:themeFill="accent5"/>
-      </w:tcPr>
-    </w:tblStylePr>
-    <w:tblStylePr w:type="firstCol">
-      <w:rPr>
-        <w:b/>
-        <w:bCs/>
-        <w:color w:val="FFFFFF" w:themeColor="background1"/>
-      </w:rPr>
-      <w:tblPr/>
-      <w:tcPr>
-        <w:tcBorders>
-          <w:top w:val="single" w:sz="4" w:space="0" w:color="FFFFFF" w:themeColor="background1"/>
-          <w:left w:val="single" w:sz="4" w:space="0" w:color="FFFFFF" w:themeColor="background1"/>
-          <w:bottom w:val="single" w:sz="4" w:space="0" w:color="FFFFFF" w:themeColor="background1"/>
-          <w:insideV w:val="nil"/>
-        </w:tcBorders>
-        <w:shd w:val="clear" w:color="auto" w:fill="4BACC6" w:themeFill="accent5"/>
-      </w:tcPr>
-    </w:tblStylePr>
-    <w:tblStylePr w:type="lastCol">
-      <w:rPr>
-        <w:b/>
-        <w:bCs/>
-        <w:color w:val="FFFFFF" w:themeColor="background1"/>
-      </w:rPr>
-      <w:tblPr/>
-      <w:tcPr>
-        <w:tcBorders>
-          <w:top w:val="single" w:sz="4" w:space="0" w:color="FFFFFF" w:themeColor="background1"/>
-          <w:bottom w:val="single" w:sz="4" w:space="0" w:color="FFFFFF" w:themeColor="background1"/>
-          <w:right w:val="single" w:sz="4" w:space="0" w:color="FFFFFF" w:themeColor="background1"/>
-          <w:insideV w:val="nil"/>
-        </w:tcBorders>
-        <w:shd w:val="clear" w:color="auto" w:fill="4BACC6" w:themeFill="accent5"/>
-      </w:tcPr>
-    </w:tblStylePr>
-    <w:tblStylePr w:type="band1Vert">
-      <w:tblPr/>
-      <w:tcPr>
-        <w:shd w:val="clear" w:color="auto" w:fill="B6DDE8" w:themeFill="accent5" w:themeFillTint="66"/>
-      </w:tcPr>
-    </w:tblStylePr>
-    <w:tblStylePr w:type="band1Horz">
-      <w:tblPr/>
-      <w:tcPr>
-        <w:shd w:val="clear" w:color="auto" w:fill="B6DDE8" w:themeFill="accent5" w:themeFillTint="66"/>
-      </w:tcPr>
-    </w:tblStylePr>
-  </w:style>
-  <w:style w:type="character" w:customStyle="1" w:styleId="UnresolvedMention">
-    <w:name w:val="Unresolved Mention"/>
-    <w:basedOn w:val="DefaultParagraphFont"/>
-    <w:uiPriority w:val="99"/>
-    <w:semiHidden/>
-    <w:unhideWhenUsed/>
-    <w:rsid w:val="00833BF8"/>
-    <w:rPr>
-      <w:color w:val="808080"/>
-      <w:shd w:val="clear" w:color="auto" w:fill="E6E6E6"/>
-    </w:rPr>
-  </w:style>
-  <w:style w:type="character" w:styleId="FollowedHyperlink">
-    <w:name w:val="FollowedHyperlink"/>
-    <w:basedOn w:val="DefaultParagraphFont"/>
-    <w:uiPriority w:val="99"/>
-    <w:semiHidden/>
-    <w:unhideWhenUsed/>
-    <w:rsid w:val="00833BF8"/>
-    <w:rPr>
-      <w:color w:val="800080" w:themeColor="followedHyperlink"/>
-      <w:u w:val="single"/>
-    </w:rPr>
-  </w:style>
-  <w:style w:type="table" w:customStyle="1" w:styleId="GridTable4-Accent510">
-    <w:name w:val="Grid Table 4 - Accent 51"/>
-    <w:basedOn w:val="TableNormal"/>
-    <w:next w:val="GridTable4-Accent51"/>
-    <w:uiPriority w:val="49"/>
-    <w:rsid w:val="00440C4B"/>
-    <w:pPr>
-      <w:spacing w:after="0" w:line="240" w:lineRule="auto"/>
-    </w:pPr>
-    <w:tblPr>
-      <w:tblStyleRowBandSize w:val="1"/>
-      <w:tblStyleColBandSize w:val="1"/>
-      <w:tblBorders>
-        <w:top w:val="single" w:sz="4" w:space="0" w:color="92CDDC" w:themeColor="accent5" w:themeTint="99"/>
-        <w:left w:val="single" w:sz="4" w:space="0" w:color="92CDDC" w:themeColor="accent5" w:themeTint="99"/>
-        <w:bottom w:val="single" w:sz="4" w:space="0" w:color="92CDDC" w:themeColor="accent5" w:themeTint="99"/>
-        <w:right w:val="single" w:sz="4" w:space="0" w:color="92CDDC" w:themeColor="accent5" w:themeTint="99"/>
-        <w:insideH w:val="single" w:sz="4" w:space="0" w:color="92CDDC" w:themeColor="accent5" w:themeTint="99"/>
-        <w:insideV w:val="single" w:sz="4" w:space="0" w:color="92CDDC" w:themeColor="accent5" w:themeTint="99"/>
-      </w:tblBorders>
-    </w:tblPr>
-    <w:tblStylePr w:type="firstRow">
-      <w:rPr>
-        <w:b/>
-        <w:bCs/>
-        <w:color w:val="FFFFFF" w:themeColor="background1"/>
-      </w:rPr>
-      <w:tblPr/>
-      <w:tcPr>
-        <w:tcBorders>
-          <w:top w:val="single" w:sz="4" w:space="0" w:color="4BACC6" w:themeColor="accent5"/>
-          <w:left w:val="single" w:sz="4" w:space="0" w:color="4BACC6" w:themeColor="accent5"/>
-          <w:bottom w:val="single" w:sz="4" w:space="0" w:color="4BACC6" w:themeColor="accent5"/>
-          <w:right w:val="single" w:sz="4" w:space="0" w:color="4BACC6" w:themeColor="accent5"/>
-          <w:insideH w:val="nil"/>
-          <w:insideV w:val="nil"/>
-        </w:tcBorders>
-        <w:shd w:val="clear" w:color="auto" w:fill="4BACC6" w:themeFill="accent5"/>
-      </w:tcPr>
-    </w:tblStylePr>
-    <w:tblStylePr w:type="lastRow">
-      <w:rPr>
-        <w:b/>
-        <w:bCs/>
-      </w:rPr>
-      <w:tblPr/>
-      <w:tcPr>
-        <w:tcBorders>
-          <w:top w:val="double" w:sz="4" w:space="0" w:color="4BACC6" w:themeColor="accent5"/>
-        </w:tcBorders>
-      </w:tcPr>
-    </w:tblStylePr>
-    <w:tblStylePr w:type="firstCol">
-      <w:rPr>
-        <w:b/>
-        <w:bCs/>
-      </w:rPr>
-    </w:tblStylePr>
-    <w:tblStylePr w:type="lastCol">
-      <w:rPr>
-        <w:b/>
-        <w:bCs/>
-      </w:rPr>
-    </w:tblStylePr>
-    <w:tblStylePr w:type="band1Vert">
-      <w:tblPr/>
-      <w:tcPr>
-        <w:shd w:val="clear" w:color="auto" w:fill="DAEEF3" w:themeFill="accent5" w:themeFillTint="33"/>
-      </w:tcPr>
-    </w:tblStylePr>
-    <w:tblStylePr w:type="band1Horz">
-      <w:tblPr/>
-      <w:tcPr>
-        <w:shd w:val="clear" w:color="auto" w:fill="DAEEF3" w:themeFill="accent5" w:themeFillTint="33"/>
-      </w:tcPr>
-    </w:tblStylePr>
-  </w:style>
-  <w:style w:type="paragraph" w:customStyle="1" w:styleId="Default">
-    <w:name w:val="Default"/>
-    <w:rsid w:val="007C12CA"/>
-    <w:pPr>
-      <w:autoSpaceDE w:val="0"/>
-      <w:autoSpaceDN w:val="0"/>
-      <w:adjustRightInd w:val="0"/>
-      <w:spacing w:before="0" w:after="0" w:line="240" w:lineRule="auto"/>
-    </w:pPr>
-    <w:rPr>
-      <w:rFonts w:ascii="Cambria" w:hAnsi="Cambria" w:cs="Cambria"/>
-      <w:color w:val="000000"/>
-      <w:sz w:val="24"/>
-      <w:szCs w:val="24"/>
-    </w:rPr>
-  </w:style>
-  <w:style w:type="table" w:customStyle="1" w:styleId="GridTable1Light-Accent51">
-    <w:name w:val="Grid Table 1 Light - Accent 51"/>
-    <w:basedOn w:val="TableNormal"/>
-    <w:uiPriority w:val="46"/>
-    <w:rsid w:val="00A73D84"/>
-    <w:pPr>
-      <w:spacing w:after="0" w:line="240" w:lineRule="auto"/>
-    </w:pPr>
-    <w:tblPr>
-      <w:tblStyleRowBandSize w:val="1"/>
-      <w:tblStyleColBandSize w:val="1"/>
-      <w:tblBorders>
-        <w:top w:val="single" w:sz="4" w:space="0" w:color="B6DDE8" w:themeColor="accent5" w:themeTint="66"/>
-        <w:left w:val="single" w:sz="4" w:space="0" w:color="B6DDE8" w:themeColor="accent5" w:themeTint="66"/>
-        <w:bottom w:val="single" w:sz="4" w:space="0" w:color="B6DDE8" w:themeColor="accent5" w:themeTint="66"/>
-        <w:right w:val="single" w:sz="4" w:space="0" w:color="B6DDE8" w:themeColor="accent5" w:themeTint="66"/>
-        <w:insideH w:val="single" w:sz="4" w:space="0" w:color="B6DDE8" w:themeColor="accent5" w:themeTint="66"/>
-        <w:insideV w:val="single" w:sz="4" w:space="0" w:color="B6DDE8" w:themeColor="accent5" w:themeTint="66"/>
-      </w:tblBorders>
-    </w:tblPr>
-    <w:tblStylePr w:type="firstRow">
-      <w:rPr>
-        <w:b/>
-        <w:bCs/>
-      </w:rPr>
-      <w:tblPr/>
-      <w:tcPr>
-        <w:tcBorders>
-          <w:bottom w:val="single" w:sz="12" w:space="0" w:color="92CDDC" w:themeColor="accent5" w:themeTint="99"/>
-        </w:tcBorders>
-      </w:tcPr>
-    </w:tblStylePr>
-    <w:tblStylePr w:type="lastRow">
-      <w:rPr>
-        <w:b/>
-        <w:bCs/>
-      </w:rPr>
-      <w:tblPr/>
-      <w:tcPr>
-        <w:tcBorders>
-          <w:top w:val="double" w:sz="2" w:space="0" w:color="92CDDC" w:themeColor="accent5" w:themeTint="99"/>
-        </w:tcBorders>
-      </w:tcPr>
-    </w:tblStylePr>
-    <w:tblStylePr w:type="firstCol">
-      <w:rPr>
-        <w:b/>
-        <w:bCs/>
-      </w:rPr>
-    </w:tblStylePr>
-    <w:tblStylePr w:type="lastCol">
-      <w:rPr>
-        <w:b/>
-        <w:bCs/>
-      </w:rPr>
-    </w:tblStylePr>
-  </w:style>
-  <w:style w:type="table" w:customStyle="1" w:styleId="GridTable2Accent1">
-    <w:name w:val="Grid Table 2 Accent 1"/>
-    <w:basedOn w:val="TableNormal"/>
-    <w:uiPriority w:val="47"/>
-    <w:rsid w:val="001C65B9"/>
-    <w:pPr>
-      <w:spacing w:after="0" w:line="240" w:lineRule="auto"/>
-    </w:pPr>
-    <w:tblPr>
-      <w:tblStyleRowBandSize w:val="1"/>
-      <w:tblStyleColBandSize w:val="1"/>
-      <w:tblBorders>
-        <w:top w:val="single" w:sz="2" w:space="0" w:color="95B3D7" w:themeColor="accent1" w:themeTint="99"/>
-        <w:bottom w:val="single" w:sz="2" w:space="0" w:color="95B3D7" w:themeColor="accent1" w:themeTint="99"/>
-        <w:insideH w:val="single" w:sz="2" w:space="0" w:color="95B3D7" w:themeColor="accent1" w:themeTint="99"/>
-        <w:insideV w:val="single" w:sz="2" w:space="0" w:color="95B3D7" w:themeColor="accent1" w:themeTint="99"/>
-      </w:tblBorders>
     </w:tblPr>
     <w:tblStylePr w:type="firstRow">
       <w:rPr>
@@ -9064,7 +8178,7 @@
 </file>
 
 <file path=customXml/itemProps2.xml><?xml version="1.0" encoding="utf-8"?>
-<ds:datastoreItem xmlns:ds="http://schemas.openxmlformats.org/officeDocument/2006/customXml" ds:itemID="{9E8714C3-E1E8-4B14-985E-4E4AF60843B7}">
+<ds:datastoreItem xmlns:ds="http://schemas.openxmlformats.org/officeDocument/2006/customXml" ds:itemID="{4786FE69-2CCC-41BF-BFAA-8401D4776D89}">
   <ds:schemaRefs>
     <ds:schemaRef ds:uri="http://schemas.openxmlformats.org/officeDocument/2006/bibliography"/>
   </ds:schemaRefs>

</xml_diff>